<commit_message>
Added Sass course cert and a class with the Udemy logo.
</commit_message>
<xml_diff>
--- a/CV 2.0 Rafal Mucha.docx
+++ b/CV 2.0 Rafal Mucha.docx
@@ -2925,16 +2925,6 @@
           <w:p>
             <w:pPr>
               <w:spacing w:line="276" w:lineRule="auto"/>
-              <w:rPr>
-                <w:rFonts w:ascii="Ubuntu Condensed" w:hAnsi="Ubuntu Condensed"/>
-                <w:color w:val="969696"/>
-                <w:lang w:val="en-US"/>
-              </w:rPr>
-            </w:pPr>
-          </w:p>
-          <w:p>
-            <w:pPr>
-              <w:spacing w:line="276" w:lineRule="auto"/>
               <w:jc w:val="both"/>
               <w:rPr>
                 <w:rFonts w:ascii="Ubuntu Condensed" w:hAnsi="Ubuntu Condensed"/>
@@ -3588,6 +3578,33 @@
               </w:rPr>
             </w:pPr>
           </w:p>
+          <w:p>
+            <w:pPr>
+              <w:spacing w:line="276" w:lineRule="auto"/>
+              <w:rPr>
+                <w:rFonts w:ascii="Ubuntu Condensed" w:hAnsi="Ubuntu Condensed"/>
+                <w:color w:val="969696"/>
+              </w:rPr>
+            </w:pPr>
+          </w:p>
+          <w:p>
+            <w:pPr>
+              <w:spacing w:line="276" w:lineRule="auto"/>
+              <w:rPr>
+                <w:rFonts w:ascii="Ubuntu Condensed" w:hAnsi="Ubuntu Condensed"/>
+                <w:color w:val="969696"/>
+              </w:rPr>
+            </w:pPr>
+          </w:p>
+          <w:p>
+            <w:pPr>
+              <w:spacing w:line="276" w:lineRule="auto"/>
+              <w:rPr>
+                <w:rFonts w:ascii="Ubuntu Condensed" w:hAnsi="Ubuntu Condensed"/>
+                <w:color w:val="969696"/>
+              </w:rPr>
+            </w:pPr>
+          </w:p>
           <w:tbl>
             <w:tblPr>
               <w:tblStyle w:val="TableGrid"/>
@@ -3633,6 +3650,7 @@
                       <w:sz w:val="24"/>
                       <w:szCs w:val="24"/>
                     </w:rPr>
+                    <w:lastRenderedPageBreak/>
                     <w:t>Aug 2015 – Mar 2016</w:t>
                   </w:r>
                 </w:p>
@@ -4957,15 +4975,7 @@
                 <w:color w:val="FFFFFF" w:themeColor="background1"/>
                 <w:szCs w:val="20"/>
               </w:rPr>
-              <w:t xml:space="preserve"> </w:t>
-            </w:r>
-            <w:r>
-              <w:rPr>
-                <w:rFonts w:ascii="Ubuntu Condensed" w:hAnsi="Ubuntu Condensed"/>
-                <w:color w:val="FFFFFF" w:themeColor="background1"/>
-                <w:szCs w:val="20"/>
-              </w:rPr>
-              <w:t>Eclipse</w:t>
+              <w:t xml:space="preserve"> Eclipse</w:t>
             </w:r>
             <w:r>
               <w:rPr>
@@ -5316,8 +5326,6 @@
                 <w:lang w:eastAsia="en-GB"/>
               </w:rPr>
             </w:pPr>
-            <w:bookmarkStart w:id="0" w:name="_GoBack"/>
-            <w:bookmarkEnd w:id="0"/>
           </w:p>
         </w:tc>
         <w:tc>
@@ -5535,7 +5543,57 @@
                 <w:color w:val="FFFFFF" w:themeColor="background1"/>
                 <w:lang w:val="en-US"/>
               </w:rPr>
-              <w:t xml:space="preserve"> &amp; W3schools courses in:</w:t>
+              <w:t>,</w:t>
+            </w:r>
+            <w:r>
+              <w:rPr>
+                <w:rFonts w:ascii="Ubuntu Condensed" w:hAnsi="Ubuntu Condensed" w:cs="Dutch809PL-Roman"/>
+                <w:color w:val="FFFFFF" w:themeColor="background1"/>
+                <w:lang w:val="en-US"/>
+              </w:rPr>
+              <w:t xml:space="preserve"> </w:t>
+            </w:r>
+            <w:proofErr w:type="spellStart"/>
+            <w:r>
+              <w:rPr>
+                <w:rFonts w:ascii="Ubuntu Condensed" w:hAnsi="Ubuntu Condensed" w:cs="Dutch809PL-Roman"/>
+                <w:color w:val="FFFFFF" w:themeColor="background1"/>
+                <w:lang w:val="en-US"/>
+              </w:rPr>
+              <w:t>Udemy</w:t>
+            </w:r>
+            <w:proofErr w:type="spellEnd"/>
+            <w:r>
+              <w:rPr>
+                <w:rFonts w:ascii="Ubuntu Condensed" w:hAnsi="Ubuntu Condensed" w:cs="Dutch809PL-Roman"/>
+                <w:color w:val="FFFFFF" w:themeColor="background1"/>
+                <w:lang w:val="en-US"/>
+              </w:rPr>
+              <w:t xml:space="preserve"> &amp; </w:t>
+            </w:r>
+            <w:r>
+              <w:rPr>
+                <w:rFonts w:ascii="Ubuntu Condensed" w:hAnsi="Ubuntu Condensed" w:cs="Dutch809PL-Roman"/>
+                <w:color w:val="FFFFFF" w:themeColor="background1"/>
+                <w:lang w:val="en-US"/>
+              </w:rPr>
+              <w:t>W3</w:t>
+            </w:r>
+            <w:r>
+              <w:rPr>
+                <w:rFonts w:ascii="Ubuntu Condensed" w:hAnsi="Ubuntu Condensed" w:cs="Dutch809PL-Roman"/>
+                <w:color w:val="FFFFFF" w:themeColor="background1"/>
+                <w:lang w:val="en-US"/>
+              </w:rPr>
+              <w:t>s</w:t>
+            </w:r>
+            <w:r>
+              <w:rPr>
+                <w:rFonts w:ascii="Ubuntu Condensed" w:hAnsi="Ubuntu Condensed" w:cs="Dutch809PL-Roman"/>
+                <w:color w:val="FFFFFF" w:themeColor="background1"/>
+                <w:lang w:val="en-US"/>
+              </w:rPr>
+              <w:t xml:space="preserve"> courses in:</w:t>
             </w:r>
           </w:p>
         </w:tc>
@@ -6440,6 +6498,136 @@
       </w:tr>
       <w:tr>
         <w:trPr>
+          <w:trHeight w:val="229"/>
+        </w:trPr>
+        <w:tc>
+          <w:tcPr>
+            <w:tcW w:w="250" w:type="dxa"/>
+            <w:shd w:val="clear" w:color="auto" w:fill="389BBD"/>
+          </w:tcPr>
+          <w:p>
+            <w:pPr>
+              <w:jc w:val="both"/>
+              <w:rPr>
+                <w:rFonts w:ascii="Ubuntu Condensed" w:hAnsi="Ubuntu Condensed" w:cs="Dutch809PL-Roman"/>
+                <w:color w:val="FFFFFF" w:themeColor="background1"/>
+                <w:lang w:val="en-US"/>
+              </w:rPr>
+            </w:pPr>
+          </w:p>
+        </w:tc>
+        <w:tc>
+          <w:tcPr>
+            <w:tcW w:w="851" w:type="dxa"/>
+            <w:gridSpan w:val="2"/>
+            <w:tcBorders>
+              <w:top w:val="single" w:sz="8" w:space="0" w:color="4F81BD" w:themeColor="accent1"/>
+            </w:tcBorders>
+            <w:shd w:val="clear" w:color="auto" w:fill="389BBD"/>
+            <w:vAlign w:val="center"/>
+          </w:tcPr>
+          <w:p>
+            <w:pPr>
+              <w:rPr>
+                <w:rFonts w:ascii="Ubuntu Condensed" w:hAnsi="Ubuntu Condensed" w:cs="Dutch809PL-Roman"/>
+                <w:color w:val="FFFFFF" w:themeColor="background1"/>
+                <w:lang w:val="en-US"/>
+              </w:rPr>
+            </w:pPr>
+            <w:r>
+              <w:rPr>
+                <w:rFonts w:ascii="Ubuntu Condensed" w:hAnsi="Ubuntu Condensed" w:cs="Dutch809PL-Roman"/>
+                <w:color w:val="FFFFFF" w:themeColor="background1"/>
+                <w:lang w:val="en-US"/>
+              </w:rPr>
+              <w:t>Sass</w:t>
+            </w:r>
+          </w:p>
+        </w:tc>
+        <w:tc>
+          <w:tcPr>
+            <w:tcW w:w="850" w:type="dxa"/>
+            <w:gridSpan w:val="2"/>
+            <w:tcBorders>
+              <w:top w:val="single" w:sz="8" w:space="0" w:color="4F81BD" w:themeColor="accent1"/>
+            </w:tcBorders>
+            <w:shd w:val="clear" w:color="auto" w:fill="389BBD"/>
+            <w:vAlign w:val="center"/>
+          </w:tcPr>
+          <w:p>
+            <w:pPr>
+              <w:rPr>
+                <w:rFonts w:ascii="Ubuntu Condensed" w:hAnsi="Ubuntu Condensed" w:cs="Dutch809PL-Roman"/>
+                <w:color w:val="FFFFFF" w:themeColor="background1"/>
+                <w:lang w:val="en-US"/>
+              </w:rPr>
+            </w:pPr>
+            <w:r>
+              <w:rPr>
+                <w:rFonts w:ascii="Ubuntu Condensed" w:hAnsi="Ubuntu Condensed" w:cs="Dutch809PL-Roman"/>
+                <w:color w:val="FFFFFF" w:themeColor="background1"/>
+                <w:lang w:val="en-US"/>
+              </w:rPr>
+              <w:t>Node.js</w:t>
+            </w:r>
+            <w:bookmarkStart w:id="0" w:name="_GoBack"/>
+            <w:bookmarkEnd w:id="0"/>
+          </w:p>
+        </w:tc>
+        <w:tc>
+          <w:tcPr>
+            <w:tcW w:w="1134" w:type="dxa"/>
+            <w:tcBorders>
+              <w:top w:val="single" w:sz="8" w:space="0" w:color="4F81BD" w:themeColor="accent1"/>
+            </w:tcBorders>
+            <w:shd w:val="clear" w:color="auto" w:fill="389BBD"/>
+            <w:vAlign w:val="center"/>
+          </w:tcPr>
+          <w:p>
+            <w:pPr>
+              <w:rPr>
+                <w:rFonts w:ascii="Ubuntu Condensed" w:hAnsi="Ubuntu Condensed" w:cs="Dutch809PL-Roman"/>
+                <w:color w:val="FFFFFF" w:themeColor="background1"/>
+                <w:lang w:val="en-US"/>
+              </w:rPr>
+            </w:pPr>
+          </w:p>
+        </w:tc>
+        <w:tc>
+          <w:tcPr>
+            <w:tcW w:w="284" w:type="dxa"/>
+            <w:shd w:val="clear" w:color="auto" w:fill="389BBD"/>
+          </w:tcPr>
+          <w:p>
+            <w:pPr>
+              <w:jc w:val="both"/>
+              <w:rPr>
+                <w:rFonts w:ascii="Ubuntu Condensed" w:hAnsi="Ubuntu Condensed" w:cs="Dutch809PL-Roman"/>
+                <w:color w:val="FFFFFF" w:themeColor="background1"/>
+                <w:lang w:val="en-US"/>
+              </w:rPr>
+            </w:pPr>
+          </w:p>
+        </w:tc>
+        <w:tc>
+          <w:tcPr>
+            <w:tcW w:w="7380" w:type="dxa"/>
+            <w:vMerge/>
+          </w:tcPr>
+          <w:p>
+            <w:pPr>
+              <w:rPr>
+                <w:rFonts w:ascii="Ubuntu Condensed" w:hAnsi="Ubuntu Condensed"/>
+                <w:b/>
+                <w:color w:val="389BBD"/>
+                <w:sz w:val="36"/>
+              </w:rPr>
+            </w:pPr>
+          </w:p>
+        </w:tc>
+      </w:tr>
+      <w:tr>
+        <w:trPr>
           <w:trHeight w:val="81"/>
         </w:trPr>
         <w:tc>
@@ -6476,7 +6664,7 @@
       </w:tr>
       <w:tr>
         <w:trPr>
-          <w:trHeight w:val="78"/>
+          <w:trHeight w:val="300"/>
         </w:trPr>
         <w:tc>
           <w:tcPr>
@@ -6524,7 +6712,7 @@
       </w:tr>
       <w:tr>
         <w:trPr>
-          <w:trHeight w:val="9726"/>
+          <w:trHeight w:val="9420"/>
         </w:trPr>
         <w:tc>
           <w:tcPr>
@@ -6663,6 +6851,10 @@
               <w:spacing w:line="276" w:lineRule="auto"/>
               <w:rPr>
                 <w:rFonts w:ascii="Ubuntu Condensed" w:hAnsi="Ubuntu Condensed"/>
+                <w:b/>
+                <w:noProof/>
+                <w:color w:val="FFFFFF" w:themeColor="background1"/>
+                <w:sz w:val="32"/>
                 <w:lang w:eastAsia="en-GB"/>
               </w:rPr>
             </w:pPr>
@@ -6930,7 +7122,7 @@
 <w:numbering xmlns:wpc="http://schemas.microsoft.com/office/word/2010/wordprocessingCanvas" xmlns:mc="http://schemas.openxmlformats.org/markup-compatibility/2006" xmlns:o="urn:schemas-microsoft-com:office:office" xmlns:r="http://schemas.openxmlformats.org/officeDocument/2006/relationships" xmlns:m="http://schemas.openxmlformats.org/officeDocument/2006/math" xmlns:v="urn:schemas-microsoft-com:vml" xmlns:wp14="http://schemas.microsoft.com/office/word/2010/wordprocessingDrawing" xmlns:wp="http://schemas.openxmlformats.org/drawingml/2006/wordprocessingDrawing" xmlns:w10="urn:schemas-microsoft-com:office:word" xmlns:w="http://schemas.openxmlformats.org/wordprocessingml/2006/main" xmlns:w14="http://schemas.microsoft.com/office/word/2010/wordml" xmlns:w15="http://schemas.microsoft.com/office/word/2012/wordml" xmlns:wpg="http://schemas.microsoft.com/office/word/2010/wordprocessingGroup" xmlns:wpi="http://schemas.microsoft.com/office/word/2010/wordprocessingInk" xmlns:wne="http://schemas.microsoft.com/office/word/2006/wordml" xmlns:wps="http://schemas.microsoft.com/office/word/2010/wordprocessingShape" mc:Ignorable="w14 w15 wp14">
   <w:numPicBullet w:numPicBulletId="0">
     <w:pict>
-      <v:shapetype w14:anchorId="6C3DC80E" id="_x0000_t75" coordsize="21600,21600" o:spt="75" o:preferrelative="t" path="m@4@5l@4@11@9@11@9@5xe" filled="f" stroked="f">
+      <v:shapetype id="_x0000_t75" coordsize="21600,21600" o:spt="75" o:preferrelative="t" path="m@4@5l@4@11@9@11@9@5xe" filled="f" stroked="f">
         <v:stroke joinstyle="miter"/>
         <v:formulas>
           <v:f eqn="if lineDrawn pixelLineWidth 0"/>
@@ -6949,14 +7141,14 @@
         <v:path o:extrusionok="f" gradientshapeok="t" o:connecttype="rect"/>
         <o:lock v:ext="edit" aspectratio="t"/>
       </v:shapetype>
-      <v:shape id="_x0000_i1028" type="#_x0000_t75" style="width:13.2pt;height:13.2pt;visibility:visible" o:bullet="t">
+      <v:shape id="_x0000_i1072" type="#_x0000_t75" style="width:13.2pt;height:13.2pt;visibility:visible" o:bullet="t">
         <v:imagedata r:id="rId1" o:title="06"/>
       </v:shape>
     </w:pict>
   </w:numPicBullet>
   <w:numPicBullet w:numPicBulletId="1">
     <w:pict>
-      <v:shape id="_x0000_i1029" type="#_x0000_t75" style="width:24pt;height:13.8pt;visibility:visible" o:bullet="t">
+      <v:shape id="_x0000_i1073" type="#_x0000_t75" style="width:24pt;height:13.8pt;visibility:visible" o:bullet="t">
         <v:imagedata r:id="rId2" o:title="flag-UK"/>
       </v:shape>
     </w:pict>
@@ -11886,7 +12078,7 @@
 </file>
 
 <file path=customXml/itemProps1.xml><?xml version="1.0" encoding="utf-8"?>
-<ds:datastoreItem xmlns:ds="http://schemas.openxmlformats.org/officeDocument/2006/customXml" ds:itemID="{D4FD8836-053C-44E8-9945-A15BBDB1127B}">
+<ds:datastoreItem xmlns:ds="http://schemas.openxmlformats.org/officeDocument/2006/customXml" ds:itemID="{39D60A6B-FC24-4D8C-95A1-B1BF793424C8}">
   <ds:schemaRefs>
     <ds:schemaRef ds:uri="http://schemas.openxmlformats.org/officeDocument/2006/bibliography"/>
   </ds:schemaRefs>

</xml_diff>

<commit_message>
Added React to courses table, new MIMO cert, new role in site and CV
</commit_message>
<xml_diff>
--- a/CV 2.0 Rafal Mucha.docx
+++ b/CV 2.0 Rafal Mucha.docx
@@ -154,7 +154,7 @@
               <w:rPr>
                 <w:rFonts w:ascii="Ubuntu Condensed" w:hAnsi="Ubuntu Condensed"/>
                 <w:color w:val="FFFFFF" w:themeColor="background1"/>
-                <w:sz w:val="40"/>
+                <w:sz w:val="36"/>
                 <w:szCs w:val="40"/>
                 <w:shd w:val="clear" w:color="auto" w:fill="A6A6A6" w:themeFill="background1" w:themeFillShade="A6"/>
               </w:rPr>
@@ -163,11 +163,53 @@
               <w:rPr>
                 <w:rFonts w:ascii="Ubuntu Condensed" w:hAnsi="Ubuntu Condensed"/>
                 <w:color w:val="FFFFFF" w:themeColor="background1"/>
-                <w:sz w:val="40"/>
+                <w:sz w:val="36"/>
                 <w:szCs w:val="40"/>
                 <w:shd w:val="clear" w:color="auto" w:fill="868E96"/>
               </w:rPr>
-              <w:t>Reporting Specialist | Front End Developer</w:t>
+              <w:t xml:space="preserve">CI </w:t>
+            </w:r>
+            <w:r>
+              <w:rPr>
+                <w:rFonts w:ascii="Ubuntu Condensed" w:hAnsi="Ubuntu Condensed"/>
+                <w:color w:val="FFFFFF" w:themeColor="background1"/>
+                <w:sz w:val="36"/>
+                <w:szCs w:val="40"/>
+                <w:shd w:val="clear" w:color="auto" w:fill="868E96"/>
+              </w:rPr>
+              <w:t>Sp</w:t>
+            </w:r>
+            <w:bookmarkStart w:id="0" w:name="_GoBack"/>
+            <w:bookmarkEnd w:id="0"/>
+            <w:r>
+              <w:rPr>
+                <w:rFonts w:ascii="Ubuntu Condensed" w:hAnsi="Ubuntu Condensed"/>
+                <w:color w:val="FFFFFF" w:themeColor="background1"/>
+                <w:sz w:val="36"/>
+                <w:szCs w:val="40"/>
+                <w:shd w:val="clear" w:color="auto" w:fill="868E96"/>
+              </w:rPr>
+              <w:t xml:space="preserve">ecialist | </w:t>
+            </w:r>
+            <w:r>
+              <w:rPr>
+                <w:rFonts w:ascii="Ubuntu Condensed" w:hAnsi="Ubuntu Condensed"/>
+                <w:color w:val="FFFFFF" w:themeColor="background1"/>
+                <w:sz w:val="36"/>
+                <w:szCs w:val="40"/>
+                <w:shd w:val="clear" w:color="auto" w:fill="868E96"/>
+              </w:rPr>
+              <w:t xml:space="preserve">Web </w:t>
+            </w:r>
+            <w:r>
+              <w:rPr>
+                <w:rFonts w:ascii="Ubuntu Condensed" w:hAnsi="Ubuntu Condensed"/>
+                <w:color w:val="FFFFFF" w:themeColor="background1"/>
+                <w:sz w:val="36"/>
+                <w:szCs w:val="40"/>
+                <w:shd w:val="clear" w:color="auto" w:fill="868E96"/>
+              </w:rPr>
+              <w:t>Developer</w:t>
             </w:r>
           </w:p>
           <w:p>
@@ -1937,7 +1979,391 @@
                       <w:sz w:val="24"/>
                       <w:szCs w:val="24"/>
                     </w:rPr>
-                    <w:t>Jul 2017 – now</w:t>
+                    <w:t>Feb 2019</w:t>
+                  </w:r>
+                  <w:r>
+                    <w:rPr>
+                      <w:rFonts w:ascii="Ubuntu Condensed" w:hAnsi="Ubuntu Condensed"/>
+                      <w:color w:val="FFFFFF" w:themeColor="background1"/>
+                      <w:sz w:val="24"/>
+                      <w:szCs w:val="24"/>
+                    </w:rPr>
+                    <w:t xml:space="preserve"> </w:t>
+                  </w:r>
+                  <w:r>
+                    <w:rPr>
+                      <w:rFonts w:ascii="Ubuntu Condensed" w:hAnsi="Ubuntu Condensed"/>
+                      <w:color w:val="FFFFFF" w:themeColor="background1"/>
+                      <w:sz w:val="24"/>
+                      <w:szCs w:val="24"/>
+                    </w:rPr>
+                    <w:t>– now</w:t>
+                  </w:r>
+                </w:p>
+              </w:tc>
+              <w:tc>
+                <w:tcPr>
+                  <w:tcW w:w="5443" w:type="dxa"/>
+                  <w:shd w:val="clear" w:color="auto" w:fill="4F81BD" w:themeFill="accent1"/>
+                </w:tcPr>
+                <w:p>
+                  <w:pPr>
+                    <w:framePr w:hSpace="141" w:wrap="around" w:vAnchor="text" w:hAnchor="text" w:y="1"/>
+                    <w:spacing w:line="276" w:lineRule="auto"/>
+                    <w:suppressOverlap/>
+                    <w:jc w:val="right"/>
+                    <w:rPr>
+                      <w:rFonts w:ascii="Ubuntu Condensed" w:hAnsi="Ubuntu Condensed"/>
+                      <w:color w:val="FFFFFF" w:themeColor="background1"/>
+                      <w:sz w:val="24"/>
+                      <w:szCs w:val="24"/>
+                      <w:lang w:val="pl-PL"/>
+                    </w:rPr>
+                  </w:pPr>
+                  <w:r>
+                    <w:rPr>
+                      <w:rFonts w:ascii="Ubuntu Condensed" w:hAnsi="Ubuntu Condensed"/>
+                      <w:color w:val="FFFFFF" w:themeColor="background1"/>
+                      <w:sz w:val="24"/>
+                      <w:szCs w:val="24"/>
+                      <w:lang w:val="pl-PL"/>
+                    </w:rPr>
+                    <w:t>Capgemini Polska Sp. z o.o.</w:t>
+                  </w:r>
+                </w:p>
+              </w:tc>
+            </w:tr>
+            <w:tr>
+              <w:trPr>
+                <w:trHeight w:val="98"/>
+              </w:trPr>
+              <w:tc>
+                <w:tcPr>
+                  <w:tcW w:w="2032" w:type="dxa"/>
+                  <w:shd w:val="clear" w:color="auto" w:fill="FFFFFF" w:themeFill="background1"/>
+                </w:tcPr>
+                <w:p>
+                  <w:pPr>
+                    <w:framePr w:hSpace="141" w:wrap="around" w:vAnchor="text" w:hAnchor="text" w:y="1"/>
+                    <w:spacing w:line="276" w:lineRule="auto"/>
+                    <w:suppressOverlap/>
+                    <w:rPr>
+                      <w:rFonts w:ascii="Ubuntu Condensed" w:hAnsi="Ubuntu Condensed"/>
+                      <w:color w:val="FFFFFF" w:themeColor="background1"/>
+                      <w:lang w:val="pl-PL"/>
+                    </w:rPr>
+                  </w:pPr>
+                </w:p>
+              </w:tc>
+              <w:tc>
+                <w:tcPr>
+                  <w:tcW w:w="5443" w:type="dxa"/>
+                  <w:shd w:val="clear" w:color="auto" w:fill="808080" w:themeFill="background1" w:themeFillShade="80"/>
+                </w:tcPr>
+                <w:p>
+                  <w:pPr>
+                    <w:framePr w:hSpace="141" w:wrap="around" w:vAnchor="text" w:hAnchor="text" w:y="1"/>
+                    <w:spacing w:line="276" w:lineRule="auto"/>
+                    <w:suppressOverlap/>
+                    <w:jc w:val="center"/>
+                    <w:rPr>
+                      <w:rFonts w:ascii="Ubuntu Condensed" w:hAnsi="Ubuntu Condensed"/>
+                      <w:color w:val="FFFFFF" w:themeColor="background1"/>
+                      <w:sz w:val="28"/>
+                      <w:lang w:val="en-US"/>
+                    </w:rPr>
+                  </w:pPr>
+                  <w:r>
+                    <w:rPr>
+                      <w:rFonts w:ascii="Ubuntu Condensed" w:hAnsi="Ubuntu Condensed"/>
+                      <w:color w:val="FFFFFF" w:themeColor="background1"/>
+                    </w:rPr>
+                    <w:t>Delivery Excellence Specialist</w:t>
+                  </w:r>
+                  <w:r>
+                    <w:rPr>
+                      <w:rFonts w:ascii="Ubuntu Condensed" w:hAnsi="Ubuntu Condensed"/>
+                      <w:color w:val="FFFFFF" w:themeColor="background1"/>
+                    </w:rPr>
+                    <w:t xml:space="preserve"> </w:t>
+                  </w:r>
+                  <w:r>
+                    <w:rPr>
+                      <w:rFonts w:ascii="Ubuntu Condensed" w:hAnsi="Ubuntu Condensed"/>
+                      <w:b/>
+                      <w:color w:val="FFFFFF" w:themeColor="background1"/>
+                      <w:shd w:val="clear" w:color="auto" w:fill="A6A6A6" w:themeFill="background1" w:themeFillShade="A6"/>
+                    </w:rPr>
+                    <w:t xml:space="preserve">- </w:t>
+                  </w:r>
+                  <w:r>
+                    <w:rPr>
+                      <w:rFonts w:ascii="Ubuntu Condensed" w:hAnsi="Ubuntu Condensed"/>
+                      <w:b/>
+                      <w:color w:val="FFFFFF" w:themeColor="background1"/>
+                      <w:shd w:val="clear" w:color="auto" w:fill="A6A6A6" w:themeFill="background1" w:themeFillShade="A6"/>
+                    </w:rPr>
+                    <w:t>Web Developer</w:t>
+                  </w:r>
+                </w:p>
+              </w:tc>
+            </w:tr>
+          </w:tbl>
+          <w:p>
+            <w:pPr>
+              <w:spacing w:line="276" w:lineRule="auto"/>
+              <w:jc w:val="both"/>
+              <w:rPr>
+                <w:rFonts w:ascii="Ubuntu Condensed" w:hAnsi="Ubuntu Condensed"/>
+                <w:color w:val="969696"/>
+                <w:sz w:val="20"/>
+              </w:rPr>
+            </w:pPr>
+          </w:p>
+          <w:p>
+            <w:pPr>
+              <w:jc w:val="both"/>
+              <w:rPr>
+                <w:rFonts w:ascii="Ubuntu Condensed" w:hAnsi="Ubuntu Condensed"/>
+                <w:color w:val="969696"/>
+                <w:sz w:val="20"/>
+              </w:rPr>
+            </w:pPr>
+            <w:r>
+              <w:rPr>
+                <w:rFonts w:ascii="Ubuntu Condensed" w:hAnsi="Ubuntu Condensed"/>
+                <w:color w:val="969696"/>
+                <w:sz w:val="20"/>
+              </w:rPr>
+              <w:t xml:space="preserve">E2E web development, maintenance and improvements, administration, access control, Front End &amp; Back End maintenance using: </w:t>
+            </w:r>
+            <w:r>
+              <w:rPr>
+                <w:rFonts w:ascii="Ubuntu Condensed" w:hAnsi="Ubuntu Condensed"/>
+                <w:b/>
+                <w:color w:val="969696"/>
+                <w:sz w:val="20"/>
+              </w:rPr>
+              <w:t xml:space="preserve">HTML, CSS, SASS, SVG, Bootstrap, JavaScript, jQuery, ASP.NET, C#, Chart APIs, MS </w:t>
+            </w:r>
+            <w:proofErr w:type="spellStart"/>
+            <w:r>
+              <w:rPr>
+                <w:rFonts w:ascii="Ubuntu Condensed" w:hAnsi="Ubuntu Condensed"/>
+                <w:b/>
+                <w:color w:val="969696"/>
+                <w:sz w:val="20"/>
+              </w:rPr>
+              <w:t>SharePoints</w:t>
+            </w:r>
+            <w:proofErr w:type="spellEnd"/>
+          </w:p>
+          <w:p>
+            <w:pPr>
+              <w:jc w:val="both"/>
+              <w:rPr>
+                <w:rFonts w:ascii="Ubuntu Condensed" w:hAnsi="Ubuntu Condensed"/>
+                <w:color w:val="969696"/>
+                <w:sz w:val="20"/>
+              </w:rPr>
+            </w:pPr>
+            <w:r>
+              <w:rPr>
+                <w:rFonts w:ascii="Ubuntu Condensed" w:hAnsi="Ubuntu Condensed"/>
+                <w:color w:val="969696"/>
+                <w:sz w:val="20"/>
+              </w:rPr>
+              <w:t>Business Intelligence Dashboard reporting</w:t>
+            </w:r>
+          </w:p>
+          <w:p>
+            <w:pPr>
+              <w:jc w:val="both"/>
+              <w:rPr>
+                <w:rFonts w:ascii="Ubuntu Condensed" w:hAnsi="Ubuntu Condensed"/>
+                <w:color w:val="969696"/>
+                <w:sz w:val="20"/>
+              </w:rPr>
+            </w:pPr>
+            <w:r>
+              <w:rPr>
+                <w:rFonts w:ascii="Ubuntu Condensed" w:hAnsi="Ubuntu Condensed"/>
+                <w:color w:val="969696"/>
+                <w:sz w:val="20"/>
+              </w:rPr>
+              <w:t>SharePoint administration and maintenance via SharePoint Designer</w:t>
+            </w:r>
+          </w:p>
+          <w:p>
+            <w:pPr>
+              <w:jc w:val="both"/>
+              <w:rPr>
+                <w:rFonts w:ascii="Ubuntu Condensed" w:hAnsi="Ubuntu Condensed"/>
+                <w:color w:val="969696"/>
+                <w:sz w:val="20"/>
+              </w:rPr>
+            </w:pPr>
+            <w:r>
+              <w:rPr>
+                <w:rFonts w:ascii="Ubuntu Condensed" w:hAnsi="Ubuntu Condensed"/>
+                <w:color w:val="969696"/>
+                <w:sz w:val="20"/>
+              </w:rPr>
+              <w:t>Support engagements in identifying CI opportunities</w:t>
+            </w:r>
+          </w:p>
+          <w:p>
+            <w:pPr>
+              <w:jc w:val="both"/>
+              <w:rPr>
+                <w:rFonts w:ascii="Ubuntu Condensed" w:hAnsi="Ubuntu Condensed"/>
+                <w:color w:val="969696"/>
+                <w:sz w:val="20"/>
+              </w:rPr>
+            </w:pPr>
+            <w:r>
+              <w:rPr>
+                <w:rFonts w:ascii="Ubuntu Condensed" w:hAnsi="Ubuntu Condensed"/>
+                <w:color w:val="969696"/>
+                <w:sz w:val="20"/>
+              </w:rPr>
+              <w:t>Driving Continuous Improvement projects to achieve overall objectives of the Organization and engagement</w:t>
+            </w:r>
+          </w:p>
+          <w:p>
+            <w:pPr>
+              <w:jc w:val="both"/>
+              <w:rPr>
+                <w:rFonts w:ascii="Ubuntu Condensed" w:hAnsi="Ubuntu Condensed"/>
+                <w:color w:val="969696"/>
+                <w:sz w:val="20"/>
+              </w:rPr>
+            </w:pPr>
+            <w:r>
+              <w:rPr>
+                <w:rFonts w:ascii="Ubuntu Condensed" w:hAnsi="Ubuntu Condensed"/>
+                <w:color w:val="969696"/>
+                <w:sz w:val="20"/>
+              </w:rPr>
+              <w:t>Promoting continuous improvement methodology</w:t>
+            </w:r>
+          </w:p>
+          <w:p>
+            <w:pPr>
+              <w:jc w:val="both"/>
+              <w:rPr>
+                <w:rFonts w:ascii="Ubuntu Condensed" w:hAnsi="Ubuntu Condensed"/>
+                <w:color w:val="969696"/>
+                <w:sz w:val="20"/>
+              </w:rPr>
+            </w:pPr>
+            <w:r>
+              <w:rPr>
+                <w:rFonts w:ascii="Ubuntu Condensed" w:hAnsi="Ubuntu Condensed"/>
+                <w:color w:val="969696"/>
+                <w:sz w:val="20"/>
+              </w:rPr>
+              <w:t>Generating demand for automation (through different tools and focus workshops)</w:t>
+            </w:r>
+          </w:p>
+          <w:p>
+            <w:pPr>
+              <w:jc w:val="both"/>
+              <w:rPr>
+                <w:rFonts w:ascii="Ubuntu Condensed" w:hAnsi="Ubuntu Condensed"/>
+                <w:color w:val="969696"/>
+                <w:sz w:val="20"/>
+              </w:rPr>
+            </w:pPr>
+            <w:r>
+              <w:rPr>
+                <w:rFonts w:ascii="Ubuntu Condensed" w:hAnsi="Ubuntu Condensed"/>
+                <w:color w:val="969696"/>
+                <w:sz w:val="20"/>
+              </w:rPr>
+              <w:t>Sharing knowledge and awareness proactively</w:t>
+            </w:r>
+          </w:p>
+          <w:p>
+            <w:pPr>
+              <w:spacing w:line="276" w:lineRule="auto"/>
+              <w:jc w:val="both"/>
+              <w:rPr>
+                <w:rFonts w:ascii="Ubuntu Condensed" w:hAnsi="Ubuntu Condensed"/>
+                <w:color w:val="969696"/>
+                <w:sz w:val="20"/>
+              </w:rPr>
+            </w:pPr>
+            <w:r>
+              <w:rPr>
+                <w:rFonts w:ascii="Ubuntu Condensed" w:hAnsi="Ubuntu Condensed"/>
+                <w:color w:val="969696"/>
+                <w:sz w:val="20"/>
+              </w:rPr>
+              <w:t>Provide training and knowledge sharing to the business</w:t>
+            </w:r>
+          </w:p>
+          <w:p>
+            <w:pPr>
+              <w:spacing w:line="276" w:lineRule="auto"/>
+              <w:jc w:val="both"/>
+              <w:rPr>
+                <w:rFonts w:ascii="Ubuntu Condensed" w:hAnsi="Ubuntu Condensed"/>
+                <w:color w:val="969696"/>
+                <w:sz w:val="20"/>
+              </w:rPr>
+            </w:pPr>
+          </w:p>
+          <w:tbl>
+            <w:tblPr>
+              <w:tblStyle w:val="TableGrid"/>
+              <w:tblW w:w="7475" w:type="dxa"/>
+              <w:tblInd w:w="2" w:type="dxa"/>
+              <w:tblBorders>
+                <w:top w:val="none" w:sz="0" w:space="0" w:color="auto"/>
+                <w:left w:val="none" w:sz="0" w:space="0" w:color="auto"/>
+                <w:bottom w:val="none" w:sz="0" w:space="0" w:color="auto"/>
+                <w:right w:val="none" w:sz="0" w:space="0" w:color="auto"/>
+                <w:insideH w:val="none" w:sz="0" w:space="0" w:color="auto"/>
+                <w:insideV w:val="none" w:sz="0" w:space="0" w:color="auto"/>
+              </w:tblBorders>
+              <w:shd w:val="clear" w:color="auto" w:fill="4F81BD" w:themeFill="accent1"/>
+              <w:tblLayout w:type="fixed"/>
+              <w:tblLook w:val="04A0" w:firstRow="1" w:lastRow="0" w:firstColumn="1" w:lastColumn="0" w:noHBand="0" w:noVBand="1"/>
+            </w:tblPr>
+            <w:tblGrid>
+              <w:gridCol w:w="2032"/>
+              <w:gridCol w:w="5443"/>
+            </w:tblGrid>
+            <w:tr>
+              <w:trPr>
+                <w:trHeight w:val="132"/>
+              </w:trPr>
+              <w:tc>
+                <w:tcPr>
+                  <w:tcW w:w="2032" w:type="dxa"/>
+                  <w:shd w:val="clear" w:color="auto" w:fill="4F81BD" w:themeFill="accent1"/>
+                </w:tcPr>
+                <w:p>
+                  <w:pPr>
+                    <w:framePr w:hSpace="141" w:wrap="around" w:vAnchor="text" w:hAnchor="text" w:y="1"/>
+                    <w:spacing w:line="276" w:lineRule="auto"/>
+                    <w:suppressOverlap/>
+                    <w:rPr>
+                      <w:rFonts w:ascii="Ubuntu Condensed" w:hAnsi="Ubuntu Condensed"/>
+                      <w:color w:val="FFFFFF" w:themeColor="background1"/>
+                      <w:sz w:val="24"/>
+                      <w:szCs w:val="24"/>
+                    </w:rPr>
+                  </w:pPr>
+                  <w:r>
+                    <w:rPr>
+                      <w:rFonts w:ascii="Ubuntu Condensed" w:hAnsi="Ubuntu Condensed"/>
+                      <w:color w:val="FFFFFF" w:themeColor="background1"/>
+                      <w:sz w:val="24"/>
+                      <w:szCs w:val="24"/>
+                    </w:rPr>
+                    <w:t>Jul 2017 – Feb 2019</w:t>
                   </w:r>
                 </w:p>
               </w:tc>
@@ -2263,6 +2689,7 @@
                 <w:color w:val="969696"/>
                 <w:sz w:val="20"/>
               </w:rPr>
+              <w:lastRenderedPageBreak/>
               <w:t>Data collection plan control</w:t>
             </w:r>
           </w:p>
@@ -2377,7 +2804,15 @@
                 <w:color w:val="969696"/>
                 <w:sz w:val="20"/>
               </w:rPr>
-              <w:t>Integration of data and information</w:t>
+              <w:t>I</w:t>
+            </w:r>
+            <w:r>
+              <w:rPr>
+                <w:rFonts w:ascii="Ubuntu Condensed" w:hAnsi="Ubuntu Condensed"/>
+                <w:color w:val="969696"/>
+                <w:sz w:val="20"/>
+              </w:rPr>
+              <w:t>ntegration of data and information</w:t>
             </w:r>
           </w:p>
           <w:p>
@@ -2417,17 +2852,6 @@
               </w:rPr>
               <w:t>Enhancements of service reporting tool sets</w:t>
             </w:r>
-          </w:p>
-          <w:p>
-            <w:pPr>
-              <w:spacing w:line="276" w:lineRule="auto"/>
-              <w:jc w:val="both"/>
-              <w:rPr>
-                <w:rFonts w:ascii="Ubuntu Condensed" w:hAnsi="Ubuntu Condensed"/>
-                <w:color w:val="969696"/>
-                <w:sz w:val="20"/>
-              </w:rPr>
-            </w:pPr>
           </w:p>
           <w:p>
             <w:pPr>
@@ -2534,7 +2958,6 @@
                       <w:sz w:val="24"/>
                       <w:szCs w:val="24"/>
                     </w:rPr>
-                    <w:lastRenderedPageBreak/>
                     <w:t>Mar 2017 – Jul 2017</w:t>
                   </w:r>
                 </w:p>
@@ -3187,17 +3610,6 @@
               <w:jc w:val="both"/>
               <w:rPr>
                 <w:rFonts w:ascii="Ubuntu Condensed" w:hAnsi="Ubuntu Condensed"/>
-                <w:color w:val="969696"/>
-                <w:sz w:val="20"/>
-              </w:rPr>
-            </w:pPr>
-          </w:p>
-          <w:p>
-            <w:pPr>
-              <w:spacing w:line="276" w:lineRule="auto"/>
-              <w:jc w:val="both"/>
-              <w:rPr>
-                <w:rFonts w:ascii="Ubuntu Condensed" w:hAnsi="Ubuntu Condensed"/>
                 <w:color w:val="FFFFFF" w:themeColor="background1"/>
                 <w:sz w:val="20"/>
               </w:rPr>
@@ -3525,6 +3937,7 @@
                 <w:color w:val="969696"/>
                 <w:sz w:val="20"/>
               </w:rPr>
+              <w:lastRenderedPageBreak/>
               <w:t>Solving complex issues related to customers’ queries</w:t>
             </w:r>
           </w:p>
@@ -3534,10 +3947,27 @@
               <w:jc w:val="both"/>
               <w:rPr>
                 <w:rFonts w:ascii="Ubuntu Condensed" w:hAnsi="Ubuntu Condensed"/>
-                <w:color w:val="969696"/>
-                <w:sz w:val="20"/>
-              </w:rPr>
-            </w:pPr>
+                <w:color w:val="FFFFFF" w:themeColor="background1"/>
+                <w:sz w:val="20"/>
+              </w:rPr>
+            </w:pPr>
+            <w:r>
+              <w:rPr>
+                <w:rFonts w:ascii="Ubuntu Condensed" w:hAnsi="Ubuntu Condensed"/>
+                <w:color w:val="FFFFFF" w:themeColor="background1"/>
+                <w:sz w:val="20"/>
+                <w:shd w:val="clear" w:color="auto" w:fill="389BBD"/>
+              </w:rPr>
+              <w:t xml:space="preserve"> Additionally: </w:t>
+            </w:r>
+            <w:r>
+              <w:rPr>
+                <w:rFonts w:ascii="Ubuntu Condensed" w:hAnsi="Ubuntu Condensed"/>
+                <w:color w:val="FFFFFF" w:themeColor="background1"/>
+                <w:sz w:val="20"/>
+              </w:rPr>
+              <w:t>:</w:t>
+            </w:r>
           </w:p>
           <w:p>
             <w:pPr>
@@ -3545,26 +3975,17 @@
               <w:jc w:val="both"/>
               <w:rPr>
                 <w:rFonts w:ascii="Ubuntu Condensed" w:hAnsi="Ubuntu Condensed"/>
-                <w:color w:val="FFFFFF" w:themeColor="background1"/>
-                <w:sz w:val="20"/>
-              </w:rPr>
-            </w:pPr>
-            <w:r>
-              <w:rPr>
-                <w:rFonts w:ascii="Ubuntu Condensed" w:hAnsi="Ubuntu Condensed"/>
-                <w:color w:val="FFFFFF" w:themeColor="background1"/>
-                <w:sz w:val="20"/>
-                <w:shd w:val="clear" w:color="auto" w:fill="389BBD"/>
-              </w:rPr>
-              <w:t xml:space="preserve"> Additionally: </w:t>
-            </w:r>
-            <w:r>
-              <w:rPr>
-                <w:rFonts w:ascii="Ubuntu Condensed" w:hAnsi="Ubuntu Condensed"/>
-                <w:color w:val="FFFFFF" w:themeColor="background1"/>
-                <w:sz w:val="20"/>
-              </w:rPr>
-              <w:t>:</w:t>
+                <w:color w:val="969696"/>
+                <w:sz w:val="20"/>
+              </w:rPr>
+            </w:pPr>
+            <w:r>
+              <w:rPr>
+                <w:rFonts w:ascii="Ubuntu Condensed" w:hAnsi="Ubuntu Condensed"/>
+                <w:color w:val="969696"/>
+                <w:sz w:val="20"/>
+              </w:rPr>
+              <w:t>Lead trainer of accounting and bookkeeping basics,</w:t>
             </w:r>
           </w:p>
           <w:p>
@@ -3583,7 +4004,7 @@
                 <w:color w:val="969696"/>
                 <w:sz w:val="20"/>
               </w:rPr>
-              <w:t>Lead trainer of accounting and bookkeeping basics,</w:t>
+              <w:t>Head of the office's Social Fund Committee,</w:t>
             </w:r>
           </w:p>
           <w:p>
@@ -3602,7 +4023,7 @@
                 <w:color w:val="969696"/>
                 <w:sz w:val="20"/>
               </w:rPr>
-              <w:t>Head of the office's Social Fund Committee,</w:t>
+              <w:t>Member of the office's Charity Team,</w:t>
             </w:r>
           </w:p>
           <w:p>
@@ -3621,54 +4042,8 @@
                 <w:color w:val="969696"/>
                 <w:sz w:val="20"/>
               </w:rPr>
-              <w:t>Member of the office's Charity Team,</w:t>
-            </w:r>
-          </w:p>
-          <w:p>
-            <w:pPr>
-              <w:spacing w:line="276" w:lineRule="auto"/>
-              <w:jc w:val="both"/>
-              <w:rPr>
-                <w:rFonts w:ascii="Ubuntu Condensed" w:hAnsi="Ubuntu Condensed"/>
-                <w:color w:val="969696"/>
-                <w:sz w:val="20"/>
-              </w:rPr>
-            </w:pPr>
-            <w:r>
-              <w:rPr>
-                <w:rFonts w:ascii="Ubuntu Condensed" w:hAnsi="Ubuntu Condensed"/>
-                <w:color w:val="969696"/>
-                <w:sz w:val="20"/>
-              </w:rPr>
               <w:t>Supporting recruitment (screening candidates), project management, internal marketing, maintenance and updates of a database of employees in MS Access.</w:t>
             </w:r>
-          </w:p>
-          <w:p>
-            <w:pPr>
-              <w:spacing w:line="276" w:lineRule="auto"/>
-              <w:rPr>
-                <w:rFonts w:ascii="Ubuntu Condensed" w:hAnsi="Ubuntu Condensed"/>
-                <w:color w:val="969696"/>
-              </w:rPr>
-            </w:pPr>
-          </w:p>
-          <w:p>
-            <w:pPr>
-              <w:spacing w:line="276" w:lineRule="auto"/>
-              <w:rPr>
-                <w:rFonts w:ascii="Ubuntu Condensed" w:hAnsi="Ubuntu Condensed"/>
-                <w:color w:val="969696"/>
-              </w:rPr>
-            </w:pPr>
-          </w:p>
-          <w:p>
-            <w:pPr>
-              <w:spacing w:line="276" w:lineRule="auto"/>
-              <w:rPr>
-                <w:rFonts w:ascii="Ubuntu Condensed" w:hAnsi="Ubuntu Condensed"/>
-                <w:color w:val="969696"/>
-              </w:rPr>
-            </w:pPr>
           </w:p>
           <w:p>
             <w:pPr>
@@ -3728,7 +4103,6 @@
                       <w:sz w:val="24"/>
                       <w:szCs w:val="24"/>
                     </w:rPr>
-                    <w:lastRenderedPageBreak/>
                     <w:t>Aug 2015 – Mar 2016</w:t>
                   </w:r>
                 </w:p>
@@ -3959,17 +4333,6 @@
               </w:rPr>
               <w:t>Resolving tickets relating to AD group accesses, new starter and leaver requests, issues with MVS telephony, servers, Exchange, SharePoint and MS Office, CRM plug-ins, Remote Desktop Software, Cisco VPN, WebEx and proprietary corporate software</w:t>
             </w:r>
-          </w:p>
-          <w:p>
-            <w:pPr>
-              <w:spacing w:line="276" w:lineRule="auto"/>
-              <w:jc w:val="both"/>
-              <w:rPr>
-                <w:rFonts w:ascii="Ubuntu Condensed" w:hAnsi="Ubuntu Condensed"/>
-                <w:color w:val="969696"/>
-                <w:sz w:val="20"/>
-              </w:rPr>
-            </w:pPr>
           </w:p>
           <w:p>
             <w:pPr>
@@ -4761,9 +5124,11 @@
           <w:p>
             <w:pPr>
               <w:spacing w:line="276" w:lineRule="auto"/>
-              <w:rPr>
-                <w:rFonts w:ascii="Ubuntu Condensed" w:hAnsi="Ubuntu Condensed"/>
-                <w:color w:val="969696"/>
+              <w:jc w:val="both"/>
+              <w:rPr>
+                <w:rFonts w:ascii="Ubuntu Condensed" w:hAnsi="Ubuntu Condensed"/>
+                <w:color w:val="969696"/>
+                <w:sz w:val="20"/>
               </w:rPr>
             </w:pPr>
           </w:p>
@@ -4927,8 +5292,6 @@
                 <w:sz w:val="20"/>
               </w:rPr>
             </w:pPr>
-            <w:bookmarkStart w:id="0" w:name="_GoBack"/>
-            <w:bookmarkEnd w:id="0"/>
             <w:r>
               <w:rPr>
                 <w:rFonts w:ascii="Ubuntu Condensed" w:hAnsi="Ubuntu Condensed"/>
@@ -5647,15 +6010,7 @@
                 <w:color w:val="FFFFFF" w:themeColor="background1"/>
                 <w:lang w:val="en-US"/>
               </w:rPr>
-              <w:t xml:space="preserve">  </w:t>
-            </w:r>
-            <w:r>
-              <w:rPr>
-                <w:rFonts w:ascii="Ubuntu Condensed" w:hAnsi="Ubuntu Condensed" w:cs="Dutch809PL-Roman"/>
-                <w:color w:val="FFFFFF" w:themeColor="background1"/>
-                <w:lang w:val="en-US"/>
-              </w:rPr>
-              <w:t>certified</w:t>
+              <w:t xml:space="preserve">  certified</w:t>
             </w:r>
             <w:r>
               <w:rPr>
@@ -6856,6 +7211,14 @@
                 <w:lang w:val="en-US"/>
               </w:rPr>
             </w:pPr>
+            <w:r>
+              <w:rPr>
+                <w:rFonts w:ascii="Ubuntu Condensed" w:hAnsi="Ubuntu Condensed" w:cs="Dutch809PL-Roman"/>
+                <w:color w:val="FFFFFF" w:themeColor="background1"/>
+                <w:lang w:val="en-US"/>
+              </w:rPr>
+              <w:t>React</w:t>
+            </w:r>
           </w:p>
         </w:tc>
         <w:tc>
@@ -7377,7 +7740,7 @@
 <w:numbering xmlns:wpc="http://schemas.microsoft.com/office/word/2010/wordprocessingCanvas" xmlns:mc="http://schemas.openxmlformats.org/markup-compatibility/2006" xmlns:o="urn:schemas-microsoft-com:office:office" xmlns:r="http://schemas.openxmlformats.org/officeDocument/2006/relationships" xmlns:m="http://schemas.openxmlformats.org/officeDocument/2006/math" xmlns:v="urn:schemas-microsoft-com:vml" xmlns:wp14="http://schemas.microsoft.com/office/word/2010/wordprocessingDrawing" xmlns:wp="http://schemas.openxmlformats.org/drawingml/2006/wordprocessingDrawing" xmlns:w10="urn:schemas-microsoft-com:office:word" xmlns:w="http://schemas.openxmlformats.org/wordprocessingml/2006/main" xmlns:w14="http://schemas.microsoft.com/office/word/2010/wordml" xmlns:w15="http://schemas.microsoft.com/office/word/2012/wordml" xmlns:wpg="http://schemas.microsoft.com/office/word/2010/wordprocessingGroup" xmlns:wpi="http://schemas.microsoft.com/office/word/2010/wordprocessingInk" xmlns:wne="http://schemas.microsoft.com/office/word/2006/wordml" xmlns:wps="http://schemas.microsoft.com/office/word/2010/wordprocessingShape" mc:Ignorable="w14 w15 wp14">
   <w:numPicBullet w:numPicBulletId="0">
     <w:pict>
-      <v:shapetype w14:anchorId="6C3DC80E" id="_x0000_t75" coordsize="21600,21600" o:spt="75" o:preferrelative="t" path="m@4@5l@4@11@9@11@9@5xe" filled="f" stroked="f">
+      <v:shapetype id="_x0000_t75" coordsize="21600,21600" o:spt="75" o:preferrelative="t" path="m@4@5l@4@11@9@11@9@5xe" filled="f" stroked="f">
         <v:stroke joinstyle="miter"/>
         <v:formulas>
           <v:f eqn="if lineDrawn pixelLineWidth 0"/>
@@ -7396,14 +7759,14 @@
         <v:path o:extrusionok="f" gradientshapeok="t" o:connecttype="rect"/>
         <o:lock v:ext="edit" aspectratio="t"/>
       </v:shapetype>
-      <v:shape id="_x0000_i1132" type="#_x0000_t75" style="width:13.2pt;height:13.2pt;visibility:visible" o:bullet="t">
+      <v:shape id="_x0000_i1054" type="#_x0000_t75" style="width:13.2pt;height:13.2pt;visibility:visible" o:bullet="t">
         <v:imagedata r:id="rId1" o:title="06"/>
       </v:shape>
     </w:pict>
   </w:numPicBullet>
   <w:numPicBullet w:numPicBulletId="1">
     <w:pict>
-      <v:shape id="_x0000_i1133" type="#_x0000_t75" style="width:24pt;height:13.8pt;visibility:visible" o:bullet="t">
+      <v:shape id="_x0000_i1055" type="#_x0000_t75" style="width:24pt;height:13.8pt;visibility:visible" o:bullet="t">
         <v:imagedata r:id="rId2" o:title="flag-UK"/>
       </v:shape>
     </w:pict>
@@ -12333,7 +12696,7 @@
 </file>
 
 <file path=customXml/itemProps1.xml><?xml version="1.0" encoding="utf-8"?>
-<ds:datastoreItem xmlns:ds="http://schemas.openxmlformats.org/officeDocument/2006/customXml" ds:itemID="{048060F4-5127-416F-BEB6-9ED5E411217E}">
+<ds:datastoreItem xmlns:ds="http://schemas.openxmlformats.org/officeDocument/2006/customXml" ds:itemID="{72533CB5-0691-480E-89FF-2AA491DE4E69}">
   <ds:schemaRefs>
     <ds:schemaRef ds:uri="http://schemas.openxmlformats.org/officeDocument/2006/bibliography"/>
   </ds:schemaRefs>

</xml_diff>

<commit_message>
Added MS SQL to job role
</commit_message>
<xml_diff>
--- a/CV 2.0 Rafal Mucha.docx
+++ b/CV 2.0 Rafal Mucha.docx
@@ -177,19 +177,7 @@
                 <w:szCs w:val="40"/>
                 <w:shd w:val="clear" w:color="auto" w:fill="868E96"/>
               </w:rPr>
-              <w:t>Sp</w:t>
-            </w:r>
-            <w:bookmarkStart w:id="0" w:name="_GoBack"/>
-            <w:bookmarkEnd w:id="0"/>
-            <w:r>
-              <w:rPr>
-                <w:rFonts w:ascii="Ubuntu Condensed" w:hAnsi="Ubuntu Condensed"/>
-                <w:color w:val="FFFFFF" w:themeColor="background1"/>
-                <w:sz w:val="36"/>
-                <w:szCs w:val="40"/>
-                <w:shd w:val="clear" w:color="auto" w:fill="868E96"/>
-              </w:rPr>
-              <w:t xml:space="preserve">ecialist | </w:t>
+              <w:t xml:space="preserve">Specialist | </w:t>
             </w:r>
             <w:r>
               <w:rPr>
@@ -1979,16 +1967,7 @@
                       <w:sz w:val="24"/>
                       <w:szCs w:val="24"/>
                     </w:rPr>
-                    <w:t>Feb 2019</w:t>
-                  </w:r>
-                  <w:r>
-                    <w:rPr>
-                      <w:rFonts w:ascii="Ubuntu Condensed" w:hAnsi="Ubuntu Condensed"/>
-                      <w:color w:val="FFFFFF" w:themeColor="background1"/>
-                      <w:sz w:val="24"/>
-                      <w:szCs w:val="24"/>
-                    </w:rPr>
-                    <w:t xml:space="preserve"> </w:t>
+                    <w:t xml:space="preserve">Feb 2019 </w:t>
                   </w:r>
                   <w:r>
                     <w:rPr>
@@ -2144,7 +2123,27 @@
                 <w:color w:val="969696"/>
                 <w:sz w:val="20"/>
               </w:rPr>
-              <w:t xml:space="preserve">HTML, CSS, SASS, SVG, Bootstrap, JavaScript, jQuery, ASP.NET, C#, Chart APIs, MS </w:t>
+              <w:t xml:space="preserve">HTML, CSS, SASS, SVG, Bootstrap, JavaScript, jQuery, ASP.NET, C#, Chart APIs, </w:t>
+            </w:r>
+            <w:r>
+              <w:rPr>
+                <w:rFonts w:ascii="Ubuntu Condensed" w:hAnsi="Ubuntu Condensed"/>
+                <w:b/>
+                <w:color w:val="969696"/>
+                <w:sz w:val="20"/>
+              </w:rPr>
+              <w:t xml:space="preserve">MS SQL, </w:t>
+            </w:r>
+            <w:bookmarkStart w:id="0" w:name="_GoBack"/>
+            <w:bookmarkEnd w:id="0"/>
+            <w:r>
+              <w:rPr>
+                <w:rFonts w:ascii="Ubuntu Condensed" w:hAnsi="Ubuntu Condensed"/>
+                <w:b/>
+                <w:color w:val="969696"/>
+                <w:sz w:val="20"/>
+              </w:rPr>
+              <w:t xml:space="preserve">MS </w:t>
             </w:r>
             <w:proofErr w:type="spellStart"/>
             <w:r>
@@ -7740,7 +7739,7 @@
 <w:numbering xmlns:wpc="http://schemas.microsoft.com/office/word/2010/wordprocessingCanvas" xmlns:mc="http://schemas.openxmlformats.org/markup-compatibility/2006" xmlns:o="urn:schemas-microsoft-com:office:office" xmlns:r="http://schemas.openxmlformats.org/officeDocument/2006/relationships" xmlns:m="http://schemas.openxmlformats.org/officeDocument/2006/math" xmlns:v="urn:schemas-microsoft-com:vml" xmlns:wp14="http://schemas.microsoft.com/office/word/2010/wordprocessingDrawing" xmlns:wp="http://schemas.openxmlformats.org/drawingml/2006/wordprocessingDrawing" xmlns:w10="urn:schemas-microsoft-com:office:word" xmlns:w="http://schemas.openxmlformats.org/wordprocessingml/2006/main" xmlns:w14="http://schemas.microsoft.com/office/word/2010/wordml" xmlns:w15="http://schemas.microsoft.com/office/word/2012/wordml" xmlns:wpg="http://schemas.microsoft.com/office/word/2010/wordprocessingGroup" xmlns:wpi="http://schemas.microsoft.com/office/word/2010/wordprocessingInk" xmlns:wne="http://schemas.microsoft.com/office/word/2006/wordml" xmlns:wps="http://schemas.microsoft.com/office/word/2010/wordprocessingShape" mc:Ignorable="w14 w15 wp14">
   <w:numPicBullet w:numPicBulletId="0">
     <w:pict>
-      <v:shapetype id="_x0000_t75" coordsize="21600,21600" o:spt="75" o:preferrelative="t" path="m@4@5l@4@11@9@11@9@5xe" filled="f" stroked="f">
+      <v:shapetype w14:anchorId="6C3DC80E" id="_x0000_t75" coordsize="21600,21600" o:spt="75" o:preferrelative="t" path="m@4@5l@4@11@9@11@9@5xe" filled="f" stroked="f">
         <v:stroke joinstyle="miter"/>
         <v:formulas>
           <v:f eqn="if lineDrawn pixelLineWidth 0"/>
@@ -7759,14 +7758,14 @@
         <v:path o:extrusionok="f" gradientshapeok="t" o:connecttype="rect"/>
         <o:lock v:ext="edit" aspectratio="t"/>
       </v:shapetype>
-      <v:shape id="_x0000_i1054" type="#_x0000_t75" style="width:13.2pt;height:13.2pt;visibility:visible" o:bullet="t">
+      <v:shape id="_x0000_i1030" type="#_x0000_t75" style="width:13.2pt;height:13.2pt;visibility:visible" o:bullet="t">
         <v:imagedata r:id="rId1" o:title="06"/>
       </v:shape>
     </w:pict>
   </w:numPicBullet>
   <w:numPicBullet w:numPicBulletId="1">
     <w:pict>
-      <v:shape id="_x0000_i1055" type="#_x0000_t75" style="width:24pt;height:13.8pt;visibility:visible" o:bullet="t">
+      <v:shape id="_x0000_i1031" type="#_x0000_t75" style="width:24pt;height:13.8pt;visibility:visible" o:bullet="t">
         <v:imagedata r:id="rId2" o:title="flag-UK"/>
       </v:shape>
     </w:pict>
@@ -12696,7 +12695,7 @@
 </file>
 
 <file path=customXml/itemProps1.xml><?xml version="1.0" encoding="utf-8"?>
-<ds:datastoreItem xmlns:ds="http://schemas.openxmlformats.org/officeDocument/2006/customXml" ds:itemID="{72533CB5-0691-480E-89FF-2AA491DE4E69}">
+<ds:datastoreItem xmlns:ds="http://schemas.openxmlformats.org/officeDocument/2006/customXml" ds:itemID="{15A4D44B-7F2B-4A94-AAD2-BEFA2560147C}">
   <ds:schemaRefs>
     <ds:schemaRef ds:uri="http://schemas.openxmlformats.org/officeDocument/2006/bibliography"/>
   </ds:schemaRefs>

</xml_diff>

<commit_message>
Minor CV title update
</commit_message>
<xml_diff>
--- a/CV 2.0 Rafal Mucha.docx
+++ b/CV 2.0 Rafal Mucha.docx
@@ -173,7 +173,7 @@
                 <w:szCs w:val="40"/>
                 <w:shd w:val="clear" w:color="auto" w:fill="868E96"/>
               </w:rPr>
-              <w:t xml:space="preserve">CI </w:t>
+              <w:t>C</w:t>
             </w:r>
             <w:r>
               <w:rPr>
@@ -183,7 +183,7 @@
                 <w:szCs w:val="40"/>
                 <w:shd w:val="clear" w:color="auto" w:fill="868E96"/>
               </w:rPr>
-              <w:t xml:space="preserve">Specialist | </w:t>
+              <w:t xml:space="preserve">ontinuous </w:t>
             </w:r>
             <w:r>
               <w:rPr>
@@ -193,7 +193,7 @@
                 <w:szCs w:val="40"/>
                 <w:shd w:val="clear" w:color="auto" w:fill="868E96"/>
               </w:rPr>
-              <w:t xml:space="preserve">Web </w:t>
+              <w:t>I</w:t>
             </w:r>
             <w:r>
               <w:rPr>
@@ -203,6 +203,46 @@
                 <w:szCs w:val="40"/>
                 <w:shd w:val="clear" w:color="auto" w:fill="868E96"/>
               </w:rPr>
+              <w:t>mprovement</w:t>
+            </w:r>
+            <w:r>
+              <w:rPr>
+                <w:rFonts w:ascii="Ubuntu Condensed" w:hAnsi="Ubuntu Condensed"/>
+                <w:color w:val="FFFFFF" w:themeColor="background1"/>
+                <w:sz w:val="36"/>
+                <w:szCs w:val="40"/>
+                <w:shd w:val="clear" w:color="auto" w:fill="868E96"/>
+              </w:rPr>
+              <w:t xml:space="preserve"> </w:t>
+            </w:r>
+            <w:r>
+              <w:rPr>
+                <w:rFonts w:ascii="Ubuntu Condensed" w:hAnsi="Ubuntu Condensed"/>
+                <w:color w:val="FFFFFF" w:themeColor="background1"/>
+                <w:sz w:val="36"/>
+                <w:szCs w:val="40"/>
+                <w:shd w:val="clear" w:color="auto" w:fill="868E96"/>
+              </w:rPr>
+              <w:t xml:space="preserve">Specialist | </w:t>
+            </w:r>
+            <w:r>
+              <w:rPr>
+                <w:rFonts w:ascii="Ubuntu Condensed" w:hAnsi="Ubuntu Condensed"/>
+                <w:color w:val="FFFFFF" w:themeColor="background1"/>
+                <w:sz w:val="36"/>
+                <w:szCs w:val="40"/>
+                <w:shd w:val="clear" w:color="auto" w:fill="868E96"/>
+              </w:rPr>
+              <w:t xml:space="preserve">Web </w:t>
+            </w:r>
+            <w:r>
+              <w:rPr>
+                <w:rFonts w:ascii="Ubuntu Condensed" w:hAnsi="Ubuntu Condensed"/>
+                <w:color w:val="FFFFFF" w:themeColor="background1"/>
+                <w:sz w:val="36"/>
+                <w:szCs w:val="40"/>
+                <w:shd w:val="clear" w:color="auto" w:fill="868E96"/>
+              </w:rPr>
               <w:t>Developer</w:t>
             </w:r>
           </w:p>
@@ -234,6 +274,8 @@
               </w:rPr>
               <w:t>About Me</w:t>
             </w:r>
+            <w:bookmarkStart w:id="0" w:name="_GoBack"/>
+            <w:bookmarkEnd w:id="0"/>
           </w:p>
           <w:p>
             <w:pPr>
@@ -341,8 +383,6 @@
             </w:pPr>
           </w:p>
         </w:tc>
-        <w:bookmarkStart w:id="0" w:name="_GoBack"/>
-        <w:bookmarkEnd w:id="0"/>
       </w:tr>
       <w:tr>
         <w:trPr>
@@ -1595,7 +1635,7 @@
                 <v:shape id="_x0000_i1025" type="#_x0000_t75" style="width:13.8pt;height:7.8pt" o:ole="">
                   <v:imagedata r:id="rId13" o:title=""/>
                 </v:shape>
-                <o:OLEObject Type="Embed" ProgID="PBrush" ShapeID="_x0000_i1025" DrawAspect="Content" ObjectID="_1618059993" r:id="rId14"/>
+                <o:OLEObject Type="Embed" ProgID="PBrush" ShapeID="_x0000_i1025" DrawAspect="Content" ObjectID="_1620803087" r:id="rId14"/>
               </w:object>
             </w:r>
             <w:r>
@@ -13419,7 +13459,7 @@
 </file>
 
 <file path=customXml/itemProps1.xml><?xml version="1.0" encoding="utf-8"?>
-<ds:datastoreItem xmlns:ds="http://schemas.openxmlformats.org/officeDocument/2006/customXml" ds:itemID="{41631A48-021A-49FF-8C8B-E3CA8AF94049}">
+<ds:datastoreItem xmlns:ds="http://schemas.openxmlformats.org/officeDocument/2006/customXml" ds:itemID="{B3FA5973-24AE-4E34-8B41-5FC42E017EAD}">
   <ds:schemaRefs>
     <ds:schemaRef ds:uri="http://schemas.openxmlformats.org/officeDocument/2006/bibliography"/>
   </ds:schemaRefs>

</xml_diff>

<commit_message>
Pic in CV edit
</commit_message>
<xml_diff>
--- a/CV 2.0 Rafal Mucha.docx
+++ b/CV 2.0 Rafal Mucha.docx
@@ -274,8 +274,6 @@
               </w:rPr>
               <w:t>About Me</w:t>
             </w:r>
-            <w:bookmarkStart w:id="0" w:name="_GoBack"/>
-            <w:bookmarkEnd w:id="0"/>
           </w:p>
           <w:p>
             <w:pPr>
@@ -1339,6 +1337,8 @@
             </w:pPr>
           </w:p>
         </w:tc>
+        <w:bookmarkStart w:id="0" w:name="_GoBack"/>
+        <w:bookmarkEnd w:id="0"/>
       </w:tr>
       <w:tr>
         <w:trPr>
@@ -1635,7 +1635,7 @@
                 <v:shape id="_x0000_i1025" type="#_x0000_t75" style="width:13.8pt;height:7.8pt" o:ole="">
                   <v:imagedata r:id="rId13" o:title=""/>
                 </v:shape>
-                <o:OLEObject Type="Embed" ProgID="PBrush" ShapeID="_x0000_i1025" DrawAspect="Content" ObjectID="_1620803087" r:id="rId14"/>
+                <o:OLEObject Type="Embed" ProgID="PBrush" ShapeID="_x0000_i1025" DrawAspect="Content" ObjectID="_1621673635" r:id="rId14"/>
               </w:object>
             </w:r>
             <w:r>
@@ -13459,7 +13459,7 @@
 </file>
 
 <file path=customXml/itemProps1.xml><?xml version="1.0" encoding="utf-8"?>
-<ds:datastoreItem xmlns:ds="http://schemas.openxmlformats.org/officeDocument/2006/customXml" ds:itemID="{B3FA5973-24AE-4E34-8B41-5FC42E017EAD}">
+<ds:datastoreItem xmlns:ds="http://schemas.openxmlformats.org/officeDocument/2006/customXml" ds:itemID="{CDF5FA75-D4BD-49D8-A80D-B5E9FBC7B43B}">
   <ds:schemaRefs>
     <ds:schemaRef ds:uri="http://schemas.openxmlformats.org/officeDocument/2006/bibliography"/>
   </ds:schemaRefs>

</xml_diff>

<commit_message>
Changed website address to new domain at rafalmucha.pl
</commit_message>
<xml_diff>
--- a/CV 2.0 Rafal Mucha.docx
+++ b/CV 2.0 Rafal Mucha.docx
@@ -1337,8 +1337,6 @@
             </w:pPr>
           </w:p>
         </w:tc>
-        <w:bookmarkStart w:id="0" w:name="_GoBack"/>
-        <w:bookmarkEnd w:id="0"/>
       </w:tr>
       <w:tr>
         <w:trPr>
@@ -1407,8 +1405,9 @@
                   <w:rFonts w:ascii="Ubuntu Condensed" w:hAnsi="Ubuntu Condensed" w:cs="Arial"/>
                   <w:color w:val="D9D9D9" w:themeColor="background1" w:themeShade="D9"/>
                   <w:u w:val="none"/>
+                  <w:lang w:val="en-US"/>
                 </w:rPr>
-                <w:t>rafal-mucha.pl</w:t>
+                <w:t>rafalmucha.pl</w:t>
               </w:r>
             </w:hyperlink>
           </w:p>
@@ -1635,7 +1634,7 @@
                 <v:shape id="_x0000_i1025" type="#_x0000_t75" style="width:13.8pt;height:7.8pt" o:ole="">
                   <v:imagedata r:id="rId13" o:title=""/>
                 </v:shape>
-                <o:OLEObject Type="Embed" ProgID="PBrush" ShapeID="_x0000_i1025" DrawAspect="Content" ObjectID="_1621673635" r:id="rId14"/>
+                <o:OLEObject Type="Embed" ProgID="PBrush" ShapeID="_x0000_i1025" DrawAspect="Content" ObjectID="_1624084855" r:id="rId14"/>
               </w:object>
             </w:r>
             <w:r>
@@ -2131,7 +2130,7 @@
                       <w:szCs w:val="24"/>
                       <w:lang w:val="pl-PL"/>
                     </w:rPr>
-                    <w:t>Capgemini Polska Sp. z o.o.</w:t>
+                    <w:t>Capgemini</w:t>
                   </w:r>
                 </w:p>
               </w:tc>
@@ -2515,7 +2514,7 @@
                       <w:szCs w:val="24"/>
                       <w:lang w:val="pl-PL"/>
                     </w:rPr>
-                    <w:t>Capgemini Polska Sp. z o.o.</w:t>
+                    <w:t>Capgemini</w:t>
                   </w:r>
                 </w:p>
               </w:tc>
@@ -3470,7 +3469,7 @@
                       <w:szCs w:val="24"/>
                       <w:lang w:val="pl-PL"/>
                     </w:rPr>
-                    <w:t>CAPITA (Polska) Sp.z o.o.</w:t>
+                    <w:t>CAPITA</w:t>
                   </w:r>
                 </w:p>
               </w:tc>
@@ -3937,7 +3936,7 @@
                       <w:szCs w:val="24"/>
                       <w:lang w:val="pl-PL"/>
                     </w:rPr>
-                    <w:t>CAPITA (Polska) Sp.z o.o.</w:t>
+                    <w:t>CAPITA</w:t>
                   </w:r>
                 </w:p>
               </w:tc>
@@ -4304,7 +4303,7 @@
                       <w:szCs w:val="28"/>
                       <w:lang w:val="pl-PL"/>
                     </w:rPr>
-                    <w:t>CAPITA (Polska) Sp.z o.o.</w:t>
+                    <w:t>CAPITA</w:t>
                   </w:r>
                 </w:p>
               </w:tc>
@@ -4672,7 +4671,7 @@
                       <w:szCs w:val="24"/>
                       <w:lang w:val="pl-PL"/>
                     </w:rPr>
-                    <w:t>CAPITA (Polska) Sp.z o.o.</w:t>
+                    <w:t>CAPITA</w:t>
                   </w:r>
                 </w:p>
               </w:tc>
@@ -5151,35 +5150,6 @@
                     <w:t>Medicover</w:t>
                   </w:r>
                   <w:proofErr w:type="spellEnd"/>
-                  <w:r>
-                    <w:rPr>
-                      <w:rFonts w:ascii="Ubuntu Condensed" w:hAnsi="Ubuntu Condensed"/>
-                      <w:color w:val="FFFFFF" w:themeColor="background1"/>
-                      <w:sz w:val="24"/>
-                      <w:szCs w:val="24"/>
-                    </w:rPr>
-                    <w:t xml:space="preserve"> Sp. z </w:t>
-                  </w:r>
-                  <w:proofErr w:type="spellStart"/>
-                  <w:r>
-                    <w:rPr>
-                      <w:rFonts w:ascii="Ubuntu Condensed" w:hAnsi="Ubuntu Condensed"/>
-                      <w:color w:val="FFFFFF" w:themeColor="background1"/>
-                      <w:sz w:val="24"/>
-                      <w:szCs w:val="24"/>
-                    </w:rPr>
-                    <w:t>o.o</w:t>
-                  </w:r>
-                  <w:proofErr w:type="spellEnd"/>
-                  <w:r>
-                    <w:rPr>
-                      <w:rFonts w:ascii="Ubuntu Condensed" w:hAnsi="Ubuntu Condensed"/>
-                      <w:color w:val="FFFFFF" w:themeColor="background1"/>
-                      <w:sz w:val="24"/>
-                      <w:szCs w:val="24"/>
-                    </w:rPr>
-                    <w:t>.</w:t>
-                  </w:r>
                 </w:p>
               </w:tc>
             </w:tr>
@@ -7722,7 +7692,25 @@
                 <w:color w:val="FFFFFF" w:themeColor="background1"/>
                 <w:szCs w:val="20"/>
               </w:rPr>
-              <w:t xml:space="preserve">Learning languages, currently German &amp; Japanese </w:t>
+              <w:t>Learning languages</w:t>
+            </w:r>
+            <w:r>
+              <w:rPr>
+                <w:rFonts w:ascii="Ubuntu Condensed" w:hAnsi="Ubuntu Condensed"/>
+                <w:color w:val="FFFFFF" w:themeColor="background1"/>
+                <w:szCs w:val="20"/>
+              </w:rPr>
+              <w:t xml:space="preserve"> -</w:t>
+            </w:r>
+            <w:bookmarkStart w:id="0" w:name="_GoBack"/>
+            <w:bookmarkEnd w:id="0"/>
+            <w:r>
+              <w:rPr>
+                <w:rFonts w:ascii="Ubuntu Condensed" w:hAnsi="Ubuntu Condensed"/>
+                <w:color w:val="FFFFFF" w:themeColor="background1"/>
+                <w:szCs w:val="20"/>
+              </w:rPr>
+              <w:t xml:space="preserve"> currently German &amp; Japanese </w:t>
             </w:r>
           </w:p>
           <w:p>
@@ -8503,7 +8491,7 @@
 <w:numbering xmlns:wpc="http://schemas.microsoft.com/office/word/2010/wordprocessingCanvas" xmlns:mc="http://schemas.openxmlformats.org/markup-compatibility/2006" xmlns:o="urn:schemas-microsoft-com:office:office" xmlns:r="http://schemas.openxmlformats.org/officeDocument/2006/relationships" xmlns:m="http://schemas.openxmlformats.org/officeDocument/2006/math" xmlns:v="urn:schemas-microsoft-com:vml" xmlns:wp14="http://schemas.microsoft.com/office/word/2010/wordprocessingDrawing" xmlns:wp="http://schemas.openxmlformats.org/drawingml/2006/wordprocessingDrawing" xmlns:w10="urn:schemas-microsoft-com:office:word" xmlns:w="http://schemas.openxmlformats.org/wordprocessingml/2006/main" xmlns:w14="http://schemas.microsoft.com/office/word/2010/wordml" xmlns:w15="http://schemas.microsoft.com/office/word/2012/wordml" xmlns:wpg="http://schemas.microsoft.com/office/word/2010/wordprocessingGroup" xmlns:wpi="http://schemas.microsoft.com/office/word/2010/wordprocessingInk" xmlns:wne="http://schemas.microsoft.com/office/word/2006/wordml" xmlns:wps="http://schemas.microsoft.com/office/word/2010/wordprocessingShape" mc:Ignorable="w14 w15 wp14">
   <w:numPicBullet w:numPicBulletId="0">
     <w:pict>
-      <v:shapetype w14:anchorId="6C3DC80E" id="_x0000_t75" coordsize="21600,21600" o:spt="75" o:preferrelative="t" path="m@4@5l@4@11@9@11@9@5xe" filled="f" stroked="f">
+      <v:shapetype id="_x0000_t75" coordsize="21600,21600" o:spt="75" o:preferrelative="t" path="m@4@5l@4@11@9@11@9@5xe" filled="f" stroked="f">
         <v:stroke joinstyle="miter"/>
         <v:formulas>
           <v:f eqn="if lineDrawn pixelLineWidth 0"/>
@@ -8522,14 +8510,14 @@
         <v:path o:extrusionok="f" gradientshapeok="t" o:connecttype="rect"/>
         <o:lock v:ext="edit" aspectratio="t"/>
       </v:shapetype>
-      <v:shape id="_x0000_i1028" type="#_x0000_t75" style="width:13.2pt;height:13.2pt;visibility:visible" o:bullet="t">
+      <v:shape id="_x0000_i1036" type="#_x0000_t75" style="width:13.2pt;height:13.2pt;visibility:visible" o:bullet="t">
         <v:imagedata r:id="rId1" o:title="06"/>
       </v:shape>
     </w:pict>
   </w:numPicBullet>
   <w:numPicBullet w:numPicBulletId="1">
     <w:pict>
-      <v:shape id="_x0000_i1029" type="#_x0000_t75" style="width:24pt;height:13.8pt;visibility:visible" o:bullet="t">
+      <v:shape id="_x0000_i1037" type="#_x0000_t75" style="width:24pt;height:13.8pt;visibility:visible" o:bullet="t">
         <v:imagedata r:id="rId2" o:title="flag-UK"/>
       </v:shape>
     </w:pict>
@@ -13459,7 +13447,7 @@
 </file>
 
 <file path=customXml/itemProps1.xml><?xml version="1.0" encoding="utf-8"?>
-<ds:datastoreItem xmlns:ds="http://schemas.openxmlformats.org/officeDocument/2006/customXml" ds:itemID="{CDF5FA75-D4BD-49D8-A80D-B5E9FBC7B43B}">
+<ds:datastoreItem xmlns:ds="http://schemas.openxmlformats.org/officeDocument/2006/customXml" ds:itemID="{53E54F2F-C8B3-4281-B1FF-7D9997E7BF9C}">
   <ds:schemaRefs>
     <ds:schemaRef ds:uri="http://schemas.openxmlformats.org/officeDocument/2006/bibliography"/>
   </ds:schemaRefs>

</xml_diff>

<commit_message>
New job role added
</commit_message>
<xml_diff>
--- a/CV 2.0 Rafal Mucha.docx
+++ b/CV 2.0 Rafal Mucha.docx
@@ -173,7 +173,7 @@
                 <w:szCs w:val="40"/>
                 <w:shd w:val="clear" w:color="auto" w:fill="868E96"/>
               </w:rPr>
-              <w:t>C</w:t>
+              <w:t xml:space="preserve">RPA Infrastructure Leader </w:t>
             </w:r>
             <w:r>
               <w:rPr>
@@ -183,7 +183,7 @@
                 <w:szCs w:val="40"/>
                 <w:shd w:val="clear" w:color="auto" w:fill="868E96"/>
               </w:rPr>
-              <w:t xml:space="preserve">ontinuous </w:t>
+              <w:t xml:space="preserve">| </w:t>
             </w:r>
             <w:r>
               <w:rPr>
@@ -193,7 +193,7 @@
                 <w:szCs w:val="40"/>
                 <w:shd w:val="clear" w:color="auto" w:fill="868E96"/>
               </w:rPr>
-              <w:t>I</w:t>
+              <w:t xml:space="preserve">Web </w:t>
             </w:r>
             <w:r>
               <w:rPr>
@@ -203,46 +203,6 @@
                 <w:szCs w:val="40"/>
                 <w:shd w:val="clear" w:color="auto" w:fill="868E96"/>
               </w:rPr>
-              <w:t>mprovement</w:t>
-            </w:r>
-            <w:r>
-              <w:rPr>
-                <w:rFonts w:ascii="Ubuntu Condensed" w:hAnsi="Ubuntu Condensed"/>
-                <w:color w:val="FFFFFF" w:themeColor="background1"/>
-                <w:sz w:val="36"/>
-                <w:szCs w:val="40"/>
-                <w:shd w:val="clear" w:color="auto" w:fill="868E96"/>
-              </w:rPr>
-              <w:t xml:space="preserve"> </w:t>
-            </w:r>
-            <w:r>
-              <w:rPr>
-                <w:rFonts w:ascii="Ubuntu Condensed" w:hAnsi="Ubuntu Condensed"/>
-                <w:color w:val="FFFFFF" w:themeColor="background1"/>
-                <w:sz w:val="36"/>
-                <w:szCs w:val="40"/>
-                <w:shd w:val="clear" w:color="auto" w:fill="868E96"/>
-              </w:rPr>
-              <w:t xml:space="preserve">Specialist | </w:t>
-            </w:r>
-            <w:r>
-              <w:rPr>
-                <w:rFonts w:ascii="Ubuntu Condensed" w:hAnsi="Ubuntu Condensed"/>
-                <w:color w:val="FFFFFF" w:themeColor="background1"/>
-                <w:sz w:val="36"/>
-                <w:szCs w:val="40"/>
-                <w:shd w:val="clear" w:color="auto" w:fill="868E96"/>
-              </w:rPr>
-              <w:t xml:space="preserve">Web </w:t>
-            </w:r>
-            <w:r>
-              <w:rPr>
-                <w:rFonts w:ascii="Ubuntu Condensed" w:hAnsi="Ubuntu Condensed"/>
-                <w:color w:val="FFFFFF" w:themeColor="background1"/>
-                <w:sz w:val="36"/>
-                <w:szCs w:val="40"/>
-                <w:shd w:val="clear" w:color="auto" w:fill="868E96"/>
-              </w:rPr>
               <w:t>Developer</w:t>
             </w:r>
           </w:p>
@@ -274,6 +234,8 @@
               </w:rPr>
               <w:t>About Me</w:t>
             </w:r>
+            <w:bookmarkStart w:id="0" w:name="_GoBack"/>
+            <w:bookmarkEnd w:id="0"/>
           </w:p>
           <w:p>
             <w:pPr>
@@ -1634,7 +1596,7 @@
                 <v:shape id="_x0000_i1025" type="#_x0000_t75" style="width:13.8pt;height:7.8pt" o:ole="">
                   <v:imagedata r:id="rId13" o:title=""/>
                 </v:shape>
-                <o:OLEObject Type="Embed" ProgID="PBrush" ShapeID="_x0000_i1025" DrawAspect="Content" ObjectID="_1624084855" r:id="rId14"/>
+                <o:OLEObject Type="Embed" ProgID="PBrush" ShapeID="_x0000_i1025" DrawAspect="Content" ObjectID="_1631111605" r:id="rId14"/>
               </w:object>
             </w:r>
             <w:r>
@@ -2040,6 +2002,433 @@
               </w:rPr>
               <w:t>Experience</w:t>
             </w:r>
+          </w:p>
+          <w:tbl>
+            <w:tblPr>
+              <w:tblStyle w:val="TableGrid"/>
+              <w:tblW w:w="7475" w:type="dxa"/>
+              <w:tblInd w:w="2" w:type="dxa"/>
+              <w:tblBorders>
+                <w:top w:val="none" w:sz="0" w:space="0" w:color="auto"/>
+                <w:left w:val="none" w:sz="0" w:space="0" w:color="auto"/>
+                <w:bottom w:val="none" w:sz="0" w:space="0" w:color="auto"/>
+                <w:right w:val="none" w:sz="0" w:space="0" w:color="auto"/>
+                <w:insideH w:val="none" w:sz="0" w:space="0" w:color="auto"/>
+                <w:insideV w:val="none" w:sz="0" w:space="0" w:color="auto"/>
+              </w:tblBorders>
+              <w:shd w:val="clear" w:color="auto" w:fill="4F81BD" w:themeFill="accent1"/>
+              <w:tblLayout w:type="fixed"/>
+              <w:tblLook w:val="04A0" w:firstRow="1" w:lastRow="0" w:firstColumn="1" w:lastColumn="0" w:noHBand="0" w:noVBand="1"/>
+            </w:tblPr>
+            <w:tblGrid>
+              <w:gridCol w:w="2032"/>
+              <w:gridCol w:w="5443"/>
+            </w:tblGrid>
+            <w:tr>
+              <w:trPr>
+                <w:trHeight w:val="132"/>
+              </w:trPr>
+              <w:tc>
+                <w:tcPr>
+                  <w:tcW w:w="2032" w:type="dxa"/>
+                  <w:shd w:val="clear" w:color="auto" w:fill="4F81BD" w:themeFill="accent1"/>
+                </w:tcPr>
+                <w:p>
+                  <w:pPr>
+                    <w:framePr w:hSpace="141" w:wrap="around" w:vAnchor="text" w:hAnchor="margin" w:xAlign="center" w:y="-483"/>
+                    <w:spacing w:line="276" w:lineRule="auto"/>
+                    <w:suppressOverlap/>
+                    <w:rPr>
+                      <w:rFonts w:ascii="Ubuntu Condensed" w:hAnsi="Ubuntu Condensed"/>
+                      <w:color w:val="FFFFFF" w:themeColor="background1"/>
+                      <w:sz w:val="24"/>
+                      <w:szCs w:val="24"/>
+                    </w:rPr>
+                  </w:pPr>
+                  <w:r>
+                    <w:rPr>
+                      <w:rFonts w:ascii="Ubuntu Condensed" w:hAnsi="Ubuntu Condensed"/>
+                      <w:color w:val="FFFFFF" w:themeColor="background1"/>
+                      <w:sz w:val="24"/>
+                      <w:szCs w:val="24"/>
+                    </w:rPr>
+                    <w:t xml:space="preserve">Jul 2019 </w:t>
+                  </w:r>
+                  <w:r>
+                    <w:rPr>
+                      <w:rFonts w:ascii="Ubuntu Condensed" w:hAnsi="Ubuntu Condensed"/>
+                      <w:color w:val="FFFFFF" w:themeColor="background1"/>
+                      <w:sz w:val="24"/>
+                      <w:szCs w:val="24"/>
+                    </w:rPr>
+                    <w:t>– now</w:t>
+                  </w:r>
+                </w:p>
+              </w:tc>
+              <w:tc>
+                <w:tcPr>
+                  <w:tcW w:w="5443" w:type="dxa"/>
+                  <w:shd w:val="clear" w:color="auto" w:fill="4F81BD" w:themeFill="accent1"/>
+                </w:tcPr>
+                <w:p>
+                  <w:pPr>
+                    <w:framePr w:hSpace="141" w:wrap="around" w:vAnchor="text" w:hAnchor="margin" w:xAlign="center" w:y="-483"/>
+                    <w:spacing w:line="276" w:lineRule="auto"/>
+                    <w:suppressOverlap/>
+                    <w:jc w:val="right"/>
+                    <w:rPr>
+                      <w:rFonts w:ascii="Ubuntu Condensed" w:hAnsi="Ubuntu Condensed"/>
+                      <w:color w:val="FFFFFF" w:themeColor="background1"/>
+                      <w:sz w:val="24"/>
+                      <w:szCs w:val="24"/>
+                      <w:lang w:val="pl-PL"/>
+                    </w:rPr>
+                  </w:pPr>
+                  <w:r>
+                    <w:rPr>
+                      <w:rFonts w:ascii="Ubuntu Condensed" w:hAnsi="Ubuntu Condensed"/>
+                      <w:color w:val="FFFFFF" w:themeColor="background1"/>
+                      <w:sz w:val="24"/>
+                      <w:szCs w:val="24"/>
+                      <w:lang w:val="pl-PL"/>
+                    </w:rPr>
+                    <w:t>Capgemini</w:t>
+                  </w:r>
+                </w:p>
+              </w:tc>
+            </w:tr>
+            <w:tr>
+              <w:trPr>
+                <w:trHeight w:val="98"/>
+              </w:trPr>
+              <w:tc>
+                <w:tcPr>
+                  <w:tcW w:w="2032" w:type="dxa"/>
+                  <w:shd w:val="clear" w:color="auto" w:fill="FFFFFF" w:themeFill="background1"/>
+                </w:tcPr>
+                <w:p>
+                  <w:pPr>
+                    <w:framePr w:hSpace="141" w:wrap="around" w:vAnchor="text" w:hAnchor="margin" w:xAlign="center" w:y="-483"/>
+                    <w:spacing w:line="276" w:lineRule="auto"/>
+                    <w:suppressOverlap/>
+                    <w:rPr>
+                      <w:rFonts w:ascii="Ubuntu Condensed" w:hAnsi="Ubuntu Condensed"/>
+                      <w:color w:val="FFFFFF" w:themeColor="background1"/>
+                      <w:lang w:val="pl-PL"/>
+                    </w:rPr>
+                  </w:pPr>
+                </w:p>
+              </w:tc>
+              <w:tc>
+                <w:tcPr>
+                  <w:tcW w:w="5443" w:type="dxa"/>
+                  <w:shd w:val="clear" w:color="auto" w:fill="808080" w:themeFill="background1" w:themeFillShade="80"/>
+                </w:tcPr>
+                <w:p>
+                  <w:pPr>
+                    <w:framePr w:hSpace="141" w:wrap="around" w:vAnchor="text" w:hAnchor="margin" w:xAlign="center" w:y="-483"/>
+                    <w:spacing w:line="276" w:lineRule="auto"/>
+                    <w:suppressOverlap/>
+                    <w:jc w:val="center"/>
+                    <w:rPr>
+                      <w:rFonts w:ascii="Ubuntu Condensed" w:hAnsi="Ubuntu Condensed"/>
+                      <w:color w:val="FFFFFF" w:themeColor="background1"/>
+                      <w:sz w:val="28"/>
+                      <w:lang w:val="en-US"/>
+                    </w:rPr>
+                  </w:pPr>
+                  <w:r>
+                    <w:rPr>
+                      <w:rFonts w:ascii="Ubuntu Condensed" w:hAnsi="Ubuntu Condensed"/>
+                      <w:color w:val="FFFFFF" w:themeColor="background1"/>
+                    </w:rPr>
+                    <w:t>RPA Infrastructure Leader</w:t>
+                  </w:r>
+                  <w:r>
+                    <w:rPr>
+                      <w:rFonts w:ascii="Ubuntu Condensed" w:hAnsi="Ubuntu Condensed"/>
+                      <w:color w:val="FFFFFF" w:themeColor="background1"/>
+                    </w:rPr>
+                    <w:t xml:space="preserve"> </w:t>
+                  </w:r>
+                  <w:r>
+                    <w:rPr>
+                      <w:rFonts w:ascii="Ubuntu Condensed" w:hAnsi="Ubuntu Condensed"/>
+                      <w:b/>
+                      <w:color w:val="FFFFFF" w:themeColor="background1"/>
+                      <w:shd w:val="clear" w:color="auto" w:fill="A6A6A6" w:themeFill="background1" w:themeFillShade="A6"/>
+                    </w:rPr>
+                    <w:t xml:space="preserve">- </w:t>
+                  </w:r>
+                  <w:r>
+                    <w:rPr>
+                      <w:rFonts w:ascii="Ubuntu Condensed" w:hAnsi="Ubuntu Condensed"/>
+                      <w:b/>
+                      <w:color w:val="FFFFFF" w:themeColor="background1"/>
+                      <w:shd w:val="clear" w:color="auto" w:fill="A6A6A6" w:themeFill="background1" w:themeFillShade="A6"/>
+                    </w:rPr>
+                    <w:t>Web Developer</w:t>
+                  </w:r>
+                </w:p>
+              </w:tc>
+            </w:tr>
+          </w:tbl>
+          <w:p>
+            <w:pPr>
+              <w:jc w:val="both"/>
+              <w:rPr>
+                <w:rFonts w:ascii="Ubuntu Condensed" w:hAnsi="Ubuntu Condensed"/>
+                <w:color w:val="969696"/>
+                <w:sz w:val="20"/>
+              </w:rPr>
+            </w:pPr>
+            <w:r>
+              <w:rPr>
+                <w:rFonts w:ascii="Ubuntu Condensed" w:hAnsi="Ubuntu Condensed"/>
+                <w:color w:val="969696"/>
+                <w:sz w:val="20"/>
+              </w:rPr>
+              <w:t xml:space="preserve">E2E web development, maintenance and improvements, administration, access control, Front End &amp; Back End maintenance using: </w:t>
+            </w:r>
+            <w:r>
+              <w:rPr>
+                <w:rFonts w:ascii="Ubuntu Condensed" w:hAnsi="Ubuntu Condensed"/>
+                <w:b/>
+                <w:color w:val="969696"/>
+                <w:sz w:val="20"/>
+              </w:rPr>
+              <w:t xml:space="preserve">HTML, CSS, SASS, SVG, Bootstrap, JavaScript, jQuery, ASP.NET, C#, Chart APIs, </w:t>
+            </w:r>
+            <w:r>
+              <w:rPr>
+                <w:rFonts w:ascii="Ubuntu Condensed" w:hAnsi="Ubuntu Condensed"/>
+                <w:b/>
+                <w:color w:val="969696"/>
+                <w:sz w:val="20"/>
+              </w:rPr>
+              <w:t xml:space="preserve">MS SQL, </w:t>
+            </w:r>
+            <w:r>
+              <w:rPr>
+                <w:rFonts w:ascii="Ubuntu Condensed" w:hAnsi="Ubuntu Condensed"/>
+                <w:b/>
+                <w:color w:val="969696"/>
+                <w:sz w:val="20"/>
+              </w:rPr>
+              <w:t xml:space="preserve">MS </w:t>
+            </w:r>
+            <w:proofErr w:type="spellStart"/>
+            <w:r>
+              <w:rPr>
+                <w:rFonts w:ascii="Ubuntu Condensed" w:hAnsi="Ubuntu Condensed"/>
+                <w:b/>
+                <w:color w:val="969696"/>
+                <w:sz w:val="20"/>
+              </w:rPr>
+              <w:t>SharePoints</w:t>
+            </w:r>
+            <w:proofErr w:type="spellEnd"/>
+            <w:r>
+              <w:rPr>
+                <w:rFonts w:ascii="Ubuntu Condensed" w:hAnsi="Ubuntu Condensed"/>
+                <w:b/>
+                <w:color w:val="969696"/>
+                <w:sz w:val="20"/>
+              </w:rPr>
+              <w:t>, VBS, VBA</w:t>
+            </w:r>
+          </w:p>
+          <w:p>
+            <w:pPr>
+              <w:jc w:val="both"/>
+              <w:rPr>
+                <w:rFonts w:ascii="Ubuntu Condensed" w:hAnsi="Ubuntu Condensed"/>
+                <w:color w:val="969696"/>
+                <w:sz w:val="20"/>
+              </w:rPr>
+            </w:pPr>
+            <w:r>
+              <w:rPr>
+                <w:rFonts w:ascii="Ubuntu Condensed" w:hAnsi="Ubuntu Condensed"/>
+                <w:color w:val="969696"/>
+                <w:sz w:val="20"/>
+              </w:rPr>
+              <w:t>Automations &amp; RPA/robotics consultancy</w:t>
+            </w:r>
+          </w:p>
+          <w:p>
+            <w:pPr>
+              <w:jc w:val="both"/>
+              <w:rPr>
+                <w:rFonts w:ascii="Ubuntu Condensed" w:hAnsi="Ubuntu Condensed"/>
+                <w:color w:val="969696"/>
+                <w:sz w:val="20"/>
+              </w:rPr>
+            </w:pPr>
+            <w:r>
+              <w:rPr>
+                <w:rFonts w:ascii="Ubuntu Condensed" w:hAnsi="Ubuntu Condensed"/>
+                <w:color w:val="969696"/>
+                <w:sz w:val="20"/>
+              </w:rPr>
+              <w:t>Automations (Excel, macros, scripting solutions) design &amp; implementation</w:t>
+            </w:r>
+          </w:p>
+          <w:p>
+            <w:pPr>
+              <w:jc w:val="both"/>
+              <w:rPr>
+                <w:rFonts w:ascii="Ubuntu Condensed" w:hAnsi="Ubuntu Condensed"/>
+                <w:color w:val="969696"/>
+                <w:sz w:val="20"/>
+              </w:rPr>
+            </w:pPr>
+            <w:r>
+              <w:rPr>
+                <w:rFonts w:ascii="Ubuntu Condensed" w:hAnsi="Ubuntu Condensed"/>
+                <w:color w:val="969696"/>
+                <w:sz w:val="20"/>
+              </w:rPr>
+              <w:t>Business Intelligence Dashboard reporting</w:t>
+            </w:r>
+          </w:p>
+          <w:p>
+            <w:pPr>
+              <w:jc w:val="both"/>
+              <w:rPr>
+                <w:rFonts w:ascii="Ubuntu Condensed" w:hAnsi="Ubuntu Condensed"/>
+                <w:color w:val="969696"/>
+                <w:sz w:val="20"/>
+              </w:rPr>
+            </w:pPr>
+            <w:r>
+              <w:rPr>
+                <w:rFonts w:ascii="Ubuntu Condensed" w:hAnsi="Ubuntu Condensed"/>
+                <w:color w:val="969696"/>
+                <w:sz w:val="20"/>
+              </w:rPr>
+              <w:t>SharePoint administration and maintenance via SharePoint Designer</w:t>
+            </w:r>
+          </w:p>
+          <w:p>
+            <w:pPr>
+              <w:jc w:val="both"/>
+              <w:rPr>
+                <w:rFonts w:ascii="Ubuntu Condensed" w:hAnsi="Ubuntu Condensed"/>
+                <w:color w:val="969696"/>
+                <w:sz w:val="20"/>
+              </w:rPr>
+            </w:pPr>
+            <w:r>
+              <w:rPr>
+                <w:rFonts w:ascii="Ubuntu Condensed" w:hAnsi="Ubuntu Condensed"/>
+                <w:color w:val="969696"/>
+                <w:sz w:val="20"/>
+              </w:rPr>
+              <w:t>Support engagements in identifying CI opportunities</w:t>
+            </w:r>
+          </w:p>
+          <w:p>
+            <w:pPr>
+              <w:jc w:val="both"/>
+              <w:rPr>
+                <w:rFonts w:ascii="Ubuntu Condensed" w:hAnsi="Ubuntu Condensed"/>
+                <w:color w:val="969696"/>
+                <w:sz w:val="20"/>
+              </w:rPr>
+            </w:pPr>
+            <w:r>
+              <w:rPr>
+                <w:rFonts w:ascii="Ubuntu Condensed" w:hAnsi="Ubuntu Condensed"/>
+                <w:color w:val="969696"/>
+                <w:sz w:val="20"/>
+              </w:rPr>
+              <w:t>Driving Continuous Improvement projects to achieve overall objectives of the Organization and engagement</w:t>
+            </w:r>
+          </w:p>
+          <w:p>
+            <w:pPr>
+              <w:jc w:val="both"/>
+              <w:rPr>
+                <w:rFonts w:ascii="Ubuntu Condensed" w:hAnsi="Ubuntu Condensed"/>
+                <w:color w:val="969696"/>
+                <w:sz w:val="20"/>
+              </w:rPr>
+            </w:pPr>
+            <w:r>
+              <w:rPr>
+                <w:rFonts w:ascii="Ubuntu Condensed" w:hAnsi="Ubuntu Condensed"/>
+                <w:color w:val="969696"/>
+                <w:sz w:val="20"/>
+              </w:rPr>
+              <w:t>Promoting continuous improvement methodology</w:t>
+            </w:r>
+          </w:p>
+          <w:p>
+            <w:pPr>
+              <w:jc w:val="both"/>
+              <w:rPr>
+                <w:rFonts w:ascii="Ubuntu Condensed" w:hAnsi="Ubuntu Condensed"/>
+                <w:color w:val="969696"/>
+                <w:sz w:val="20"/>
+              </w:rPr>
+            </w:pPr>
+            <w:r>
+              <w:rPr>
+                <w:rFonts w:ascii="Ubuntu Condensed" w:hAnsi="Ubuntu Condensed"/>
+                <w:color w:val="969696"/>
+                <w:sz w:val="20"/>
+              </w:rPr>
+              <w:t>Generating demand for automation (through different tools and focus workshops)</w:t>
+            </w:r>
+          </w:p>
+          <w:p>
+            <w:pPr>
+              <w:jc w:val="both"/>
+              <w:rPr>
+                <w:rFonts w:ascii="Ubuntu Condensed" w:hAnsi="Ubuntu Condensed"/>
+                <w:color w:val="969696"/>
+                <w:sz w:val="20"/>
+              </w:rPr>
+            </w:pPr>
+            <w:r>
+              <w:rPr>
+                <w:rFonts w:ascii="Ubuntu Condensed" w:hAnsi="Ubuntu Condensed"/>
+                <w:color w:val="969696"/>
+                <w:sz w:val="20"/>
+              </w:rPr>
+              <w:t>Sharing knowledge and awareness proactively</w:t>
+            </w:r>
+          </w:p>
+          <w:p>
+            <w:pPr>
+              <w:spacing w:line="276" w:lineRule="auto"/>
+              <w:jc w:val="both"/>
+              <w:rPr>
+                <w:rFonts w:ascii="Ubuntu Condensed" w:hAnsi="Ubuntu Condensed"/>
+                <w:color w:val="969696"/>
+                <w:sz w:val="20"/>
+              </w:rPr>
+            </w:pPr>
+            <w:r>
+              <w:rPr>
+                <w:rFonts w:ascii="Ubuntu Condensed" w:hAnsi="Ubuntu Condensed"/>
+                <w:color w:val="969696"/>
+                <w:sz w:val="20"/>
+              </w:rPr>
+              <w:t>Provide training and knowledge sharing to the business</w:t>
+            </w:r>
+          </w:p>
+          <w:p>
+            <w:pPr>
+              <w:spacing w:line="276" w:lineRule="auto"/>
+              <w:jc w:val="both"/>
+              <w:rPr>
+                <w:rFonts w:ascii="Ubuntu Condensed" w:hAnsi="Ubuntu Condensed"/>
+                <w:color w:val="969696"/>
+                <w:sz w:val="20"/>
+              </w:rPr>
+            </w:pPr>
           </w:p>
           <w:tbl>
             <w:tblPr>
@@ -2099,7 +2488,16 @@
                       <w:sz w:val="24"/>
                       <w:szCs w:val="24"/>
                     </w:rPr>
-                    <w:t>– now</w:t>
+                    <w:t xml:space="preserve">– </w:t>
+                  </w:r>
+                  <w:r>
+                    <w:rPr>
+                      <w:rFonts w:ascii="Ubuntu Condensed" w:hAnsi="Ubuntu Condensed"/>
+                      <w:color w:val="FFFFFF" w:themeColor="background1"/>
+                      <w:sz w:val="24"/>
+                      <w:szCs w:val="24"/>
+                    </w:rPr>
+                    <w:t>Jun 2019</w:t>
                   </w:r>
                 </w:p>
               </w:tc>
@@ -2213,17 +2611,6 @@
           </w:tbl>
           <w:p>
             <w:pPr>
-              <w:spacing w:line="276" w:lineRule="auto"/>
-              <w:jc w:val="both"/>
-              <w:rPr>
-                <w:rFonts w:ascii="Ubuntu Condensed" w:hAnsi="Ubuntu Condensed"/>
-                <w:color w:val="969696"/>
-                <w:sz w:val="20"/>
-              </w:rPr>
-            </w:pPr>
-          </w:p>
-          <w:p>
-            <w:pPr>
               <w:jc w:val="both"/>
               <w:rPr>
                 <w:rFonts w:ascii="Ubuntu Condensed" w:hAnsi="Ubuntu Condensed"/>
@@ -2483,6 +2870,7 @@
                       <w:sz w:val="24"/>
                       <w:szCs w:val="24"/>
                     </w:rPr>
+                    <w:lastRenderedPageBreak/>
                     <w:t>Jul 2017 – Feb 2019</w:t>
                   </w:r>
                 </w:p>
@@ -2616,6 +3004,39 @@
                 <w:sz w:val="20"/>
               </w:rPr>
             </w:pPr>
+            <w:r>
+              <w:rPr>
+                <w:rFonts w:ascii="Ubuntu Condensed" w:hAnsi="Ubuntu Condensed"/>
+                <w:color w:val="969696"/>
+                <w:sz w:val="20"/>
+              </w:rPr>
+              <w:t>Active website development, maintenance and improvements (</w:t>
+            </w:r>
+            <w:r>
+              <w:rPr>
+                <w:rFonts w:ascii="Ubuntu Condensed" w:hAnsi="Ubuntu Condensed"/>
+                <w:b/>
+                <w:color w:val="969696"/>
+                <w:sz w:val="20"/>
+              </w:rPr>
+              <w:t>HTML, CSS, JavaScript, jQuery, ASP.NET, Bootstrap, Google Charts</w:t>
+            </w:r>
+            <w:r>
+              <w:rPr>
+                <w:rFonts w:ascii="Ubuntu Condensed" w:hAnsi="Ubuntu Condensed"/>
+                <w:color w:val="969696"/>
+                <w:sz w:val="20"/>
+              </w:rPr>
+              <w:t>), administration, access control, Front End</w:t>
+            </w:r>
+            <w:r>
+              <w:rPr>
+                <w:rFonts w:ascii="Ubuntu Condensed" w:hAnsi="Ubuntu Condensed"/>
+                <w:color w:val="969696"/>
+                <w:sz w:val="20"/>
+              </w:rPr>
+              <w:t xml:space="preserve"> &amp; some occasional Back End maintenance</w:t>
+            </w:r>
           </w:p>
           <w:p>
             <w:pPr>
@@ -2633,32 +3054,7 @@
                 <w:color w:val="969696"/>
                 <w:sz w:val="20"/>
               </w:rPr>
-              <w:t>Active website development, maintenance and improvements (</w:t>
-            </w:r>
-            <w:r>
-              <w:rPr>
-                <w:rFonts w:ascii="Ubuntu Condensed" w:hAnsi="Ubuntu Condensed"/>
-                <w:b/>
-                <w:color w:val="969696"/>
-                <w:sz w:val="20"/>
-              </w:rPr>
-              <w:t>HTML, CSS, JavaScript, jQuery, ASP.NET, Bootstrap, Google Charts</w:t>
-            </w:r>
-            <w:r>
-              <w:rPr>
-                <w:rFonts w:ascii="Ubuntu Condensed" w:hAnsi="Ubuntu Condensed"/>
-                <w:color w:val="969696"/>
-                <w:sz w:val="20"/>
-              </w:rPr>
-              <w:t>), administration, access control, Front End</w:t>
-            </w:r>
-            <w:r>
-              <w:rPr>
-                <w:rFonts w:ascii="Ubuntu Condensed" w:hAnsi="Ubuntu Condensed"/>
-                <w:color w:val="969696"/>
-                <w:sz w:val="20"/>
-              </w:rPr>
-              <w:t xml:space="preserve"> &amp; some occasional Back End maintenance</w:t>
+              <w:t>Preparation of daily/monthly reports in MS Excel</w:t>
             </w:r>
           </w:p>
           <w:p>
@@ -2677,7 +3073,25 @@
                 <w:color w:val="969696"/>
                 <w:sz w:val="20"/>
               </w:rPr>
-              <w:t>Preparation of daily/monthly reports in MS Excel</w:t>
+              <w:t xml:space="preserve">Preparation of monthly dashboards in SAP </w:t>
+            </w:r>
+            <w:proofErr w:type="spellStart"/>
+            <w:r>
+              <w:rPr>
+                <w:rFonts w:ascii="Ubuntu Condensed" w:hAnsi="Ubuntu Condensed"/>
+                <w:color w:val="969696"/>
+                <w:sz w:val="20"/>
+              </w:rPr>
+              <w:t>BusinessObjects</w:t>
+            </w:r>
+            <w:proofErr w:type="spellEnd"/>
+            <w:r>
+              <w:rPr>
+                <w:rFonts w:ascii="Ubuntu Condensed" w:hAnsi="Ubuntu Condensed"/>
+                <w:color w:val="969696"/>
+                <w:sz w:val="20"/>
+              </w:rPr>
+              <w:t xml:space="preserve"> &amp; MS Power</w:t>
             </w:r>
           </w:p>
           <w:p>
@@ -2696,25 +3110,7 @@
                 <w:color w:val="969696"/>
                 <w:sz w:val="20"/>
               </w:rPr>
-              <w:t xml:space="preserve">Preparation of monthly dashboards in SAP </w:t>
-            </w:r>
-            <w:proofErr w:type="spellStart"/>
-            <w:r>
-              <w:rPr>
-                <w:rFonts w:ascii="Ubuntu Condensed" w:hAnsi="Ubuntu Condensed"/>
-                <w:color w:val="969696"/>
-                <w:sz w:val="20"/>
-              </w:rPr>
-              <w:t>BusinessObjects</w:t>
-            </w:r>
-            <w:proofErr w:type="spellEnd"/>
-            <w:r>
-              <w:rPr>
-                <w:rFonts w:ascii="Ubuntu Condensed" w:hAnsi="Ubuntu Condensed"/>
-                <w:color w:val="969696"/>
-                <w:sz w:val="20"/>
-              </w:rPr>
-              <w:t xml:space="preserve"> &amp; MS Power</w:t>
+              <w:t>Preparation of monthly service review PPT decks</w:t>
             </w:r>
           </w:p>
           <w:p>
@@ -2733,7 +3129,7 @@
                 <w:color w:val="969696"/>
                 <w:sz w:val="20"/>
               </w:rPr>
-              <w:t>Preparation of monthly service review PPT decks</w:t>
+              <w:t>General IT support for Citrix, Cisco telephony, VPN, Office Suite software, ERPs, server</w:t>
             </w:r>
           </w:p>
           <w:p>
@@ -2752,7 +3148,7 @@
                 <w:color w:val="969696"/>
                 <w:sz w:val="20"/>
               </w:rPr>
-              <w:t>General IT support for Citrix, Cisco telephony, VPN, Office Suite software, ERPs, server</w:t>
+              <w:t>issues, ticketing on Service NOW, BMC Remedy and various ITSM systems</w:t>
             </w:r>
           </w:p>
           <w:p>
@@ -2771,7 +3167,7 @@
                 <w:color w:val="969696"/>
                 <w:sz w:val="20"/>
               </w:rPr>
-              <w:t>issues, ticketing on Service NOW, BMC Remedy and various ITSM systems</w:t>
+              <w:t>Calculation of process metrics data based on agreed definitions</w:t>
             </w:r>
           </w:p>
           <w:p>
@@ -2790,7 +3186,7 @@
                 <w:color w:val="969696"/>
                 <w:sz w:val="20"/>
               </w:rPr>
-              <w:t>Calculation of process metrics data based on agreed definitions</w:t>
+              <w:t>Data collection plan control</w:t>
             </w:r>
           </w:p>
           <w:p>
@@ -2809,7 +3205,7 @@
                 <w:color w:val="969696"/>
                 <w:sz w:val="20"/>
               </w:rPr>
-              <w:t>Data collection plan control</w:t>
+              <w:t>SharePoint administration and maintenance via SharePoint Designer</w:t>
             </w:r>
           </w:p>
           <w:p>
@@ -2828,7 +3224,7 @@
                 <w:color w:val="969696"/>
                 <w:sz w:val="20"/>
               </w:rPr>
-              <w:t>SharePoint administration and maintenance via SharePoint Designer</w:t>
+              <w:t>Coordination with engagement team in getting data</w:t>
             </w:r>
           </w:p>
           <w:p>
@@ -2847,8 +3243,7 @@
                 <w:color w:val="969696"/>
                 <w:sz w:val="20"/>
               </w:rPr>
-              <w:lastRenderedPageBreak/>
-              <w:t>Coordination with engagement team in getting data</w:t>
+              <w:t>Updating required process documentation (procedures) and other documentation within agreed timeframes</w:t>
             </w:r>
           </w:p>
           <w:p>
@@ -2867,7 +3262,7 @@
                 <w:color w:val="969696"/>
                 <w:sz w:val="20"/>
               </w:rPr>
-              <w:t>Updating required process documentation (procedures) and other documentation within agreed timeframes</w:t>
+              <w:t>Creation of project plans</w:t>
             </w:r>
           </w:p>
           <w:p>
@@ -2886,7 +3281,7 @@
                 <w:color w:val="969696"/>
                 <w:sz w:val="20"/>
               </w:rPr>
-              <w:t>Creation of project plans</w:t>
+              <w:t>Coordination of MS SQL database structure creation</w:t>
             </w:r>
           </w:p>
           <w:p>
@@ -2905,7 +3300,15 @@
                 <w:color w:val="969696"/>
                 <w:sz w:val="20"/>
               </w:rPr>
-              <w:t>Coordination of MS SQL database structure creation</w:t>
+              <w:t>I</w:t>
+            </w:r>
+            <w:r>
+              <w:rPr>
+                <w:rFonts w:ascii="Ubuntu Condensed" w:hAnsi="Ubuntu Condensed"/>
+                <w:color w:val="969696"/>
+                <w:sz w:val="20"/>
+              </w:rPr>
+              <w:t>ntegration of data and information</w:t>
             </w:r>
           </w:p>
           <w:p>
@@ -2924,15 +3327,7 @@
                 <w:color w:val="969696"/>
                 <w:sz w:val="20"/>
               </w:rPr>
-              <w:t>I</w:t>
-            </w:r>
-            <w:r>
-              <w:rPr>
-                <w:rFonts w:ascii="Ubuntu Condensed" w:hAnsi="Ubuntu Condensed"/>
-                <w:color w:val="969696"/>
-                <w:sz w:val="20"/>
-              </w:rPr>
-              <w:t>ntegration of data and information</w:t>
+              <w:t>Implementation of interfaces for data input and data output</w:t>
             </w:r>
           </w:p>
           <w:p>
@@ -2951,7 +3346,7 @@
                 <w:color w:val="969696"/>
                 <w:sz w:val="20"/>
               </w:rPr>
-              <w:t>Implementation of interfaces for data input and data output</w:t>
+              <w:t>Enhancements of service reporting tool sets</w:t>
             </w:r>
           </w:p>
           <w:p>
@@ -2964,14 +3359,6 @@
                 <w:sz w:val="20"/>
               </w:rPr>
             </w:pPr>
-            <w:r>
-              <w:rPr>
-                <w:rFonts w:ascii="Ubuntu Condensed" w:hAnsi="Ubuntu Condensed"/>
-                <w:color w:val="969696"/>
-                <w:sz w:val="20"/>
-              </w:rPr>
-              <w:t>Enhancements of service reporting tool sets</w:t>
-            </w:r>
           </w:p>
           <w:p>
             <w:pPr>
@@ -2979,10 +3366,27 @@
               <w:jc w:val="both"/>
               <w:rPr>
                 <w:rFonts w:ascii="Ubuntu Condensed" w:hAnsi="Ubuntu Condensed"/>
-                <w:color w:val="969696"/>
-                <w:sz w:val="20"/>
-              </w:rPr>
-            </w:pPr>
+                <w:color w:val="FFFFFF" w:themeColor="background1"/>
+                <w:sz w:val="20"/>
+              </w:rPr>
+            </w:pPr>
+            <w:r>
+              <w:rPr>
+                <w:rFonts w:ascii="Ubuntu Condensed" w:hAnsi="Ubuntu Condensed"/>
+                <w:color w:val="FFFFFF" w:themeColor="background1"/>
+                <w:sz w:val="20"/>
+                <w:shd w:val="clear" w:color="auto" w:fill="389BBD"/>
+              </w:rPr>
+              <w:t xml:space="preserve"> Additionally: </w:t>
+            </w:r>
+            <w:r>
+              <w:rPr>
+                <w:rFonts w:ascii="Ubuntu Condensed" w:hAnsi="Ubuntu Condensed"/>
+                <w:color w:val="FFFFFF" w:themeColor="background1"/>
+                <w:sz w:val="20"/>
+              </w:rPr>
+              <w:t>:</w:t>
+            </w:r>
           </w:p>
           <w:p>
             <w:pPr>
@@ -2990,26 +3394,17 @@
               <w:jc w:val="both"/>
               <w:rPr>
                 <w:rFonts w:ascii="Ubuntu Condensed" w:hAnsi="Ubuntu Condensed"/>
-                <w:color w:val="FFFFFF" w:themeColor="background1"/>
-                <w:sz w:val="20"/>
-              </w:rPr>
-            </w:pPr>
-            <w:r>
-              <w:rPr>
-                <w:rFonts w:ascii="Ubuntu Condensed" w:hAnsi="Ubuntu Condensed"/>
-                <w:color w:val="FFFFFF" w:themeColor="background1"/>
-                <w:sz w:val="20"/>
-                <w:shd w:val="clear" w:color="auto" w:fill="389BBD"/>
-              </w:rPr>
-              <w:t xml:space="preserve"> Additionally: </w:t>
-            </w:r>
-            <w:r>
-              <w:rPr>
-                <w:rFonts w:ascii="Ubuntu Condensed" w:hAnsi="Ubuntu Condensed"/>
-                <w:color w:val="FFFFFF" w:themeColor="background1"/>
-                <w:sz w:val="20"/>
-              </w:rPr>
-              <w:t>:</w:t>
+                <w:color w:val="969696"/>
+                <w:sz w:val="20"/>
+              </w:rPr>
+            </w:pPr>
+            <w:r>
+              <w:rPr>
+                <w:rFonts w:ascii="Ubuntu Condensed" w:hAnsi="Ubuntu Condensed"/>
+                <w:color w:val="969696"/>
+                <w:sz w:val="20"/>
+              </w:rPr>
+              <w:t>Risk &amp; Compliance Coordinator (auditing, creation, preparation and updates of a BCP, R&amp;C logs, operational and Disaster Recovery-related documentation)</w:t>
             </w:r>
           </w:p>
           <w:p>
@@ -3020,23 +3415,6 @@
                 <w:rFonts w:ascii="Ubuntu Condensed" w:hAnsi="Ubuntu Condensed"/>
                 <w:color w:val="969696"/>
                 <w:sz w:val="20"/>
-              </w:rPr>
-            </w:pPr>
-            <w:r>
-              <w:rPr>
-                <w:rFonts w:ascii="Ubuntu Condensed" w:hAnsi="Ubuntu Condensed"/>
-                <w:color w:val="969696"/>
-                <w:sz w:val="20"/>
-              </w:rPr>
-              <w:t>Risk &amp; Compliance Coordinator (auditing, creation, preparation and updates of a BCP, R&amp;C logs, operational and Disaster Recovery-related documentation)</w:t>
-            </w:r>
-          </w:p>
-          <w:p>
-            <w:pPr>
-              <w:spacing w:line="276" w:lineRule="auto"/>
-              <w:rPr>
-                <w:rFonts w:ascii="Ubuntu Condensed" w:hAnsi="Ubuntu Condensed"/>
-                <w:color w:val="969696"/>
               </w:rPr>
             </w:pPr>
           </w:p>
@@ -3227,17 +3605,6 @@
                 <w:sz w:val="20"/>
               </w:rPr>
             </w:pPr>
-          </w:p>
-          <w:p>
-            <w:pPr>
-              <w:spacing w:line="276" w:lineRule="auto"/>
-              <w:jc w:val="both"/>
-              <w:rPr>
-                <w:rFonts w:ascii="Ubuntu Condensed" w:hAnsi="Ubuntu Condensed"/>
-                <w:color w:val="969696"/>
-                <w:sz w:val="20"/>
-              </w:rPr>
-            </w:pPr>
             <w:r>
               <w:rPr>
                 <w:rFonts w:ascii="Ubuntu Condensed" w:hAnsi="Ubuntu Condensed"/>
@@ -3458,7 +3825,7 @@
                       <w:color w:val="FFFFFF" w:themeColor="background1"/>
                       <w:sz w:val="24"/>
                       <w:szCs w:val="24"/>
-                      <w:lang w:val="pl-PL"/>
+                      <w:lang w:val="en-US"/>
                     </w:rPr>
                   </w:pPr>
                   <w:r>
@@ -3467,7 +3834,7 @@
                       <w:color w:val="FFFFFF" w:themeColor="background1"/>
                       <w:sz w:val="24"/>
                       <w:szCs w:val="24"/>
-                      <w:lang w:val="pl-PL"/>
+                      <w:lang w:val="en-US"/>
                     </w:rPr>
                     <w:t>CAPITA</w:t>
                   </w:r>
@@ -3491,7 +3858,7 @@
                     <w:rPr>
                       <w:rFonts w:ascii="Ubuntu Condensed" w:hAnsi="Ubuntu Condensed"/>
                       <w:color w:val="FFFFFF" w:themeColor="background1"/>
-                      <w:lang w:val="pl-PL"/>
+                      <w:lang w:val="en-US"/>
                     </w:rPr>
                   </w:pPr>
                 </w:p>
@@ -3850,9 +4217,11 @@
           <w:p>
             <w:pPr>
               <w:spacing w:line="276" w:lineRule="auto"/>
-              <w:rPr>
-                <w:rFonts w:ascii="Ubuntu Condensed" w:hAnsi="Ubuntu Condensed"/>
-                <w:color w:val="969696"/>
+              <w:jc w:val="both"/>
+              <w:rPr>
+                <w:rFonts w:ascii="Ubuntu Condensed" w:hAnsi="Ubuntu Condensed"/>
+                <w:color w:val="969696"/>
+                <w:sz w:val="20"/>
               </w:rPr>
             </w:pPr>
           </w:p>
@@ -3925,7 +4294,7 @@
                       <w:color w:val="FFFFFF" w:themeColor="background1"/>
                       <w:sz w:val="24"/>
                       <w:szCs w:val="24"/>
-                      <w:lang w:val="pl-PL"/>
+                      <w:lang w:val="en-US"/>
                     </w:rPr>
                   </w:pPr>
                   <w:r>
@@ -3934,7 +4303,7 @@
                       <w:color w:val="FFFFFF" w:themeColor="background1"/>
                       <w:sz w:val="24"/>
                       <w:szCs w:val="24"/>
-                      <w:lang w:val="pl-PL"/>
+                      <w:lang w:val="en-US"/>
                     </w:rPr>
                     <w:t>CAPITA</w:t>
                   </w:r>
@@ -3958,7 +4327,7 @@
                     <w:rPr>
                       <w:rFonts w:ascii="Ubuntu Condensed" w:hAnsi="Ubuntu Condensed"/>
                       <w:color w:val="FFFFFF" w:themeColor="background1"/>
-                      <w:lang w:val="pl-PL"/>
+                      <w:lang w:val="en-US"/>
                     </w:rPr>
                   </w:pPr>
                 </w:p>
@@ -4002,6 +4371,14 @@
                 <w:sz w:val="20"/>
               </w:rPr>
             </w:pPr>
+            <w:r>
+              <w:rPr>
+                <w:rFonts w:ascii="Ubuntu Condensed" w:hAnsi="Ubuntu Condensed"/>
+                <w:color w:val="969696"/>
+                <w:sz w:val="20"/>
+              </w:rPr>
+              <w:t>Resoling access related requests via SAP within agreed SLAs</w:t>
+            </w:r>
           </w:p>
           <w:p>
             <w:pPr>
@@ -4019,7 +4396,7 @@
                 <w:color w:val="969696"/>
                 <w:sz w:val="20"/>
               </w:rPr>
-              <w:t>Resoling access related requests via SAP within agreed SLAs</w:t>
+              <w:t>Test system changes and upgrades</w:t>
             </w:r>
           </w:p>
           <w:p>
@@ -4038,7 +4415,7 @@
                 <w:color w:val="969696"/>
                 <w:sz w:val="20"/>
               </w:rPr>
-              <w:t>Test system changes and upgrades</w:t>
+              <w:t>First line support for internal customers (via mail and phone)</w:t>
             </w:r>
           </w:p>
           <w:p>
@@ -4057,7 +4434,7 @@
                 <w:color w:val="969696"/>
                 <w:sz w:val="20"/>
               </w:rPr>
-              <w:t>First line support for internal customers (via mail and phone)</w:t>
+              <w:t>Performing system administration tasks</w:t>
             </w:r>
           </w:p>
           <w:p>
@@ -4076,7 +4453,7 @@
                 <w:color w:val="969696"/>
                 <w:sz w:val="20"/>
               </w:rPr>
-              <w:t>Performing system administration tasks</w:t>
+              <w:t>Solving complex issues related to customers’ queries</w:t>
             </w:r>
           </w:p>
           <w:p>
@@ -4089,14 +4466,6 @@
                 <w:sz w:val="20"/>
               </w:rPr>
             </w:pPr>
-            <w:r>
-              <w:rPr>
-                <w:rFonts w:ascii="Ubuntu Condensed" w:hAnsi="Ubuntu Condensed"/>
-                <w:color w:val="969696"/>
-                <w:sz w:val="20"/>
-              </w:rPr>
-              <w:t>Solving complex issues related to customers’ queries</w:t>
-            </w:r>
           </w:p>
           <w:p>
             <w:pPr>
@@ -4104,10 +4473,27 @@
               <w:jc w:val="both"/>
               <w:rPr>
                 <w:rFonts w:ascii="Ubuntu Condensed" w:hAnsi="Ubuntu Condensed"/>
-                <w:color w:val="969696"/>
-                <w:sz w:val="20"/>
-              </w:rPr>
-            </w:pPr>
+                <w:color w:val="FFFFFF" w:themeColor="background1"/>
+                <w:sz w:val="20"/>
+              </w:rPr>
+            </w:pPr>
+            <w:r>
+              <w:rPr>
+                <w:rFonts w:ascii="Ubuntu Condensed" w:hAnsi="Ubuntu Condensed"/>
+                <w:color w:val="FFFFFF" w:themeColor="background1"/>
+                <w:sz w:val="20"/>
+                <w:shd w:val="clear" w:color="auto" w:fill="389BBD"/>
+              </w:rPr>
+              <w:t xml:space="preserve"> Additionally: </w:t>
+            </w:r>
+            <w:r>
+              <w:rPr>
+                <w:rFonts w:ascii="Ubuntu Condensed" w:hAnsi="Ubuntu Condensed"/>
+                <w:color w:val="FFFFFF" w:themeColor="background1"/>
+                <w:sz w:val="20"/>
+              </w:rPr>
+              <w:t>:</w:t>
+            </w:r>
           </w:p>
           <w:p>
             <w:pPr>
@@ -4115,26 +4501,17 @@
               <w:jc w:val="both"/>
               <w:rPr>
                 <w:rFonts w:ascii="Ubuntu Condensed" w:hAnsi="Ubuntu Condensed"/>
-                <w:color w:val="FFFFFF" w:themeColor="background1"/>
-                <w:sz w:val="20"/>
-              </w:rPr>
-            </w:pPr>
-            <w:r>
-              <w:rPr>
-                <w:rFonts w:ascii="Ubuntu Condensed" w:hAnsi="Ubuntu Condensed"/>
-                <w:color w:val="FFFFFF" w:themeColor="background1"/>
-                <w:sz w:val="20"/>
-                <w:shd w:val="clear" w:color="auto" w:fill="389BBD"/>
-              </w:rPr>
-              <w:t xml:space="preserve"> Additionally: </w:t>
-            </w:r>
-            <w:r>
-              <w:rPr>
-                <w:rFonts w:ascii="Ubuntu Condensed" w:hAnsi="Ubuntu Condensed"/>
-                <w:color w:val="FFFFFF" w:themeColor="background1"/>
-                <w:sz w:val="20"/>
-              </w:rPr>
-              <w:t>:</w:t>
+                <w:color w:val="969696"/>
+                <w:sz w:val="20"/>
+              </w:rPr>
+            </w:pPr>
+            <w:r>
+              <w:rPr>
+                <w:rFonts w:ascii="Ubuntu Condensed" w:hAnsi="Ubuntu Condensed"/>
+                <w:color w:val="969696"/>
+                <w:sz w:val="20"/>
+              </w:rPr>
+              <w:t>Lead trainer of accounting and bookkeeping basics,</w:t>
             </w:r>
           </w:p>
           <w:p>
@@ -4153,7 +4530,7 @@
                 <w:color w:val="969696"/>
                 <w:sz w:val="20"/>
               </w:rPr>
-              <w:t>Lead trainer of accounting and bookkeeping basics,</w:t>
+              <w:t>Head of the office's Social Fund Committee,</w:t>
             </w:r>
           </w:p>
           <w:p>
@@ -4172,8 +4549,7 @@
                 <w:color w:val="969696"/>
                 <w:sz w:val="20"/>
               </w:rPr>
-              <w:lastRenderedPageBreak/>
-              <w:t>Head of the office's Social Fund Committee,</w:t>
+              <w:t>Member of the office's Charity Team,</w:t>
             </w:r>
           </w:p>
           <w:p>
@@ -4192,7 +4568,7 @@
                 <w:color w:val="969696"/>
                 <w:sz w:val="20"/>
               </w:rPr>
-              <w:t>Member of the office's Charity Team,</w:t>
+              <w:t>Supporting recruitment (screening candidates), project management, internal marketing, maintenance and updates of a database of employees in MS Access.</w:t>
             </w:r>
           </w:p>
           <w:p>
@@ -4203,23 +4579,6 @@
                 <w:rFonts w:ascii="Ubuntu Condensed" w:hAnsi="Ubuntu Condensed"/>
                 <w:color w:val="969696"/>
                 <w:sz w:val="20"/>
-              </w:rPr>
-            </w:pPr>
-            <w:r>
-              <w:rPr>
-                <w:rFonts w:ascii="Ubuntu Condensed" w:hAnsi="Ubuntu Condensed"/>
-                <w:color w:val="969696"/>
-                <w:sz w:val="20"/>
-              </w:rPr>
-              <w:t>Supporting recruitment (screening candidates), project management, internal marketing, maintenance and updates of a database of employees in MS Access.</w:t>
-            </w:r>
-          </w:p>
-          <w:p>
-            <w:pPr>
-              <w:spacing w:line="276" w:lineRule="auto"/>
-              <w:rPr>
-                <w:rFonts w:ascii="Ubuntu Condensed" w:hAnsi="Ubuntu Condensed"/>
-                <w:color w:val="969696"/>
               </w:rPr>
             </w:pPr>
           </w:p>
@@ -4292,7 +4651,7 @@
                       <w:color w:val="FFFFFF" w:themeColor="background1"/>
                       <w:sz w:val="28"/>
                       <w:szCs w:val="28"/>
-                      <w:lang w:val="pl-PL"/>
+                      <w:lang w:val="en-US"/>
                     </w:rPr>
                   </w:pPr>
                   <w:r>
@@ -4301,7 +4660,7 @@
                       <w:color w:val="FFFFFF" w:themeColor="background1"/>
                       <w:sz w:val="24"/>
                       <w:szCs w:val="28"/>
-                      <w:lang w:val="pl-PL"/>
+                      <w:lang w:val="en-US"/>
                     </w:rPr>
                     <w:t>CAPITA</w:t>
                   </w:r>
@@ -4388,17 +4747,6 @@
                 <w:sz w:val="20"/>
               </w:rPr>
             </w:pPr>
-          </w:p>
-          <w:p>
-            <w:pPr>
-              <w:spacing w:line="276" w:lineRule="auto"/>
-              <w:jc w:val="both"/>
-              <w:rPr>
-                <w:rFonts w:ascii="Ubuntu Condensed" w:hAnsi="Ubuntu Condensed"/>
-                <w:color w:val="969696"/>
-                <w:sz w:val="20"/>
-              </w:rPr>
-            </w:pPr>
             <w:r>
               <w:rPr>
                 <w:rFonts w:ascii="Ubuntu Condensed" w:hAnsi="Ubuntu Condensed"/>
@@ -4660,7 +5008,7 @@
                       <w:color w:val="FFFFFF" w:themeColor="background1"/>
                       <w:sz w:val="24"/>
                       <w:szCs w:val="24"/>
-                      <w:lang w:val="pl-PL"/>
+                      <w:lang w:val="en-US"/>
                     </w:rPr>
                   </w:pPr>
                   <w:r>
@@ -4669,7 +5017,7 @@
                       <w:color w:val="FFFFFF" w:themeColor="background1"/>
                       <w:sz w:val="24"/>
                       <w:szCs w:val="24"/>
-                      <w:lang w:val="pl-PL"/>
+                      <w:lang w:val="en-US"/>
                     </w:rPr>
                     <w:t>CAPITA</w:t>
                   </w:r>
@@ -4755,6 +5103,14 @@
                 <w:sz w:val="20"/>
               </w:rPr>
             </w:pPr>
+            <w:r>
+              <w:rPr>
+                <w:rFonts w:ascii="Ubuntu Condensed" w:hAnsi="Ubuntu Condensed"/>
+                <w:color w:val="969696"/>
+                <w:sz w:val="20"/>
+              </w:rPr>
+              <w:t>Handling and processing data supplied by the customer, expert and/or provider ensuring the data is accurately input and complete in the CRM system and Excel spreadsheet database</w:t>
+            </w:r>
           </w:p>
           <w:p>
             <w:pPr>
@@ -4772,7 +5128,7 @@
                 <w:color w:val="969696"/>
                 <w:sz w:val="20"/>
               </w:rPr>
-              <w:t>Handling and processing data supplied by the customer, expert and/or provider ensuring the data is accurately input and complete in the CRM system and Excel spreadsheet database</w:t>
+              <w:t>Keeping case notes up to date, concise and relevant to ensure colleagues can interpret correctly and actions are clear</w:t>
             </w:r>
           </w:p>
           <w:p>
@@ -4791,7 +5147,7 @@
                 <w:color w:val="969696"/>
                 <w:sz w:val="20"/>
               </w:rPr>
-              <w:t>Keeping case notes up to date, concise and relevant to ensure colleagues can interpret correctly and actions are clear</w:t>
+              <w:t>Making outbound calling, chasing medical providers for medical records</w:t>
             </w:r>
           </w:p>
           <w:p>
@@ -4810,7 +5166,7 @@
                 <w:color w:val="969696"/>
                 <w:sz w:val="20"/>
               </w:rPr>
-              <w:t>Making outbound calling, chasing medical providers for medical records</w:t>
+              <w:t>Operating within own area of accountability, proactively escalating critical points that may affect a case and act upon them in a timely manner to resolve</w:t>
             </w:r>
           </w:p>
           <w:p>
@@ -4829,34 +5185,7 @@
                 <w:color w:val="969696"/>
                 <w:sz w:val="20"/>
               </w:rPr>
-              <w:t>Operating within own area of accountability, proactively escalating critical points that may affect a case and act upon them in a timely manner to resolve</w:t>
-            </w:r>
-          </w:p>
-          <w:p>
-            <w:pPr>
-              <w:spacing w:line="276" w:lineRule="auto"/>
-              <w:jc w:val="both"/>
-              <w:rPr>
-                <w:rFonts w:ascii="Ubuntu Condensed" w:hAnsi="Ubuntu Condensed"/>
-                <w:color w:val="969696"/>
-                <w:sz w:val="20"/>
-              </w:rPr>
-            </w:pPr>
-            <w:r>
-              <w:rPr>
-                <w:rFonts w:ascii="Ubuntu Condensed" w:hAnsi="Ubuntu Condensed"/>
-                <w:color w:val="969696"/>
-                <w:sz w:val="20"/>
-              </w:rPr>
-              <w:t xml:space="preserve">Achieve targets for quality and utilisation including Service Standards and applying the </w:t>
-            </w:r>
-            <w:r>
-              <w:rPr>
-                <w:rFonts w:ascii="Ubuntu Condensed" w:hAnsi="Ubuntu Condensed"/>
-                <w:color w:val="969696"/>
-                <w:sz w:val="20"/>
-              </w:rPr>
-              <w:t>Data Protection Act precautions</w:t>
+              <w:t>Achieve targets for quality and utilisation including Service Standards</w:t>
             </w:r>
           </w:p>
           <w:p>
@@ -5026,17 +5355,6 @@
               </w:tc>
             </w:tr>
           </w:tbl>
-          <w:p>
-            <w:pPr>
-              <w:spacing w:line="276" w:lineRule="auto"/>
-              <w:jc w:val="both"/>
-              <w:rPr>
-                <w:rFonts w:ascii="Ubuntu Condensed" w:hAnsi="Ubuntu Condensed"/>
-                <w:color w:val="969696"/>
-                <w:sz w:val="20"/>
-              </w:rPr>
-            </w:pPr>
-          </w:p>
           <w:p>
             <w:pPr>
               <w:spacing w:line="276" w:lineRule="auto"/>
@@ -5233,17 +5551,6 @@
                 <w:sz w:val="20"/>
               </w:rPr>
             </w:pPr>
-          </w:p>
-          <w:p>
-            <w:pPr>
-              <w:spacing w:line="276" w:lineRule="auto"/>
-              <w:jc w:val="both"/>
-              <w:rPr>
-                <w:rFonts w:ascii="Ubuntu Condensed" w:hAnsi="Ubuntu Condensed"/>
-                <w:color w:val="969696"/>
-                <w:sz w:val="20"/>
-              </w:rPr>
-            </w:pPr>
             <w:r>
               <w:rPr>
                 <w:rFonts w:ascii="Ubuntu Condensed" w:hAnsi="Ubuntu Condensed"/>
@@ -5432,17 +5739,6 @@
                 <w:sz w:val="20"/>
               </w:rPr>
             </w:pPr>
-          </w:p>
-          <w:p>
-            <w:pPr>
-              <w:spacing w:line="276" w:lineRule="auto"/>
-              <w:jc w:val="both"/>
-              <w:rPr>
-                <w:rFonts w:ascii="Ubuntu Condensed" w:hAnsi="Ubuntu Condensed"/>
-                <w:color w:val="969696"/>
-                <w:sz w:val="20"/>
-              </w:rPr>
-            </w:pPr>
             <w:r>
               <w:rPr>
                 <w:rFonts w:ascii="Ubuntu Condensed" w:hAnsi="Ubuntu Condensed"/>
@@ -7702,8 +7998,6 @@
               </w:rPr>
               <w:t xml:space="preserve"> -</w:t>
             </w:r>
-            <w:bookmarkStart w:id="0" w:name="_GoBack"/>
-            <w:bookmarkEnd w:id="0"/>
             <w:r>
               <w:rPr>
                 <w:rFonts w:ascii="Ubuntu Condensed" w:hAnsi="Ubuntu Condensed"/>
@@ -8491,7 +8785,7 @@
 <w:numbering xmlns:wpc="http://schemas.microsoft.com/office/word/2010/wordprocessingCanvas" xmlns:mc="http://schemas.openxmlformats.org/markup-compatibility/2006" xmlns:o="urn:schemas-microsoft-com:office:office" xmlns:r="http://schemas.openxmlformats.org/officeDocument/2006/relationships" xmlns:m="http://schemas.openxmlformats.org/officeDocument/2006/math" xmlns:v="urn:schemas-microsoft-com:vml" xmlns:wp14="http://schemas.microsoft.com/office/word/2010/wordprocessingDrawing" xmlns:wp="http://schemas.openxmlformats.org/drawingml/2006/wordprocessingDrawing" xmlns:w10="urn:schemas-microsoft-com:office:word" xmlns:w="http://schemas.openxmlformats.org/wordprocessingml/2006/main" xmlns:w14="http://schemas.microsoft.com/office/word/2010/wordml" xmlns:w15="http://schemas.microsoft.com/office/word/2012/wordml" xmlns:wpg="http://schemas.microsoft.com/office/word/2010/wordprocessingGroup" xmlns:wpi="http://schemas.microsoft.com/office/word/2010/wordprocessingInk" xmlns:wne="http://schemas.microsoft.com/office/word/2006/wordml" xmlns:wps="http://schemas.microsoft.com/office/word/2010/wordprocessingShape" mc:Ignorable="w14 w15 wp14">
   <w:numPicBullet w:numPicBulletId="0">
     <w:pict>
-      <v:shapetype id="_x0000_t75" coordsize="21600,21600" o:spt="75" o:preferrelative="t" path="m@4@5l@4@11@9@11@9@5xe" filled="f" stroked="f">
+      <v:shapetype w14:anchorId="6C3DC80E" id="_x0000_t75" coordsize="21600,21600" o:spt="75" o:preferrelative="t" path="m@4@5l@4@11@9@11@9@5xe" filled="f" stroked="f">
         <v:stroke joinstyle="miter"/>
         <v:formulas>
           <v:f eqn="if lineDrawn pixelLineWidth 0"/>
@@ -8510,14 +8804,14 @@
         <v:path o:extrusionok="f" gradientshapeok="t" o:connecttype="rect"/>
         <o:lock v:ext="edit" aspectratio="t"/>
       </v:shapetype>
-      <v:shape id="_x0000_i1036" type="#_x0000_t75" style="width:13.2pt;height:13.2pt;visibility:visible" o:bullet="t">
+      <v:shape id="_x0000_i1042" type="#_x0000_t75" style="width:13.2pt;height:13.2pt;visibility:visible" o:bullet="t">
         <v:imagedata r:id="rId1" o:title="06"/>
       </v:shape>
     </w:pict>
   </w:numPicBullet>
   <w:numPicBullet w:numPicBulletId="1">
     <w:pict>
-      <v:shape id="_x0000_i1037" type="#_x0000_t75" style="width:24pt;height:13.8pt;visibility:visible" o:bullet="t">
+      <v:shape id="_x0000_i1043" type="#_x0000_t75" style="width:24pt;height:13.8pt;visibility:visible" o:bullet="t">
         <v:imagedata r:id="rId2" o:title="flag-UK"/>
       </v:shape>
     </w:pict>
@@ -13447,7 +13741,7 @@
 </file>
 
 <file path=customXml/itemProps1.xml><?xml version="1.0" encoding="utf-8"?>
-<ds:datastoreItem xmlns:ds="http://schemas.openxmlformats.org/officeDocument/2006/customXml" ds:itemID="{53E54F2F-C8B3-4281-B1FF-7D9997E7BF9C}">
+<ds:datastoreItem xmlns:ds="http://schemas.openxmlformats.org/officeDocument/2006/customXml" ds:itemID="{881D6B85-89B3-4AAD-A483-625163B28AF9}">
   <ds:schemaRefs>
     <ds:schemaRef ds:uri="http://schemas.openxmlformats.org/officeDocument/2006/bibliography"/>
   </ds:schemaRefs>

</xml_diff>

<commit_message>
Just some desc. changes
Just some desc. changes
</commit_message>
<xml_diff>
--- a/CV 2.0 Rafal Mucha.docx
+++ b/CV 2.0 Rafal Mucha.docx
@@ -1,6 +1,6 @@
 
 <file path=word/document.xml><?xml version="1.0" encoding="utf-8"?>
-<w:document xmlns:wpc="http://schemas.microsoft.com/office/word/2010/wordprocessingCanvas" xmlns:mc="http://schemas.openxmlformats.org/markup-compatibility/2006" xmlns:o="urn:schemas-microsoft-com:office:office" xmlns:r="http://schemas.openxmlformats.org/officeDocument/2006/relationships" xmlns:m="http://schemas.openxmlformats.org/officeDocument/2006/math" xmlns:v="urn:schemas-microsoft-com:vml" xmlns:wp14="http://schemas.microsoft.com/office/word/2010/wordprocessingDrawing" xmlns:wp="http://schemas.openxmlformats.org/drawingml/2006/wordprocessingDrawing" xmlns:w10="urn:schemas-microsoft-com:office:word" xmlns:w="http://schemas.openxmlformats.org/wordprocessingml/2006/main" xmlns:w14="http://schemas.microsoft.com/office/word/2010/wordml" xmlns:w15="http://schemas.microsoft.com/office/word/2012/wordml" xmlns:wpg="http://schemas.microsoft.com/office/word/2010/wordprocessingGroup" xmlns:wpi="http://schemas.microsoft.com/office/word/2010/wordprocessingInk" xmlns:wne="http://schemas.microsoft.com/office/word/2006/wordml" xmlns:wps="http://schemas.microsoft.com/office/word/2010/wordprocessingShape" mc:Ignorable="w14 w15 wp14">
+<w:document xmlns:wpc="http://schemas.microsoft.com/office/word/2010/wordprocessingCanvas" xmlns:cx="http://schemas.microsoft.com/office/drawing/2014/chartex" xmlns:cx1="http://schemas.microsoft.com/office/drawing/2015/9/8/chartex" xmlns:cx2="http://schemas.microsoft.com/office/drawing/2015/10/21/chartex" xmlns:cx3="http://schemas.microsoft.com/office/drawing/2016/5/9/chartex" xmlns:cx4="http://schemas.microsoft.com/office/drawing/2016/5/10/chartex" xmlns:cx5="http://schemas.microsoft.com/office/drawing/2016/5/11/chartex" xmlns:cx6="http://schemas.microsoft.com/office/drawing/2016/5/12/chartex" xmlns:cx7="http://schemas.microsoft.com/office/drawing/2016/5/13/chartex" xmlns:cx8="http://schemas.microsoft.com/office/drawing/2016/5/14/chartex" xmlns:mc="http://schemas.openxmlformats.org/markup-compatibility/2006" xmlns:aink="http://schemas.microsoft.com/office/drawing/2016/ink" xmlns:am3d="http://schemas.microsoft.com/office/drawing/2017/model3d" xmlns:o="urn:schemas-microsoft-com:office:office" xmlns:r="http://schemas.openxmlformats.org/officeDocument/2006/relationships" xmlns:m="http://schemas.openxmlformats.org/officeDocument/2006/math" xmlns:v="urn:schemas-microsoft-com:vml" xmlns:wp14="http://schemas.microsoft.com/office/word/2010/wordprocessingDrawing" xmlns:wp="http://schemas.openxmlformats.org/drawingml/2006/wordprocessingDrawing" xmlns:w10="urn:schemas-microsoft-com:office:word" xmlns:w="http://schemas.openxmlformats.org/wordprocessingml/2006/main" xmlns:w14="http://schemas.microsoft.com/office/word/2010/wordml" xmlns:w15="http://schemas.microsoft.com/office/word/2012/wordml" xmlns:w16cid="http://schemas.microsoft.com/office/word/2016/wordml/cid" xmlns:w16se="http://schemas.microsoft.com/office/word/2015/wordml/symex" xmlns:wpg="http://schemas.microsoft.com/office/word/2010/wordprocessingGroup" xmlns:wpi="http://schemas.microsoft.com/office/word/2010/wordprocessingInk" xmlns:wne="http://schemas.microsoft.com/office/word/2006/wordml" xmlns:wps="http://schemas.microsoft.com/office/word/2010/wordprocessingShape" mc:Ignorable="w14 w15 w16se w16cid wp14">
   <w:body>
     <w:tbl>
       <w:tblPr>
@@ -22,8 +22,8 @@
       <w:tblGrid>
         <w:gridCol w:w="284"/>
         <w:gridCol w:w="709"/>
-        <w:gridCol w:w="283"/>
-        <w:gridCol w:w="992"/>
+        <w:gridCol w:w="425"/>
+        <w:gridCol w:w="850"/>
         <w:gridCol w:w="567"/>
         <w:gridCol w:w="567"/>
         <w:gridCol w:w="284"/>
@@ -85,7 +85,7 @@
                 <w:lang w:val="pl-PL" w:eastAsia="pl-PL"/>
               </w:rPr>
               <w:drawing>
-                <wp:inline distT="0" distB="0" distL="0" distR="0" wp14:anchorId="6C3DC80E" wp14:editId="1930AB90">
+                <wp:inline distT="0" distB="0" distL="0" distR="0" wp14:anchorId="656911C3" wp14:editId="0ADB5BB5">
                   <wp:extent cx="1950720" cy="1950720"/>
                   <wp:effectExtent l="0" t="0" r="0" b="0"/>
                   <wp:docPr id="1" name="Picture 1"/>
@@ -173,7 +173,17 @@
                 <w:szCs w:val="40"/>
                 <w:shd w:val="clear" w:color="auto" w:fill="868E96"/>
               </w:rPr>
-              <w:t xml:space="preserve">RPA Infrastructure Leader </w:t>
+              <w:t xml:space="preserve">Continuous Improvement </w:t>
+            </w:r>
+            <w:r>
+              <w:rPr>
+                <w:rFonts w:ascii="Ubuntu Condensed" w:hAnsi="Ubuntu Condensed"/>
+                <w:color w:val="FFFFFF" w:themeColor="background1"/>
+                <w:sz w:val="36"/>
+                <w:szCs w:val="40"/>
+                <w:shd w:val="clear" w:color="auto" w:fill="868E96"/>
+              </w:rPr>
+              <w:t xml:space="preserve">Leader </w:t>
             </w:r>
             <w:r>
               <w:rPr>
@@ -364,7 +374,7 @@
         </w:tc>
         <w:tc>
           <w:tcPr>
-            <w:tcW w:w="992" w:type="dxa"/>
+            <w:tcW w:w="1134" w:type="dxa"/>
             <w:gridSpan w:val="2"/>
             <w:shd w:val="clear" w:color="auto" w:fill="389BBD"/>
           </w:tcPr>
@@ -390,7 +400,7 @@
         </w:tc>
         <w:tc>
           <w:tcPr>
-            <w:tcW w:w="2410" w:type="dxa"/>
+            <w:tcW w:w="2268" w:type="dxa"/>
             <w:gridSpan w:val="4"/>
             <w:shd w:val="clear" w:color="auto" w:fill="389BBD"/>
           </w:tcPr>
@@ -516,27 +526,7 @@
                       <w:sz w:val="24"/>
                       <w:szCs w:val="24"/>
                     </w:rPr>
-                    <w:t xml:space="preserve">Jan </w:t>
-                  </w:r>
-                  <w:proofErr w:type="spellStart"/>
-                  <w:r>
-                    <w:rPr>
-                      <w:rFonts w:ascii="Ubuntu Condensed" w:hAnsi="Ubuntu Condensed"/>
-                      <w:color w:val="FFFFFF" w:themeColor="background1"/>
-                      <w:sz w:val="24"/>
-                      <w:szCs w:val="24"/>
-                    </w:rPr>
-                    <w:t>Kochanowski</w:t>
-                  </w:r>
-                  <w:proofErr w:type="spellEnd"/>
-                  <w:r>
-                    <w:rPr>
-                      <w:rFonts w:ascii="Ubuntu Condensed" w:hAnsi="Ubuntu Condensed"/>
-                      <w:color w:val="FFFFFF" w:themeColor="background1"/>
-                      <w:sz w:val="24"/>
-                      <w:szCs w:val="24"/>
-                    </w:rPr>
-                    <w:t xml:space="preserve"> University in Kielce</w:t>
+                    <w:t>Jan Kochanowski University in Kielce</w:t>
                   </w:r>
                 </w:p>
               </w:tc>
@@ -569,7 +559,7 @@
                       <w:lang w:val="pl-PL" w:eastAsia="pl-PL"/>
                     </w:rPr>
                     <w:drawing>
-                      <wp:inline distT="0" distB="0" distL="0" distR="0" wp14:anchorId="68F14587" wp14:editId="0B05340C">
+                      <wp:inline distT="0" distB="0" distL="0" distR="0" wp14:anchorId="1C59D784" wp14:editId="3DADB599">
                         <wp:extent cx="139260" cy="104446"/>
                         <wp:effectExtent l="0" t="0" r="0" b="0"/>
                         <wp:docPr id="14" name="Picture 14" descr="D:\Users\ramucha\Downloads\bootstrap CV\MyCV_BS\img\08.png"/>
@@ -820,27 +810,7 @@
                       <w:sz w:val="24"/>
                       <w:szCs w:val="24"/>
                     </w:rPr>
-                    <w:t xml:space="preserve">Jan </w:t>
-                  </w:r>
-                  <w:proofErr w:type="spellStart"/>
-                  <w:r>
-                    <w:rPr>
-                      <w:rFonts w:ascii="Ubuntu Condensed" w:hAnsi="Ubuntu Condensed"/>
-                      <w:color w:val="FFFFFF" w:themeColor="background1"/>
-                      <w:sz w:val="24"/>
-                      <w:szCs w:val="24"/>
-                    </w:rPr>
-                    <w:t>Kochanowski</w:t>
-                  </w:r>
-                  <w:proofErr w:type="spellEnd"/>
-                  <w:r>
-                    <w:rPr>
-                      <w:rFonts w:ascii="Ubuntu Condensed" w:hAnsi="Ubuntu Condensed"/>
-                      <w:color w:val="FFFFFF" w:themeColor="background1"/>
-                      <w:sz w:val="24"/>
-                      <w:szCs w:val="24"/>
-                    </w:rPr>
-                    <w:t xml:space="preserve"> University in Kielce</w:t>
+                    <w:t>Jan Kochanowski University in Kielce</w:t>
                   </w:r>
                 </w:p>
               </w:tc>
@@ -873,7 +843,7 @@
                       <w:lang w:val="pl-PL" w:eastAsia="pl-PL"/>
                     </w:rPr>
                     <w:drawing>
-                      <wp:inline distT="0" distB="0" distL="0" distR="0" wp14:anchorId="61AA6854" wp14:editId="617152A7">
+                      <wp:inline distT="0" distB="0" distL="0" distR="0" wp14:anchorId="4C1C95D5" wp14:editId="7FACF1C1">
                         <wp:extent cx="139260" cy="104446"/>
                         <wp:effectExtent l="0" t="0" r="0" b="0"/>
                         <wp:docPr id="7" name="Picture 7" descr="D:\Users\ramucha\Downloads\bootstrap CV\MyCV_BS\img\08.png"/>
@@ -1045,7 +1015,7 @@
         </w:tc>
         <w:tc>
           <w:tcPr>
-            <w:tcW w:w="992" w:type="dxa"/>
+            <w:tcW w:w="1134" w:type="dxa"/>
             <w:gridSpan w:val="2"/>
             <w:shd w:val="clear" w:color="auto" w:fill="389BBD"/>
           </w:tcPr>
@@ -1072,7 +1042,7 @@
         </w:tc>
         <w:tc>
           <w:tcPr>
-            <w:tcW w:w="2410" w:type="dxa"/>
+            <w:tcW w:w="2268" w:type="dxa"/>
             <w:gridSpan w:val="4"/>
             <w:shd w:val="clear" w:color="auto" w:fill="389BBD"/>
           </w:tcPr>
@@ -1136,7 +1106,7 @@
         </w:tc>
         <w:tc>
           <w:tcPr>
-            <w:tcW w:w="992" w:type="dxa"/>
+            <w:tcW w:w="1134" w:type="dxa"/>
             <w:gridSpan w:val="2"/>
             <w:shd w:val="clear" w:color="auto" w:fill="389BBD"/>
           </w:tcPr>
@@ -1163,7 +1133,7 @@
         </w:tc>
         <w:tc>
           <w:tcPr>
-            <w:tcW w:w="2410" w:type="dxa"/>
+            <w:tcW w:w="2268" w:type="dxa"/>
             <w:gridSpan w:val="4"/>
             <w:shd w:val="clear" w:color="auto" w:fill="389BBD"/>
           </w:tcPr>
@@ -1227,7 +1197,7 @@
         </w:tc>
         <w:tc>
           <w:tcPr>
-            <w:tcW w:w="992" w:type="dxa"/>
+            <w:tcW w:w="1134" w:type="dxa"/>
             <w:gridSpan w:val="2"/>
             <w:shd w:val="clear" w:color="auto" w:fill="389BBD"/>
           </w:tcPr>
@@ -1253,7 +1223,7 @@
         </w:tc>
         <w:tc>
           <w:tcPr>
-            <w:tcW w:w="2410" w:type="dxa"/>
+            <w:tcW w:w="2268" w:type="dxa"/>
             <w:gridSpan w:val="4"/>
             <w:shd w:val="clear" w:color="auto" w:fill="389BBD"/>
           </w:tcPr>
@@ -1320,7 +1290,7 @@
         </w:tc>
         <w:tc>
           <w:tcPr>
-            <w:tcW w:w="992" w:type="dxa"/>
+            <w:tcW w:w="1134" w:type="dxa"/>
             <w:gridSpan w:val="2"/>
             <w:shd w:val="clear" w:color="auto" w:fill="389BBD"/>
           </w:tcPr>
@@ -1346,7 +1316,7 @@
         </w:tc>
         <w:tc>
           <w:tcPr>
-            <w:tcW w:w="2410" w:type="dxa"/>
+            <w:tcW w:w="2268" w:type="dxa"/>
             <w:gridSpan w:val="4"/>
             <w:shd w:val="clear" w:color="auto" w:fill="389BBD"/>
           </w:tcPr>
@@ -1413,7 +1383,7 @@
         </w:tc>
         <w:tc>
           <w:tcPr>
-            <w:tcW w:w="992" w:type="dxa"/>
+            <w:tcW w:w="1134" w:type="dxa"/>
             <w:gridSpan w:val="2"/>
             <w:shd w:val="clear" w:color="auto" w:fill="389BBD"/>
           </w:tcPr>
@@ -1440,7 +1410,7 @@
         </w:tc>
         <w:tc>
           <w:tcPr>
-            <w:tcW w:w="2410" w:type="dxa"/>
+            <w:tcW w:w="2268" w:type="dxa"/>
             <w:gridSpan w:val="4"/>
             <w:shd w:val="clear" w:color="auto" w:fill="389BBD"/>
           </w:tcPr>
@@ -1590,11 +1560,11 @@
               </w:rPr>
             </w:pPr>
             <w:r>
-              <w:object w:dxaOrig="372" w:dyaOrig="216">
-                <v:shape id="_x0000_i1025" type="#_x0000_t75" style="width:13.8pt;height:7.8pt" o:ole="">
+              <w:object w:dxaOrig="372" w:dyaOrig="216" w14:anchorId="28C3701A">
+                <v:shape id="_x0000_i1047" type="#_x0000_t75" style="width:13.85pt;height:7.75pt" o:ole="">
                   <v:imagedata r:id="rId13" o:title=""/>
                 </v:shape>
-                <o:OLEObject Type="Embed" ProgID="PBrush" ShapeID="_x0000_i1025" DrawAspect="Content" ObjectID="_1639057857" r:id="rId14"/>
+                <o:OLEObject Type="Embed" ProgID="PBrush" ShapeID="_x0000_i1047" DrawAspect="Content" ObjectID="_1642927766" r:id="rId14"/>
               </w:object>
             </w:r>
             <w:r>
@@ -1675,7 +1645,7 @@
                 <w:lang w:val="pl-PL" w:eastAsia="pl-PL"/>
               </w:rPr>
               <w:drawing>
-                <wp:inline distT="0" distB="0" distL="0" distR="0" wp14:anchorId="33CE7D51" wp14:editId="13AA68D1">
+                <wp:inline distT="0" distB="0" distL="0" distR="0" wp14:anchorId="6CB05A01" wp14:editId="4479B9EC">
                   <wp:extent cx="173232" cy="100330"/>
                   <wp:effectExtent l="0" t="0" r="0" b="0"/>
                   <wp:docPr id="6" name="Picture 6" descr="D:\Users\ramucha\Downloads\flag-UK.png"/>
@@ -1802,7 +1772,7 @@
                 <w:lang w:val="pl-PL" w:eastAsia="pl-PL"/>
               </w:rPr>
               <w:drawing>
-                <wp:inline distT="0" distB="0" distL="0" distR="0" wp14:anchorId="429501D3" wp14:editId="6973C2C2">
+                <wp:inline distT="0" distB="0" distL="0" distR="0" wp14:anchorId="0CDE5965" wp14:editId="4918362E">
                   <wp:extent cx="176213" cy="102057"/>
                   <wp:effectExtent l="0" t="0" r="0" b="0"/>
                   <wp:docPr id="2" name="Picture 2" descr="D:\Users\ramucha\Downloads\flag-GR.png"/>
@@ -2039,27 +2009,14 @@
                     <w:rPr>
                       <w:rFonts w:ascii="Ubuntu Condensed" w:hAnsi="Ubuntu Condensed"/>
                       <w:color w:val="FFFFFF" w:themeColor="background1"/>
-                      <w:sz w:val="24"/>
-                      <w:szCs w:val="24"/>
                     </w:rPr>
                   </w:pPr>
                   <w:r>
                     <w:rPr>
                       <w:rFonts w:ascii="Ubuntu Condensed" w:hAnsi="Ubuntu Condensed"/>
                       <w:color w:val="FFFFFF" w:themeColor="background1"/>
-                      <w:sz w:val="24"/>
-                      <w:szCs w:val="24"/>
-                    </w:rPr>
-                    <w:t xml:space="preserve">Jul 2019 </w:t>
-                  </w:r>
-                  <w:r>
-                    <w:rPr>
-                      <w:rFonts w:ascii="Ubuntu Condensed" w:hAnsi="Ubuntu Condensed"/>
-                      <w:color w:val="FFFFFF" w:themeColor="background1"/>
-                      <w:sz w:val="24"/>
-                      <w:szCs w:val="24"/>
-                    </w:rPr>
-                    <w:t>– now</w:t>
+                    </w:rPr>
+                    <w:t>Jul 2019 – now</w:t>
                   </w:r>
                 </w:p>
               </w:tc>
@@ -2077,21 +2034,19 @@
                     <w:rPr>
                       <w:rFonts w:ascii="Ubuntu Condensed" w:hAnsi="Ubuntu Condensed"/>
                       <w:color w:val="FFFFFF" w:themeColor="background1"/>
-                      <w:sz w:val="24"/>
-                      <w:szCs w:val="24"/>
                       <w:lang w:val="pl-PL"/>
                     </w:rPr>
                   </w:pPr>
+                  <w:proofErr w:type="spellStart"/>
                   <w:r>
                     <w:rPr>
                       <w:rFonts w:ascii="Ubuntu Condensed" w:hAnsi="Ubuntu Condensed"/>
                       <w:color w:val="FFFFFF" w:themeColor="background1"/>
-                      <w:sz w:val="24"/>
-                      <w:szCs w:val="24"/>
                       <w:lang w:val="pl-PL"/>
                     </w:rPr>
                     <w:t>Capgemini</w:t>
                   </w:r>
+                  <w:proofErr w:type="spellEnd"/>
                 </w:p>
               </w:tc>
             </w:tr>
@@ -2140,7 +2095,7 @@
                       <w:rFonts w:ascii="Ubuntu Condensed" w:hAnsi="Ubuntu Condensed"/>
                       <w:color w:val="FFFFFF" w:themeColor="background1"/>
                     </w:rPr>
-                    <w:t>RPA Infrastructure Leader</w:t>
+                    <w:t>Continuous Improvement Leader</w:t>
                   </w:r>
                   <w:r>
                     <w:rPr>
@@ -2360,8 +2315,6 @@
               </w:rPr>
               <w:t>o</w:t>
             </w:r>
-            <w:bookmarkStart w:id="0" w:name="_GoBack"/>
-            <w:bookmarkEnd w:id="0"/>
             <w:r>
               <w:rPr>
                 <w:rFonts w:ascii="Ubuntu Condensed" w:hAnsi="Ubuntu Condensed"/>
@@ -2516,9 +2469,198 @@
               <w:t xml:space="preserve"> as servers)</w:t>
             </w:r>
           </w:p>
-          <w:p>
-            <w:pPr>
-              <w:spacing w:line="276" w:lineRule="auto"/>
+          <w:tbl>
+            <w:tblPr>
+              <w:tblStyle w:val="TableGrid"/>
+              <w:tblW w:w="7526" w:type="dxa"/>
+              <w:tblInd w:w="2" w:type="dxa"/>
+              <w:tblBorders>
+                <w:top w:val="none" w:sz="0" w:space="0" w:color="auto"/>
+                <w:left w:val="none" w:sz="0" w:space="0" w:color="auto"/>
+                <w:bottom w:val="none" w:sz="0" w:space="0" w:color="auto"/>
+                <w:right w:val="none" w:sz="0" w:space="0" w:color="auto"/>
+                <w:insideH w:val="none" w:sz="0" w:space="0" w:color="auto"/>
+                <w:insideV w:val="none" w:sz="0" w:space="0" w:color="auto"/>
+              </w:tblBorders>
+              <w:shd w:val="clear" w:color="auto" w:fill="4F81BD" w:themeFill="accent1"/>
+              <w:tblLayout w:type="fixed"/>
+              <w:tblLook w:val="04A0" w:firstRow="1" w:lastRow="0" w:firstColumn="1" w:lastColumn="0" w:noHBand="0" w:noVBand="1"/>
+            </w:tblPr>
+            <w:tblGrid>
+              <w:gridCol w:w="2045"/>
+              <w:gridCol w:w="5481"/>
+            </w:tblGrid>
+            <w:tr>
+              <w:trPr>
+                <w:trHeight w:val="210"/>
+              </w:trPr>
+              <w:tc>
+                <w:tcPr>
+                  <w:tcW w:w="2045" w:type="dxa"/>
+                  <w:shd w:val="clear" w:color="auto" w:fill="4F81BD" w:themeFill="accent1"/>
+                </w:tcPr>
+                <w:p>
+                  <w:pPr>
+                    <w:framePr w:hSpace="141" w:wrap="around" w:vAnchor="text" w:hAnchor="margin" w:xAlign="center" w:y="-483"/>
+                    <w:spacing w:line="276" w:lineRule="auto"/>
+                    <w:suppressOverlap/>
+                    <w:rPr>
+                      <w:rFonts w:ascii="Ubuntu Condensed" w:hAnsi="Ubuntu Condensed"/>
+                      <w:color w:val="FFFFFF" w:themeColor="background1"/>
+                    </w:rPr>
+                  </w:pPr>
+                  <w:r>
+                    <w:rPr>
+                      <w:rFonts w:ascii="Ubuntu Condensed" w:hAnsi="Ubuntu Condensed"/>
+                      <w:color w:val="FFFFFF" w:themeColor="background1"/>
+                    </w:rPr>
+                    <w:t>Feb 2019 –</w:t>
+                  </w:r>
+                  <w:r>
+                    <w:rPr>
+                      <w:rFonts w:ascii="Ubuntu Condensed" w:hAnsi="Ubuntu Condensed"/>
+                      <w:color w:val="FFFFFF" w:themeColor="background1"/>
+                    </w:rPr>
+                    <w:t xml:space="preserve"> </w:t>
+                  </w:r>
+                  <w:r>
+                    <w:rPr>
+                      <w:rFonts w:ascii="Ubuntu Condensed" w:hAnsi="Ubuntu Condensed"/>
+                      <w:color w:val="FFFFFF" w:themeColor="background1"/>
+                    </w:rPr>
+                    <w:t>Jun</w:t>
+                  </w:r>
+                  <w:r>
+                    <w:rPr>
+                      <w:rFonts w:ascii="Ubuntu Condensed" w:hAnsi="Ubuntu Condensed"/>
+                      <w:color w:val="FFFFFF" w:themeColor="background1"/>
+                    </w:rPr>
+                    <w:t xml:space="preserve"> </w:t>
+                  </w:r>
+                  <w:r>
+                    <w:rPr>
+                      <w:rFonts w:ascii="Ubuntu Condensed" w:hAnsi="Ubuntu Condensed"/>
+                      <w:color w:val="FFFFFF" w:themeColor="background1"/>
+                    </w:rPr>
+                    <w:t>2019</w:t>
+                  </w:r>
+                </w:p>
+              </w:tc>
+              <w:tc>
+                <w:tcPr>
+                  <w:tcW w:w="5481" w:type="dxa"/>
+                  <w:shd w:val="clear" w:color="auto" w:fill="4F81BD" w:themeFill="accent1"/>
+                </w:tcPr>
+                <w:p>
+                  <w:pPr>
+                    <w:framePr w:hSpace="141" w:wrap="around" w:vAnchor="text" w:hAnchor="margin" w:xAlign="center" w:y="-483"/>
+                    <w:spacing w:line="276" w:lineRule="auto"/>
+                    <w:suppressOverlap/>
+                    <w:jc w:val="right"/>
+                    <w:rPr>
+                      <w:rFonts w:ascii="Ubuntu Condensed" w:hAnsi="Ubuntu Condensed"/>
+                      <w:color w:val="FFFFFF" w:themeColor="background1"/>
+                      <w:lang w:val="pl-PL"/>
+                    </w:rPr>
+                  </w:pPr>
+                  <w:proofErr w:type="spellStart"/>
+                  <w:r>
+                    <w:rPr>
+                      <w:rFonts w:ascii="Ubuntu Condensed" w:hAnsi="Ubuntu Condensed"/>
+                      <w:color w:val="FFFFFF" w:themeColor="background1"/>
+                      <w:lang w:val="pl-PL"/>
+                    </w:rPr>
+                    <w:t>Capgemini</w:t>
+                  </w:r>
+                  <w:proofErr w:type="spellEnd"/>
+                </w:p>
+              </w:tc>
+            </w:tr>
+            <w:tr>
+              <w:trPr>
+                <w:trHeight w:val="156"/>
+              </w:trPr>
+              <w:tc>
+                <w:tcPr>
+                  <w:tcW w:w="2045" w:type="dxa"/>
+                  <w:shd w:val="clear" w:color="auto" w:fill="FFFFFF" w:themeFill="background1"/>
+                </w:tcPr>
+                <w:p>
+                  <w:pPr>
+                    <w:framePr w:hSpace="141" w:wrap="around" w:vAnchor="text" w:hAnchor="margin" w:xAlign="center" w:y="-483"/>
+                    <w:spacing w:line="276" w:lineRule="auto"/>
+                    <w:suppressOverlap/>
+                    <w:rPr>
+                      <w:rFonts w:ascii="Ubuntu Condensed" w:hAnsi="Ubuntu Condensed"/>
+                      <w:color w:val="FFFFFF" w:themeColor="background1"/>
+                      <w:lang w:val="pl-PL"/>
+                    </w:rPr>
+                  </w:pPr>
+                </w:p>
+              </w:tc>
+              <w:tc>
+                <w:tcPr>
+                  <w:tcW w:w="5481" w:type="dxa"/>
+                  <w:shd w:val="clear" w:color="auto" w:fill="808080" w:themeFill="background1" w:themeFillShade="80"/>
+                </w:tcPr>
+                <w:p>
+                  <w:pPr>
+                    <w:framePr w:hSpace="141" w:wrap="around" w:vAnchor="text" w:hAnchor="margin" w:xAlign="center" w:y="-483"/>
+                    <w:spacing w:line="276" w:lineRule="auto"/>
+                    <w:suppressOverlap/>
+                    <w:jc w:val="center"/>
+                    <w:rPr>
+                      <w:rFonts w:ascii="Ubuntu Condensed" w:hAnsi="Ubuntu Condensed"/>
+                      <w:color w:val="FFFFFF" w:themeColor="background1"/>
+                      <w:sz w:val="28"/>
+                      <w:lang w:val="en-US"/>
+                    </w:rPr>
+                  </w:pPr>
+                  <w:r>
+                    <w:rPr>
+                      <w:rFonts w:ascii="Ubuntu Condensed" w:hAnsi="Ubuntu Condensed"/>
+                      <w:color w:val="FFFFFF" w:themeColor="background1"/>
+                    </w:rPr>
+                    <w:t xml:space="preserve">Continuous Improvement </w:t>
+                  </w:r>
+                  <w:r>
+                    <w:rPr>
+                      <w:rFonts w:ascii="Ubuntu Condensed" w:hAnsi="Ubuntu Condensed"/>
+                      <w:color w:val="FFFFFF" w:themeColor="background1"/>
+                    </w:rPr>
+                    <w:t>Specialist</w:t>
+                  </w:r>
+                  <w:r>
+                    <w:rPr>
+                      <w:rFonts w:ascii="Ubuntu Condensed" w:hAnsi="Ubuntu Condensed"/>
+                      <w:color w:val="FFFFFF" w:themeColor="background1"/>
+                    </w:rPr>
+                    <w:t xml:space="preserve"> </w:t>
+                  </w:r>
+                  <w:r>
+                    <w:rPr>
+                      <w:rFonts w:ascii="Ubuntu Condensed" w:hAnsi="Ubuntu Condensed"/>
+                      <w:b/>
+                      <w:color w:val="FFFFFF" w:themeColor="background1"/>
+                      <w:shd w:val="clear" w:color="auto" w:fill="A6A6A6" w:themeFill="background1" w:themeFillShade="A6"/>
+                    </w:rPr>
+                    <w:t xml:space="preserve">- </w:t>
+                  </w:r>
+                  <w:r>
+                    <w:rPr>
+                      <w:rFonts w:ascii="Ubuntu Condensed" w:hAnsi="Ubuntu Condensed"/>
+                      <w:b/>
+                      <w:color w:val="FFFFFF" w:themeColor="background1"/>
+                      <w:shd w:val="clear" w:color="auto" w:fill="A6A6A6" w:themeFill="background1" w:themeFillShade="A6"/>
+                    </w:rPr>
+                    <w:t>Web Developer</w:t>
+                  </w:r>
+                </w:p>
+              </w:tc>
+            </w:tr>
+          </w:tbl>
+          <w:p>
+            <w:pPr>
               <w:jc w:val="both"/>
               <w:rPr>
                 <w:rFonts w:ascii="Ubuntu Condensed" w:hAnsi="Ubuntu Condensed"/>
@@ -2526,6 +2668,214 @@
                 <w:sz w:val="20"/>
               </w:rPr>
             </w:pPr>
+            <w:r>
+              <w:rPr>
+                <w:rFonts w:ascii="Ubuntu Condensed" w:hAnsi="Ubuntu Condensed"/>
+                <w:color w:val="969696"/>
+                <w:sz w:val="20"/>
+              </w:rPr>
+              <w:t xml:space="preserve">E2E web development, maintenance and improvements, administration, access control, Front End &amp; Back End maintenance using: </w:t>
+            </w:r>
+            <w:r>
+              <w:rPr>
+                <w:rFonts w:ascii="Ubuntu Condensed" w:hAnsi="Ubuntu Condensed"/>
+                <w:b/>
+                <w:color w:val="969696"/>
+                <w:sz w:val="20"/>
+              </w:rPr>
+              <w:t xml:space="preserve">HTML, CSS, SASS, SVG, Bootstrap, JavaScript, jQuery, ASP.NET, C#, Chart APIs, </w:t>
+            </w:r>
+            <w:r>
+              <w:rPr>
+                <w:rFonts w:ascii="Ubuntu Condensed" w:hAnsi="Ubuntu Condensed"/>
+                <w:b/>
+                <w:color w:val="969696"/>
+                <w:sz w:val="20"/>
+              </w:rPr>
+              <w:t xml:space="preserve">MS SQL, </w:t>
+            </w:r>
+            <w:r>
+              <w:rPr>
+                <w:rFonts w:ascii="Ubuntu Condensed" w:hAnsi="Ubuntu Condensed"/>
+                <w:b/>
+                <w:color w:val="969696"/>
+                <w:sz w:val="20"/>
+              </w:rPr>
+              <w:t xml:space="preserve">MS </w:t>
+            </w:r>
+            <w:proofErr w:type="spellStart"/>
+            <w:r>
+              <w:rPr>
+                <w:rFonts w:ascii="Ubuntu Condensed" w:hAnsi="Ubuntu Condensed"/>
+                <w:b/>
+                <w:color w:val="969696"/>
+                <w:sz w:val="20"/>
+              </w:rPr>
+              <w:t>SharePoints</w:t>
+            </w:r>
+            <w:proofErr w:type="spellEnd"/>
+          </w:p>
+          <w:p>
+            <w:pPr>
+              <w:jc w:val="both"/>
+              <w:rPr>
+                <w:rFonts w:ascii="Ubuntu Condensed" w:hAnsi="Ubuntu Condensed"/>
+                <w:color w:val="969696"/>
+                <w:sz w:val="20"/>
+              </w:rPr>
+            </w:pPr>
+            <w:r>
+              <w:rPr>
+                <w:rFonts w:ascii="Ubuntu Condensed" w:hAnsi="Ubuntu Condensed"/>
+                <w:color w:val="969696"/>
+                <w:sz w:val="20"/>
+              </w:rPr>
+              <w:t>Business Intelligence Dashboard reporting</w:t>
+            </w:r>
+          </w:p>
+          <w:p>
+            <w:pPr>
+              <w:jc w:val="both"/>
+              <w:rPr>
+                <w:rFonts w:ascii="Ubuntu Condensed" w:hAnsi="Ubuntu Condensed"/>
+                <w:color w:val="969696"/>
+                <w:sz w:val="20"/>
+              </w:rPr>
+            </w:pPr>
+            <w:r>
+              <w:rPr>
+                <w:rFonts w:ascii="Ubuntu Condensed" w:hAnsi="Ubuntu Condensed"/>
+                <w:color w:val="969696"/>
+                <w:sz w:val="20"/>
+              </w:rPr>
+              <w:t>SharePoint administration and maintenance via SharePoint Designer</w:t>
+            </w:r>
+          </w:p>
+          <w:p>
+            <w:pPr>
+              <w:jc w:val="both"/>
+              <w:rPr>
+                <w:rFonts w:ascii="Ubuntu Condensed" w:hAnsi="Ubuntu Condensed"/>
+                <w:color w:val="969696"/>
+                <w:sz w:val="20"/>
+              </w:rPr>
+            </w:pPr>
+            <w:r>
+              <w:rPr>
+                <w:rFonts w:ascii="Ubuntu Condensed" w:hAnsi="Ubuntu Condensed"/>
+                <w:color w:val="969696"/>
+                <w:sz w:val="20"/>
+              </w:rPr>
+              <w:t>Support engagements in identifying CI opportunities</w:t>
+            </w:r>
+          </w:p>
+          <w:p>
+            <w:pPr>
+              <w:jc w:val="both"/>
+              <w:rPr>
+                <w:rFonts w:ascii="Ubuntu Condensed" w:hAnsi="Ubuntu Condensed"/>
+                <w:color w:val="969696"/>
+                <w:sz w:val="20"/>
+              </w:rPr>
+            </w:pPr>
+            <w:r>
+              <w:rPr>
+                <w:rFonts w:ascii="Ubuntu Condensed" w:hAnsi="Ubuntu Condensed"/>
+                <w:color w:val="969696"/>
+                <w:sz w:val="20"/>
+              </w:rPr>
+              <w:t>Driving Continuous Improvement projects to ach</w:t>
+            </w:r>
+            <w:r>
+              <w:rPr>
+                <w:rFonts w:ascii="Ubuntu Condensed" w:hAnsi="Ubuntu Condensed"/>
+                <w:color w:val="969696"/>
+                <w:sz w:val="20"/>
+              </w:rPr>
+              <w:t>ieve overall objectives of the o</w:t>
+            </w:r>
+            <w:r>
+              <w:rPr>
+                <w:rFonts w:ascii="Ubuntu Condensed" w:hAnsi="Ubuntu Condensed"/>
+                <w:color w:val="969696"/>
+                <w:sz w:val="20"/>
+              </w:rPr>
+              <w:t>rganization</w:t>
+            </w:r>
+          </w:p>
+          <w:p>
+            <w:pPr>
+              <w:jc w:val="both"/>
+              <w:rPr>
+                <w:rFonts w:ascii="Ubuntu Condensed" w:hAnsi="Ubuntu Condensed"/>
+                <w:color w:val="969696"/>
+                <w:sz w:val="20"/>
+              </w:rPr>
+            </w:pPr>
+            <w:r>
+              <w:rPr>
+                <w:rFonts w:ascii="Ubuntu Condensed" w:hAnsi="Ubuntu Condensed"/>
+                <w:color w:val="969696"/>
+                <w:sz w:val="20"/>
+              </w:rPr>
+              <w:lastRenderedPageBreak/>
+              <w:t>Promoting continuous improvement methodology</w:t>
+            </w:r>
+          </w:p>
+          <w:p>
+            <w:pPr>
+              <w:jc w:val="both"/>
+              <w:rPr>
+                <w:rFonts w:ascii="Ubuntu Condensed" w:hAnsi="Ubuntu Condensed"/>
+                <w:color w:val="969696"/>
+                <w:sz w:val="20"/>
+              </w:rPr>
+            </w:pPr>
+            <w:r>
+              <w:rPr>
+                <w:rFonts w:ascii="Ubuntu Condensed" w:hAnsi="Ubuntu Condensed"/>
+                <w:color w:val="969696"/>
+                <w:sz w:val="20"/>
+              </w:rPr>
+              <w:t>Generating demand for automation (through different tools and focus workshops)</w:t>
+            </w:r>
+          </w:p>
+          <w:p>
+            <w:pPr>
+              <w:jc w:val="both"/>
+              <w:rPr>
+                <w:rFonts w:ascii="Ubuntu Condensed" w:hAnsi="Ubuntu Condensed"/>
+                <w:color w:val="969696"/>
+                <w:sz w:val="20"/>
+              </w:rPr>
+            </w:pPr>
+            <w:r>
+              <w:rPr>
+                <w:rFonts w:ascii="Ubuntu Condensed" w:hAnsi="Ubuntu Condensed"/>
+                <w:color w:val="969696"/>
+                <w:sz w:val="20"/>
+              </w:rPr>
+              <w:t>Sharing knowledge and awareness proactively</w:t>
+            </w:r>
+          </w:p>
+          <w:p>
+            <w:pPr>
+              <w:spacing w:line="276" w:lineRule="auto"/>
+              <w:jc w:val="both"/>
+              <w:rPr>
+                <w:rFonts w:ascii="Ubuntu Condensed" w:hAnsi="Ubuntu Condensed"/>
+                <w:color w:val="969696"/>
+                <w:sz w:val="20"/>
+              </w:rPr>
+            </w:pPr>
+            <w:r>
+              <w:rPr>
+                <w:rFonts w:ascii="Ubuntu Condensed" w:hAnsi="Ubuntu Condensed"/>
+                <w:color w:val="969696"/>
+                <w:sz w:val="20"/>
+              </w:rPr>
+              <w:t>Provide training and knowledge sharing to the business</w:t>
+            </w:r>
           </w:p>
           <w:tbl>
             <w:tblPr>
@@ -2573,28 +2923,8 @@
                     <w:rPr>
                       <w:rFonts w:ascii="Ubuntu Condensed" w:hAnsi="Ubuntu Condensed"/>
                       <w:color w:val="FFFFFF" w:themeColor="background1"/>
-                      <w:sz w:val="24"/>
-                      <w:szCs w:val="24"/>
-                    </w:rPr>
-                    <w:t xml:space="preserve">Feb 2019 </w:t>
-                  </w:r>
-                  <w:r>
-                    <w:rPr>
-                      <w:rFonts w:ascii="Ubuntu Condensed" w:hAnsi="Ubuntu Condensed"/>
-                      <w:color w:val="FFFFFF" w:themeColor="background1"/>
-                      <w:sz w:val="24"/>
-                      <w:szCs w:val="24"/>
-                    </w:rPr>
-                    <w:t xml:space="preserve">– </w:t>
-                  </w:r>
-                  <w:r>
-                    <w:rPr>
-                      <w:rFonts w:ascii="Ubuntu Condensed" w:hAnsi="Ubuntu Condensed"/>
-                      <w:color w:val="FFFFFF" w:themeColor="background1"/>
-                      <w:sz w:val="24"/>
-                      <w:szCs w:val="24"/>
-                    </w:rPr>
-                    <w:t>Jun 2019</w:t>
+                    </w:rPr>
+                    <w:t>Jul 2017 – Feb 2019</w:t>
                   </w:r>
                 </w:p>
               </w:tc>
@@ -2617,16 +2947,16 @@
                       <w:lang w:val="pl-PL"/>
                     </w:rPr>
                   </w:pPr>
+                  <w:proofErr w:type="spellStart"/>
                   <w:r>
                     <w:rPr>
                       <w:rFonts w:ascii="Ubuntu Condensed" w:hAnsi="Ubuntu Condensed"/>
                       <w:color w:val="FFFFFF" w:themeColor="background1"/>
-                      <w:sz w:val="24"/>
-                      <w:szCs w:val="24"/>
                       <w:lang w:val="pl-PL"/>
                     </w:rPr>
                     <w:t>Capgemini</w:t>
                   </w:r>
+                  <w:proofErr w:type="spellEnd"/>
                 </w:p>
               </w:tc>
             </w:tr>
@@ -2675,7 +3005,7 @@
                       <w:rFonts w:ascii="Ubuntu Condensed" w:hAnsi="Ubuntu Condensed"/>
                       <w:color w:val="FFFFFF" w:themeColor="background1"/>
                     </w:rPr>
-                    <w:t>Delivery Excellence Specialist</w:t>
+                    <w:t>Reporting &amp; Analysis Senior Analyst</w:t>
                   </w:r>
                   <w:r>
                     <w:rPr>
@@ -2691,7 +3021,7 @@
                       <w:color w:val="FFFFFF" w:themeColor="background1"/>
                       <w:shd w:val="clear" w:color="auto" w:fill="A6A6A6" w:themeFill="background1" w:themeFillShade="A6"/>
                     </w:rPr>
-                    <w:t xml:space="preserve">- </w:t>
+                    <w:t>- Co</w:t>
                   </w:r>
                   <w:r>
                     <w:rPr>
@@ -2700,14 +3030,26 @@
                       <w:color w:val="FFFFFF" w:themeColor="background1"/>
                       <w:shd w:val="clear" w:color="auto" w:fill="A6A6A6" w:themeFill="background1" w:themeFillShade="A6"/>
                     </w:rPr>
-                    <w:t>Web Developer</w:t>
+                    <w:t xml:space="preserve">mmand </w:t>
                   </w:r>
+                  <w:proofErr w:type="spellStart"/>
+                  <w:r>
+                    <w:rPr>
+                      <w:rFonts w:ascii="Ubuntu Condensed" w:hAnsi="Ubuntu Condensed"/>
+                      <w:b/>
+                      <w:color w:val="FFFFFF" w:themeColor="background1"/>
+                      <w:shd w:val="clear" w:color="auto" w:fill="A6A6A6" w:themeFill="background1" w:themeFillShade="A6"/>
+                    </w:rPr>
+                    <w:t>Center</w:t>
+                  </w:r>
+                  <w:proofErr w:type="spellEnd"/>
                 </w:p>
               </w:tc>
             </w:tr>
           </w:tbl>
           <w:p>
             <w:pPr>
+              <w:spacing w:line="276" w:lineRule="auto"/>
               <w:jc w:val="both"/>
               <w:rPr>
                 <w:rFonts w:ascii="Ubuntu Condensed" w:hAnsi="Ubuntu Condensed"/>
@@ -2721,7 +3063,7 @@
                 <w:color w:val="969696"/>
                 <w:sz w:val="20"/>
               </w:rPr>
-              <w:t xml:space="preserve">E2E web development, maintenance and improvements, administration, access control, Front End &amp; Back End maintenance using: </w:t>
+              <w:t>Active website development, maintenance and improvements (</w:t>
             </w:r>
             <w:r>
               <w:rPr>
@@ -2730,40 +3072,28 @@
                 <w:color w:val="969696"/>
                 <w:sz w:val="20"/>
               </w:rPr>
-              <w:t xml:space="preserve">HTML, CSS, SASS, SVG, Bootstrap, JavaScript, jQuery, ASP.NET, C#, Chart APIs, </w:t>
-            </w:r>
-            <w:r>
-              <w:rPr>
-                <w:rFonts w:ascii="Ubuntu Condensed" w:hAnsi="Ubuntu Condensed"/>
-                <w:b/>
-                <w:color w:val="969696"/>
-                <w:sz w:val="20"/>
-              </w:rPr>
-              <w:t xml:space="preserve">MS SQL, </w:t>
-            </w:r>
-            <w:r>
-              <w:rPr>
-                <w:rFonts w:ascii="Ubuntu Condensed" w:hAnsi="Ubuntu Condensed"/>
-                <w:b/>
-                <w:color w:val="969696"/>
-                <w:sz w:val="20"/>
-              </w:rPr>
-              <w:t xml:space="preserve">MS </w:t>
-            </w:r>
-            <w:proofErr w:type="spellStart"/>
-            <w:r>
-              <w:rPr>
-                <w:rFonts w:ascii="Ubuntu Condensed" w:hAnsi="Ubuntu Condensed"/>
-                <w:b/>
-                <w:color w:val="969696"/>
-                <w:sz w:val="20"/>
-              </w:rPr>
-              <w:t>SharePoints</w:t>
-            </w:r>
-            <w:proofErr w:type="spellEnd"/>
-          </w:p>
-          <w:p>
-            <w:pPr>
+              <w:t>HTML, CSS, JavaScript, jQuery, ASP.NET, Bootstrap, Google Charts</w:t>
+            </w:r>
+            <w:r>
+              <w:rPr>
+                <w:rFonts w:ascii="Ubuntu Condensed" w:hAnsi="Ubuntu Condensed"/>
+                <w:color w:val="969696"/>
+                <w:sz w:val="20"/>
+              </w:rPr>
+              <w:t>), administration, access control, Front End</w:t>
+            </w:r>
+            <w:r>
+              <w:rPr>
+                <w:rFonts w:ascii="Ubuntu Condensed" w:hAnsi="Ubuntu Condensed"/>
+                <w:color w:val="969696"/>
+                <w:sz w:val="20"/>
+              </w:rPr>
+              <w:t xml:space="preserve"> &amp; some occasional Back End maintenance</w:t>
+            </w:r>
+          </w:p>
+          <w:p>
+            <w:pPr>
+              <w:spacing w:line="276" w:lineRule="auto"/>
               <w:jc w:val="both"/>
               <w:rPr>
                 <w:rFonts w:ascii="Ubuntu Condensed" w:hAnsi="Ubuntu Condensed"/>
@@ -2777,11 +3107,12 @@
                 <w:color w:val="969696"/>
                 <w:sz w:val="20"/>
               </w:rPr>
-              <w:t>Business Intelligence Dashboard reporting</w:t>
-            </w:r>
-          </w:p>
-          <w:p>
-            <w:pPr>
+              <w:t>Preparation of daily/monthly reports in MS Excel</w:t>
+            </w:r>
+          </w:p>
+          <w:p>
+            <w:pPr>
+              <w:spacing w:line="276" w:lineRule="auto"/>
               <w:jc w:val="both"/>
               <w:rPr>
                 <w:rFonts w:ascii="Ubuntu Condensed" w:hAnsi="Ubuntu Condensed"/>
@@ -2795,11 +3126,126 @@
                 <w:color w:val="969696"/>
                 <w:sz w:val="20"/>
               </w:rPr>
+              <w:t>Preparation of monthly dashboards in SAP BusinessObjects &amp; MS Power</w:t>
+            </w:r>
+          </w:p>
+          <w:p>
+            <w:pPr>
+              <w:spacing w:line="276" w:lineRule="auto"/>
+              <w:jc w:val="both"/>
+              <w:rPr>
+                <w:rFonts w:ascii="Ubuntu Condensed" w:hAnsi="Ubuntu Condensed"/>
+                <w:color w:val="969696"/>
+                <w:sz w:val="20"/>
+              </w:rPr>
+            </w:pPr>
+            <w:r>
+              <w:rPr>
+                <w:rFonts w:ascii="Ubuntu Condensed" w:hAnsi="Ubuntu Condensed"/>
+                <w:color w:val="969696"/>
+                <w:sz w:val="20"/>
+              </w:rPr>
+              <w:t>Preparation of monthly service review PPT decks</w:t>
+            </w:r>
+          </w:p>
+          <w:p>
+            <w:pPr>
+              <w:spacing w:line="276" w:lineRule="auto"/>
+              <w:jc w:val="both"/>
+              <w:rPr>
+                <w:rFonts w:ascii="Ubuntu Condensed" w:hAnsi="Ubuntu Condensed"/>
+                <w:color w:val="969696"/>
+                <w:sz w:val="20"/>
+              </w:rPr>
+            </w:pPr>
+            <w:r>
+              <w:rPr>
+                <w:rFonts w:ascii="Ubuntu Condensed" w:hAnsi="Ubuntu Condensed"/>
+                <w:color w:val="969696"/>
+                <w:sz w:val="20"/>
+              </w:rPr>
+              <w:t>General IT support for Citrix, Cisco telephony, VPN, Office Suite software, ERPs, server</w:t>
+            </w:r>
+          </w:p>
+          <w:p>
+            <w:pPr>
+              <w:spacing w:line="276" w:lineRule="auto"/>
+              <w:jc w:val="both"/>
+              <w:rPr>
+                <w:rFonts w:ascii="Ubuntu Condensed" w:hAnsi="Ubuntu Condensed"/>
+                <w:color w:val="969696"/>
+                <w:sz w:val="20"/>
+              </w:rPr>
+            </w:pPr>
+            <w:r>
+              <w:rPr>
+                <w:rFonts w:ascii="Ubuntu Condensed" w:hAnsi="Ubuntu Condensed"/>
+                <w:color w:val="969696"/>
+                <w:sz w:val="20"/>
+              </w:rPr>
+              <w:t>issues, ticketing on Service NOW, BMC Remedy and various ITSM systems</w:t>
+            </w:r>
+          </w:p>
+          <w:p>
+            <w:pPr>
+              <w:spacing w:line="276" w:lineRule="auto"/>
+              <w:jc w:val="both"/>
+              <w:rPr>
+                <w:rFonts w:ascii="Ubuntu Condensed" w:hAnsi="Ubuntu Condensed"/>
+                <w:color w:val="969696"/>
+                <w:sz w:val="20"/>
+              </w:rPr>
+            </w:pPr>
+            <w:r>
+              <w:rPr>
+                <w:rFonts w:ascii="Ubuntu Condensed" w:hAnsi="Ubuntu Condensed"/>
+                <w:color w:val="969696"/>
+                <w:sz w:val="20"/>
+              </w:rPr>
+              <w:t>Calculation of process metrics data based on agreed definitions</w:t>
+            </w:r>
+          </w:p>
+          <w:p>
+            <w:pPr>
+              <w:spacing w:line="276" w:lineRule="auto"/>
+              <w:jc w:val="both"/>
+              <w:rPr>
+                <w:rFonts w:ascii="Ubuntu Condensed" w:hAnsi="Ubuntu Condensed"/>
+                <w:color w:val="969696"/>
+                <w:sz w:val="20"/>
+              </w:rPr>
+            </w:pPr>
+            <w:r>
+              <w:rPr>
+                <w:rFonts w:ascii="Ubuntu Condensed" w:hAnsi="Ubuntu Condensed"/>
+                <w:color w:val="969696"/>
+                <w:sz w:val="20"/>
+              </w:rPr>
+              <w:t>Data collection plan control</w:t>
+            </w:r>
+          </w:p>
+          <w:p>
+            <w:pPr>
+              <w:spacing w:line="276" w:lineRule="auto"/>
+              <w:jc w:val="both"/>
+              <w:rPr>
+                <w:rFonts w:ascii="Ubuntu Condensed" w:hAnsi="Ubuntu Condensed"/>
+                <w:color w:val="969696"/>
+                <w:sz w:val="20"/>
+              </w:rPr>
+            </w:pPr>
+            <w:r>
+              <w:rPr>
+                <w:rFonts w:ascii="Ubuntu Condensed" w:hAnsi="Ubuntu Condensed"/>
+                <w:color w:val="969696"/>
+                <w:sz w:val="20"/>
+              </w:rPr>
               <w:t>SharePoint administration and maintenance via SharePoint Designer</w:t>
             </w:r>
           </w:p>
           <w:p>
             <w:pPr>
+              <w:spacing w:line="276" w:lineRule="auto"/>
               <w:jc w:val="both"/>
               <w:rPr>
                 <w:rFonts w:ascii="Ubuntu Condensed" w:hAnsi="Ubuntu Condensed"/>
@@ -2813,11 +3259,12 @@
                 <w:color w:val="969696"/>
                 <w:sz w:val="20"/>
               </w:rPr>
-              <w:t>Support engagements in identifying CI opportunities</w:t>
-            </w:r>
-          </w:p>
-          <w:p>
-            <w:pPr>
+              <w:t>Coordination with engagement team in getting data</w:t>
+            </w:r>
+          </w:p>
+          <w:p>
+            <w:pPr>
+              <w:spacing w:line="276" w:lineRule="auto"/>
               <w:jc w:val="both"/>
               <w:rPr>
                 <w:rFonts w:ascii="Ubuntu Condensed" w:hAnsi="Ubuntu Condensed"/>
@@ -2831,27 +3278,12 @@
                 <w:color w:val="969696"/>
                 <w:sz w:val="20"/>
               </w:rPr>
-              <w:t>Driving Continuous Improvement projects to ach</w:t>
-            </w:r>
-            <w:r>
-              <w:rPr>
-                <w:rFonts w:ascii="Ubuntu Condensed" w:hAnsi="Ubuntu Condensed"/>
-                <w:color w:val="969696"/>
-                <w:sz w:val="20"/>
-              </w:rPr>
-              <w:t>ieve overall objectives of the o</w:t>
-            </w:r>
-            <w:r>
-              <w:rPr>
-                <w:rFonts w:ascii="Ubuntu Condensed" w:hAnsi="Ubuntu Condensed"/>
-                <w:color w:val="969696"/>
-                <w:sz w:val="20"/>
-              </w:rPr>
-              <w:t>rganization</w:t>
-            </w:r>
-          </w:p>
-          <w:p>
-            <w:pPr>
+              <w:t>Updating required process documentation (procedures) and other documentation within agreed timeframes</w:t>
+            </w:r>
+          </w:p>
+          <w:p>
+            <w:pPr>
+              <w:spacing w:line="276" w:lineRule="auto"/>
               <w:jc w:val="both"/>
               <w:rPr>
                 <w:rFonts w:ascii="Ubuntu Condensed" w:hAnsi="Ubuntu Condensed"/>
@@ -2865,11 +3297,12 @@
                 <w:color w:val="969696"/>
                 <w:sz w:val="20"/>
               </w:rPr>
-              <w:t>Promoting continuous improvement methodology</w:t>
-            </w:r>
-          </w:p>
-          <w:p>
-            <w:pPr>
+              <w:t>Creation of project plans</w:t>
+            </w:r>
+          </w:p>
+          <w:p>
+            <w:pPr>
+              <w:spacing w:line="276" w:lineRule="auto"/>
               <w:jc w:val="both"/>
               <w:rPr>
                 <w:rFonts w:ascii="Ubuntu Condensed" w:hAnsi="Ubuntu Condensed"/>
@@ -2883,11 +3316,12 @@
                 <w:color w:val="969696"/>
                 <w:sz w:val="20"/>
               </w:rPr>
-              <w:t>Generating demand for automation (through different tools and focus workshops)</w:t>
-            </w:r>
-          </w:p>
-          <w:p>
-            <w:pPr>
+              <w:t>Coordination of MS SQL database structure creation</w:t>
+            </w:r>
+          </w:p>
+          <w:p>
+            <w:pPr>
+              <w:spacing w:line="276" w:lineRule="auto"/>
               <w:jc w:val="both"/>
               <w:rPr>
                 <w:rFonts w:ascii="Ubuntu Condensed" w:hAnsi="Ubuntu Condensed"/>
@@ -2901,7 +3335,15 @@
                 <w:color w:val="969696"/>
                 <w:sz w:val="20"/>
               </w:rPr>
-              <w:t>Sharing knowledge and awareness proactively</w:t>
+              <w:t>I</w:t>
+            </w:r>
+            <w:r>
+              <w:rPr>
+                <w:rFonts w:ascii="Ubuntu Condensed" w:hAnsi="Ubuntu Condensed"/>
+                <w:color w:val="969696"/>
+                <w:sz w:val="20"/>
+              </w:rPr>
+              <w:t>ntegration of data and information</w:t>
             </w:r>
           </w:p>
           <w:p>
@@ -2920,7 +3362,7 @@
                 <w:color w:val="969696"/>
                 <w:sz w:val="20"/>
               </w:rPr>
-              <w:t>Provide training and knowledge sharing to the business</w:t>
+              <w:t>Implementation of interfaces for data input and data output</w:t>
             </w:r>
           </w:p>
           <w:p>
@@ -2933,6 +3375,61 @@
                 <w:sz w:val="20"/>
               </w:rPr>
             </w:pPr>
+            <w:r>
+              <w:rPr>
+                <w:rFonts w:ascii="Ubuntu Condensed" w:hAnsi="Ubuntu Condensed"/>
+                <w:color w:val="969696"/>
+                <w:sz w:val="20"/>
+              </w:rPr>
+              <w:t>Enhancements of service reporting tool sets</w:t>
+            </w:r>
+          </w:p>
+          <w:p>
+            <w:pPr>
+              <w:spacing w:line="276" w:lineRule="auto"/>
+              <w:jc w:val="both"/>
+              <w:rPr>
+                <w:rFonts w:ascii="Ubuntu Condensed" w:hAnsi="Ubuntu Condensed"/>
+                <w:color w:val="FFFFFF" w:themeColor="background1"/>
+                <w:sz w:val="20"/>
+              </w:rPr>
+            </w:pPr>
+            <w:r>
+              <w:rPr>
+                <w:rFonts w:ascii="Ubuntu Condensed" w:hAnsi="Ubuntu Condensed"/>
+                <w:color w:val="FFFFFF" w:themeColor="background1"/>
+                <w:sz w:val="20"/>
+                <w:shd w:val="clear" w:color="auto" w:fill="389BBD"/>
+              </w:rPr>
+              <w:t xml:space="preserve"> Additionally: </w:t>
+            </w:r>
+            <w:r>
+              <w:rPr>
+                <w:rFonts w:ascii="Ubuntu Condensed" w:hAnsi="Ubuntu Condensed"/>
+                <w:color w:val="FFFFFF" w:themeColor="background1"/>
+                <w:sz w:val="20"/>
+              </w:rPr>
+              <w:t>:</w:t>
+            </w:r>
+          </w:p>
+          <w:p>
+            <w:pPr>
+              <w:spacing w:line="276" w:lineRule="auto"/>
+              <w:jc w:val="both"/>
+              <w:rPr>
+                <w:rFonts w:ascii="Ubuntu Condensed" w:hAnsi="Ubuntu Condensed"/>
+                <w:color w:val="969696"/>
+                <w:sz w:val="20"/>
+              </w:rPr>
+            </w:pPr>
+            <w:r>
+              <w:rPr>
+                <w:rFonts w:ascii="Ubuntu Condensed" w:hAnsi="Ubuntu Condensed"/>
+                <w:color w:val="969696"/>
+                <w:sz w:val="20"/>
+              </w:rPr>
+              <w:t>Risk &amp; Compliance Coordinator (auditing, creation, preparation and updates of a BCP, R&amp;C logs, operational and Disaster Recovery-related documentation)</w:t>
+            </w:r>
           </w:p>
           <w:tbl>
             <w:tblPr>
@@ -2980,593 +3477,6 @@
                     <w:rPr>
                       <w:rFonts w:ascii="Ubuntu Condensed" w:hAnsi="Ubuntu Condensed"/>
                       <w:color w:val="FFFFFF" w:themeColor="background1"/>
-                      <w:sz w:val="24"/>
-                      <w:szCs w:val="24"/>
-                    </w:rPr>
-                    <w:t>Jul 2017 – Feb 2019</w:t>
-                  </w:r>
-                </w:p>
-              </w:tc>
-              <w:tc>
-                <w:tcPr>
-                  <w:tcW w:w="5443" w:type="dxa"/>
-                  <w:shd w:val="clear" w:color="auto" w:fill="4F81BD" w:themeFill="accent1"/>
-                </w:tcPr>
-                <w:p>
-                  <w:pPr>
-                    <w:framePr w:hSpace="141" w:wrap="around" w:vAnchor="text" w:hAnchor="margin" w:xAlign="center" w:y="-483"/>
-                    <w:spacing w:line="276" w:lineRule="auto"/>
-                    <w:suppressOverlap/>
-                    <w:jc w:val="right"/>
-                    <w:rPr>
-                      <w:rFonts w:ascii="Ubuntu Condensed" w:hAnsi="Ubuntu Condensed"/>
-                      <w:color w:val="FFFFFF" w:themeColor="background1"/>
-                      <w:sz w:val="24"/>
-                      <w:szCs w:val="24"/>
-                      <w:lang w:val="pl-PL"/>
-                    </w:rPr>
-                  </w:pPr>
-                  <w:r>
-                    <w:rPr>
-                      <w:rFonts w:ascii="Ubuntu Condensed" w:hAnsi="Ubuntu Condensed"/>
-                      <w:color w:val="FFFFFF" w:themeColor="background1"/>
-                      <w:sz w:val="24"/>
-                      <w:szCs w:val="24"/>
-                      <w:lang w:val="pl-PL"/>
-                    </w:rPr>
-                    <w:t>Capgemini</w:t>
-                  </w:r>
-                </w:p>
-              </w:tc>
-            </w:tr>
-            <w:tr>
-              <w:trPr>
-                <w:trHeight w:val="98"/>
-              </w:trPr>
-              <w:tc>
-                <w:tcPr>
-                  <w:tcW w:w="2032" w:type="dxa"/>
-                  <w:shd w:val="clear" w:color="auto" w:fill="FFFFFF" w:themeFill="background1"/>
-                </w:tcPr>
-                <w:p>
-                  <w:pPr>
-                    <w:framePr w:hSpace="141" w:wrap="around" w:vAnchor="text" w:hAnchor="margin" w:xAlign="center" w:y="-483"/>
-                    <w:spacing w:line="276" w:lineRule="auto"/>
-                    <w:suppressOverlap/>
-                    <w:rPr>
-                      <w:rFonts w:ascii="Ubuntu Condensed" w:hAnsi="Ubuntu Condensed"/>
-                      <w:color w:val="FFFFFF" w:themeColor="background1"/>
-                      <w:lang w:val="pl-PL"/>
-                    </w:rPr>
-                  </w:pPr>
-                </w:p>
-              </w:tc>
-              <w:tc>
-                <w:tcPr>
-                  <w:tcW w:w="5443" w:type="dxa"/>
-                  <w:shd w:val="clear" w:color="auto" w:fill="808080" w:themeFill="background1" w:themeFillShade="80"/>
-                </w:tcPr>
-                <w:p>
-                  <w:pPr>
-                    <w:framePr w:hSpace="141" w:wrap="around" w:vAnchor="text" w:hAnchor="margin" w:xAlign="center" w:y="-483"/>
-                    <w:spacing w:line="276" w:lineRule="auto"/>
-                    <w:suppressOverlap/>
-                    <w:jc w:val="center"/>
-                    <w:rPr>
-                      <w:rFonts w:ascii="Ubuntu Condensed" w:hAnsi="Ubuntu Condensed"/>
-                      <w:color w:val="FFFFFF" w:themeColor="background1"/>
-                      <w:sz w:val="28"/>
-                      <w:lang w:val="en-US"/>
-                    </w:rPr>
-                  </w:pPr>
-                  <w:r>
-                    <w:rPr>
-                      <w:rFonts w:ascii="Ubuntu Condensed" w:hAnsi="Ubuntu Condensed"/>
-                      <w:color w:val="FFFFFF" w:themeColor="background1"/>
-                    </w:rPr>
-                    <w:t>Reporting &amp; Analysis Senior Analyst</w:t>
-                  </w:r>
-                  <w:r>
-                    <w:rPr>
-                      <w:rFonts w:ascii="Ubuntu Condensed" w:hAnsi="Ubuntu Condensed"/>
-                      <w:color w:val="FFFFFF" w:themeColor="background1"/>
-                    </w:rPr>
-                    <w:t xml:space="preserve"> </w:t>
-                  </w:r>
-                  <w:r>
-                    <w:rPr>
-                      <w:rFonts w:ascii="Ubuntu Condensed" w:hAnsi="Ubuntu Condensed"/>
-                      <w:b/>
-                      <w:color w:val="FFFFFF" w:themeColor="background1"/>
-                      <w:shd w:val="clear" w:color="auto" w:fill="A6A6A6" w:themeFill="background1" w:themeFillShade="A6"/>
-                    </w:rPr>
-                    <w:t>- Co</w:t>
-                  </w:r>
-                  <w:r>
-                    <w:rPr>
-                      <w:rFonts w:ascii="Ubuntu Condensed" w:hAnsi="Ubuntu Condensed"/>
-                      <w:b/>
-                      <w:color w:val="FFFFFF" w:themeColor="background1"/>
-                      <w:shd w:val="clear" w:color="auto" w:fill="A6A6A6" w:themeFill="background1" w:themeFillShade="A6"/>
-                    </w:rPr>
-                    <w:t xml:space="preserve">mmand </w:t>
-                  </w:r>
-                  <w:proofErr w:type="spellStart"/>
-                  <w:r>
-                    <w:rPr>
-                      <w:rFonts w:ascii="Ubuntu Condensed" w:hAnsi="Ubuntu Condensed"/>
-                      <w:b/>
-                      <w:color w:val="FFFFFF" w:themeColor="background1"/>
-                      <w:shd w:val="clear" w:color="auto" w:fill="A6A6A6" w:themeFill="background1" w:themeFillShade="A6"/>
-                    </w:rPr>
-                    <w:t>Center</w:t>
-                  </w:r>
-                  <w:proofErr w:type="spellEnd"/>
-                </w:p>
-              </w:tc>
-            </w:tr>
-          </w:tbl>
-          <w:p>
-            <w:pPr>
-              <w:spacing w:line="276" w:lineRule="auto"/>
-              <w:jc w:val="both"/>
-              <w:rPr>
-                <w:rFonts w:ascii="Ubuntu Condensed" w:hAnsi="Ubuntu Condensed"/>
-                <w:color w:val="969696"/>
-                <w:sz w:val="20"/>
-              </w:rPr>
-            </w:pPr>
-            <w:r>
-              <w:rPr>
-                <w:rFonts w:ascii="Ubuntu Condensed" w:hAnsi="Ubuntu Condensed"/>
-                <w:color w:val="969696"/>
-                <w:sz w:val="20"/>
-              </w:rPr>
-              <w:t>Active website development, maintenance and improvements (</w:t>
-            </w:r>
-            <w:r>
-              <w:rPr>
-                <w:rFonts w:ascii="Ubuntu Condensed" w:hAnsi="Ubuntu Condensed"/>
-                <w:b/>
-                <w:color w:val="969696"/>
-                <w:sz w:val="20"/>
-              </w:rPr>
-              <w:t>HTML, CSS, JavaScript, jQuery, ASP.NET, Bootstrap, Google Charts</w:t>
-            </w:r>
-            <w:r>
-              <w:rPr>
-                <w:rFonts w:ascii="Ubuntu Condensed" w:hAnsi="Ubuntu Condensed"/>
-                <w:color w:val="969696"/>
-                <w:sz w:val="20"/>
-              </w:rPr>
-              <w:t>), administration, access control, Front End</w:t>
-            </w:r>
-            <w:r>
-              <w:rPr>
-                <w:rFonts w:ascii="Ubuntu Condensed" w:hAnsi="Ubuntu Condensed"/>
-                <w:color w:val="969696"/>
-                <w:sz w:val="20"/>
-              </w:rPr>
-              <w:t xml:space="preserve"> &amp; some occasional Back End maintenance</w:t>
-            </w:r>
-          </w:p>
-          <w:p>
-            <w:pPr>
-              <w:spacing w:line="276" w:lineRule="auto"/>
-              <w:jc w:val="both"/>
-              <w:rPr>
-                <w:rFonts w:ascii="Ubuntu Condensed" w:hAnsi="Ubuntu Condensed"/>
-                <w:color w:val="969696"/>
-                <w:sz w:val="20"/>
-              </w:rPr>
-            </w:pPr>
-            <w:r>
-              <w:rPr>
-                <w:rFonts w:ascii="Ubuntu Condensed" w:hAnsi="Ubuntu Condensed"/>
-                <w:color w:val="969696"/>
-                <w:sz w:val="20"/>
-              </w:rPr>
-              <w:t>Preparation of daily/monthly reports in MS Excel</w:t>
-            </w:r>
-          </w:p>
-          <w:p>
-            <w:pPr>
-              <w:spacing w:line="276" w:lineRule="auto"/>
-              <w:jc w:val="both"/>
-              <w:rPr>
-                <w:rFonts w:ascii="Ubuntu Condensed" w:hAnsi="Ubuntu Condensed"/>
-                <w:color w:val="969696"/>
-                <w:sz w:val="20"/>
-              </w:rPr>
-            </w:pPr>
-            <w:r>
-              <w:rPr>
-                <w:rFonts w:ascii="Ubuntu Condensed" w:hAnsi="Ubuntu Condensed"/>
-                <w:color w:val="969696"/>
-                <w:sz w:val="20"/>
-              </w:rPr>
-              <w:t xml:space="preserve">Preparation of monthly dashboards in SAP </w:t>
-            </w:r>
-            <w:proofErr w:type="spellStart"/>
-            <w:r>
-              <w:rPr>
-                <w:rFonts w:ascii="Ubuntu Condensed" w:hAnsi="Ubuntu Condensed"/>
-                <w:color w:val="969696"/>
-                <w:sz w:val="20"/>
-              </w:rPr>
-              <w:t>BusinessObjects</w:t>
-            </w:r>
-            <w:proofErr w:type="spellEnd"/>
-            <w:r>
-              <w:rPr>
-                <w:rFonts w:ascii="Ubuntu Condensed" w:hAnsi="Ubuntu Condensed"/>
-                <w:color w:val="969696"/>
-                <w:sz w:val="20"/>
-              </w:rPr>
-              <w:t xml:space="preserve"> &amp; MS Power</w:t>
-            </w:r>
-          </w:p>
-          <w:p>
-            <w:pPr>
-              <w:spacing w:line="276" w:lineRule="auto"/>
-              <w:jc w:val="both"/>
-              <w:rPr>
-                <w:rFonts w:ascii="Ubuntu Condensed" w:hAnsi="Ubuntu Condensed"/>
-                <w:color w:val="969696"/>
-                <w:sz w:val="20"/>
-              </w:rPr>
-            </w:pPr>
-            <w:r>
-              <w:rPr>
-                <w:rFonts w:ascii="Ubuntu Condensed" w:hAnsi="Ubuntu Condensed"/>
-                <w:color w:val="969696"/>
-                <w:sz w:val="20"/>
-              </w:rPr>
-              <w:t>Preparation of monthly service review PPT decks</w:t>
-            </w:r>
-          </w:p>
-          <w:p>
-            <w:pPr>
-              <w:spacing w:line="276" w:lineRule="auto"/>
-              <w:jc w:val="both"/>
-              <w:rPr>
-                <w:rFonts w:ascii="Ubuntu Condensed" w:hAnsi="Ubuntu Condensed"/>
-                <w:color w:val="969696"/>
-                <w:sz w:val="20"/>
-              </w:rPr>
-            </w:pPr>
-            <w:r>
-              <w:rPr>
-                <w:rFonts w:ascii="Ubuntu Condensed" w:hAnsi="Ubuntu Condensed"/>
-                <w:color w:val="969696"/>
-                <w:sz w:val="20"/>
-              </w:rPr>
-              <w:t>General IT support for Citrix, Cisco telephony, VPN, Office Suite software, ERPs, server</w:t>
-            </w:r>
-          </w:p>
-          <w:p>
-            <w:pPr>
-              <w:spacing w:line="276" w:lineRule="auto"/>
-              <w:jc w:val="both"/>
-              <w:rPr>
-                <w:rFonts w:ascii="Ubuntu Condensed" w:hAnsi="Ubuntu Condensed"/>
-                <w:color w:val="969696"/>
-                <w:sz w:val="20"/>
-              </w:rPr>
-            </w:pPr>
-            <w:r>
-              <w:rPr>
-                <w:rFonts w:ascii="Ubuntu Condensed" w:hAnsi="Ubuntu Condensed"/>
-                <w:color w:val="969696"/>
-                <w:sz w:val="20"/>
-              </w:rPr>
-              <w:t>issues, ticketing on Service NOW, BMC Remedy and various ITSM systems</w:t>
-            </w:r>
-          </w:p>
-          <w:p>
-            <w:pPr>
-              <w:spacing w:line="276" w:lineRule="auto"/>
-              <w:jc w:val="both"/>
-              <w:rPr>
-                <w:rFonts w:ascii="Ubuntu Condensed" w:hAnsi="Ubuntu Condensed"/>
-                <w:color w:val="969696"/>
-                <w:sz w:val="20"/>
-              </w:rPr>
-            </w:pPr>
-            <w:r>
-              <w:rPr>
-                <w:rFonts w:ascii="Ubuntu Condensed" w:hAnsi="Ubuntu Condensed"/>
-                <w:color w:val="969696"/>
-                <w:sz w:val="20"/>
-              </w:rPr>
-              <w:t>Calculation of process metrics data based on agreed definitions</w:t>
-            </w:r>
-          </w:p>
-          <w:p>
-            <w:pPr>
-              <w:spacing w:line="276" w:lineRule="auto"/>
-              <w:jc w:val="both"/>
-              <w:rPr>
-                <w:rFonts w:ascii="Ubuntu Condensed" w:hAnsi="Ubuntu Condensed"/>
-                <w:color w:val="969696"/>
-                <w:sz w:val="20"/>
-              </w:rPr>
-            </w:pPr>
-            <w:r>
-              <w:rPr>
-                <w:rFonts w:ascii="Ubuntu Condensed" w:hAnsi="Ubuntu Condensed"/>
-                <w:color w:val="969696"/>
-                <w:sz w:val="20"/>
-              </w:rPr>
-              <w:t>Data collection plan control</w:t>
-            </w:r>
-          </w:p>
-          <w:p>
-            <w:pPr>
-              <w:spacing w:line="276" w:lineRule="auto"/>
-              <w:jc w:val="both"/>
-              <w:rPr>
-                <w:rFonts w:ascii="Ubuntu Condensed" w:hAnsi="Ubuntu Condensed"/>
-                <w:color w:val="969696"/>
-                <w:sz w:val="20"/>
-              </w:rPr>
-            </w:pPr>
-            <w:r>
-              <w:rPr>
-                <w:rFonts w:ascii="Ubuntu Condensed" w:hAnsi="Ubuntu Condensed"/>
-                <w:color w:val="969696"/>
-                <w:sz w:val="20"/>
-              </w:rPr>
-              <w:t>SharePoint administration and maintenance via SharePoint Designer</w:t>
-            </w:r>
-          </w:p>
-          <w:p>
-            <w:pPr>
-              <w:spacing w:line="276" w:lineRule="auto"/>
-              <w:jc w:val="both"/>
-              <w:rPr>
-                <w:rFonts w:ascii="Ubuntu Condensed" w:hAnsi="Ubuntu Condensed"/>
-                <w:color w:val="969696"/>
-                <w:sz w:val="20"/>
-              </w:rPr>
-            </w:pPr>
-            <w:r>
-              <w:rPr>
-                <w:rFonts w:ascii="Ubuntu Condensed" w:hAnsi="Ubuntu Condensed"/>
-                <w:color w:val="969696"/>
-                <w:sz w:val="20"/>
-              </w:rPr>
-              <w:t>Coordination with engagement team in getting data</w:t>
-            </w:r>
-          </w:p>
-          <w:p>
-            <w:pPr>
-              <w:spacing w:line="276" w:lineRule="auto"/>
-              <w:jc w:val="both"/>
-              <w:rPr>
-                <w:rFonts w:ascii="Ubuntu Condensed" w:hAnsi="Ubuntu Condensed"/>
-                <w:color w:val="969696"/>
-                <w:sz w:val="20"/>
-              </w:rPr>
-            </w:pPr>
-            <w:r>
-              <w:rPr>
-                <w:rFonts w:ascii="Ubuntu Condensed" w:hAnsi="Ubuntu Condensed"/>
-                <w:color w:val="969696"/>
-                <w:sz w:val="20"/>
-              </w:rPr>
-              <w:t>Updating required process documentation (procedures) and other documentation within agreed timeframes</w:t>
-            </w:r>
-          </w:p>
-          <w:p>
-            <w:pPr>
-              <w:spacing w:line="276" w:lineRule="auto"/>
-              <w:jc w:val="both"/>
-              <w:rPr>
-                <w:rFonts w:ascii="Ubuntu Condensed" w:hAnsi="Ubuntu Condensed"/>
-                <w:color w:val="969696"/>
-                <w:sz w:val="20"/>
-              </w:rPr>
-            </w:pPr>
-            <w:r>
-              <w:rPr>
-                <w:rFonts w:ascii="Ubuntu Condensed" w:hAnsi="Ubuntu Condensed"/>
-                <w:color w:val="969696"/>
-                <w:sz w:val="20"/>
-              </w:rPr>
-              <w:t>Creation of project plans</w:t>
-            </w:r>
-          </w:p>
-          <w:p>
-            <w:pPr>
-              <w:spacing w:line="276" w:lineRule="auto"/>
-              <w:jc w:val="both"/>
-              <w:rPr>
-                <w:rFonts w:ascii="Ubuntu Condensed" w:hAnsi="Ubuntu Condensed"/>
-                <w:color w:val="969696"/>
-                <w:sz w:val="20"/>
-              </w:rPr>
-            </w:pPr>
-            <w:r>
-              <w:rPr>
-                <w:rFonts w:ascii="Ubuntu Condensed" w:hAnsi="Ubuntu Condensed"/>
-                <w:color w:val="969696"/>
-                <w:sz w:val="20"/>
-              </w:rPr>
-              <w:t>Coordination of MS SQL database structure creation</w:t>
-            </w:r>
-          </w:p>
-          <w:p>
-            <w:pPr>
-              <w:spacing w:line="276" w:lineRule="auto"/>
-              <w:jc w:val="both"/>
-              <w:rPr>
-                <w:rFonts w:ascii="Ubuntu Condensed" w:hAnsi="Ubuntu Condensed"/>
-                <w:color w:val="969696"/>
-                <w:sz w:val="20"/>
-              </w:rPr>
-            </w:pPr>
-            <w:r>
-              <w:rPr>
-                <w:rFonts w:ascii="Ubuntu Condensed" w:hAnsi="Ubuntu Condensed"/>
-                <w:color w:val="969696"/>
-                <w:sz w:val="20"/>
-              </w:rPr>
-              <w:t>I</w:t>
-            </w:r>
-            <w:r>
-              <w:rPr>
-                <w:rFonts w:ascii="Ubuntu Condensed" w:hAnsi="Ubuntu Condensed"/>
-                <w:color w:val="969696"/>
-                <w:sz w:val="20"/>
-              </w:rPr>
-              <w:t>ntegration of data and information</w:t>
-            </w:r>
-          </w:p>
-          <w:p>
-            <w:pPr>
-              <w:spacing w:line="276" w:lineRule="auto"/>
-              <w:jc w:val="both"/>
-              <w:rPr>
-                <w:rFonts w:ascii="Ubuntu Condensed" w:hAnsi="Ubuntu Condensed"/>
-                <w:color w:val="969696"/>
-                <w:sz w:val="20"/>
-              </w:rPr>
-            </w:pPr>
-            <w:r>
-              <w:rPr>
-                <w:rFonts w:ascii="Ubuntu Condensed" w:hAnsi="Ubuntu Condensed"/>
-                <w:color w:val="969696"/>
-                <w:sz w:val="20"/>
-              </w:rPr>
-              <w:t>Implementation of interfaces for data input and data output</w:t>
-            </w:r>
-          </w:p>
-          <w:p>
-            <w:pPr>
-              <w:spacing w:line="276" w:lineRule="auto"/>
-              <w:jc w:val="both"/>
-              <w:rPr>
-                <w:rFonts w:ascii="Ubuntu Condensed" w:hAnsi="Ubuntu Condensed"/>
-                <w:color w:val="969696"/>
-                <w:sz w:val="20"/>
-              </w:rPr>
-            </w:pPr>
-            <w:r>
-              <w:rPr>
-                <w:rFonts w:ascii="Ubuntu Condensed" w:hAnsi="Ubuntu Condensed"/>
-                <w:color w:val="969696"/>
-                <w:sz w:val="20"/>
-              </w:rPr>
-              <w:t>Enhancements of service reporting tool sets</w:t>
-            </w:r>
-          </w:p>
-          <w:p>
-            <w:pPr>
-              <w:spacing w:line="276" w:lineRule="auto"/>
-              <w:jc w:val="both"/>
-              <w:rPr>
-                <w:rFonts w:ascii="Ubuntu Condensed" w:hAnsi="Ubuntu Condensed"/>
-                <w:color w:val="FFFFFF" w:themeColor="background1"/>
-                <w:sz w:val="20"/>
-              </w:rPr>
-            </w:pPr>
-            <w:r>
-              <w:rPr>
-                <w:rFonts w:ascii="Ubuntu Condensed" w:hAnsi="Ubuntu Condensed"/>
-                <w:color w:val="FFFFFF" w:themeColor="background1"/>
-                <w:sz w:val="20"/>
-                <w:shd w:val="clear" w:color="auto" w:fill="389BBD"/>
-              </w:rPr>
-              <w:t xml:space="preserve"> Additionally: </w:t>
-            </w:r>
-            <w:r>
-              <w:rPr>
-                <w:rFonts w:ascii="Ubuntu Condensed" w:hAnsi="Ubuntu Condensed"/>
-                <w:color w:val="FFFFFF" w:themeColor="background1"/>
-                <w:sz w:val="20"/>
-              </w:rPr>
-              <w:t>:</w:t>
-            </w:r>
-          </w:p>
-          <w:p>
-            <w:pPr>
-              <w:spacing w:line="276" w:lineRule="auto"/>
-              <w:jc w:val="both"/>
-              <w:rPr>
-                <w:rFonts w:ascii="Ubuntu Condensed" w:hAnsi="Ubuntu Condensed"/>
-                <w:color w:val="969696"/>
-                <w:sz w:val="20"/>
-              </w:rPr>
-            </w:pPr>
-            <w:r>
-              <w:rPr>
-                <w:rFonts w:ascii="Ubuntu Condensed" w:hAnsi="Ubuntu Condensed"/>
-                <w:color w:val="969696"/>
-                <w:sz w:val="20"/>
-              </w:rPr>
-              <w:t>Risk &amp; Compliance Coordinator (auditing, creation, preparation and updates of a BCP, R&amp;C logs, operational and Disaster Recovery-related documentation)</w:t>
-            </w:r>
-          </w:p>
-          <w:p>
-            <w:pPr>
-              <w:spacing w:line="276" w:lineRule="auto"/>
-              <w:jc w:val="both"/>
-              <w:rPr>
-                <w:rFonts w:ascii="Ubuntu Condensed" w:hAnsi="Ubuntu Condensed"/>
-                <w:color w:val="969696"/>
-                <w:sz w:val="20"/>
-              </w:rPr>
-            </w:pPr>
-          </w:p>
-          <w:tbl>
-            <w:tblPr>
-              <w:tblStyle w:val="TableGrid"/>
-              <w:tblW w:w="7475" w:type="dxa"/>
-              <w:tblInd w:w="2" w:type="dxa"/>
-              <w:tblBorders>
-                <w:top w:val="none" w:sz="0" w:space="0" w:color="auto"/>
-                <w:left w:val="none" w:sz="0" w:space="0" w:color="auto"/>
-                <w:bottom w:val="none" w:sz="0" w:space="0" w:color="auto"/>
-                <w:right w:val="none" w:sz="0" w:space="0" w:color="auto"/>
-                <w:insideH w:val="none" w:sz="0" w:space="0" w:color="auto"/>
-                <w:insideV w:val="none" w:sz="0" w:space="0" w:color="auto"/>
-              </w:tblBorders>
-              <w:shd w:val="clear" w:color="auto" w:fill="4F81BD" w:themeFill="accent1"/>
-              <w:tblLayout w:type="fixed"/>
-              <w:tblLook w:val="04A0" w:firstRow="1" w:lastRow="0" w:firstColumn="1" w:lastColumn="0" w:noHBand="0" w:noVBand="1"/>
-            </w:tblPr>
-            <w:tblGrid>
-              <w:gridCol w:w="2032"/>
-              <w:gridCol w:w="5443"/>
-            </w:tblGrid>
-            <w:tr>
-              <w:trPr>
-                <w:trHeight w:val="132"/>
-              </w:trPr>
-              <w:tc>
-                <w:tcPr>
-                  <w:tcW w:w="2032" w:type="dxa"/>
-                  <w:shd w:val="clear" w:color="auto" w:fill="4F81BD" w:themeFill="accent1"/>
-                </w:tcPr>
-                <w:p>
-                  <w:pPr>
-                    <w:framePr w:hSpace="141" w:wrap="around" w:vAnchor="text" w:hAnchor="margin" w:xAlign="center" w:y="-483"/>
-                    <w:spacing w:line="276" w:lineRule="auto"/>
-                    <w:suppressOverlap/>
-                    <w:rPr>
-                      <w:rFonts w:ascii="Ubuntu Condensed" w:hAnsi="Ubuntu Condensed"/>
-                      <w:color w:val="FFFFFF" w:themeColor="background1"/>
-                      <w:sz w:val="24"/>
-                      <w:szCs w:val="24"/>
-                    </w:rPr>
-                  </w:pPr>
-                  <w:r>
-                    <w:rPr>
-                      <w:rFonts w:ascii="Ubuntu Condensed" w:hAnsi="Ubuntu Condensed"/>
-                      <w:color w:val="FFFFFF" w:themeColor="background1"/>
-                      <w:sz w:val="24"/>
-                      <w:szCs w:val="24"/>
                     </w:rPr>
                     <w:t>Mar 2017 – Jul 2017</w:t>
                   </w:r>
@@ -3594,8 +3504,6 @@
                     <w:rPr>
                       <w:rFonts w:ascii="Ubuntu Condensed" w:hAnsi="Ubuntu Condensed"/>
                       <w:color w:val="FFFFFF" w:themeColor="background1"/>
-                      <w:sz w:val="24"/>
-                      <w:szCs w:val="24"/>
                     </w:rPr>
                     <w:t xml:space="preserve">ABB Global Business Services </w:t>
                   </w:r>
@@ -3638,7 +3546,6 @@
                     <w:rPr>
                       <w:rFonts w:ascii="Ubuntu Condensed" w:hAnsi="Ubuntu Condensed"/>
                       <w:color w:val="FFFFFF" w:themeColor="background1"/>
-                      <w:sz w:val="28"/>
                       <w:lang w:val="en-US"/>
                     </w:rPr>
                   </w:pPr>
@@ -3647,14 +3554,21 @@
                       <w:rFonts w:ascii="Ubuntu Condensed" w:hAnsi="Ubuntu Condensed"/>
                       <w:color w:val="FFFFFF" w:themeColor="background1"/>
                     </w:rPr>
-                    <w:t>Finance Service Sp</w:t>
+                    <w:t xml:space="preserve">Finance Service Specialist for </w:t>
                   </w:r>
                   <w:r>
                     <w:rPr>
                       <w:rFonts w:ascii="Ubuntu Condensed" w:hAnsi="Ubuntu Condensed"/>
                       <w:color w:val="FFFFFF" w:themeColor="background1"/>
                     </w:rPr>
-                    <w:t xml:space="preserve">ecialist for General Accounting </w:t>
+                    <w:t>GA</w:t>
+                  </w:r>
+                  <w:r>
+                    <w:rPr>
+                      <w:rFonts w:ascii="Ubuntu Condensed" w:hAnsi="Ubuntu Condensed"/>
+                      <w:color w:val="FFFFFF" w:themeColor="background1"/>
+                    </w:rPr>
+                    <w:t xml:space="preserve"> </w:t>
                   </w:r>
                   <w:r>
                     <w:rPr>
@@ -3847,15 +3761,6 @@
               </w:rPr>
               <w:t>Support of management with financial aspects of project funding and risk assessment</w:t>
             </w:r>
-          </w:p>
-          <w:p>
-            <w:pPr>
-              <w:spacing w:line="276" w:lineRule="auto"/>
-              <w:rPr>
-                <w:rFonts w:ascii="Ubuntu Condensed" w:hAnsi="Ubuntu Condensed"/>
-                <w:color w:val="969696"/>
-              </w:rPr>
-            </w:pPr>
           </w:p>
           <w:tbl>
             <w:tblPr>
@@ -3895,16 +3800,12 @@
                     <w:rPr>
                       <w:rFonts w:ascii="Ubuntu Condensed" w:hAnsi="Ubuntu Condensed"/>
                       <w:color w:val="FFFFFF" w:themeColor="background1"/>
-                      <w:sz w:val="24"/>
-                      <w:szCs w:val="24"/>
                     </w:rPr>
                   </w:pPr>
                   <w:r>
                     <w:rPr>
                       <w:rFonts w:ascii="Ubuntu Condensed" w:hAnsi="Ubuntu Condensed"/>
                       <w:color w:val="FFFFFF" w:themeColor="background1"/>
-                      <w:sz w:val="24"/>
-                      <w:szCs w:val="24"/>
                     </w:rPr>
                     <w:t>Jul 2016 – Mar 2017</w:t>
                   </w:r>
@@ -3924,8 +3825,6 @@
                     <w:rPr>
                       <w:rFonts w:ascii="Ubuntu Condensed" w:hAnsi="Ubuntu Condensed"/>
                       <w:color w:val="FFFFFF" w:themeColor="background1"/>
-                      <w:sz w:val="24"/>
-                      <w:szCs w:val="24"/>
                       <w:lang w:val="en-US"/>
                     </w:rPr>
                   </w:pPr>
@@ -3933,8 +3832,6 @@
                     <w:rPr>
                       <w:rFonts w:ascii="Ubuntu Condensed" w:hAnsi="Ubuntu Condensed"/>
                       <w:color w:val="FFFFFF" w:themeColor="background1"/>
-                      <w:sz w:val="24"/>
-                      <w:szCs w:val="24"/>
                       <w:lang w:val="en-US"/>
                     </w:rPr>
                     <w:t>CAPITA</w:t>
@@ -4047,6 +3944,22 @@
               </w:rPr>
               <w:t>SAP system &amp; Desktop Housekeeping</w:t>
             </w:r>
+            <w:r>
+              <w:rPr>
+                <w:rFonts w:ascii="Ubuntu Condensed" w:hAnsi="Ubuntu Condensed"/>
+                <w:color w:val="969696"/>
+                <w:sz w:val="20"/>
+              </w:rPr>
+              <w:t>, m</w:t>
+            </w:r>
+            <w:r>
+              <w:rPr>
+                <w:rFonts w:ascii="Ubuntu Condensed" w:hAnsi="Ubuntu Condensed"/>
+                <w:color w:val="969696"/>
+                <w:sz w:val="20"/>
+              </w:rPr>
+              <w:t>onth end journal processing</w:t>
+            </w:r>
           </w:p>
           <w:p>
             <w:pPr>
@@ -4064,7 +3977,7 @@
                 <w:color w:val="969696"/>
                 <w:sz w:val="20"/>
               </w:rPr>
-              <w:t>Month end journal processing</w:t>
+              <w:t>Timesheet and Expenses Administration, including issuing missing timesheet reports and chasing missing timesheets</w:t>
             </w:r>
           </w:p>
           <w:p>
@@ -4083,7 +3996,7 @@
                 <w:color w:val="969696"/>
                 <w:sz w:val="20"/>
               </w:rPr>
-              <w:t>Timesheet and Expenses Administration, including issuing missing timesheet reports and chasing missing timesheets</w:t>
+              <w:t>Setup of new projects in line with approved PID’s or WSA’s, including input of initial income &amp; expenditure forecasts</w:t>
             </w:r>
           </w:p>
           <w:p>
@@ -4102,7 +4015,7 @@
                 <w:color w:val="969696"/>
                 <w:sz w:val="20"/>
               </w:rPr>
-              <w:t>Setup of new projects in line with approved PID’s or WSA’s, including input of initial income &amp; expenditure forecasts</w:t>
+              <w:t>Assistance with the updating/maintenance of project forecasts in liaison with Project Managers Invoice Processing (Accounts receivable and payable)</w:t>
             </w:r>
           </w:p>
           <w:p>
@@ -4121,7 +4034,7 @@
                 <w:color w:val="969696"/>
                 <w:sz w:val="20"/>
               </w:rPr>
-              <w:t>Assistance with the updating/maintenance of project forecasts in liaison with Project Managers Invoice Processing (Accounts receivable and payable)</w:t>
+              <w:t>Assistance with Co-ordination of Annual Business Plan and monthly forecasts</w:t>
             </w:r>
           </w:p>
           <w:p>
@@ -4140,7 +4053,7 @@
                 <w:color w:val="969696"/>
                 <w:sz w:val="20"/>
               </w:rPr>
-              <w:t>Assistance with Co-ordination of Annual Business Plan and monthly forecasts</w:t>
+              <w:t>Processing and facilitating timely approval of supplier invoices</w:t>
             </w:r>
           </w:p>
           <w:p>
@@ -4159,7 +4072,7 @@
                 <w:color w:val="969696"/>
                 <w:sz w:val="20"/>
               </w:rPr>
-              <w:t>Processing and facilitating timely approval of supplier invoices</w:t>
+              <w:t>Creating Purchase Orders and administration of the end to end PO process</w:t>
             </w:r>
           </w:p>
           <w:p>
@@ -4178,7 +4091,7 @@
                 <w:color w:val="969696"/>
                 <w:sz w:val="20"/>
               </w:rPr>
-              <w:t>Creating Purchase Orders and administration of the end to end PO process</w:t>
+              <w:t>Generating various financial and timesheet reports in SAP to Excel</w:t>
             </w:r>
           </w:p>
           <w:p>
@@ -4197,7 +4110,7 @@
                 <w:color w:val="969696"/>
                 <w:sz w:val="20"/>
               </w:rPr>
-              <w:t>Generating various financial and timesheet reports in SAP to Excel</w:t>
+              <w:t>Salesforce Opportunities creation, maintenance and revenue scheduling</w:t>
             </w:r>
           </w:p>
           <w:p>
@@ -4206,17 +4119,26 @@
               <w:jc w:val="both"/>
               <w:rPr>
                 <w:rFonts w:ascii="Ubuntu Condensed" w:hAnsi="Ubuntu Condensed"/>
-                <w:color w:val="969696"/>
-                <w:sz w:val="20"/>
-              </w:rPr>
-            </w:pPr>
-            <w:r>
-              <w:rPr>
-                <w:rFonts w:ascii="Ubuntu Condensed" w:hAnsi="Ubuntu Condensed"/>
-                <w:color w:val="969696"/>
-                <w:sz w:val="20"/>
-              </w:rPr>
-              <w:t>Salesforce Opportunities creation, maintenance and revenue scheduling</w:t>
+                <w:color w:val="FFFFFF" w:themeColor="background1"/>
+                <w:sz w:val="20"/>
+              </w:rPr>
+            </w:pPr>
+            <w:r>
+              <w:rPr>
+                <w:rFonts w:ascii="Ubuntu Condensed" w:hAnsi="Ubuntu Condensed"/>
+                <w:color w:val="FFFFFF" w:themeColor="background1"/>
+                <w:sz w:val="20"/>
+                <w:shd w:val="clear" w:color="auto" w:fill="389BBD"/>
+              </w:rPr>
+              <w:t xml:space="preserve"> Additionally: </w:t>
+            </w:r>
+            <w:r>
+              <w:rPr>
+                <w:rFonts w:ascii="Ubuntu Condensed" w:hAnsi="Ubuntu Condensed"/>
+                <w:color w:val="FFFFFF" w:themeColor="background1"/>
+                <w:sz w:val="20"/>
+              </w:rPr>
+              <w:t>:</w:t>
             </w:r>
           </w:p>
           <w:p>
@@ -4225,26 +4147,17 @@
               <w:jc w:val="both"/>
               <w:rPr>
                 <w:rFonts w:ascii="Ubuntu Condensed" w:hAnsi="Ubuntu Condensed"/>
-                <w:color w:val="FFFFFF" w:themeColor="background1"/>
-                <w:sz w:val="20"/>
-              </w:rPr>
-            </w:pPr>
-            <w:r>
-              <w:rPr>
-                <w:rFonts w:ascii="Ubuntu Condensed" w:hAnsi="Ubuntu Condensed"/>
-                <w:color w:val="FFFFFF" w:themeColor="background1"/>
-                <w:sz w:val="20"/>
-                <w:shd w:val="clear" w:color="auto" w:fill="389BBD"/>
-              </w:rPr>
-              <w:t xml:space="preserve"> Additionally: </w:t>
-            </w:r>
-            <w:r>
-              <w:rPr>
-                <w:rFonts w:ascii="Ubuntu Condensed" w:hAnsi="Ubuntu Condensed"/>
-                <w:color w:val="FFFFFF" w:themeColor="background1"/>
-                <w:sz w:val="20"/>
-              </w:rPr>
-              <w:t>:</w:t>
+                <w:color w:val="969696"/>
+                <w:sz w:val="20"/>
+              </w:rPr>
+            </w:pPr>
+            <w:r>
+              <w:rPr>
+                <w:rFonts w:ascii="Ubuntu Condensed" w:hAnsi="Ubuntu Condensed"/>
+                <w:color w:val="969696"/>
+                <w:sz w:val="20"/>
+              </w:rPr>
+              <w:t>Lead trainer of accounting and bookkeeping basics,</w:t>
             </w:r>
           </w:p>
           <w:p>
@@ -4263,7 +4176,7 @@
                 <w:color w:val="969696"/>
                 <w:sz w:val="20"/>
               </w:rPr>
-              <w:t>Lead trainer of accounting and bookkeeping basics,</w:t>
+              <w:t>Head of the office's Social Fund Committee,</w:t>
             </w:r>
           </w:p>
           <w:p>
@@ -4282,38 +4195,9 @@
                 <w:color w:val="969696"/>
                 <w:sz w:val="20"/>
               </w:rPr>
-              <w:t>Head of the office's Social Fund Committee,</w:t>
-            </w:r>
-          </w:p>
-          <w:p>
-            <w:pPr>
-              <w:spacing w:line="276" w:lineRule="auto"/>
-              <w:jc w:val="both"/>
-              <w:rPr>
-                <w:rFonts w:ascii="Ubuntu Condensed" w:hAnsi="Ubuntu Condensed"/>
-                <w:color w:val="969696"/>
-                <w:sz w:val="20"/>
-              </w:rPr>
-            </w:pPr>
-            <w:r>
-              <w:rPr>
-                <w:rFonts w:ascii="Ubuntu Condensed" w:hAnsi="Ubuntu Condensed"/>
-                <w:color w:val="969696"/>
-                <w:sz w:val="20"/>
-              </w:rPr>
+              <w:lastRenderedPageBreak/>
               <w:t>Member of the office's Charity Team.</w:t>
             </w:r>
-          </w:p>
-          <w:p>
-            <w:pPr>
-              <w:spacing w:line="276" w:lineRule="auto"/>
-              <w:jc w:val="both"/>
-              <w:rPr>
-                <w:rFonts w:ascii="Ubuntu Condensed" w:hAnsi="Ubuntu Condensed"/>
-                <w:color w:val="969696"/>
-                <w:sz w:val="20"/>
-              </w:rPr>
-            </w:pPr>
           </w:p>
           <w:tbl>
             <w:tblPr>
@@ -4353,18 +4237,13 @@
                     <w:rPr>
                       <w:rFonts w:ascii="Ubuntu Condensed" w:hAnsi="Ubuntu Condensed"/>
                       <w:color w:val="FFFFFF" w:themeColor="background1"/>
-                      <w:sz w:val="24"/>
-                      <w:szCs w:val="24"/>
                     </w:rPr>
                   </w:pPr>
                   <w:r>
                     <w:rPr>
                       <w:rFonts w:ascii="Ubuntu Condensed" w:hAnsi="Ubuntu Condensed"/>
                       <w:color w:val="FFFFFF" w:themeColor="background1"/>
-                      <w:sz w:val="24"/>
-                      <w:szCs w:val="24"/>
-                    </w:rPr>
-                    <w:lastRenderedPageBreak/>
+                    </w:rPr>
                     <w:t>Mar 2016 – Jul 2016</w:t>
                   </w:r>
                 </w:p>
@@ -4383,8 +4262,6 @@
                     <w:rPr>
                       <w:rFonts w:ascii="Ubuntu Condensed" w:hAnsi="Ubuntu Condensed"/>
                       <w:color w:val="FFFFFF" w:themeColor="background1"/>
-                      <w:sz w:val="24"/>
-                      <w:szCs w:val="24"/>
                       <w:lang w:val="en-US"/>
                     </w:rPr>
                   </w:pPr>
@@ -4392,8 +4269,6 @@
                     <w:rPr>
                       <w:rFonts w:ascii="Ubuntu Condensed" w:hAnsi="Ubuntu Condensed"/>
                       <w:color w:val="FFFFFF" w:themeColor="background1"/>
-                      <w:sz w:val="24"/>
-                      <w:szCs w:val="24"/>
                       <w:lang w:val="en-US"/>
                     </w:rPr>
                     <w:t>CAPITA</w:t>
@@ -4650,17 +4525,6 @@
               </w:rPr>
               <w:t>Supporting recruitment (screening candidates), project management, internal marketing, maintenance and updates of a database of employees in MS Access.</w:t>
             </w:r>
-          </w:p>
-          <w:p>
-            <w:pPr>
-              <w:spacing w:line="276" w:lineRule="auto"/>
-              <w:jc w:val="both"/>
-              <w:rPr>
-                <w:rFonts w:ascii="Ubuntu Condensed" w:hAnsi="Ubuntu Condensed"/>
-                <w:color w:val="969696"/>
-                <w:sz w:val="20"/>
-              </w:rPr>
-            </w:pPr>
           </w:p>
           <w:tbl>
             <w:tblPr>
@@ -4700,16 +4564,12 @@
                     <w:rPr>
                       <w:rFonts w:ascii="Ubuntu Condensed" w:hAnsi="Ubuntu Condensed"/>
                       <w:color w:val="FFFFFF" w:themeColor="background1"/>
-                      <w:sz w:val="24"/>
-                      <w:szCs w:val="24"/>
                     </w:rPr>
                   </w:pPr>
                   <w:r>
                     <w:rPr>
                       <w:rFonts w:ascii="Ubuntu Condensed" w:hAnsi="Ubuntu Condensed"/>
                       <w:color w:val="FFFFFF" w:themeColor="background1"/>
-                      <w:sz w:val="24"/>
-                      <w:szCs w:val="24"/>
                     </w:rPr>
                     <w:t>Aug 2015 – Mar 2016</w:t>
                   </w:r>
@@ -4729,8 +4589,6 @@
                     <w:rPr>
                       <w:rFonts w:ascii="Ubuntu Condensed" w:hAnsi="Ubuntu Condensed"/>
                       <w:color w:val="FFFFFF" w:themeColor="background1"/>
-                      <w:sz w:val="28"/>
-                      <w:szCs w:val="28"/>
                       <w:lang w:val="en-US"/>
                     </w:rPr>
                   </w:pPr>
@@ -4738,8 +4596,6 @@
                     <w:rPr>
                       <w:rFonts w:ascii="Ubuntu Condensed" w:hAnsi="Ubuntu Condensed"/>
                       <w:color w:val="FFFFFF" w:themeColor="background1"/>
-                      <w:sz w:val="24"/>
-                      <w:szCs w:val="28"/>
                       <w:lang w:val="en-US"/>
                     </w:rPr>
                     <w:t>CAPITA</w:t>
@@ -4996,17 +4852,6 @@
               </w:rPr>
               <w:t>Head of the office's Social Fund Committee.</w:t>
             </w:r>
-          </w:p>
-          <w:p>
-            <w:pPr>
-              <w:spacing w:line="276" w:lineRule="auto"/>
-              <w:jc w:val="both"/>
-              <w:rPr>
-                <w:rFonts w:ascii="Ubuntu Condensed" w:hAnsi="Ubuntu Condensed"/>
-                <w:color w:val="969696"/>
-                <w:sz w:val="20"/>
-              </w:rPr>
-            </w:pPr>
           </w:p>
           <w:tbl>
             <w:tblPr>
@@ -5046,16 +4891,12 @@
                     <w:rPr>
                       <w:rFonts w:ascii="Ubuntu Condensed" w:hAnsi="Ubuntu Condensed"/>
                       <w:color w:val="FFFFFF" w:themeColor="background1"/>
-                      <w:sz w:val="24"/>
-                      <w:szCs w:val="24"/>
                     </w:rPr>
                   </w:pPr>
                   <w:r>
                     <w:rPr>
                       <w:rFonts w:ascii="Ubuntu Condensed" w:hAnsi="Ubuntu Condensed"/>
                       <w:color w:val="FFFFFF" w:themeColor="background1"/>
-                      <w:sz w:val="24"/>
-                      <w:szCs w:val="24"/>
                     </w:rPr>
                     <w:t>Jul 2015</w:t>
                   </w:r>
@@ -5075,8 +4916,6 @@
                     <w:rPr>
                       <w:rFonts w:ascii="Ubuntu Condensed" w:hAnsi="Ubuntu Condensed"/>
                       <w:color w:val="FFFFFF" w:themeColor="background1"/>
-                      <w:sz w:val="24"/>
-                      <w:szCs w:val="24"/>
                       <w:lang w:val="en-US"/>
                     </w:rPr>
                   </w:pPr>
@@ -5084,8 +4923,6 @@
                     <w:rPr>
                       <w:rFonts w:ascii="Ubuntu Condensed" w:hAnsi="Ubuntu Condensed"/>
                       <w:color w:val="FFFFFF" w:themeColor="background1"/>
-                      <w:sz w:val="24"/>
-                      <w:szCs w:val="24"/>
                       <w:lang w:val="en-US"/>
                     </w:rPr>
                     <w:t>CAPITA</w:t>
@@ -5256,17 +5093,6 @@
               </w:rPr>
               <w:t>Achieve targets for quality and utilisation including Service Standards</w:t>
             </w:r>
-          </w:p>
-          <w:p>
-            <w:pPr>
-              <w:spacing w:line="276" w:lineRule="auto"/>
-              <w:jc w:val="both"/>
-              <w:rPr>
-                <w:rFonts w:ascii="Ubuntu Condensed" w:hAnsi="Ubuntu Condensed"/>
-                <w:color w:val="969696"/>
-                <w:sz w:val="20"/>
-              </w:rPr>
-            </w:pPr>
           </w:p>
           <w:tbl>
             <w:tblPr>
@@ -5309,14 +5135,14 @@
                     <w:rPr>
                       <w:rFonts w:ascii="Ubuntu Condensed" w:hAnsi="Ubuntu Condensed"/>
                       <w:color w:val="FFFFFF" w:themeColor="background1"/>
-                      <w:sz w:val="24"/>
+                      <w:szCs w:val="20"/>
                     </w:rPr>
                   </w:pPr>
                   <w:r>
                     <w:rPr>
                       <w:rFonts w:ascii="Ubuntu Condensed" w:hAnsi="Ubuntu Condensed"/>
                       <w:color w:val="FFFFFF" w:themeColor="background1"/>
-                      <w:sz w:val="24"/>
+                      <w:szCs w:val="20"/>
                     </w:rPr>
                     <w:t>Dec 2014 – Apr 2015</w:t>
                   </w:r>
@@ -5336,8 +5162,7 @@
                     <w:rPr>
                       <w:rFonts w:ascii="Ubuntu Condensed" w:hAnsi="Ubuntu Condensed"/>
                       <w:color w:val="FFFFFF" w:themeColor="background1"/>
-                      <w:sz w:val="24"/>
-                      <w:szCs w:val="24"/>
+                      <w:szCs w:val="20"/>
                       <w:lang w:val="en-US"/>
                     </w:rPr>
                   </w:pPr>
@@ -5345,8 +5170,7 @@
                     <w:rPr>
                       <w:rFonts w:ascii="Ubuntu Condensed" w:hAnsi="Ubuntu Condensed"/>
                       <w:color w:val="FFFFFF" w:themeColor="background1"/>
-                      <w:sz w:val="24"/>
-                      <w:szCs w:val="24"/>
+                      <w:szCs w:val="20"/>
                       <w:lang w:val="en-US"/>
                     </w:rPr>
                     <w:t>PLAY</w:t>
@@ -5442,15 +5266,6 @@
               </w:rPr>
               <w:t>Customer service in a PLAY carrier store, calling clients, cash handling, sales of network services.</w:t>
             </w:r>
-          </w:p>
-          <w:p>
-            <w:pPr>
-              <w:spacing w:line="276" w:lineRule="auto"/>
-              <w:rPr>
-                <w:rFonts w:ascii="Ubuntu Condensed" w:hAnsi="Ubuntu Condensed"/>
-                <w:color w:val="969696"/>
-              </w:rPr>
-            </w:pPr>
           </w:p>
           <w:tbl>
             <w:tblPr>
@@ -5493,16 +5308,12 @@
                     <w:rPr>
                       <w:rFonts w:ascii="Ubuntu Condensed" w:hAnsi="Ubuntu Condensed"/>
                       <w:color w:val="FFFFFF" w:themeColor="background1"/>
-                      <w:sz w:val="24"/>
-                      <w:szCs w:val="24"/>
                     </w:rPr>
                   </w:pPr>
                   <w:r>
                     <w:rPr>
                       <w:rFonts w:ascii="Ubuntu Condensed" w:hAnsi="Ubuntu Condensed"/>
                       <w:color w:val="FFFFFF" w:themeColor="background1"/>
-                      <w:sz w:val="24"/>
-                      <w:szCs w:val="24"/>
                     </w:rPr>
                     <w:t>Jul 2011 – Jun 2014</w:t>
                   </w:r>
@@ -5522,8 +5333,6 @@
                     <w:rPr>
                       <w:rFonts w:ascii="Ubuntu Condensed" w:hAnsi="Ubuntu Condensed"/>
                       <w:color w:val="FFFFFF" w:themeColor="background1"/>
-                      <w:sz w:val="24"/>
-                      <w:szCs w:val="24"/>
                     </w:rPr>
                   </w:pPr>
                   <w:proofErr w:type="spellStart"/>
@@ -5531,8 +5340,6 @@
                     <w:rPr>
                       <w:rFonts w:ascii="Ubuntu Condensed" w:hAnsi="Ubuntu Condensed"/>
                       <w:color w:val="FFFFFF" w:themeColor="background1"/>
-                      <w:sz w:val="24"/>
-                      <w:szCs w:val="24"/>
                     </w:rPr>
                     <w:t>Medicover</w:t>
                   </w:r>
@@ -5557,6 +5364,8 @@
                     <w:rPr>
                       <w:rFonts w:ascii="Ubuntu Condensed" w:hAnsi="Ubuntu Condensed"/>
                       <w:color w:val="FFFFFF" w:themeColor="background1"/>
+                      <w:sz w:val="18"/>
+                      <w:szCs w:val="18"/>
                       <w:lang w:val="en-US"/>
                     </w:rPr>
                   </w:pPr>
@@ -5576,14 +5385,36 @@
                     <w:rPr>
                       <w:rFonts w:ascii="Ubuntu Condensed" w:hAnsi="Ubuntu Condensed"/>
                       <w:color w:val="FFFFFF" w:themeColor="background1"/>
+                      <w:sz w:val="18"/>
+                      <w:szCs w:val="18"/>
                     </w:rPr>
                   </w:pPr>
                   <w:r>
                     <w:rPr>
                       <w:rFonts w:ascii="Ubuntu Condensed" w:hAnsi="Ubuntu Condensed"/>
                       <w:color w:val="FFFFFF" w:themeColor="background1"/>
-                    </w:rPr>
-                    <w:t>Telephone consultant | Transcription Team Lead</w:t>
+                      <w:sz w:val="18"/>
+                      <w:szCs w:val="18"/>
+                    </w:rPr>
+                    <w:t xml:space="preserve">Telephone consultant | Transcription </w:t>
+                  </w:r>
+                  <w:r>
+                    <w:rPr>
+                      <w:rFonts w:ascii="Ubuntu Condensed" w:hAnsi="Ubuntu Condensed"/>
+                      <w:color w:val="FFFFFF" w:themeColor="background1"/>
+                      <w:sz w:val="18"/>
+                      <w:szCs w:val="18"/>
+                    </w:rPr>
+                    <w:t xml:space="preserve">Process </w:t>
+                  </w:r>
+                  <w:r>
+                    <w:rPr>
+                      <w:rFonts w:ascii="Ubuntu Condensed" w:hAnsi="Ubuntu Condensed"/>
+                      <w:color w:val="FFFFFF" w:themeColor="background1"/>
+                      <w:sz w:val="18"/>
+                      <w:szCs w:val="18"/>
+                    </w:rPr>
+                    <w:t>Lead</w:t>
                   </w:r>
                 </w:p>
               </w:tc>
@@ -5647,17 +5478,6 @@
               </w:rPr>
               <w:t>Supervisory of work in a team of 4 staff as team lead of a special side project lasting 3 months.</w:t>
             </w:r>
-          </w:p>
-          <w:p>
-            <w:pPr>
-              <w:spacing w:line="276" w:lineRule="auto"/>
-              <w:jc w:val="both"/>
-              <w:rPr>
-                <w:rFonts w:ascii="Ubuntu Condensed" w:hAnsi="Ubuntu Condensed"/>
-                <w:color w:val="969696"/>
-                <w:sz w:val="20"/>
-              </w:rPr>
-            </w:pPr>
           </w:p>
           <w:tbl>
             <w:tblPr>
@@ -5697,14 +5517,14 @@
                     <w:rPr>
                       <w:rFonts w:ascii="Ubuntu Condensed" w:hAnsi="Ubuntu Condensed"/>
                       <w:color w:val="FFFFFF" w:themeColor="background1"/>
-                      <w:sz w:val="24"/>
+                      <w:szCs w:val="20"/>
                     </w:rPr>
                   </w:pPr>
                   <w:r>
                     <w:rPr>
                       <w:rFonts w:ascii="Ubuntu Condensed" w:hAnsi="Ubuntu Condensed"/>
                       <w:color w:val="FFFFFF" w:themeColor="background1"/>
-                      <w:sz w:val="24"/>
+                      <w:szCs w:val="20"/>
                     </w:rPr>
                     <w:t>Apr 2011 – Oct 2012</w:t>
                   </w:r>
@@ -5724,14 +5544,14 @@
                     <w:rPr>
                       <w:rFonts w:ascii="Ubuntu Condensed" w:hAnsi="Ubuntu Condensed"/>
                       <w:color w:val="FFFFFF" w:themeColor="background1"/>
-                      <w:sz w:val="24"/>
+                      <w:szCs w:val="20"/>
                     </w:rPr>
                   </w:pPr>
                   <w:r>
                     <w:rPr>
                       <w:rFonts w:ascii="Ubuntu Condensed" w:hAnsi="Ubuntu Condensed"/>
                       <w:color w:val="FFFFFF" w:themeColor="background1"/>
-                      <w:sz w:val="24"/>
+                      <w:szCs w:val="20"/>
                     </w:rPr>
                     <w:t>AIP Foundation</w:t>
                   </w:r>
@@ -5740,7 +5560,7 @@
                       <w:rFonts w:ascii="Ubuntu Condensed" w:hAnsi="Ubuntu Condensed"/>
                       <w:noProof/>
                       <w:color w:val="FFFFFF" w:themeColor="background1"/>
-                      <w:sz w:val="24"/>
+                      <w:szCs w:val="20"/>
                       <w:lang w:val="pl-PL" w:eastAsia="pl-PL"/>
                     </w:rPr>
                     <w:t xml:space="preserve"> </w:t>
@@ -6331,44 +6151,6 @@
             <w:pPr>
               <w:rPr>
                 <w:rFonts w:ascii="Ubuntu Condensed" w:hAnsi="Ubuntu Condensed"/>
-                <w:b/>
-                <w:noProof/>
-                <w:sz w:val="20"/>
-                <w:lang w:eastAsia="en-GB"/>
-              </w:rPr>
-            </w:pPr>
-          </w:p>
-          <w:p>
-            <w:pPr>
-              <w:rPr>
-                <w:rFonts w:ascii="Ubuntu Condensed" w:hAnsi="Ubuntu Condensed"/>
-                <w:b/>
-                <w:noProof/>
-                <w:sz w:val="20"/>
-                <w:lang w:eastAsia="en-GB"/>
-              </w:rPr>
-            </w:pPr>
-          </w:p>
-          <w:p>
-            <w:pPr>
-              <w:rPr>
-                <w:rFonts w:ascii="Ubuntu Condensed" w:hAnsi="Ubuntu Condensed"/>
-                <w:lang w:eastAsia="en-GB"/>
-              </w:rPr>
-            </w:pPr>
-          </w:p>
-          <w:p>
-            <w:pPr>
-              <w:rPr>
-                <w:rFonts w:ascii="Ubuntu Condensed" w:hAnsi="Ubuntu Condensed"/>
-                <w:lang w:eastAsia="en-GB"/>
-              </w:rPr>
-            </w:pPr>
-          </w:p>
-          <w:p>
-            <w:pPr>
-              <w:rPr>
-                <w:rFonts w:ascii="Ubuntu Condensed" w:hAnsi="Ubuntu Condensed"/>
                 <w:lang w:eastAsia="en-GB"/>
               </w:rPr>
             </w:pPr>
@@ -6468,7 +6250,6 @@
           </w:p>
           <w:p>
             <w:pPr>
-              <w:jc w:val="center"/>
               <w:rPr>
                 <w:rFonts w:ascii="Ubuntu Condensed" w:hAnsi="Ubuntu Condensed"/>
                 <w:sz w:val="6"/>
@@ -6478,6 +6259,16 @@
           </w:p>
           <w:p>
             <w:pPr>
+              <w:rPr>
+                <w:rFonts w:ascii="Ubuntu Condensed" w:hAnsi="Ubuntu Condensed"/>
+                <w:sz w:val="6"/>
+                <w:lang w:eastAsia="en-GB"/>
+              </w:rPr>
+            </w:pPr>
+          </w:p>
+          <w:p>
+            <w:pPr>
+              <w:jc w:val="center"/>
               <w:rPr>
                 <w:rFonts w:ascii="Ubuntu Condensed" w:hAnsi="Ubuntu Condensed"/>
                 <w:sz w:val="6"/>
@@ -6775,23 +6566,13 @@
               </w:rPr>
               <w:t xml:space="preserve"> </w:t>
             </w:r>
-            <w:proofErr w:type="spellStart"/>
             <w:r>
               <w:rPr>
                 <w:rFonts w:ascii="Ubuntu Condensed" w:hAnsi="Ubuntu Condensed" w:cs="Dutch809PL-Roman"/>
                 <w:color w:val="FFFFFF" w:themeColor="background1"/>
                 <w:lang w:val="en-US"/>
               </w:rPr>
-              <w:t>Udemy</w:t>
-            </w:r>
-            <w:proofErr w:type="spellEnd"/>
-            <w:r>
-              <w:rPr>
-                <w:rFonts w:ascii="Ubuntu Condensed" w:hAnsi="Ubuntu Condensed" w:cs="Dutch809PL-Roman"/>
-                <w:color w:val="FFFFFF" w:themeColor="background1"/>
-                <w:lang w:val="en-US"/>
-              </w:rPr>
-              <w:t xml:space="preserve"> &amp; </w:t>
+              <w:t xml:space="preserve">Udemy &amp; </w:t>
             </w:r>
             <w:r>
               <w:rPr>
@@ -6859,7 +6640,7 @@
         </w:tc>
         <w:tc>
           <w:tcPr>
-            <w:tcW w:w="992" w:type="dxa"/>
+            <w:tcW w:w="1134" w:type="dxa"/>
             <w:gridSpan w:val="2"/>
             <w:tcBorders>
               <w:bottom w:val="single" w:sz="8" w:space="0" w:color="4F81BD" w:themeColor="accent1"/>
@@ -6888,7 +6669,7 @@
         </w:tc>
         <w:tc>
           <w:tcPr>
-            <w:tcW w:w="992" w:type="dxa"/>
+            <w:tcW w:w="850" w:type="dxa"/>
             <w:tcBorders>
               <w:bottom w:val="single" w:sz="8" w:space="0" w:color="4F81BD" w:themeColor="accent1"/>
             </w:tcBorders>
@@ -7008,7 +6789,7 @@
         </w:tc>
         <w:tc>
           <w:tcPr>
-            <w:tcW w:w="992" w:type="dxa"/>
+            <w:tcW w:w="1134" w:type="dxa"/>
             <w:gridSpan w:val="2"/>
             <w:tcBorders>
               <w:top w:val="single" w:sz="8" w:space="0" w:color="4F81BD" w:themeColor="accent1"/>
@@ -7038,7 +6819,7 @@
         </w:tc>
         <w:tc>
           <w:tcPr>
-            <w:tcW w:w="992" w:type="dxa"/>
+            <w:tcW w:w="850" w:type="dxa"/>
             <w:tcBorders>
               <w:top w:val="single" w:sz="8" w:space="0" w:color="4F81BD" w:themeColor="accent1"/>
               <w:bottom w:val="single" w:sz="8" w:space="0" w:color="4F81BD" w:themeColor="accent1"/>
@@ -7055,7 +6836,6 @@
                 <w:lang w:val="en-US"/>
               </w:rPr>
             </w:pPr>
-            <w:proofErr w:type="spellStart"/>
             <w:r>
               <w:rPr>
                 <w:rFonts w:ascii="Ubuntu Condensed" w:hAnsi="Ubuntu Condensed" w:cs="Dutch809PL-Roman"/>
@@ -7064,7 +6844,6 @@
               </w:rPr>
               <w:t>Git</w:t>
             </w:r>
-            <w:proofErr w:type="spellEnd"/>
           </w:p>
         </w:tc>
         <w:tc>
@@ -7162,7 +6941,7 @@
         </w:tc>
         <w:tc>
           <w:tcPr>
-            <w:tcW w:w="992" w:type="dxa"/>
+            <w:tcW w:w="1134" w:type="dxa"/>
             <w:gridSpan w:val="2"/>
             <w:tcBorders>
               <w:top w:val="single" w:sz="8" w:space="0" w:color="4F81BD" w:themeColor="accent1"/>
@@ -7192,7 +6971,7 @@
         </w:tc>
         <w:tc>
           <w:tcPr>
-            <w:tcW w:w="992" w:type="dxa"/>
+            <w:tcW w:w="850" w:type="dxa"/>
             <w:tcBorders>
               <w:top w:val="single" w:sz="8" w:space="0" w:color="4F81BD" w:themeColor="accent1"/>
               <w:bottom w:val="single" w:sz="8" w:space="0" w:color="4F81BD" w:themeColor="accent1"/>
@@ -7306,7 +7085,7 @@
         </w:tc>
         <w:tc>
           <w:tcPr>
-            <w:tcW w:w="992" w:type="dxa"/>
+            <w:tcW w:w="1134" w:type="dxa"/>
             <w:gridSpan w:val="2"/>
             <w:tcBorders>
               <w:top w:val="single" w:sz="8" w:space="0" w:color="4F81BD" w:themeColor="accent1"/>
@@ -7336,7 +7115,7 @@
         </w:tc>
         <w:tc>
           <w:tcPr>
-            <w:tcW w:w="992" w:type="dxa"/>
+            <w:tcW w:w="850" w:type="dxa"/>
             <w:tcBorders>
               <w:top w:val="single" w:sz="8" w:space="0" w:color="4F81BD" w:themeColor="accent1"/>
               <w:bottom w:val="single" w:sz="8" w:space="0" w:color="4F81BD" w:themeColor="accent1"/>
@@ -7353,7 +7132,6 @@
                 <w:lang w:val="en-US"/>
               </w:rPr>
             </w:pPr>
-            <w:proofErr w:type="spellStart"/>
             <w:r>
               <w:rPr>
                 <w:rFonts w:ascii="Ubuntu Condensed" w:hAnsi="Ubuntu Condensed" w:cs="Dutch809PL-Roman"/>
@@ -7362,7 +7140,6 @@
               </w:rPr>
               <w:t>Kotlin</w:t>
             </w:r>
-            <w:proofErr w:type="spellEnd"/>
           </w:p>
         </w:tc>
         <w:tc>
@@ -7452,7 +7229,7 @@
         </w:tc>
         <w:tc>
           <w:tcPr>
-            <w:tcW w:w="992" w:type="dxa"/>
+            <w:tcW w:w="1134" w:type="dxa"/>
             <w:gridSpan w:val="2"/>
             <w:tcBorders>
               <w:top w:val="single" w:sz="8" w:space="0" w:color="4F81BD" w:themeColor="accent1"/>
@@ -7482,7 +7259,7 @@
         </w:tc>
         <w:tc>
           <w:tcPr>
-            <w:tcW w:w="992" w:type="dxa"/>
+            <w:tcW w:w="850" w:type="dxa"/>
             <w:tcBorders>
               <w:top w:val="single" w:sz="8" w:space="0" w:color="4F81BD" w:themeColor="accent1"/>
               <w:bottom w:val="single" w:sz="8" w:space="0" w:color="4F81BD" w:themeColor="accent1"/>
@@ -7596,7 +7373,7 @@
         </w:tc>
         <w:tc>
           <w:tcPr>
-            <w:tcW w:w="992" w:type="dxa"/>
+            <w:tcW w:w="1134" w:type="dxa"/>
             <w:gridSpan w:val="2"/>
             <w:tcBorders>
               <w:top w:val="single" w:sz="8" w:space="0" w:color="4F81BD" w:themeColor="accent1"/>
@@ -7625,7 +7402,7 @@
         </w:tc>
         <w:tc>
           <w:tcPr>
-            <w:tcW w:w="992" w:type="dxa"/>
+            <w:tcW w:w="850" w:type="dxa"/>
             <w:tcBorders>
               <w:top w:val="single" w:sz="8" w:space="0" w:color="4F81BD" w:themeColor="accent1"/>
             </w:tcBorders>
@@ -7737,7 +7514,7 @@
         </w:tc>
         <w:tc>
           <w:tcPr>
-            <w:tcW w:w="992" w:type="dxa"/>
+            <w:tcW w:w="1134" w:type="dxa"/>
             <w:gridSpan w:val="2"/>
             <w:tcBorders>
               <w:top w:val="single" w:sz="8" w:space="0" w:color="4F81BD" w:themeColor="accent1"/>
@@ -7765,7 +7542,7 @@
         </w:tc>
         <w:tc>
           <w:tcPr>
-            <w:tcW w:w="992" w:type="dxa"/>
+            <w:tcW w:w="850" w:type="dxa"/>
             <w:tcBorders>
               <w:top w:val="single" w:sz="8" w:space="0" w:color="4F81BD" w:themeColor="accent1"/>
             </w:tcBorders>
@@ -8091,24 +7868,34 @@
                 <w:color w:val="FFFFFF" w:themeColor="background1"/>
                 <w:szCs w:val="20"/>
               </w:rPr>
-              <w:t>Coding, exploring new languages, Front End frameworks, libraries &amp; tools</w:t>
-            </w:r>
-          </w:p>
-          <w:p>
-            <w:pPr>
-              <w:spacing w:line="276" w:lineRule="auto"/>
+              <w:t>Coding, explori</w:t>
+            </w:r>
+            <w:bookmarkStart w:id="0" w:name="_GoBack"/>
+            <w:bookmarkEnd w:id="0"/>
+            <w:r>
               <w:rPr>
                 <w:rFonts w:ascii="Ubuntu Condensed" w:hAnsi="Ubuntu Condensed"/>
                 <w:color w:val="FFFFFF" w:themeColor="background1"/>
                 <w:szCs w:val="20"/>
               </w:rPr>
-            </w:pPr>
-            <w:r>
+              <w:t>ng new languages, Front End frameworks, libraries &amp; tools</w:t>
+            </w:r>
+          </w:p>
+          <w:p>
+            <w:pPr>
+              <w:spacing w:line="276" w:lineRule="auto"/>
               <w:rPr>
                 <w:rFonts w:ascii="Ubuntu Condensed" w:hAnsi="Ubuntu Condensed"/>
                 <w:color w:val="FFFFFF" w:themeColor="background1"/>
                 <w:szCs w:val="20"/>
               </w:rPr>
+            </w:pPr>
+            <w:r>
+              <w:rPr>
+                <w:rFonts w:ascii="Ubuntu Condensed" w:hAnsi="Ubuntu Condensed"/>
+                <w:color w:val="FFFFFF" w:themeColor="background1"/>
+                <w:szCs w:val="20"/>
+              </w:rPr>
               <w:t>Card games: Magic: The Gathering &amp; Poker</w:t>
             </w:r>
           </w:p>
@@ -8144,70 +7931,6 @@
                 <w:rFonts w:ascii="Ubuntu Condensed" w:hAnsi="Ubuntu Condensed"/>
                 <w:color w:val="FFFFFF" w:themeColor="background1"/>
                 <w:szCs w:val="20"/>
-              </w:rPr>
-            </w:pPr>
-          </w:p>
-          <w:p>
-            <w:pPr>
-              <w:rPr>
-                <w:rFonts w:ascii="Ubuntu Condensed" w:hAnsi="Ubuntu Condensed"/>
-                <w:lang w:eastAsia="en-GB"/>
-              </w:rPr>
-            </w:pPr>
-          </w:p>
-          <w:p>
-            <w:pPr>
-              <w:rPr>
-                <w:rFonts w:ascii="Ubuntu Condensed" w:hAnsi="Ubuntu Condensed"/>
-                <w:lang w:eastAsia="en-GB"/>
-              </w:rPr>
-            </w:pPr>
-          </w:p>
-          <w:p>
-            <w:pPr>
-              <w:rPr>
-                <w:rFonts w:ascii="Ubuntu Condensed" w:hAnsi="Ubuntu Condensed"/>
-                <w:lang w:eastAsia="en-GB"/>
-              </w:rPr>
-            </w:pPr>
-          </w:p>
-          <w:p>
-            <w:pPr>
-              <w:rPr>
-                <w:rFonts w:ascii="Ubuntu Condensed" w:hAnsi="Ubuntu Condensed"/>
-                <w:lang w:eastAsia="en-GB"/>
-              </w:rPr>
-            </w:pPr>
-          </w:p>
-          <w:p>
-            <w:pPr>
-              <w:rPr>
-                <w:rFonts w:ascii="Ubuntu Condensed" w:hAnsi="Ubuntu Condensed"/>
-                <w:lang w:eastAsia="en-GB"/>
-              </w:rPr>
-            </w:pPr>
-          </w:p>
-          <w:p>
-            <w:pPr>
-              <w:rPr>
-                <w:rFonts w:ascii="Ubuntu Condensed" w:hAnsi="Ubuntu Condensed"/>
-                <w:lang w:eastAsia="en-GB"/>
-              </w:rPr>
-            </w:pPr>
-          </w:p>
-          <w:p>
-            <w:pPr>
-              <w:rPr>
-                <w:rFonts w:ascii="Ubuntu Condensed" w:hAnsi="Ubuntu Condensed"/>
-                <w:lang w:eastAsia="en-GB"/>
-              </w:rPr>
-            </w:pPr>
-          </w:p>
-          <w:p>
-            <w:pPr>
-              <w:rPr>
-                <w:rFonts w:ascii="Ubuntu Condensed" w:hAnsi="Ubuntu Condensed"/>
-                <w:lang w:eastAsia="en-GB"/>
               </w:rPr>
             </w:pPr>
           </w:p>
@@ -8455,114 +8178,6 @@
             <w:gridSpan w:val="7"/>
             <w:shd w:val="clear" w:color="auto" w:fill="389BBD"/>
           </w:tcPr>
-          <w:p>
-            <w:pPr>
-              <w:rPr>
-                <w:rFonts w:ascii="Ubuntu Condensed" w:hAnsi="Ubuntu Condensed"/>
-                <w:sz w:val="20"/>
-                <w:lang w:eastAsia="en-GB"/>
-              </w:rPr>
-            </w:pPr>
-          </w:p>
-          <w:p>
-            <w:pPr>
-              <w:rPr>
-                <w:rFonts w:ascii="Ubuntu Condensed" w:hAnsi="Ubuntu Condensed"/>
-                <w:sz w:val="20"/>
-                <w:lang w:eastAsia="en-GB"/>
-              </w:rPr>
-            </w:pPr>
-          </w:p>
-          <w:p>
-            <w:pPr>
-              <w:rPr>
-                <w:rFonts w:ascii="Ubuntu Condensed" w:hAnsi="Ubuntu Condensed"/>
-                <w:sz w:val="20"/>
-                <w:lang w:eastAsia="en-GB"/>
-              </w:rPr>
-            </w:pPr>
-          </w:p>
-          <w:p>
-            <w:pPr>
-              <w:rPr>
-                <w:rFonts w:ascii="Ubuntu Condensed" w:hAnsi="Ubuntu Condensed"/>
-                <w:sz w:val="20"/>
-                <w:lang w:eastAsia="en-GB"/>
-              </w:rPr>
-            </w:pPr>
-          </w:p>
-          <w:p>
-            <w:pPr>
-              <w:rPr>
-                <w:rFonts w:ascii="Ubuntu Condensed" w:hAnsi="Ubuntu Condensed"/>
-                <w:sz w:val="20"/>
-                <w:lang w:eastAsia="en-GB"/>
-              </w:rPr>
-            </w:pPr>
-          </w:p>
-          <w:p>
-            <w:pPr>
-              <w:rPr>
-                <w:rFonts w:ascii="Ubuntu Condensed" w:hAnsi="Ubuntu Condensed"/>
-                <w:sz w:val="20"/>
-                <w:lang w:eastAsia="en-GB"/>
-              </w:rPr>
-            </w:pPr>
-          </w:p>
-          <w:p>
-            <w:pPr>
-              <w:rPr>
-                <w:rFonts w:ascii="Ubuntu Condensed" w:hAnsi="Ubuntu Condensed"/>
-                <w:sz w:val="20"/>
-                <w:lang w:eastAsia="en-GB"/>
-              </w:rPr>
-            </w:pPr>
-          </w:p>
-          <w:p>
-            <w:pPr>
-              <w:rPr>
-                <w:rFonts w:ascii="Ubuntu Condensed" w:hAnsi="Ubuntu Condensed"/>
-                <w:sz w:val="20"/>
-                <w:lang w:eastAsia="en-GB"/>
-              </w:rPr>
-            </w:pPr>
-          </w:p>
-          <w:p>
-            <w:pPr>
-              <w:rPr>
-                <w:rFonts w:ascii="Ubuntu Condensed" w:hAnsi="Ubuntu Condensed"/>
-                <w:sz w:val="20"/>
-                <w:lang w:eastAsia="en-GB"/>
-              </w:rPr>
-            </w:pPr>
-          </w:p>
-          <w:p>
-            <w:pPr>
-              <w:rPr>
-                <w:rFonts w:ascii="Ubuntu Condensed" w:hAnsi="Ubuntu Condensed"/>
-                <w:sz w:val="20"/>
-                <w:lang w:eastAsia="en-GB"/>
-              </w:rPr>
-            </w:pPr>
-          </w:p>
-          <w:p>
-            <w:pPr>
-              <w:rPr>
-                <w:rFonts w:ascii="Ubuntu Condensed" w:hAnsi="Ubuntu Condensed"/>
-                <w:sz w:val="20"/>
-                <w:lang w:eastAsia="en-GB"/>
-              </w:rPr>
-            </w:pPr>
-          </w:p>
-          <w:p>
-            <w:pPr>
-              <w:rPr>
-                <w:rFonts w:ascii="Ubuntu Condensed" w:hAnsi="Ubuntu Condensed"/>
-                <w:sz w:val="20"/>
-                <w:lang w:eastAsia="en-GB"/>
-              </w:rPr>
-            </w:pPr>
-          </w:p>
           <w:p>
             <w:pPr>
               <w:rPr>
@@ -8754,7 +8369,7 @@
 </file>
 
 <file path=word/endnotes.xml><?xml version="1.0" encoding="utf-8"?>
-<w:endnotes xmlns:wpc="http://schemas.microsoft.com/office/word/2010/wordprocessingCanvas" xmlns:mc="http://schemas.openxmlformats.org/markup-compatibility/2006" xmlns:o="urn:schemas-microsoft-com:office:office" xmlns:r="http://schemas.openxmlformats.org/officeDocument/2006/relationships" xmlns:m="http://schemas.openxmlformats.org/officeDocument/2006/math" xmlns:v="urn:schemas-microsoft-com:vml" xmlns:wp14="http://schemas.microsoft.com/office/word/2010/wordprocessingDrawing" xmlns:wp="http://schemas.openxmlformats.org/drawingml/2006/wordprocessingDrawing" xmlns:w10="urn:schemas-microsoft-com:office:word" xmlns:w="http://schemas.openxmlformats.org/wordprocessingml/2006/main" xmlns:w14="http://schemas.microsoft.com/office/word/2010/wordml" xmlns:w15="http://schemas.microsoft.com/office/word/2012/wordml" xmlns:wpg="http://schemas.microsoft.com/office/word/2010/wordprocessingGroup" xmlns:wpi="http://schemas.microsoft.com/office/word/2010/wordprocessingInk" xmlns:wne="http://schemas.microsoft.com/office/word/2006/wordml" xmlns:wps="http://schemas.microsoft.com/office/word/2010/wordprocessingShape" mc:Ignorable="w14 w15 wp14">
+<w:endnotes xmlns:wpc="http://schemas.microsoft.com/office/word/2010/wordprocessingCanvas" xmlns:cx="http://schemas.microsoft.com/office/drawing/2014/chartex" xmlns:cx1="http://schemas.microsoft.com/office/drawing/2015/9/8/chartex" xmlns:cx2="http://schemas.microsoft.com/office/drawing/2015/10/21/chartex" xmlns:cx3="http://schemas.microsoft.com/office/drawing/2016/5/9/chartex" xmlns:cx4="http://schemas.microsoft.com/office/drawing/2016/5/10/chartex" xmlns:cx5="http://schemas.microsoft.com/office/drawing/2016/5/11/chartex" xmlns:cx6="http://schemas.microsoft.com/office/drawing/2016/5/12/chartex" xmlns:cx7="http://schemas.microsoft.com/office/drawing/2016/5/13/chartex" xmlns:cx8="http://schemas.microsoft.com/office/drawing/2016/5/14/chartex" xmlns:mc="http://schemas.openxmlformats.org/markup-compatibility/2006" xmlns:aink="http://schemas.microsoft.com/office/drawing/2016/ink" xmlns:am3d="http://schemas.microsoft.com/office/drawing/2017/model3d" xmlns:o="urn:schemas-microsoft-com:office:office" xmlns:r="http://schemas.openxmlformats.org/officeDocument/2006/relationships" xmlns:m="http://schemas.openxmlformats.org/officeDocument/2006/math" xmlns:v="urn:schemas-microsoft-com:vml" xmlns:wp14="http://schemas.microsoft.com/office/word/2010/wordprocessingDrawing" xmlns:wp="http://schemas.openxmlformats.org/drawingml/2006/wordprocessingDrawing" xmlns:w10="urn:schemas-microsoft-com:office:word" xmlns:w="http://schemas.openxmlformats.org/wordprocessingml/2006/main" xmlns:w14="http://schemas.microsoft.com/office/word/2010/wordml" xmlns:w15="http://schemas.microsoft.com/office/word/2012/wordml" xmlns:w16cid="http://schemas.microsoft.com/office/word/2016/wordml/cid" xmlns:w16se="http://schemas.microsoft.com/office/word/2015/wordml/symex" xmlns:wpg="http://schemas.microsoft.com/office/word/2010/wordprocessingGroup" xmlns:wpi="http://schemas.microsoft.com/office/word/2010/wordprocessingInk" xmlns:wne="http://schemas.microsoft.com/office/word/2006/wordml" xmlns:wps="http://schemas.microsoft.com/office/word/2010/wordprocessingShape" mc:Ignorable="w14 w15 w16se w16cid wp14">
   <w:endnote w:type="separator" w:id="-1">
     <w:p>
       <w:pPr>
@@ -8779,7 +8394,7 @@
 </file>
 
 <file path=word/footer1.xml><?xml version="1.0" encoding="utf-8"?>
-<w:ftr xmlns:wpc="http://schemas.microsoft.com/office/word/2010/wordprocessingCanvas" xmlns:mc="http://schemas.openxmlformats.org/markup-compatibility/2006" xmlns:o="urn:schemas-microsoft-com:office:office" xmlns:r="http://schemas.openxmlformats.org/officeDocument/2006/relationships" xmlns:m="http://schemas.openxmlformats.org/officeDocument/2006/math" xmlns:v="urn:schemas-microsoft-com:vml" xmlns:wp14="http://schemas.microsoft.com/office/word/2010/wordprocessingDrawing" xmlns:wp="http://schemas.openxmlformats.org/drawingml/2006/wordprocessingDrawing" xmlns:w10="urn:schemas-microsoft-com:office:word" xmlns:w="http://schemas.openxmlformats.org/wordprocessingml/2006/main" xmlns:w14="http://schemas.microsoft.com/office/word/2010/wordml" xmlns:w15="http://schemas.microsoft.com/office/word/2012/wordml" xmlns:wpg="http://schemas.microsoft.com/office/word/2010/wordprocessingGroup" xmlns:wpi="http://schemas.microsoft.com/office/word/2010/wordprocessingInk" xmlns:wne="http://schemas.microsoft.com/office/word/2006/wordml" xmlns:wps="http://schemas.microsoft.com/office/word/2010/wordprocessingShape" mc:Ignorable="w14 w15 wp14">
+<w:ftr xmlns:wpc="http://schemas.microsoft.com/office/word/2010/wordprocessingCanvas" xmlns:cx="http://schemas.microsoft.com/office/drawing/2014/chartex" xmlns:cx1="http://schemas.microsoft.com/office/drawing/2015/9/8/chartex" xmlns:cx2="http://schemas.microsoft.com/office/drawing/2015/10/21/chartex" xmlns:cx3="http://schemas.microsoft.com/office/drawing/2016/5/9/chartex" xmlns:cx4="http://schemas.microsoft.com/office/drawing/2016/5/10/chartex" xmlns:cx5="http://schemas.microsoft.com/office/drawing/2016/5/11/chartex" xmlns:cx6="http://schemas.microsoft.com/office/drawing/2016/5/12/chartex" xmlns:cx7="http://schemas.microsoft.com/office/drawing/2016/5/13/chartex" xmlns:cx8="http://schemas.microsoft.com/office/drawing/2016/5/14/chartex" xmlns:mc="http://schemas.openxmlformats.org/markup-compatibility/2006" xmlns:aink="http://schemas.microsoft.com/office/drawing/2016/ink" xmlns:am3d="http://schemas.microsoft.com/office/drawing/2017/model3d" xmlns:o="urn:schemas-microsoft-com:office:office" xmlns:r="http://schemas.openxmlformats.org/officeDocument/2006/relationships" xmlns:m="http://schemas.openxmlformats.org/officeDocument/2006/math" xmlns:v="urn:schemas-microsoft-com:vml" xmlns:wp14="http://schemas.microsoft.com/office/word/2010/wordprocessingDrawing" xmlns:wp="http://schemas.openxmlformats.org/drawingml/2006/wordprocessingDrawing" xmlns:w10="urn:schemas-microsoft-com:office:word" xmlns:w="http://schemas.openxmlformats.org/wordprocessingml/2006/main" xmlns:w14="http://schemas.microsoft.com/office/word/2010/wordml" xmlns:w15="http://schemas.microsoft.com/office/word/2012/wordml" xmlns:w16cid="http://schemas.microsoft.com/office/word/2016/wordml/cid" xmlns:w16se="http://schemas.microsoft.com/office/word/2015/wordml/symex" xmlns:wpg="http://schemas.microsoft.com/office/word/2010/wordprocessingGroup" xmlns:wpi="http://schemas.microsoft.com/office/word/2010/wordprocessingInk" xmlns:wne="http://schemas.microsoft.com/office/word/2006/wordml" xmlns:wps="http://schemas.microsoft.com/office/word/2010/wordprocessingShape" mc:Ignorable="w14 w15 w16se w16cid wp14">
   <w:p>
     <w:pPr>
       <w:jc w:val="center"/>
@@ -8826,7 +8441,7 @@
 </file>
 
 <file path=word/footnotes.xml><?xml version="1.0" encoding="utf-8"?>
-<w:footnotes xmlns:wpc="http://schemas.microsoft.com/office/word/2010/wordprocessingCanvas" xmlns:mc="http://schemas.openxmlformats.org/markup-compatibility/2006" xmlns:o="urn:schemas-microsoft-com:office:office" xmlns:r="http://schemas.openxmlformats.org/officeDocument/2006/relationships" xmlns:m="http://schemas.openxmlformats.org/officeDocument/2006/math" xmlns:v="urn:schemas-microsoft-com:vml" xmlns:wp14="http://schemas.microsoft.com/office/word/2010/wordprocessingDrawing" xmlns:wp="http://schemas.openxmlformats.org/drawingml/2006/wordprocessingDrawing" xmlns:w10="urn:schemas-microsoft-com:office:word" xmlns:w="http://schemas.openxmlformats.org/wordprocessingml/2006/main" xmlns:w14="http://schemas.microsoft.com/office/word/2010/wordml" xmlns:w15="http://schemas.microsoft.com/office/word/2012/wordml" xmlns:wpg="http://schemas.microsoft.com/office/word/2010/wordprocessingGroup" xmlns:wpi="http://schemas.microsoft.com/office/word/2010/wordprocessingInk" xmlns:wne="http://schemas.microsoft.com/office/word/2006/wordml" xmlns:wps="http://schemas.microsoft.com/office/word/2010/wordprocessingShape" mc:Ignorable="w14 w15 wp14">
+<w:footnotes xmlns:wpc="http://schemas.microsoft.com/office/word/2010/wordprocessingCanvas" xmlns:cx="http://schemas.microsoft.com/office/drawing/2014/chartex" xmlns:cx1="http://schemas.microsoft.com/office/drawing/2015/9/8/chartex" xmlns:cx2="http://schemas.microsoft.com/office/drawing/2015/10/21/chartex" xmlns:cx3="http://schemas.microsoft.com/office/drawing/2016/5/9/chartex" xmlns:cx4="http://schemas.microsoft.com/office/drawing/2016/5/10/chartex" xmlns:cx5="http://schemas.microsoft.com/office/drawing/2016/5/11/chartex" xmlns:cx6="http://schemas.microsoft.com/office/drawing/2016/5/12/chartex" xmlns:cx7="http://schemas.microsoft.com/office/drawing/2016/5/13/chartex" xmlns:cx8="http://schemas.microsoft.com/office/drawing/2016/5/14/chartex" xmlns:mc="http://schemas.openxmlformats.org/markup-compatibility/2006" xmlns:aink="http://schemas.microsoft.com/office/drawing/2016/ink" xmlns:am3d="http://schemas.microsoft.com/office/drawing/2017/model3d" xmlns:o="urn:schemas-microsoft-com:office:office" xmlns:r="http://schemas.openxmlformats.org/officeDocument/2006/relationships" xmlns:m="http://schemas.openxmlformats.org/officeDocument/2006/math" xmlns:v="urn:schemas-microsoft-com:vml" xmlns:wp14="http://schemas.microsoft.com/office/word/2010/wordprocessingDrawing" xmlns:wp="http://schemas.openxmlformats.org/drawingml/2006/wordprocessingDrawing" xmlns:w10="urn:schemas-microsoft-com:office:word" xmlns:w="http://schemas.openxmlformats.org/wordprocessingml/2006/main" xmlns:w14="http://schemas.microsoft.com/office/word/2010/wordml" xmlns:w15="http://schemas.microsoft.com/office/word/2012/wordml" xmlns:w16cid="http://schemas.microsoft.com/office/word/2016/wordml/cid" xmlns:w16se="http://schemas.microsoft.com/office/word/2015/wordml/symex" xmlns:wpg="http://schemas.microsoft.com/office/word/2010/wordprocessingGroup" xmlns:wpi="http://schemas.microsoft.com/office/word/2010/wordprocessingInk" xmlns:wne="http://schemas.microsoft.com/office/word/2006/wordml" xmlns:wps="http://schemas.microsoft.com/office/word/2010/wordprocessingShape" mc:Ignorable="w14 w15 w16se w16cid wp14">
   <w:footnote w:type="separator" w:id="-1">
     <w:p>
       <w:pPr>
@@ -8851,10 +8466,10 @@
 </file>
 
 <file path=word/numbering.xml><?xml version="1.0" encoding="utf-8"?>
-<w:numbering xmlns:wpc="http://schemas.microsoft.com/office/word/2010/wordprocessingCanvas" xmlns:mc="http://schemas.openxmlformats.org/markup-compatibility/2006" xmlns:o="urn:schemas-microsoft-com:office:office" xmlns:r="http://schemas.openxmlformats.org/officeDocument/2006/relationships" xmlns:m="http://schemas.openxmlformats.org/officeDocument/2006/math" xmlns:v="urn:schemas-microsoft-com:vml" xmlns:wp14="http://schemas.microsoft.com/office/word/2010/wordprocessingDrawing" xmlns:wp="http://schemas.openxmlformats.org/drawingml/2006/wordprocessingDrawing" xmlns:w10="urn:schemas-microsoft-com:office:word" xmlns:w="http://schemas.openxmlformats.org/wordprocessingml/2006/main" xmlns:w14="http://schemas.microsoft.com/office/word/2010/wordml" xmlns:w15="http://schemas.microsoft.com/office/word/2012/wordml" xmlns:wpg="http://schemas.microsoft.com/office/word/2010/wordprocessingGroup" xmlns:wpi="http://schemas.microsoft.com/office/word/2010/wordprocessingInk" xmlns:wne="http://schemas.microsoft.com/office/word/2006/wordml" xmlns:wps="http://schemas.microsoft.com/office/word/2010/wordprocessingShape" mc:Ignorable="w14 w15 wp14">
+<w:numbering xmlns:wpc="http://schemas.microsoft.com/office/word/2010/wordprocessingCanvas" xmlns:cx="http://schemas.microsoft.com/office/drawing/2014/chartex" xmlns:cx1="http://schemas.microsoft.com/office/drawing/2015/9/8/chartex" xmlns:cx2="http://schemas.microsoft.com/office/drawing/2015/10/21/chartex" xmlns:cx3="http://schemas.microsoft.com/office/drawing/2016/5/9/chartex" xmlns:cx4="http://schemas.microsoft.com/office/drawing/2016/5/10/chartex" xmlns:cx5="http://schemas.microsoft.com/office/drawing/2016/5/11/chartex" xmlns:cx6="http://schemas.microsoft.com/office/drawing/2016/5/12/chartex" xmlns:cx7="http://schemas.microsoft.com/office/drawing/2016/5/13/chartex" xmlns:cx8="http://schemas.microsoft.com/office/drawing/2016/5/14/chartex" xmlns:mc="http://schemas.openxmlformats.org/markup-compatibility/2006" xmlns:aink="http://schemas.microsoft.com/office/drawing/2016/ink" xmlns:am3d="http://schemas.microsoft.com/office/drawing/2017/model3d" xmlns:o="urn:schemas-microsoft-com:office:office" xmlns:r="http://schemas.openxmlformats.org/officeDocument/2006/relationships" xmlns:m="http://schemas.openxmlformats.org/officeDocument/2006/math" xmlns:v="urn:schemas-microsoft-com:vml" xmlns:wp14="http://schemas.microsoft.com/office/word/2010/wordprocessingDrawing" xmlns:wp="http://schemas.openxmlformats.org/drawingml/2006/wordprocessingDrawing" xmlns:w10="urn:schemas-microsoft-com:office:word" xmlns:w="http://schemas.openxmlformats.org/wordprocessingml/2006/main" xmlns:w14="http://schemas.microsoft.com/office/word/2010/wordml" xmlns:w15="http://schemas.microsoft.com/office/word/2012/wordml" xmlns:w16cid="http://schemas.microsoft.com/office/word/2016/wordml/cid" xmlns:w16se="http://schemas.microsoft.com/office/word/2015/wordml/symex" xmlns:wpg="http://schemas.microsoft.com/office/word/2010/wordprocessingGroup" xmlns:wpi="http://schemas.microsoft.com/office/word/2010/wordprocessingInk" xmlns:wne="http://schemas.microsoft.com/office/word/2006/wordml" xmlns:wps="http://schemas.microsoft.com/office/word/2010/wordprocessingShape" mc:Ignorable="w14 w15 w16se w16cid wp14">
   <w:numPicBullet w:numPicBulletId="0">
     <w:pict>
-      <v:shapetype id="_x0000_t75" coordsize="21600,21600" o:spt="75" o:preferrelative="t" path="m@4@5l@4@11@9@11@9@5xe" filled="f" stroked="f">
+      <v:shapetype w14:anchorId="656911C3" id="_x0000_t75" coordsize="21600,21600" o:spt="75" o:preferrelative="t" path="m@4@5l@4@11@9@11@9@5xe" filled="f" stroked="f">
         <v:stroke joinstyle="miter"/>
         <v:formulas>
           <v:f eqn="if lineDrawn pixelLineWidth 0"/>
@@ -8873,14 +8488,14 @@
         <v:path o:extrusionok="f" gradientshapeok="t" o:connecttype="rect"/>
         <o:lock v:ext="edit" aspectratio="t"/>
       </v:shapetype>
-      <v:shape id="_x0000_i1032" type="#_x0000_t75" style="width:13.2pt;height:13.2pt;visibility:visible" o:bullet="t">
+      <v:shape id="_x0000_i1036" type="#_x0000_t75" style="width:13.3pt;height:13.3pt;visibility:visible" o:bullet="t">
         <v:imagedata r:id="rId1" o:title="06"/>
       </v:shape>
     </w:pict>
   </w:numPicBullet>
   <w:numPicBullet w:numPicBulletId="1">
     <w:pict>
-      <v:shape id="_x0000_i1033" type="#_x0000_t75" style="width:24pt;height:13.8pt;visibility:visible" o:bullet="t">
+      <v:shape id="_x0000_i1037" type="#_x0000_t75" style="width:23.8pt;height:13.85pt;visibility:visible" o:bullet="t">
         <v:imagedata r:id="rId2" o:title="flag-UK"/>
       </v:shape>
     </w:pict>
@@ -12959,7 +12574,7 @@
 </file>
 
 <file path=word/styles.xml><?xml version="1.0" encoding="utf-8"?>
-<w:styles xmlns:mc="http://schemas.openxmlformats.org/markup-compatibility/2006" xmlns:r="http://schemas.openxmlformats.org/officeDocument/2006/relationships" xmlns:w="http://schemas.openxmlformats.org/wordprocessingml/2006/main" xmlns:w14="http://schemas.microsoft.com/office/word/2010/wordml" xmlns:w15="http://schemas.microsoft.com/office/word/2012/wordml" mc:Ignorable="w14 w15">
+<w:styles xmlns:mc="http://schemas.openxmlformats.org/markup-compatibility/2006" xmlns:r="http://schemas.openxmlformats.org/officeDocument/2006/relationships" xmlns:w="http://schemas.openxmlformats.org/wordprocessingml/2006/main" xmlns:w14="http://schemas.microsoft.com/office/word/2010/wordml" xmlns:w15="http://schemas.microsoft.com/office/word/2012/wordml" xmlns:w16cid="http://schemas.microsoft.com/office/word/2016/wordml/cid" xmlns:w16se="http://schemas.microsoft.com/office/word/2015/wordml/symex" mc:Ignorable="w14 w15 w16se w16cid">
   <w:docDefaults>
     <w:rPrDefault>
       <w:rPr>
@@ -12975,7 +12590,7 @@
       </w:pPr>
     </w:pPrDefault>
   </w:docDefaults>
-  <w:latentStyles w:defLockedState="0" w:defUIPriority="99" w:defSemiHidden="0" w:defUnhideWhenUsed="0" w:defQFormat="0" w:count="371">
+  <w:latentStyles w:defLockedState="0" w:defUIPriority="99" w:defSemiHidden="0" w:defUnhideWhenUsed="0" w:defQFormat="0" w:count="376">
     <w:lsdException w:name="Normal" w:uiPriority="0" w:qFormat="1"/>
     <w:lsdException w:name="heading 1" w:uiPriority="9" w:qFormat="1"/>
     <w:lsdException w:name="heading 2" w:semiHidden="1" w:uiPriority="9" w:unhideWhenUsed="1" w:qFormat="1"/>
@@ -13081,7 +12696,6 @@
     <w:lsdException w:name="HTML Sample" w:semiHidden="1" w:unhideWhenUsed="1"/>
     <w:lsdException w:name="HTML Typewriter" w:semiHidden="1" w:unhideWhenUsed="1"/>
     <w:lsdException w:name="HTML Variable" w:semiHidden="1" w:unhideWhenUsed="1"/>
-    <w:lsdException w:name="Normal Table" w:semiHidden="1" w:unhideWhenUsed="1"/>
     <w:lsdException w:name="annotation subject" w:semiHidden="1" w:unhideWhenUsed="1"/>
     <w:lsdException w:name="No List" w:semiHidden="1" w:unhideWhenUsed="1"/>
     <w:lsdException w:name="Outline List 1" w:semiHidden="1" w:unhideWhenUsed="1"/>
@@ -13124,11 +12738,8 @@
     <w:lsdException w:name="Table Contemporary" w:semiHidden="1" w:unhideWhenUsed="1"/>
     <w:lsdException w:name="Table Elegant" w:semiHidden="1" w:unhideWhenUsed="1"/>
     <w:lsdException w:name="Table Professional" w:semiHidden="1" w:unhideWhenUsed="1"/>
-    <w:lsdException w:name="Table Subtle 1" w:semiHidden="1" w:unhideWhenUsed="1"/>
     <w:lsdException w:name="Table Subtle 2" w:semiHidden="1" w:unhideWhenUsed="1"/>
     <w:lsdException w:name="Table Web 1" w:semiHidden="1" w:unhideWhenUsed="1"/>
-    <w:lsdException w:name="Table Web 2" w:semiHidden="1" w:unhideWhenUsed="1"/>
-    <w:lsdException w:name="Table Web 3" w:semiHidden="1" w:unhideWhenUsed="1"/>
     <w:lsdException w:name="Balloon Text" w:semiHidden="1" w:unhideWhenUsed="1"/>
     <w:lsdException w:name="Table Grid" w:uiPriority="59"/>
     <w:lsdException w:name="Table Theme" w:semiHidden="1" w:unhideWhenUsed="1"/>
@@ -13347,6 +12958,11 @@
     <w:lsdException w:name="List Table 5 Dark Accent 6" w:uiPriority="50"/>
     <w:lsdException w:name="List Table 6 Colorful Accent 6" w:uiPriority="51"/>
     <w:lsdException w:name="List Table 7 Colorful Accent 6" w:uiPriority="52"/>
+    <w:lsdException w:name="Mention" w:semiHidden="1" w:unhideWhenUsed="1"/>
+    <w:lsdException w:name="Smart Hyperlink" w:semiHidden="1" w:unhideWhenUsed="1"/>
+    <w:lsdException w:name="Hashtag" w:semiHidden="1" w:unhideWhenUsed="1"/>
+    <w:lsdException w:name="Unresolved Mention" w:semiHidden="1" w:unhideWhenUsed="1"/>
+    <w:lsdException w:name="Smart Link" w:semiHidden="1" w:unhideWhenUsed="1"/>
   </w:latentStyles>
   <w:style w:type="paragraph" w:default="1" w:styleId="Normal">
     <w:name w:val="Normal"/>
@@ -13810,7 +13426,7 @@
 </file>
 
 <file path=customXml/itemProps1.xml><?xml version="1.0" encoding="utf-8"?>
-<ds:datastoreItem xmlns:ds="http://schemas.openxmlformats.org/officeDocument/2006/customXml" ds:itemID="{0B85B44C-7135-4E4A-8C7B-01997A07DAB4}">
+<ds:datastoreItem xmlns:ds="http://schemas.openxmlformats.org/officeDocument/2006/customXml" ds:itemID="{7E9F34EB-828B-4193-B205-0FB3B2CC82DD}">
   <ds:schemaRefs>
     <ds:schemaRef ds:uri="http://schemas.openxmlformats.org/officeDocument/2006/bibliography"/>
   </ds:schemaRefs>

</xml_diff>

<commit_message>
Added QR code to CV.
</commit_message>
<xml_diff>
--- a/CV 2.0 Rafal Mucha.docx
+++ b/CV 2.0 Rafal Mucha.docx
@@ -85,9 +85,9 @@
                 <w:lang w:val="pl-PL" w:eastAsia="pl-PL"/>
               </w:rPr>
               <w:drawing>
-                <wp:inline distT="0" distB="0" distL="0" distR="0" wp14:anchorId="656911C3" wp14:editId="0ADB5BB5">
-                  <wp:extent cx="1950720" cy="1950720"/>
-                  <wp:effectExtent l="0" t="0" r="0" b="0"/>
+                <wp:inline distT="0" distB="0" distL="0" distR="0" wp14:anchorId="656911C3" wp14:editId="67D9FCA0">
+                  <wp:extent cx="1839401" cy="1839401"/>
+                  <wp:effectExtent l="0" t="0" r="8890" b="8890"/>
                   <wp:docPr id="1" name="Picture 1"/>
                   <wp:cNvGraphicFramePr>
                     <a:graphicFrameLocks xmlns:a="http://schemas.openxmlformats.org/drawingml/2006/main" noChangeAspect="1"/>
@@ -114,7 +114,7 @@
                         <pic:spPr>
                           <a:xfrm>
                             <a:off x="0" y="0"/>
-                            <a:ext cx="1950720" cy="1950720"/>
+                            <a:ext cx="1880117" cy="1880117"/>
                           </a:xfrm>
                           <a:prstGeom prst="rect">
                             <a:avLst/>
@@ -1299,7 +1299,7 @@
               <w:spacing w:line="276" w:lineRule="auto"/>
               <w:rPr>
                 <w:rFonts w:ascii="Ubuntu Condensed" w:hAnsi="Ubuntu Condensed"/>
-                <w:b/>
+                <w:bCs/>
                 <w:color w:val="FFFFFF" w:themeColor="background1"/>
               </w:rPr>
             </w:pPr>
@@ -1310,7 +1310,7 @@
                 <w:color w:val="FFFFFF" w:themeColor="background1"/>
                 <w:lang w:val="en-US"/>
               </w:rPr>
-              <w:t>SITE:</w:t>
+              <w:t>LinkedIn:</w:t>
             </w:r>
           </w:p>
         </w:tc>
@@ -1324,11 +1324,108 @@
             <w:pPr>
               <w:rPr>
                 <w:rFonts w:ascii="Ubuntu Condensed" w:hAnsi="Ubuntu Condensed"/>
+                <w:bCs/>
+                <w:color w:val="FFFFFF" w:themeColor="background1"/>
+              </w:rPr>
+            </w:pPr>
+            <w:hyperlink r:id="rId11" w:history="1">
+              <w:r>
+                <w:rPr>
+                  <w:rStyle w:val="Hyperlink"/>
+                  <w:rFonts w:ascii="Ubuntu Condensed" w:hAnsi="Ubuntu Condensed" w:cs="Arial"/>
+                  <w:color w:val="D9D9D9" w:themeColor="background1" w:themeShade="D9"/>
+                  <w:u w:val="none"/>
+                  <w:lang w:val="en-US"/>
+                </w:rPr>
+                <w:t>profile</w:t>
+              </w:r>
+            </w:hyperlink>
+          </w:p>
+        </w:tc>
+        <w:tc>
+          <w:tcPr>
+            <w:tcW w:w="7797" w:type="dxa"/>
+            <w:vMerge/>
+          </w:tcPr>
+          <w:p>
+            <w:pPr>
+              <w:jc w:val="center"/>
+              <w:rPr>
+                <w:rFonts w:ascii="Ubuntu Condensed" w:hAnsi="Ubuntu Condensed"/>
+                <w:color w:val="4F81BD" w:themeColor="accent1"/>
+                <w:sz w:val="28"/>
+                <w:szCs w:val="28"/>
+              </w:rPr>
+            </w:pPr>
+          </w:p>
+        </w:tc>
+      </w:tr>
+      <w:tr>
+        <w:trPr>
+          <w:trHeight w:val="233"/>
+        </w:trPr>
+        <w:tc>
+          <w:tcPr>
+            <w:tcW w:w="284" w:type="dxa"/>
+            <w:shd w:val="clear" w:color="auto" w:fill="389BBD"/>
+          </w:tcPr>
+          <w:p>
+            <w:pPr>
+              <w:spacing w:line="276" w:lineRule="auto"/>
+              <w:rPr>
+                <w:rFonts w:ascii="Ubuntu Condensed" w:hAnsi="Ubuntu Condensed" w:cs="Arial"/>
                 <w:b/>
                 <w:color w:val="FFFFFF" w:themeColor="background1"/>
-              </w:rPr>
-            </w:pPr>
-            <w:hyperlink r:id="rId11" w:history="1">
+                <w:sz w:val="16"/>
+                <w:szCs w:val="16"/>
+                <w:lang w:val="en-US"/>
+              </w:rPr>
+            </w:pPr>
+          </w:p>
+        </w:tc>
+        <w:tc>
+          <w:tcPr>
+            <w:tcW w:w="1134" w:type="dxa"/>
+            <w:gridSpan w:val="2"/>
+            <w:vMerge w:val="restart"/>
+            <w:shd w:val="clear" w:color="auto" w:fill="389BBD"/>
+          </w:tcPr>
+          <w:p>
+            <w:pPr>
+              <w:spacing w:line="276" w:lineRule="auto"/>
+              <w:rPr>
+                <w:rFonts w:ascii="Ubuntu Condensed" w:hAnsi="Ubuntu Condensed"/>
+                <w:b/>
+                <w:color w:val="FFFFFF" w:themeColor="background1"/>
+              </w:rPr>
+            </w:pPr>
+            <w:r>
+              <w:rPr>
+                <w:rFonts w:ascii="Ubuntu Condensed" w:hAnsi="Ubuntu Condensed"/>
+                <w:b/>
+                <w:color w:val="FFFFFF" w:themeColor="background1"/>
+              </w:rPr>
+              <w:t>SITE:</w:t>
+            </w:r>
+            <w:bookmarkStart w:id="0" w:name="_GoBack"/>
+            <w:bookmarkEnd w:id="0"/>
+          </w:p>
+        </w:tc>
+        <w:tc>
+          <w:tcPr>
+            <w:tcW w:w="2268" w:type="dxa"/>
+            <w:gridSpan w:val="4"/>
+            <w:shd w:val="clear" w:color="auto" w:fill="389BBD"/>
+          </w:tcPr>
+          <w:p>
+            <w:pPr>
+              <w:rPr>
+                <w:rFonts w:ascii="Ubuntu Condensed" w:hAnsi="Ubuntu Condensed" w:cs="Arial"/>
+                <w:color w:val="D9D9D9" w:themeColor="background1" w:themeShade="D9"/>
+                <w:lang w:val="en-US"/>
+              </w:rPr>
+            </w:pPr>
+            <w:hyperlink r:id="rId12" w:history="1">
               <w:r>
                 <w:rPr>
                   <w:rStyle w:val="Hyperlink"/>
@@ -1362,7 +1459,7 @@
       </w:tr>
       <w:tr>
         <w:trPr>
-          <w:trHeight w:val="233"/>
+          <w:trHeight w:val="282"/>
         </w:trPr>
         <w:tc>
           <w:tcPr>
@@ -1371,11 +1468,12 @@
           </w:tcPr>
           <w:p>
             <w:pPr>
-              <w:spacing w:line="276" w:lineRule="auto"/>
               <w:rPr>
                 <w:rFonts w:ascii="Ubuntu Condensed" w:hAnsi="Ubuntu Condensed" w:cs="Arial"/>
                 <w:b/>
                 <w:color w:val="FFFFFF" w:themeColor="background1"/>
+                <w:sz w:val="16"/>
+                <w:szCs w:val="16"/>
                 <w:lang w:val="en-US"/>
               </w:rPr>
             </w:pPr>
@@ -1385,11 +1483,11 @@
           <w:tcPr>
             <w:tcW w:w="1134" w:type="dxa"/>
             <w:gridSpan w:val="2"/>
+            <w:vMerge/>
             <w:shd w:val="clear" w:color="auto" w:fill="389BBD"/>
           </w:tcPr>
           <w:p>
             <w:pPr>
-              <w:spacing w:line="276" w:lineRule="auto"/>
               <w:rPr>
                 <w:rFonts w:ascii="Ubuntu Condensed" w:hAnsi="Ubuntu Condensed" w:cs="Arial"/>
                 <w:b/>
@@ -1397,15 +1495,6 @@
                 <w:lang w:val="en-US"/>
               </w:rPr>
             </w:pPr>
-            <w:r>
-              <w:rPr>
-                <w:rFonts w:ascii="Ubuntu Condensed" w:hAnsi="Ubuntu Condensed" w:cs="Arial"/>
-                <w:b/>
-                <w:color w:val="FFFFFF" w:themeColor="background1"/>
-                <w:lang w:val="en-US"/>
-              </w:rPr>
-              <w:t>LinkedIn:</w:t>
-            </w:r>
           </w:p>
         </w:tc>
         <w:tc>
@@ -1415,15 +1504,7 @@
             <w:shd w:val="clear" w:color="auto" w:fill="389BBD"/>
           </w:tcPr>
           <w:p>
-            <w:pPr>
-              <w:rPr>
-                <w:rFonts w:ascii="Ubuntu Condensed" w:hAnsi="Ubuntu Condensed" w:cs="Arial"/>
-                <w:b/>
-                <w:color w:val="FFFFFF" w:themeColor="background1"/>
-                <w:lang w:val="en-US"/>
-              </w:rPr>
-            </w:pPr>
-            <w:hyperlink r:id="rId12" w:history="1">
+            <w:hyperlink r:id="rId13" w:history="1">
               <w:r>
                 <w:rPr>
                   <w:rStyle w:val="Hyperlink"/>
@@ -1432,7 +1513,7 @@
                   <w:u w:val="none"/>
                   <w:lang w:val="en-US"/>
                 </w:rPr>
-                <w:t>profile</w:t>
+                <w:t>ravmucha.github.io</w:t>
               </w:r>
             </w:hyperlink>
           </w:p>
@@ -1561,10 +1642,10 @@
             </w:pPr>
             <w:r>
               <w:object w:dxaOrig="372" w:dyaOrig="216" w14:anchorId="28C3701A">
-                <v:shape id="_x0000_i1047" type="#_x0000_t75" style="width:13.85pt;height:7.75pt" o:ole="">
-                  <v:imagedata r:id="rId13" o:title=""/>
+                <v:shape id="_x0000_i1313" type="#_x0000_t75" style="width:13.75pt;height:7.5pt" o:ole="">
+                  <v:imagedata r:id="rId14" o:title=""/>
                 </v:shape>
-                <o:OLEObject Type="Embed" ProgID="PBrush" ShapeID="_x0000_i1047" DrawAspect="Content" ObjectID="_1642927766" r:id="rId14"/>
+                <o:OLEObject Type="Embed" ProgID="PBrush" ShapeID="_x0000_i1313" DrawAspect="Content" ObjectID="_1643098094" r:id="rId15"/>
               </w:object>
             </w:r>
             <w:r>
@@ -1662,7 +1743,7 @@
                           </pic:cNvPicPr>
                         </pic:nvPicPr>
                         <pic:blipFill>
-                          <a:blip r:embed="rId15">
+                          <a:blip r:embed="rId16">
                             <a:extLst>
                               <a:ext uri="{28A0092B-C50C-407E-A947-70E740481C1C}">
                                 <a14:useLocalDpi xmlns:a14="http://schemas.microsoft.com/office/drawing/2010/main" val="0"/>
@@ -1789,7 +1870,7 @@
                           </pic:cNvPicPr>
                         </pic:nvPicPr>
                         <pic:blipFill>
-                          <a:blip r:embed="rId16">
+                          <a:blip r:embed="rId17">
                             <a:extLst>
                               <a:ext uri="{28A0092B-C50C-407E-A947-70E740481C1C}">
                                 <a14:useLocalDpi xmlns:a14="http://schemas.microsoft.com/office/drawing/2010/main" val="0"/>
@@ -2818,25 +2899,25 @@
                 <w:color w:val="969696"/>
                 <w:sz w:val="20"/>
               </w:rPr>
+              <w:t>Promoting continuous improvement methodology</w:t>
+            </w:r>
+          </w:p>
+          <w:p>
+            <w:pPr>
+              <w:jc w:val="both"/>
+              <w:rPr>
+                <w:rFonts w:ascii="Ubuntu Condensed" w:hAnsi="Ubuntu Condensed"/>
+                <w:color w:val="969696"/>
+                <w:sz w:val="20"/>
+              </w:rPr>
+            </w:pPr>
+            <w:r>
+              <w:rPr>
+                <w:rFonts w:ascii="Ubuntu Condensed" w:hAnsi="Ubuntu Condensed"/>
+                <w:color w:val="969696"/>
+                <w:sz w:val="20"/>
+              </w:rPr>
               <w:lastRenderedPageBreak/>
-              <w:t>Promoting continuous improvement methodology</w:t>
-            </w:r>
-          </w:p>
-          <w:p>
-            <w:pPr>
-              <w:jc w:val="both"/>
-              <w:rPr>
-                <w:rFonts w:ascii="Ubuntu Condensed" w:hAnsi="Ubuntu Condensed"/>
-                <w:color w:val="969696"/>
-                <w:sz w:val="20"/>
-              </w:rPr>
-            </w:pPr>
-            <w:r>
-              <w:rPr>
-                <w:rFonts w:ascii="Ubuntu Condensed" w:hAnsi="Ubuntu Condensed"/>
-                <w:color w:val="969696"/>
-                <w:sz w:val="20"/>
-              </w:rPr>
               <w:t>Generating demand for automation (through different tools and focus workshops)</w:t>
             </w:r>
           </w:p>
@@ -6139,7 +6220,7 @@
       </w:tr>
       <w:tr>
         <w:trPr>
-          <w:trHeight w:val="2791"/>
+          <w:trHeight w:val="3076"/>
         </w:trPr>
         <w:tc>
           <w:tcPr>
@@ -6149,70 +6230,7 @@
           </w:tcPr>
           <w:p>
             <w:pPr>
-              <w:rPr>
-                <w:rFonts w:ascii="Ubuntu Condensed" w:hAnsi="Ubuntu Condensed"/>
-                <w:lang w:eastAsia="en-GB"/>
-              </w:rPr>
-            </w:pPr>
-          </w:p>
-          <w:p>
-            <w:pPr>
-              <w:rPr>
-                <w:rFonts w:ascii="Ubuntu Condensed" w:hAnsi="Ubuntu Condensed"/>
-                <w:lang w:eastAsia="en-GB"/>
-              </w:rPr>
-            </w:pPr>
-          </w:p>
-          <w:p>
-            <w:pPr>
-              <w:rPr>
-                <w:rFonts w:ascii="Ubuntu Condensed" w:hAnsi="Ubuntu Condensed"/>
-                <w:lang w:eastAsia="en-GB"/>
-              </w:rPr>
-            </w:pPr>
-          </w:p>
-          <w:p>
-            <w:pPr>
-              <w:rPr>
-                <w:rFonts w:ascii="Ubuntu Condensed" w:hAnsi="Ubuntu Condensed"/>
-                <w:lang w:eastAsia="en-GB"/>
-              </w:rPr>
-            </w:pPr>
-          </w:p>
-          <w:p>
-            <w:pPr>
-              <w:rPr>
-                <w:rFonts w:ascii="Ubuntu Condensed" w:hAnsi="Ubuntu Condensed"/>
-                <w:lang w:eastAsia="en-GB"/>
-              </w:rPr>
-            </w:pPr>
-          </w:p>
-          <w:p>
-            <w:pPr>
-              <w:rPr>
-                <w:rFonts w:ascii="Ubuntu Condensed" w:hAnsi="Ubuntu Condensed"/>
-                <w:lang w:eastAsia="en-GB"/>
-              </w:rPr>
-            </w:pPr>
-          </w:p>
-          <w:p>
-            <w:pPr>
-              <w:rPr>
-                <w:rFonts w:ascii="Ubuntu Condensed" w:hAnsi="Ubuntu Condensed"/>
-                <w:lang w:eastAsia="en-GB"/>
-              </w:rPr>
-            </w:pPr>
-          </w:p>
-          <w:p>
-            <w:pPr>
-              <w:rPr>
-                <w:rFonts w:ascii="Ubuntu Condensed" w:hAnsi="Ubuntu Condensed"/>
-                <w:lang w:eastAsia="en-GB"/>
-              </w:rPr>
-            </w:pPr>
-          </w:p>
-          <w:p>
-            <w:pPr>
+              <w:jc w:val="center"/>
               <w:rPr>
                 <w:rFonts w:ascii="Ubuntu Condensed" w:hAnsi="Ubuntu Condensed"/>
                 <w:sz w:val="10"/>
@@ -6222,6 +6240,7 @@
           </w:p>
           <w:p>
             <w:pPr>
+              <w:jc w:val="center"/>
               <w:rPr>
                 <w:rFonts w:ascii="Ubuntu Condensed" w:hAnsi="Ubuntu Condensed"/>
                 <w:sz w:val="10"/>
@@ -6234,65 +6253,103 @@
               <w:jc w:val="center"/>
               <w:rPr>
                 <w:rFonts w:ascii="Ubuntu Condensed" w:hAnsi="Ubuntu Condensed"/>
-                <w:sz w:val="6"/>
-                <w:lang w:eastAsia="en-GB"/>
-              </w:rPr>
-            </w:pPr>
-          </w:p>
-          <w:p>
-            <w:pPr>
-              <w:rPr>
-                <w:rFonts w:ascii="Ubuntu Condensed" w:hAnsi="Ubuntu Condensed"/>
-                <w:sz w:val="6"/>
-                <w:lang w:eastAsia="en-GB"/>
-              </w:rPr>
-            </w:pPr>
-          </w:p>
-          <w:p>
-            <w:pPr>
-              <w:rPr>
-                <w:rFonts w:ascii="Ubuntu Condensed" w:hAnsi="Ubuntu Condensed"/>
-                <w:sz w:val="6"/>
-                <w:lang w:eastAsia="en-GB"/>
-              </w:rPr>
-            </w:pPr>
-          </w:p>
-          <w:p>
-            <w:pPr>
-              <w:rPr>
-                <w:rFonts w:ascii="Ubuntu Condensed" w:hAnsi="Ubuntu Condensed"/>
-                <w:sz w:val="6"/>
-                <w:lang w:eastAsia="en-GB"/>
-              </w:rPr>
-            </w:pPr>
-          </w:p>
-          <w:p>
-            <w:pPr>
-              <w:jc w:val="center"/>
-              <w:rPr>
-                <w:rFonts w:ascii="Ubuntu Condensed" w:hAnsi="Ubuntu Condensed"/>
-                <w:sz w:val="6"/>
-                <w:lang w:eastAsia="en-GB"/>
-              </w:rPr>
-            </w:pPr>
-          </w:p>
-          <w:p>
-            <w:pPr>
-              <w:rPr>
-                <w:rFonts w:ascii="Ubuntu Condensed" w:hAnsi="Ubuntu Condensed"/>
-                <w:sz w:val="6"/>
-                <w:lang w:eastAsia="en-GB"/>
-              </w:rPr>
-            </w:pPr>
-          </w:p>
-          <w:p>
-            <w:pPr>
-              <w:rPr>
-                <w:rFonts w:ascii="Ubuntu Condensed" w:hAnsi="Ubuntu Condensed"/>
                 <w:sz w:val="10"/>
                 <w:lang w:eastAsia="en-GB"/>
               </w:rPr>
             </w:pPr>
+            <w:r>
+              <w:rPr>
+                <w:rFonts w:ascii="Ubuntu Condensed" w:hAnsi="Ubuntu Condensed"/>
+                <w:noProof/>
+                <w:lang w:val="pl-PL" w:eastAsia="pl-PL"/>
+              </w:rPr>
+              <w:drawing>
+                <wp:anchor distT="0" distB="0" distL="114300" distR="114300" simplePos="0" relativeHeight="251658240" behindDoc="1" locked="0" layoutInCell="1" allowOverlap="1" wp14:anchorId="3CCF178F" wp14:editId="2F1FA1C5">
+                  <wp:simplePos x="0" y="0"/>
+                  <wp:positionH relativeFrom="column">
+                    <wp:posOffset>388096</wp:posOffset>
+                  </wp:positionH>
+                  <wp:positionV relativeFrom="paragraph">
+                    <wp:posOffset>81639</wp:posOffset>
+                  </wp:positionV>
+                  <wp:extent cx="1398905" cy="1398905"/>
+                  <wp:effectExtent l="0" t="0" r="0" b="0"/>
+                  <wp:wrapThrough wrapText="bothSides">
+                    <wp:wrapPolygon edited="0">
+                      <wp:start x="0" y="0"/>
+                      <wp:lineTo x="0" y="21178"/>
+                      <wp:lineTo x="21178" y="21178"/>
+                      <wp:lineTo x="21178" y="0"/>
+                      <wp:lineTo x="0" y="0"/>
+                    </wp:wrapPolygon>
+                  </wp:wrapThrough>
+                  <wp:docPr id="9" name="Picture 9"/>
+                  <wp:cNvGraphicFramePr>
+                    <a:graphicFrameLocks xmlns:a="http://schemas.openxmlformats.org/drawingml/2006/main" noChangeAspect="1"/>
+                  </wp:cNvGraphicFramePr>
+                  <a:graphic xmlns:a="http://schemas.openxmlformats.org/drawingml/2006/main">
+                    <a:graphicData uri="http://schemas.openxmlformats.org/drawingml/2006/picture">
+                      <pic:pic xmlns:pic="http://schemas.openxmlformats.org/drawingml/2006/picture">
+                        <pic:nvPicPr>
+                          <pic:cNvPr id="0" name="cv-badge.png"/>
+                          <pic:cNvPicPr/>
+                        </pic:nvPicPr>
+                        <pic:blipFill>
+                          <a:blip r:embed="rId18" cstate="print">
+                            <a:duotone>
+                              <a:schemeClr val="accent1">
+                                <a:shade val="45000"/>
+                                <a:satMod val="135000"/>
+                              </a:schemeClr>
+                              <a:prstClr val="white"/>
+                            </a:duotone>
+                            <a:alphaModFix/>
+                            <a:extLst>
+                              <a:ext uri="{BEBA8EAE-BF5A-486C-A8C5-ECC9F3942E4B}">
+                                <a14:imgProps xmlns:a14="http://schemas.microsoft.com/office/drawing/2010/main">
+                                  <a14:imgLayer r:embed="rId19">
+                                    <a14:imgEffect>
+                                      <a14:colorTemperature colorTemp="4700"/>
+                                    </a14:imgEffect>
+                                    <a14:imgEffect>
+                                      <a14:saturation sat="66000"/>
+                                    </a14:imgEffect>
+                                  </a14:imgLayer>
+                                </a14:imgProps>
+                              </a:ext>
+                              <a:ext uri="{28A0092B-C50C-407E-A947-70E740481C1C}">
+                                <a14:useLocalDpi xmlns:a14="http://schemas.microsoft.com/office/drawing/2010/main" val="0"/>
+                              </a:ext>
+                            </a:extLst>
+                          </a:blip>
+                          <a:stretch>
+                            <a:fillRect/>
+                          </a:stretch>
+                        </pic:blipFill>
+                        <pic:spPr>
+                          <a:xfrm>
+                            <a:off x="0" y="0"/>
+                            <a:ext cx="1398905" cy="1398905"/>
+                          </a:xfrm>
+                          <a:prstGeom prst="rect">
+                            <a:avLst/>
+                          </a:prstGeom>
+                          <a:effectLst>
+                            <a:glow>
+                              <a:schemeClr val="accent5">
+                                <a:satMod val="175000"/>
+                                <a:alpha val="60000"/>
+                              </a:schemeClr>
+                            </a:glow>
+                            <a:softEdge rad="25400"/>
+                          </a:effectLst>
+                        </pic:spPr>
+                      </pic:pic>
+                    </a:graphicData>
+                  </a:graphic>
+                </wp:anchor>
+              </w:drawing>
+            </w:r>
           </w:p>
         </w:tc>
         <w:tc>
@@ -6302,6 +6359,7 @@
           </w:tcPr>
           <w:p>
             <w:pPr>
+              <w:jc w:val="center"/>
               <w:rPr>
                 <w:rFonts w:ascii="Ubuntu Condensed" w:hAnsi="Ubuntu Condensed"/>
                 <w:b/>
@@ -6393,23 +6451,7 @@
                 <w:color w:val="FFFFFF" w:themeColor="background1"/>
                 <w:lang w:val="en-US"/>
               </w:rPr>
-              <w:t>Lean Six Sigma –</w:t>
-            </w:r>
-            <w:r>
-              <w:rPr>
-                <w:rFonts w:ascii="Ubuntu Condensed" w:hAnsi="Ubuntu Condensed" w:cs="Dutch809PL-Roman"/>
-                <w:color w:val="FFFFFF" w:themeColor="background1"/>
-                <w:lang w:val="en-US"/>
-              </w:rPr>
-              <w:t xml:space="preserve">  certified</w:t>
-            </w:r>
-            <w:r>
-              <w:rPr>
-                <w:rFonts w:ascii="Ubuntu Condensed" w:hAnsi="Ubuntu Condensed" w:cs="Dutch809PL-Roman"/>
-                <w:color w:val="FFFFFF" w:themeColor="background1"/>
-                <w:lang w:val="en-US"/>
-              </w:rPr>
-              <w:t xml:space="preserve"> </w:t>
+              <w:t xml:space="preserve">Lean Six Sigma –  certified </w:t>
             </w:r>
             <w:r>
               <w:rPr>
@@ -7868,53 +7910,52 @@
                 <w:color w:val="FFFFFF" w:themeColor="background1"/>
                 <w:szCs w:val="20"/>
               </w:rPr>
-              <w:t>Coding, explori</w:t>
-            </w:r>
-            <w:bookmarkStart w:id="0" w:name="_GoBack"/>
-            <w:bookmarkEnd w:id="0"/>
-            <w:r>
+              <w:t>Coding, exploring new languages, Front End frameworks, libraries &amp; tools</w:t>
+            </w:r>
+          </w:p>
+          <w:p>
+            <w:pPr>
+              <w:spacing w:line="276" w:lineRule="auto"/>
               <w:rPr>
                 <w:rFonts w:ascii="Ubuntu Condensed" w:hAnsi="Ubuntu Condensed"/>
                 <w:color w:val="FFFFFF" w:themeColor="background1"/>
                 <w:szCs w:val="20"/>
               </w:rPr>
-              <w:t>ng new languages, Front End frameworks, libraries &amp; tools</w:t>
-            </w:r>
-          </w:p>
-          <w:p>
-            <w:pPr>
-              <w:spacing w:line="276" w:lineRule="auto"/>
+            </w:pPr>
+            <w:r>
               <w:rPr>
                 <w:rFonts w:ascii="Ubuntu Condensed" w:hAnsi="Ubuntu Condensed"/>
                 <w:color w:val="FFFFFF" w:themeColor="background1"/>
                 <w:szCs w:val="20"/>
               </w:rPr>
-            </w:pPr>
-            <w:r>
+              <w:t>Card games: Magic: The Gathering &amp; Poker</w:t>
+            </w:r>
+          </w:p>
+          <w:p>
+            <w:pPr>
               <w:rPr>
                 <w:rFonts w:ascii="Ubuntu Condensed" w:hAnsi="Ubuntu Condensed"/>
                 <w:color w:val="FFFFFF" w:themeColor="background1"/>
                 <w:szCs w:val="20"/>
               </w:rPr>
-              <w:t>Card games: Magic: The Gathering &amp; Poker</w:t>
-            </w:r>
-          </w:p>
-          <w:p>
-            <w:pPr>
+            </w:pPr>
+            <w:r>
               <w:rPr>
                 <w:rFonts w:ascii="Ubuntu Condensed" w:hAnsi="Ubuntu Condensed"/>
                 <w:color w:val="FFFFFF" w:themeColor="background1"/>
                 <w:szCs w:val="20"/>
               </w:rPr>
-            </w:pPr>
-            <w:r>
+              <w:t>Personal development literature</w:t>
+            </w:r>
+          </w:p>
+          <w:p>
+            <w:pPr>
               <w:rPr>
                 <w:rFonts w:ascii="Ubuntu Condensed" w:hAnsi="Ubuntu Condensed"/>
                 <w:color w:val="FFFFFF" w:themeColor="background1"/>
                 <w:szCs w:val="20"/>
               </w:rPr>
-              <w:t>Personal development literature</w:t>
-            </w:r>
+            </w:pPr>
           </w:p>
           <w:p>
             <w:pPr>
@@ -7929,15 +7970,6 @@
             <w:pPr>
               <w:rPr>
                 <w:rFonts w:ascii="Ubuntu Condensed" w:hAnsi="Ubuntu Condensed"/>
-                <w:color w:val="FFFFFF" w:themeColor="background1"/>
-                <w:szCs w:val="20"/>
-              </w:rPr>
-            </w:pPr>
-          </w:p>
-          <w:p>
-            <w:pPr>
-              <w:rPr>
-                <w:rFonts w:ascii="Ubuntu Condensed" w:hAnsi="Ubuntu Condensed"/>
                 <w:lang w:eastAsia="en-GB"/>
               </w:rPr>
             </w:pPr>
@@ -7984,6 +8016,7 @@
           </w:p>
           <w:p>
             <w:pPr>
+              <w:jc w:val="center"/>
               <w:rPr>
                 <w:rFonts w:ascii="Ubuntu Condensed" w:hAnsi="Ubuntu Condensed"/>
                 <w:lang w:eastAsia="en-GB"/>
@@ -8306,24 +8339,7 @@
           </w:p>
           <w:p>
             <w:pPr>
-              <w:rPr>
-                <w:rFonts w:ascii="Ubuntu Condensed" w:hAnsi="Ubuntu Condensed"/>
-                <w:sz w:val="20"/>
-                <w:lang w:eastAsia="en-GB"/>
-              </w:rPr>
-            </w:pPr>
-          </w:p>
-          <w:p>
-            <w:pPr>
-              <w:rPr>
-                <w:rFonts w:ascii="Ubuntu Condensed" w:hAnsi="Ubuntu Condensed"/>
-                <w:sz w:val="20"/>
-                <w:lang w:eastAsia="en-GB"/>
-              </w:rPr>
-            </w:pPr>
-          </w:p>
-          <w:p>
-            <w:pPr>
+              <w:jc w:val="center"/>
               <w:rPr>
                 <w:rFonts w:ascii="Ubuntu Condensed" w:hAnsi="Ubuntu Condensed"/>
                 <w:sz w:val="20"/>
@@ -8358,7 +8374,7 @@
       </w:pPr>
     </w:p>
     <w:sectPr>
-      <w:footerReference w:type="default" r:id="rId17"/>
+      <w:footerReference w:type="default" r:id="rId20"/>
       <w:pgSz w:w="11906" w:h="16838" w:code="9"/>
       <w:pgMar w:top="255" w:right="567" w:bottom="255" w:left="567" w:header="0" w:footer="0" w:gutter="0"/>
       <w:cols w:space="708"/>
@@ -8469,7 +8485,7 @@
 <w:numbering xmlns:wpc="http://schemas.microsoft.com/office/word/2010/wordprocessingCanvas" xmlns:cx="http://schemas.microsoft.com/office/drawing/2014/chartex" xmlns:cx1="http://schemas.microsoft.com/office/drawing/2015/9/8/chartex" xmlns:cx2="http://schemas.microsoft.com/office/drawing/2015/10/21/chartex" xmlns:cx3="http://schemas.microsoft.com/office/drawing/2016/5/9/chartex" xmlns:cx4="http://schemas.microsoft.com/office/drawing/2016/5/10/chartex" xmlns:cx5="http://schemas.microsoft.com/office/drawing/2016/5/11/chartex" xmlns:cx6="http://schemas.microsoft.com/office/drawing/2016/5/12/chartex" xmlns:cx7="http://schemas.microsoft.com/office/drawing/2016/5/13/chartex" xmlns:cx8="http://schemas.microsoft.com/office/drawing/2016/5/14/chartex" xmlns:mc="http://schemas.openxmlformats.org/markup-compatibility/2006" xmlns:aink="http://schemas.microsoft.com/office/drawing/2016/ink" xmlns:am3d="http://schemas.microsoft.com/office/drawing/2017/model3d" xmlns:o="urn:schemas-microsoft-com:office:office" xmlns:r="http://schemas.openxmlformats.org/officeDocument/2006/relationships" xmlns:m="http://schemas.openxmlformats.org/officeDocument/2006/math" xmlns:v="urn:schemas-microsoft-com:vml" xmlns:wp14="http://schemas.microsoft.com/office/word/2010/wordprocessingDrawing" xmlns:wp="http://schemas.openxmlformats.org/drawingml/2006/wordprocessingDrawing" xmlns:w10="urn:schemas-microsoft-com:office:word" xmlns:w="http://schemas.openxmlformats.org/wordprocessingml/2006/main" xmlns:w14="http://schemas.microsoft.com/office/word/2010/wordml" xmlns:w15="http://schemas.microsoft.com/office/word/2012/wordml" xmlns:w16cid="http://schemas.microsoft.com/office/word/2016/wordml/cid" xmlns:w16se="http://schemas.microsoft.com/office/word/2015/wordml/symex" xmlns:wpg="http://schemas.microsoft.com/office/word/2010/wordprocessingGroup" xmlns:wpi="http://schemas.microsoft.com/office/word/2010/wordprocessingInk" xmlns:wne="http://schemas.microsoft.com/office/word/2006/wordml" xmlns:wps="http://schemas.microsoft.com/office/word/2010/wordprocessingShape" mc:Ignorable="w14 w15 w16se w16cid wp14">
   <w:numPicBullet w:numPicBulletId="0">
     <w:pict>
-      <v:shapetype w14:anchorId="656911C3" id="_x0000_t75" coordsize="21600,21600" o:spt="75" o:preferrelative="t" path="m@4@5l@4@11@9@11@9@5xe" filled="f" stroked="f">
+      <v:shapetype id="_x0000_t75" coordsize="21600,21600" o:spt="75" o:preferrelative="t" path="m@4@5l@4@11@9@11@9@5xe" filled="f" stroked="f">
         <v:stroke joinstyle="miter"/>
         <v:formulas>
           <v:f eqn="if lineDrawn pixelLineWidth 0"/>
@@ -8488,14 +8504,14 @@
         <v:path o:extrusionok="f" gradientshapeok="t" o:connecttype="rect"/>
         <o:lock v:ext="edit" aspectratio="t"/>
       </v:shapetype>
-      <v:shape id="_x0000_i1036" type="#_x0000_t75" style="width:13.3pt;height:13.3pt;visibility:visible" o:bullet="t">
+      <v:shape id="_x0000_i1140" type="#_x0000_t75" style="width:13.15pt;height:13.15pt;visibility:visible" o:bullet="t">
         <v:imagedata r:id="rId1" o:title="06"/>
       </v:shape>
     </w:pict>
   </w:numPicBullet>
   <w:numPicBullet w:numPicBulletId="1">
     <w:pict>
-      <v:shape id="_x0000_i1037" type="#_x0000_t75" style="width:23.8pt;height:13.85pt;visibility:visible" o:bullet="t">
+      <v:shape id="_x0000_i1141" type="#_x0000_t75" style="width:23.8pt;height:13.75pt;visibility:visible" o:bullet="t">
         <v:imagedata r:id="rId2" o:title="flag-UK"/>
       </v:shape>
     </w:pict>
@@ -12696,6 +12712,7 @@
     <w:lsdException w:name="HTML Sample" w:semiHidden="1" w:unhideWhenUsed="1"/>
     <w:lsdException w:name="HTML Typewriter" w:semiHidden="1" w:unhideWhenUsed="1"/>
     <w:lsdException w:name="HTML Variable" w:semiHidden="1" w:unhideWhenUsed="1"/>
+    <w:lsdException w:name="Normal Table" w:semiHidden="1" w:unhideWhenUsed="1"/>
     <w:lsdException w:name="annotation subject" w:semiHidden="1" w:unhideWhenUsed="1"/>
     <w:lsdException w:name="No List" w:semiHidden="1" w:unhideWhenUsed="1"/>
     <w:lsdException w:name="Outline List 1" w:semiHidden="1" w:unhideWhenUsed="1"/>
@@ -12738,8 +12755,11 @@
     <w:lsdException w:name="Table Contemporary" w:semiHidden="1" w:unhideWhenUsed="1"/>
     <w:lsdException w:name="Table Elegant" w:semiHidden="1" w:unhideWhenUsed="1"/>
     <w:lsdException w:name="Table Professional" w:semiHidden="1" w:unhideWhenUsed="1"/>
+    <w:lsdException w:name="Table Subtle 1" w:semiHidden="1" w:unhideWhenUsed="1"/>
     <w:lsdException w:name="Table Subtle 2" w:semiHidden="1" w:unhideWhenUsed="1"/>
     <w:lsdException w:name="Table Web 1" w:semiHidden="1" w:unhideWhenUsed="1"/>
+    <w:lsdException w:name="Table Web 2" w:semiHidden="1" w:unhideWhenUsed="1"/>
+    <w:lsdException w:name="Table Web 3" w:semiHidden="1" w:unhideWhenUsed="1"/>
     <w:lsdException w:name="Balloon Text" w:semiHidden="1" w:unhideWhenUsed="1"/>
     <w:lsdException w:name="Table Grid" w:uiPriority="59"/>
     <w:lsdException w:name="Table Theme" w:semiHidden="1" w:unhideWhenUsed="1"/>
@@ -13133,6 +13153,37 @@
       <w:u w:val="single"/>
     </w:rPr>
   </w:style>
+  <w:style w:type="character" w:styleId="UnresolvedMention">
+    <w:name w:val="Unresolved Mention"/>
+    <w:basedOn w:val="DefaultParagraphFont"/>
+    <w:uiPriority w:val="99"/>
+    <w:semiHidden/>
+    <w:unhideWhenUsed/>
+    <w:rsid w:val="00FB46BB"/>
+    <w:rPr>
+      <w:color w:val="605E5C"/>
+      <w:shd w:val="clear" w:color="auto" w:fill="E1DFDD"/>
+    </w:rPr>
+  </w:style>
+  <w:style w:type="paragraph" w:styleId="Caption">
+    <w:name w:val="caption"/>
+    <w:basedOn w:val="Normal"/>
+    <w:next w:val="Normal"/>
+    <w:uiPriority w:val="35"/>
+    <w:unhideWhenUsed/>
+    <w:qFormat/>
+    <w:rsid w:val="00233398"/>
+    <w:pPr>
+      <w:spacing w:line="240" w:lineRule="auto"/>
+    </w:pPr>
+    <w:rPr>
+      <w:i/>
+      <w:iCs/>
+      <w:color w:val="1F497D" w:themeColor="text2"/>
+      <w:sz w:val="18"/>
+      <w:szCs w:val="18"/>
+    </w:rPr>
+  </w:style>
 </w:styles>
 </file>
 
@@ -13426,7 +13477,7 @@
 </file>
 
 <file path=customXml/itemProps1.xml><?xml version="1.0" encoding="utf-8"?>
-<ds:datastoreItem xmlns:ds="http://schemas.openxmlformats.org/officeDocument/2006/customXml" ds:itemID="{7E9F34EB-828B-4193-B205-0FB3B2CC82DD}">
+<ds:datastoreItem xmlns:ds="http://schemas.openxmlformats.org/officeDocument/2006/customXml" ds:itemID="{A8BD6B50-B748-4A5C-9321-71225CE50FB5}">
   <ds:schemaRefs>
     <ds:schemaRef ds:uri="http://schemas.openxmlformats.org/officeDocument/2006/bibliography"/>
   </ds:schemaRefs>

</xml_diff>

<commit_message>
Edited desc. added TS.
</commit_message>
<xml_diff>
--- a/CV 2.0 Rafal Mucha.docx
+++ b/CV 2.0 Rafal Mucha.docx
@@ -260,7 +260,33 @@
                 <w:color w:val="868E96"/>
                 <w:shd w:val="clear" w:color="auto" w:fill="FFFFFF"/>
               </w:rPr>
-              <w:t>Economics master's degree graduate, working in the corporate finance sector. People focused, eager to learn new skills, proactive and keen on new challenges. Experienced in customer service, accounting, reporting, general IT and a self-trained programmer, focused on Front End Dev, mobile and automations.</w:t>
+              <w:t>Economics master's degree graduate, working in the corporate</w:t>
+            </w:r>
+            <w:r>
+              <w:rPr>
+                <w:rFonts w:ascii="Ubuntu Condensed" w:hAnsi="Ubuntu Condensed"/>
+                <w:color w:val="868E96"/>
+                <w:shd w:val="clear" w:color="auto" w:fill="FFFFFF"/>
+              </w:rPr>
+              <w:t xml:space="preserve"> IT</w:t>
+            </w:r>
+            <w:r>
+              <w:rPr>
+                <w:rFonts w:ascii="Ubuntu Condensed" w:hAnsi="Ubuntu Condensed"/>
+                <w:color w:val="868E96"/>
+                <w:shd w:val="clear" w:color="auto" w:fill="FFFFFF"/>
+              </w:rPr>
+              <w:t xml:space="preserve"> </w:t>
+            </w:r>
+            <w:bookmarkStart w:id="0" w:name="_GoBack"/>
+            <w:bookmarkEnd w:id="0"/>
+            <w:r>
+              <w:rPr>
+                <w:rFonts w:ascii="Ubuntu Condensed" w:hAnsi="Ubuntu Condensed"/>
+                <w:color w:val="868E96"/>
+                <w:shd w:val="clear" w:color="auto" w:fill="FFFFFF"/>
+              </w:rPr>
+              <w:t>sector. People focused, eager to learn new skills, proactive and keen on new challenges. Experienced in customer service, accounting, reporting, general IT and a self-trained programmer, focused on Front End Dev, mobile and automations.</w:t>
             </w:r>
           </w:p>
         </w:tc>
@@ -1407,8 +1433,6 @@
               </w:rPr>
               <w:t>SITE:</w:t>
             </w:r>
-            <w:bookmarkStart w:id="0" w:name="_GoBack"/>
-            <w:bookmarkEnd w:id="0"/>
           </w:p>
         </w:tc>
         <w:tc>
@@ -1642,10 +1666,10 @@
             </w:pPr>
             <w:r>
               <w:object w:dxaOrig="372" w:dyaOrig="216" w14:anchorId="28C3701A">
-                <v:shape id="_x0000_i1313" type="#_x0000_t75" style="width:13.75pt;height:7.5pt" o:ole="">
+                <v:shape id="_x0000_i1027" type="#_x0000_t75" style="width:13.75pt;height:7.5pt" o:ole="">
                   <v:imagedata r:id="rId14" o:title=""/>
                 </v:shape>
-                <o:OLEObject Type="Embed" ProgID="PBrush" ShapeID="_x0000_i1313" DrawAspect="Content" ObjectID="_1643098094" r:id="rId15"/>
+                <o:OLEObject Type="Embed" ProgID="PBrush" ShapeID="_x0000_i1027" DrawAspect="Content" ObjectID="_1645688155" r:id="rId15"/>
               </w:object>
             </w:r>
             <w:r>
@@ -2279,6 +2303,15 @@
                 <w:sz w:val="20"/>
               </w:rPr>
               <w:t>, React</w:t>
+            </w:r>
+            <w:r>
+              <w:rPr>
+                <w:rFonts w:ascii="Ubuntu Condensed" w:hAnsi="Ubuntu Condensed"/>
+                <w:b/>
+                <w:color w:val="969696"/>
+                <w:sz w:val="20"/>
+              </w:rPr>
+              <w:t>, TypeScript</w:t>
             </w:r>
           </w:p>
           <w:p>
@@ -7466,7 +7499,7 @@
                 <w:color w:val="FFFFFF" w:themeColor="background1"/>
                 <w:lang w:val="en-US"/>
               </w:rPr>
-              <w:t>ES6</w:t>
+              <w:t>VB 6</w:t>
             </w:r>
           </w:p>
         </w:tc>
@@ -8485,7 +8518,7 @@
 <w:numbering xmlns:wpc="http://schemas.microsoft.com/office/word/2010/wordprocessingCanvas" xmlns:cx="http://schemas.microsoft.com/office/drawing/2014/chartex" xmlns:cx1="http://schemas.microsoft.com/office/drawing/2015/9/8/chartex" xmlns:cx2="http://schemas.microsoft.com/office/drawing/2015/10/21/chartex" xmlns:cx3="http://schemas.microsoft.com/office/drawing/2016/5/9/chartex" xmlns:cx4="http://schemas.microsoft.com/office/drawing/2016/5/10/chartex" xmlns:cx5="http://schemas.microsoft.com/office/drawing/2016/5/11/chartex" xmlns:cx6="http://schemas.microsoft.com/office/drawing/2016/5/12/chartex" xmlns:cx7="http://schemas.microsoft.com/office/drawing/2016/5/13/chartex" xmlns:cx8="http://schemas.microsoft.com/office/drawing/2016/5/14/chartex" xmlns:mc="http://schemas.openxmlformats.org/markup-compatibility/2006" xmlns:aink="http://schemas.microsoft.com/office/drawing/2016/ink" xmlns:am3d="http://schemas.microsoft.com/office/drawing/2017/model3d" xmlns:o="urn:schemas-microsoft-com:office:office" xmlns:r="http://schemas.openxmlformats.org/officeDocument/2006/relationships" xmlns:m="http://schemas.openxmlformats.org/officeDocument/2006/math" xmlns:v="urn:schemas-microsoft-com:vml" xmlns:wp14="http://schemas.microsoft.com/office/word/2010/wordprocessingDrawing" xmlns:wp="http://schemas.openxmlformats.org/drawingml/2006/wordprocessingDrawing" xmlns:w10="urn:schemas-microsoft-com:office:word" xmlns:w="http://schemas.openxmlformats.org/wordprocessingml/2006/main" xmlns:w14="http://schemas.microsoft.com/office/word/2010/wordml" xmlns:w15="http://schemas.microsoft.com/office/word/2012/wordml" xmlns:w16cid="http://schemas.microsoft.com/office/word/2016/wordml/cid" xmlns:w16se="http://schemas.microsoft.com/office/word/2015/wordml/symex" xmlns:wpg="http://schemas.microsoft.com/office/word/2010/wordprocessingGroup" xmlns:wpi="http://schemas.microsoft.com/office/word/2010/wordprocessingInk" xmlns:wne="http://schemas.microsoft.com/office/word/2006/wordml" xmlns:wps="http://schemas.microsoft.com/office/word/2010/wordprocessingShape" mc:Ignorable="w14 w15 w16se w16cid wp14">
   <w:numPicBullet w:numPicBulletId="0">
     <w:pict>
-      <v:shapetype id="_x0000_t75" coordsize="21600,21600" o:spt="75" o:preferrelative="t" path="m@4@5l@4@11@9@11@9@5xe" filled="f" stroked="f">
+      <v:shapetype w14:anchorId="656911C3" id="_x0000_t75" coordsize="21600,21600" o:spt="75" o:preferrelative="t" path="m@4@5l@4@11@9@11@9@5xe" filled="f" stroked="f">
         <v:stroke joinstyle="miter"/>
         <v:formulas>
           <v:f eqn="if lineDrawn pixelLineWidth 0"/>
@@ -8504,14 +8537,14 @@
         <v:path o:extrusionok="f" gradientshapeok="t" o:connecttype="rect"/>
         <o:lock v:ext="edit" aspectratio="t"/>
       </v:shapetype>
-      <v:shape id="_x0000_i1140" type="#_x0000_t75" style="width:13.15pt;height:13.15pt;visibility:visible" o:bullet="t">
+      <v:shape id="_x0000_i1028" type="#_x0000_t75" style="width:13.15pt;height:13.15pt;visibility:visible" o:bullet="t">
         <v:imagedata r:id="rId1" o:title="06"/>
       </v:shape>
     </w:pict>
   </w:numPicBullet>
   <w:numPicBullet w:numPicBulletId="1">
     <w:pict>
-      <v:shape id="_x0000_i1141" type="#_x0000_t75" style="width:23.8pt;height:13.75pt;visibility:visible" o:bullet="t">
+      <v:shape id="_x0000_i1029" type="#_x0000_t75" style="width:23.8pt;height:13.75pt;visibility:visible" o:bullet="t">
         <v:imagedata r:id="rId2" o:title="flag-UK"/>
       </v:shape>
     </w:pict>
@@ -13477,7 +13510,7 @@
 </file>
 
 <file path=customXml/itemProps1.xml><?xml version="1.0" encoding="utf-8"?>
-<ds:datastoreItem xmlns:ds="http://schemas.openxmlformats.org/officeDocument/2006/customXml" ds:itemID="{A8BD6B50-B748-4A5C-9321-71225CE50FB5}">
+<ds:datastoreItem xmlns:ds="http://schemas.openxmlformats.org/officeDocument/2006/customXml" ds:itemID="{8F3270D3-EDE4-45E0-BC45-B8D48D109F41}">
   <ds:schemaRefs>
     <ds:schemaRef ds:uri="http://schemas.openxmlformats.org/officeDocument/2006/bibliography"/>
   </ds:schemaRefs>

</xml_diff>

<commit_message>
Skills in CV update.
</commit_message>
<xml_diff>
--- a/CV 2.0 Rafal Mucha.docx
+++ b/CV 2.0 Rafal Mucha.docx
@@ -276,17 +276,7 @@
                 <w:color w:val="868E96"/>
                 <w:shd w:val="clear" w:color="auto" w:fill="FFFFFF"/>
               </w:rPr>
-              <w:t xml:space="preserve"> </w:t>
-            </w:r>
-            <w:bookmarkStart w:id="0" w:name="_GoBack"/>
-            <w:bookmarkEnd w:id="0"/>
-            <w:r>
-              <w:rPr>
-                <w:rFonts w:ascii="Ubuntu Condensed" w:hAnsi="Ubuntu Condensed"/>
-                <w:color w:val="868E96"/>
-                <w:shd w:val="clear" w:color="auto" w:fill="FFFFFF"/>
-              </w:rPr>
-              <w:t>sector. People focused, eager to learn new skills, proactive and keen on new challenges. Experienced in customer service, accounting, reporting, general IT and a self-trained programmer, focused on Front End Dev, mobile and automations.</w:t>
+              <w:t xml:space="preserve"> sector. People focused, eager to learn new skills, proactive and keen on new challenges. Experienced in customer service, accounting, reporting, general IT and a self-trained programmer, focused on Front End Dev, mobile and automations.</w:t>
             </w:r>
           </w:p>
         </w:tc>
@@ -1669,7 +1659,7 @@
                 <v:shape id="_x0000_i1027" type="#_x0000_t75" style="width:13.75pt;height:7.5pt" o:ole="">
                   <v:imagedata r:id="rId14" o:title=""/>
                 </v:shape>
-                <o:OLEObject Type="Embed" ProgID="PBrush" ShapeID="_x0000_i1027" DrawAspect="Content" ObjectID="_1645688155" r:id="rId15"/>
+                <o:OLEObject Type="Embed" ProgID="PBrush" ShapeID="_x0000_i1027" DrawAspect="Content" ObjectID="_1646224648" r:id="rId15"/>
               </w:object>
             </w:r>
             <w:r>
@@ -4309,7 +4299,6 @@
                 <w:color w:val="969696"/>
                 <w:sz w:val="20"/>
               </w:rPr>
-              <w:lastRenderedPageBreak/>
               <w:t>Member of the office's Charity Team.</w:t>
             </w:r>
           </w:p>
@@ -4358,6 +4347,7 @@
                       <w:rFonts w:ascii="Ubuntu Condensed" w:hAnsi="Ubuntu Condensed"/>
                       <w:color w:val="FFFFFF" w:themeColor="background1"/>
                     </w:rPr>
+                    <w:lastRenderedPageBreak/>
                     <w:t>Mar 2016 – Jul 2016</w:t>
                   </w:r>
                 </w:p>
@@ -6639,6 +6629,14 @@
                 <w:color w:val="FFFFFF" w:themeColor="background1"/>
                 <w:lang w:val="en-US"/>
               </w:rPr>
+              <w:t xml:space="preserve"> M1M0, Programming Hub, Google,</w:t>
+            </w:r>
+            <w:r>
+              <w:rPr>
+                <w:rFonts w:ascii="Ubuntu Condensed" w:hAnsi="Ubuntu Condensed" w:cs="Dutch809PL-Roman"/>
+                <w:color w:val="FFFFFF" w:themeColor="background1"/>
+                <w:lang w:val="en-US"/>
+              </w:rPr>
               <w:t xml:space="preserve"> </w:t>
             </w:r>
             <w:r>
@@ -7499,7 +7497,7 @@
                 <w:color w:val="FFFFFF" w:themeColor="background1"/>
                 <w:lang w:val="en-US"/>
               </w:rPr>
-              <w:t>VB 6</w:t>
+              <w:t>ES6</w:t>
             </w:r>
           </w:p>
         </w:tc>
@@ -7668,6 +7666,138 @@
               </w:rPr>
               <w:t>React</w:t>
             </w:r>
+          </w:p>
+        </w:tc>
+        <w:tc>
+          <w:tcPr>
+            <w:tcW w:w="284" w:type="dxa"/>
+            <w:vMerge/>
+            <w:shd w:val="clear" w:color="auto" w:fill="389BBD"/>
+          </w:tcPr>
+          <w:p>
+            <w:pPr>
+              <w:jc w:val="both"/>
+              <w:rPr>
+                <w:rFonts w:ascii="Ubuntu Condensed" w:hAnsi="Ubuntu Condensed" w:cs="Dutch809PL-Roman"/>
+                <w:color w:val="FFFFFF" w:themeColor="background1"/>
+                <w:lang w:val="en-US"/>
+              </w:rPr>
+            </w:pPr>
+          </w:p>
+        </w:tc>
+        <w:tc>
+          <w:tcPr>
+            <w:tcW w:w="7797" w:type="dxa"/>
+            <w:vMerge/>
+          </w:tcPr>
+          <w:p>
+            <w:pPr>
+              <w:rPr>
+                <w:rFonts w:ascii="Ubuntu Condensed" w:hAnsi="Ubuntu Condensed"/>
+                <w:b/>
+                <w:color w:val="389BBD"/>
+                <w:sz w:val="36"/>
+              </w:rPr>
+            </w:pPr>
+          </w:p>
+        </w:tc>
+      </w:tr>
+      <w:tr>
+        <w:trPr>
+          <w:trHeight w:val="227"/>
+        </w:trPr>
+        <w:tc>
+          <w:tcPr>
+            <w:tcW w:w="284" w:type="dxa"/>
+            <w:vMerge/>
+            <w:shd w:val="clear" w:color="auto" w:fill="389BBD"/>
+          </w:tcPr>
+          <w:p>
+            <w:pPr>
+              <w:jc w:val="both"/>
+              <w:rPr>
+                <w:rFonts w:ascii="Ubuntu Condensed" w:hAnsi="Ubuntu Condensed" w:cs="Dutch809PL-Roman"/>
+                <w:color w:val="FFFFFF" w:themeColor="background1"/>
+                <w:lang w:val="en-US"/>
+              </w:rPr>
+            </w:pPr>
+          </w:p>
+        </w:tc>
+        <w:tc>
+          <w:tcPr>
+            <w:tcW w:w="1134" w:type="dxa"/>
+            <w:gridSpan w:val="2"/>
+            <w:tcBorders>
+              <w:top w:val="single" w:sz="8" w:space="0" w:color="4F81BD" w:themeColor="accent1"/>
+            </w:tcBorders>
+            <w:shd w:val="clear" w:color="auto" w:fill="389BBD"/>
+            <w:vAlign w:val="center"/>
+          </w:tcPr>
+          <w:p>
+            <w:pPr>
+              <w:rPr>
+                <w:rFonts w:ascii="Ubuntu Condensed" w:hAnsi="Ubuntu Condensed" w:cs="Dutch809PL-Roman"/>
+                <w:color w:val="FFFFFF" w:themeColor="background1"/>
+                <w:lang w:val="en-US"/>
+              </w:rPr>
+            </w:pPr>
+            <w:r>
+              <w:rPr>
+                <w:rFonts w:ascii="Ubuntu Condensed" w:hAnsi="Ubuntu Condensed" w:cs="Dutch809PL-Roman"/>
+                <w:color w:val="FFFFFF" w:themeColor="background1"/>
+                <w:lang w:val="en-US"/>
+              </w:rPr>
+              <w:t>VB 6</w:t>
+            </w:r>
+          </w:p>
+        </w:tc>
+        <w:tc>
+          <w:tcPr>
+            <w:tcW w:w="850" w:type="dxa"/>
+            <w:tcBorders>
+              <w:top w:val="single" w:sz="8" w:space="0" w:color="4F81BD" w:themeColor="accent1"/>
+            </w:tcBorders>
+            <w:shd w:val="clear" w:color="auto" w:fill="389BBD"/>
+            <w:vAlign w:val="center"/>
+          </w:tcPr>
+          <w:p>
+            <w:pPr>
+              <w:rPr>
+                <w:rFonts w:ascii="Ubuntu Condensed" w:hAnsi="Ubuntu Condensed" w:cs="Dutch809PL-Roman"/>
+                <w:color w:val="FFFFFF" w:themeColor="background1"/>
+                <w:lang w:val="en-US"/>
+              </w:rPr>
+            </w:pPr>
+            <w:r>
+              <w:rPr>
+                <w:rFonts w:ascii="Ubuntu Condensed" w:hAnsi="Ubuntu Condensed" w:cs="Dutch809PL-Roman"/>
+                <w:color w:val="FFFFFF" w:themeColor="background1"/>
+                <w:lang w:val="en-US"/>
+              </w:rPr>
+              <w:t>Vue 2</w:t>
+            </w:r>
+          </w:p>
+        </w:tc>
+        <w:tc>
+          <w:tcPr>
+            <w:tcW w:w="1134" w:type="dxa"/>
+            <w:gridSpan w:val="2"/>
+            <w:tcBorders>
+              <w:top w:val="single" w:sz="8" w:space="0" w:color="4F81BD" w:themeColor="accent1"/>
+            </w:tcBorders>
+            <w:shd w:val="clear" w:color="auto" w:fill="389BBD"/>
+            <w:vAlign w:val="center"/>
+          </w:tcPr>
+          <w:p>
+            <w:pPr>
+              <w:rPr>
+                <w:rFonts w:ascii="Ubuntu Condensed" w:hAnsi="Ubuntu Condensed" w:cs="Dutch809PL-Roman"/>
+                <w:color w:val="FFFFFF" w:themeColor="background1"/>
+                <w:lang w:val="en-US"/>
+              </w:rPr>
+            </w:pPr>
+            <w:bookmarkStart w:id="0" w:name="_GoBack"/>
+            <w:bookmarkEnd w:id="0"/>
           </w:p>
         </w:tc>
         <w:tc>
@@ -13510,7 +13640,7 @@
 </file>
 
 <file path=customXml/itemProps1.xml><?xml version="1.0" encoding="utf-8"?>
-<ds:datastoreItem xmlns:ds="http://schemas.openxmlformats.org/officeDocument/2006/customXml" ds:itemID="{8F3270D3-EDE4-45E0-BC45-B8D48D109F41}">
+<ds:datastoreItem xmlns:ds="http://schemas.openxmlformats.org/officeDocument/2006/customXml" ds:itemID="{FF0111D1-5198-4207-A304-662E0CC493D9}">
   <ds:schemaRefs>
     <ds:schemaRef ds:uri="http://schemas.openxmlformats.org/officeDocument/2006/bibliography"/>
   </ds:schemaRefs>

</xml_diff>

<commit_message>
New icons, hover effects, footer fix, portfolio start...
</commit_message>
<xml_diff>
--- a/CV 2.0 Rafal Mucha.docx
+++ b/CV 2.0 Rafal Mucha.docx
@@ -173,7 +173,7 @@
                 <w:szCs w:val="40"/>
                 <w:shd w:val="clear" w:color="auto" w:fill="868E96"/>
               </w:rPr>
-              <w:t xml:space="preserve">Continuous Improvement </w:t>
+              <w:t>Software Engineer</w:t>
             </w:r>
             <w:r>
               <w:rPr>
@@ -183,7 +183,7 @@
                 <w:szCs w:val="40"/>
                 <w:shd w:val="clear" w:color="auto" w:fill="868E96"/>
               </w:rPr>
-              <w:t xml:space="preserve">Leader </w:t>
+              <w:t xml:space="preserve"> </w:t>
             </w:r>
             <w:r>
               <w:rPr>
@@ -1676,10 +1676,10 @@
             </w:pPr>
             <w:r>
               <w:object w:dxaOrig="372" w:dyaOrig="216" w14:anchorId="28C3701A">
-                <v:shape id="_x0000_i1027" type="#_x0000_t75" style="width:13.4pt;height:7.55pt" o:ole="">
+                <v:shape id="_x0000_i1027" type="#_x0000_t75" style="width:13.5pt;height:7.5pt" o:ole="">
                   <v:imagedata r:id="rId14" o:title=""/>
                 </v:shape>
-                <o:OLEObject Type="Embed" ProgID="PBrush" ShapeID="_x0000_i1027" DrawAspect="Content" ObjectID="_1649688577" r:id="rId15"/>
+                <o:OLEObject Type="Embed" ProgID="PBrush" ShapeID="_x0000_i1027" DrawAspect="Content" ObjectID="_1652688773" r:id="rId15"/>
               </w:object>
             </w:r>
             <w:r>
@@ -2170,14 +2170,14 @@
                     <w:rPr>
                       <w:rFonts w:ascii="Ubuntu Condensed" w:hAnsi="Ubuntu Condensed"/>
                       <w:color w:val="FFFFFF" w:themeColor="background1"/>
-                      <w:lang w:val="pl-PL"/>
+                      <w:lang w:val="en-US"/>
                     </w:rPr>
                   </w:pPr>
                   <w:r>
                     <w:rPr>
                       <w:rFonts w:ascii="Ubuntu Condensed" w:hAnsi="Ubuntu Condensed"/>
                       <w:color w:val="FFFFFF" w:themeColor="background1"/>
-                      <w:lang w:val="pl-PL"/>
+                      <w:lang w:val="en-US"/>
                     </w:rPr>
                     <w:t>GFT</w:t>
                   </w:r>
@@ -2201,7 +2201,7 @@
                     <w:rPr>
                       <w:rFonts w:ascii="Ubuntu Condensed" w:hAnsi="Ubuntu Condensed"/>
                       <w:color w:val="FFFFFF" w:themeColor="background1"/>
-                      <w:lang w:val="pl-PL"/>
+                      <w:lang w:val="en-US"/>
                     </w:rPr>
                   </w:pPr>
                 </w:p>
@@ -2342,23 +2342,7 @@
                 <w:color w:val="969696"/>
                 <w:sz w:val="20"/>
               </w:rPr>
-              <w:t xml:space="preserve">Node.js, Express, </w:t>
-            </w:r>
-            <w:r>
-              <w:rPr>
-                <w:rFonts w:ascii="Ubuntu Condensed" w:hAnsi="Ubuntu Condensed"/>
-                <w:color w:val="969696"/>
-                <w:sz w:val="20"/>
-              </w:rPr>
-              <w:t>PostgreSQL</w:t>
-            </w:r>
-            <w:r>
-              <w:rPr>
-                <w:rFonts w:ascii="Ubuntu Condensed" w:hAnsi="Ubuntu Condensed"/>
-                <w:color w:val="969696"/>
-                <w:sz w:val="20"/>
-              </w:rPr>
-              <w:t>, Docker,</w:t>
+              <w:t>Node.js, Express, PostgreSQL, Docker,</w:t>
             </w:r>
           </w:p>
           <w:p>
@@ -4569,6 +4553,7 @@
                 <w:color w:val="969696"/>
                 <w:sz w:val="20"/>
               </w:rPr>
+              <w:lastRenderedPageBreak/>
               <w:t>Assistance with the updating/maintenance of project forecasts in liaison with Project Managers Invoice Processing (Accounts receivable and payable)</w:t>
             </w:r>
           </w:p>
@@ -4588,7 +4573,6 @@
                 <w:color w:val="969696"/>
                 <w:sz w:val="20"/>
               </w:rPr>
-              <w:lastRenderedPageBreak/>
               <w:t>Assistance with Co-ordination of Annual Business Plan and monthly forecasts</w:t>
             </w:r>
           </w:p>
@@ -7037,7 +7021,7 @@
                 <w:color w:val="FFFFFF" w:themeColor="background1"/>
                 <w:lang w:val="en-US"/>
               </w:rPr>
-              <w:t>English and German language certificates</w:t>
+              <w:t>English and German certificates</w:t>
             </w:r>
           </w:p>
           <w:p>
@@ -8155,7 +8139,7 @@
                 <w:color w:val="FFFFFF" w:themeColor="background1"/>
                 <w:lang w:val="en-US"/>
               </w:rPr>
-              <w:t>React</w:t>
+              <w:t>Express JS</w:t>
             </w:r>
           </w:p>
         </w:tc>
@@ -8238,7 +8222,7 @@
                 <w:color w:val="FFFFFF" w:themeColor="background1"/>
                 <w:lang w:val="en-US"/>
               </w:rPr>
-              <w:t>VB 6</w:t>
+              <w:t>React</w:t>
             </w:r>
           </w:p>
         </w:tc>
@@ -8265,7 +8249,7 @@
                 <w:color w:val="FFFFFF" w:themeColor="background1"/>
                 <w:lang w:val="en-US"/>
               </w:rPr>
-              <w:t>VB.Net</w:t>
+              <w:t>Redux</w:t>
             </w:r>
           </w:p>
         </w:tc>
@@ -8293,7 +8277,15 @@
                 <w:color w:val="FFFFFF" w:themeColor="background1"/>
                 <w:lang w:val="en-US"/>
               </w:rPr>
-              <w:t>Vue 2</w:t>
+              <w:t>Angular</w:t>
+            </w:r>
+            <w:r>
+              <w:rPr>
+                <w:rFonts w:ascii="Ubuntu Condensed" w:hAnsi="Ubuntu Condensed" w:cs="Dutch809PL-Roman"/>
+                <w:color w:val="FFFFFF" w:themeColor="background1"/>
+                <w:lang w:val="en-US"/>
+              </w:rPr>
+              <w:t xml:space="preserve"> 8</w:t>
             </w:r>
           </w:p>
         </w:tc>
@@ -8333,7 +8325,145 @@
       </w:tr>
       <w:tr>
         <w:trPr>
-          <w:trHeight w:val="226"/>
+          <w:trHeight w:val="72"/>
+        </w:trPr>
+        <w:tc>
+          <w:tcPr>
+            <w:tcW w:w="284" w:type="dxa"/>
+            <w:vMerge/>
+            <w:shd w:val="clear" w:color="auto" w:fill="389BBD"/>
+          </w:tcPr>
+          <w:p>
+            <w:pPr>
+              <w:jc w:val="both"/>
+              <w:rPr>
+                <w:rFonts w:ascii="Ubuntu Condensed" w:hAnsi="Ubuntu Condensed" w:cs="Dutch809PL-Roman"/>
+                <w:color w:val="FFFFFF" w:themeColor="background1"/>
+                <w:lang w:val="en-US"/>
+              </w:rPr>
+            </w:pPr>
+          </w:p>
+        </w:tc>
+        <w:tc>
+          <w:tcPr>
+            <w:tcW w:w="1134" w:type="dxa"/>
+            <w:gridSpan w:val="2"/>
+            <w:tcBorders>
+              <w:top w:val="single" w:sz="8" w:space="0" w:color="4F81BD" w:themeColor="accent1"/>
+            </w:tcBorders>
+            <w:shd w:val="clear" w:color="auto" w:fill="389BBD"/>
+            <w:vAlign w:val="center"/>
+          </w:tcPr>
+          <w:p>
+            <w:pPr>
+              <w:rPr>
+                <w:rFonts w:ascii="Ubuntu Condensed" w:hAnsi="Ubuntu Condensed" w:cs="Dutch809PL-Roman"/>
+                <w:color w:val="FFFFFF" w:themeColor="background1"/>
+                <w:lang w:val="en-US"/>
+              </w:rPr>
+            </w:pPr>
+            <w:r>
+              <w:rPr>
+                <w:rFonts w:ascii="Ubuntu Condensed" w:hAnsi="Ubuntu Condensed" w:cs="Dutch809PL-Roman"/>
+                <w:color w:val="FFFFFF" w:themeColor="background1"/>
+                <w:lang w:val="en-US"/>
+              </w:rPr>
+              <w:t>VB 6</w:t>
+            </w:r>
+          </w:p>
+        </w:tc>
+        <w:tc>
+          <w:tcPr>
+            <w:tcW w:w="850" w:type="dxa"/>
+            <w:tcBorders>
+              <w:top w:val="single" w:sz="8" w:space="0" w:color="4F81BD" w:themeColor="accent1"/>
+            </w:tcBorders>
+            <w:shd w:val="clear" w:color="auto" w:fill="389BBD"/>
+            <w:vAlign w:val="center"/>
+          </w:tcPr>
+          <w:p>
+            <w:pPr>
+              <w:rPr>
+                <w:rFonts w:ascii="Ubuntu Condensed" w:hAnsi="Ubuntu Condensed" w:cs="Dutch809PL-Roman"/>
+                <w:color w:val="FFFFFF" w:themeColor="background1"/>
+                <w:lang w:val="en-US"/>
+              </w:rPr>
+            </w:pPr>
+            <w:r>
+              <w:rPr>
+                <w:rFonts w:ascii="Ubuntu Condensed" w:hAnsi="Ubuntu Condensed" w:cs="Dutch809PL-Roman"/>
+                <w:color w:val="FFFFFF" w:themeColor="background1"/>
+                <w:lang w:val="en-US"/>
+              </w:rPr>
+              <w:t>VB.Net</w:t>
+            </w:r>
+          </w:p>
+        </w:tc>
+        <w:tc>
+          <w:tcPr>
+            <w:tcW w:w="1134" w:type="dxa"/>
+            <w:gridSpan w:val="2"/>
+            <w:tcBorders>
+              <w:top w:val="single" w:sz="8" w:space="0" w:color="4F81BD" w:themeColor="accent1"/>
+            </w:tcBorders>
+            <w:shd w:val="clear" w:color="auto" w:fill="389BBD"/>
+            <w:vAlign w:val="center"/>
+          </w:tcPr>
+          <w:p>
+            <w:pPr>
+              <w:rPr>
+                <w:rFonts w:ascii="Ubuntu Condensed" w:hAnsi="Ubuntu Condensed" w:cs="Dutch809PL-Roman"/>
+                <w:color w:val="FFFFFF" w:themeColor="background1"/>
+                <w:lang w:val="en-US"/>
+              </w:rPr>
+            </w:pPr>
+            <w:r>
+              <w:rPr>
+                <w:rFonts w:ascii="Ubuntu Condensed" w:hAnsi="Ubuntu Condensed" w:cs="Dutch809PL-Roman"/>
+                <w:color w:val="FFFFFF" w:themeColor="background1"/>
+                <w:lang w:val="en-US"/>
+              </w:rPr>
+              <w:t>Vue 2</w:t>
+            </w:r>
+          </w:p>
+        </w:tc>
+        <w:tc>
+          <w:tcPr>
+            <w:tcW w:w="284" w:type="dxa"/>
+            <w:vMerge/>
+            <w:shd w:val="clear" w:color="auto" w:fill="389BBD"/>
+          </w:tcPr>
+          <w:p>
+            <w:pPr>
+              <w:jc w:val="both"/>
+              <w:rPr>
+                <w:rFonts w:ascii="Ubuntu Condensed" w:hAnsi="Ubuntu Condensed" w:cs="Dutch809PL-Roman"/>
+                <w:color w:val="FFFFFF" w:themeColor="background1"/>
+                <w:lang w:val="en-US"/>
+              </w:rPr>
+            </w:pPr>
+          </w:p>
+        </w:tc>
+        <w:tc>
+          <w:tcPr>
+            <w:tcW w:w="7797" w:type="dxa"/>
+            <w:vMerge/>
+          </w:tcPr>
+          <w:p>
+            <w:pPr>
+              <w:rPr>
+                <w:rFonts w:ascii="Ubuntu Condensed" w:hAnsi="Ubuntu Condensed"/>
+                <w:b/>
+                <w:color w:val="389BBD"/>
+                <w:sz w:val="36"/>
+              </w:rPr>
+            </w:pPr>
+          </w:p>
+        </w:tc>
+      </w:tr>
+      <w:tr>
+        <w:trPr>
+          <w:trHeight w:val="81"/>
         </w:trPr>
         <w:tc>
           <w:tcPr>
@@ -8552,7 +8682,7 @@
                 <w:color w:val="FFFFFF" w:themeColor="background1"/>
                 <w:szCs w:val="20"/>
               </w:rPr>
-              <w:t xml:space="preserve"> currently German &amp; Japanese </w:t>
+              <w:t xml:space="preserve"> currently German</w:t>
             </w:r>
           </w:p>
           <w:p>
@@ -8588,7 +8718,39 @@
                 <w:color w:val="FFFFFF" w:themeColor="background1"/>
                 <w:szCs w:val="20"/>
               </w:rPr>
-              <w:t>Card games: Magic: The Gathering &amp; Poker</w:t>
+              <w:t>Board &amp; c</w:t>
+            </w:r>
+            <w:r>
+              <w:rPr>
+                <w:rFonts w:ascii="Ubuntu Condensed" w:hAnsi="Ubuntu Condensed"/>
+                <w:color w:val="FFFFFF" w:themeColor="background1"/>
+                <w:szCs w:val="20"/>
+              </w:rPr>
+              <w:t>ard games: Magic: The Gathering</w:t>
+            </w:r>
+            <w:r>
+              <w:rPr>
+                <w:rFonts w:ascii="Ubuntu Condensed" w:hAnsi="Ubuntu Condensed"/>
+                <w:color w:val="FFFFFF" w:themeColor="background1"/>
+                <w:szCs w:val="20"/>
+              </w:rPr>
+              <w:t>,</w:t>
+            </w:r>
+            <w:r>
+              <w:rPr>
+                <w:rFonts w:ascii="Ubuntu Condensed" w:hAnsi="Ubuntu Condensed"/>
+                <w:color w:val="FFFFFF" w:themeColor="background1"/>
+                <w:szCs w:val="20"/>
+              </w:rPr>
+              <w:t xml:space="preserve"> Poker</w:t>
+            </w:r>
+            <w:r>
+              <w:rPr>
+                <w:rFonts w:ascii="Ubuntu Condensed" w:hAnsi="Ubuntu Condensed"/>
+                <w:color w:val="FFFFFF" w:themeColor="background1"/>
+                <w:szCs w:val="20"/>
+              </w:rPr>
+              <w:t>…</w:t>
             </w:r>
           </w:p>
           <w:p>
@@ -9145,7 +9307,7 @@
 <w:numbering xmlns:wpc="http://schemas.microsoft.com/office/word/2010/wordprocessingCanvas" xmlns:cx="http://schemas.microsoft.com/office/drawing/2014/chartex" xmlns:cx1="http://schemas.microsoft.com/office/drawing/2015/9/8/chartex" xmlns:cx2="http://schemas.microsoft.com/office/drawing/2015/10/21/chartex" xmlns:cx3="http://schemas.microsoft.com/office/drawing/2016/5/9/chartex" xmlns:cx4="http://schemas.microsoft.com/office/drawing/2016/5/10/chartex" xmlns:cx5="http://schemas.microsoft.com/office/drawing/2016/5/11/chartex" xmlns:cx6="http://schemas.microsoft.com/office/drawing/2016/5/12/chartex" xmlns:cx7="http://schemas.microsoft.com/office/drawing/2016/5/13/chartex" xmlns:cx8="http://schemas.microsoft.com/office/drawing/2016/5/14/chartex" xmlns:mc="http://schemas.openxmlformats.org/markup-compatibility/2006" xmlns:aink="http://schemas.microsoft.com/office/drawing/2016/ink" xmlns:am3d="http://schemas.microsoft.com/office/drawing/2017/model3d" xmlns:o="urn:schemas-microsoft-com:office:office" xmlns:r="http://schemas.openxmlformats.org/officeDocument/2006/relationships" xmlns:m="http://schemas.openxmlformats.org/officeDocument/2006/math" xmlns:v="urn:schemas-microsoft-com:vml" xmlns:wp14="http://schemas.microsoft.com/office/word/2010/wordprocessingDrawing" xmlns:wp="http://schemas.openxmlformats.org/drawingml/2006/wordprocessingDrawing" xmlns:w10="urn:schemas-microsoft-com:office:word" xmlns:w="http://schemas.openxmlformats.org/wordprocessingml/2006/main" xmlns:w14="http://schemas.microsoft.com/office/word/2010/wordml" xmlns:w15="http://schemas.microsoft.com/office/word/2012/wordml" xmlns:w16cex="http://schemas.microsoft.com/office/word/2018/wordml/cex" xmlns:w16cid="http://schemas.microsoft.com/office/word/2016/wordml/cid" xmlns:w16="http://schemas.microsoft.com/office/word/2018/wordml" xmlns:w16se="http://schemas.microsoft.com/office/word/2015/wordml/symex" xmlns:wpg="http://schemas.microsoft.com/office/word/2010/wordprocessingGroup" xmlns:wpi="http://schemas.microsoft.com/office/word/2010/wordprocessingInk" xmlns:wne="http://schemas.microsoft.com/office/word/2006/wordml" xmlns:wps="http://schemas.microsoft.com/office/word/2010/wordprocessingShape" mc:Ignorable="w14 w15 w16se w16cid w16 w16cex wp14">
   <w:numPicBullet w:numPicBulletId="0">
     <w:pict>
-      <v:shapetype w14:anchorId="656911C3" id="_x0000_t75" coordsize="21600,21600" o:spt="75" o:preferrelative="t" path="m@4@5l@4@11@9@11@9@5xe" filled="f" stroked="f">
+      <v:shapetype id="_x0000_t75" coordsize="21600,21600" o:spt="75" o:preferrelative="t" path="m@4@5l@4@11@9@11@9@5xe" filled="f" stroked="f">
         <v:stroke joinstyle="miter"/>
         <v:formulas>
           <v:f eqn="if lineDrawn pixelLineWidth 0"/>
@@ -9164,14 +9326,14 @@
         <v:path o:extrusionok="f" gradientshapeok="t" o:connecttype="rect"/>
         <o:lock v:ext="edit" aspectratio="t"/>
       </v:shapetype>
-      <v:shape id="_x0000_i1229" type="#_x0000_t75" style="width:13.4pt;height:13.4pt;visibility:visible" o:bullet="t">
+      <v:shape id="_x0000_i1056" type="#_x0000_t75" style="width:13.5pt;height:13.5pt;visibility:visible" o:bullet="t">
         <v:imagedata r:id="rId1" o:title="06"/>
       </v:shape>
     </w:pict>
   </w:numPicBullet>
   <w:numPicBullet w:numPicBulletId="1">
     <w:pict>
-      <v:shape id="_x0000_i1230" type="#_x0000_t75" style="width:23.45pt;height:13.4pt;visibility:visible" o:bullet="t">
+      <v:shape id="_x0000_i1057" type="#_x0000_t75" style="width:23.5pt;height:13.5pt;visibility:visible" o:bullet="t">
         <v:imagedata r:id="rId2" o:title="flag-UK"/>
       </v:shape>
     </w:pict>
@@ -14369,7 +14531,7 @@
 </file>
 
 <file path=customXml/itemProps1.xml><?xml version="1.0" encoding="utf-8"?>
-<ds:datastoreItem xmlns:ds="http://schemas.openxmlformats.org/officeDocument/2006/customXml" ds:itemID="{74D5D7F9-4E15-4F6A-A85A-B17991754852}">
+<ds:datastoreItem xmlns:ds="http://schemas.openxmlformats.org/officeDocument/2006/customXml" ds:itemID="{26D242AD-6A52-4833-8333-582AD0E53928}">
   <ds:schemaRefs>
     <ds:schemaRef ds:uri="http://schemas.openxmlformats.org/officeDocument/2006/bibliography"/>
   </ds:schemaRefs>

</xml_diff>

<commit_message>
Added Angular & NestJS cert.
</commit_message>
<xml_diff>
--- a/CV 2.0 Rafal Mucha.docx
+++ b/CV 2.0 Rafal Mucha.docx
@@ -1679,7 +1679,7 @@
                 <v:shape id="_x0000_i1027" type="#_x0000_t75" style="width:13.5pt;height:7.5pt" o:ole="">
                   <v:imagedata r:id="rId14" o:title=""/>
                 </v:shape>
-                <o:OLEObject Type="Embed" ProgID="PBrush" ShapeID="_x0000_i1027" DrawAspect="Content" ObjectID="_1652688773" r:id="rId15"/>
+                <o:OLEObject Type="Embed" ProgID="PBrush" ShapeID="_x0000_i1027" DrawAspect="Content" ObjectID="_1653396099" r:id="rId15"/>
               </w:object>
             </w:r>
             <w:r>
@@ -7966,14 +7966,16 @@
                 <w:lang w:val="en-US"/>
               </w:rPr>
             </w:pPr>
+            <w:proofErr w:type="spellStart"/>
             <w:r>
               <w:rPr>
                 <w:rFonts w:ascii="Ubuntu Condensed" w:hAnsi="Ubuntu Condensed" w:cs="Dutch809PL-Roman"/>
                 <w:color w:val="FFFFFF" w:themeColor="background1"/>
                 <w:lang w:val="en-US"/>
               </w:rPr>
-              <w:t>ES6</w:t>
-            </w:r>
+              <w:t>NestJS</w:t>
+            </w:r>
+            <w:proofErr w:type="spellEnd"/>
           </w:p>
         </w:tc>
         <w:tc>
@@ -8285,7 +8287,7 @@
                 <w:color w:val="FFFFFF" w:themeColor="background1"/>
                 <w:lang w:val="en-US"/>
               </w:rPr>
-              <w:t xml:space="preserve"> 8</w:t>
+              <w:t xml:space="preserve"> 9</w:t>
             </w:r>
           </w:p>
         </w:tc>
@@ -9326,14 +9328,14 @@
         <v:path o:extrusionok="f" gradientshapeok="t" o:connecttype="rect"/>
         <o:lock v:ext="edit" aspectratio="t"/>
       </v:shapetype>
-      <v:shape id="_x0000_i1056" type="#_x0000_t75" style="width:13.5pt;height:13.5pt;visibility:visible" o:bullet="t">
+      <v:shape id="_x0000_i1125" type="#_x0000_t75" style="width:13.5pt;height:13.5pt;visibility:visible" o:bullet="t">
         <v:imagedata r:id="rId1" o:title="06"/>
       </v:shape>
     </w:pict>
   </w:numPicBullet>
   <w:numPicBullet w:numPicBulletId="1">
     <w:pict>
-      <v:shape id="_x0000_i1057" type="#_x0000_t75" style="width:23.5pt;height:13.5pt;visibility:visible" o:bullet="t">
+      <v:shape id="_x0000_i1126" type="#_x0000_t75" style="width:23.5pt;height:13.5pt;visibility:visible" o:bullet="t">
         <v:imagedata r:id="rId2" o:title="flag-UK"/>
       </v:shape>
     </w:pict>
@@ -14531,7 +14533,7 @@
 </file>
 
 <file path=customXml/itemProps1.xml><?xml version="1.0" encoding="utf-8"?>
-<ds:datastoreItem xmlns:ds="http://schemas.openxmlformats.org/officeDocument/2006/customXml" ds:itemID="{26D242AD-6A52-4833-8333-582AD0E53928}">
+<ds:datastoreItem xmlns:ds="http://schemas.openxmlformats.org/officeDocument/2006/customXml" ds:itemID="{FB0D8D62-BB19-4CCA-B730-ACD791E8DB3A}">
   <ds:schemaRefs>
     <ds:schemaRef ds:uri="http://schemas.openxmlformats.org/officeDocument/2006/bibliography"/>
   </ds:schemaRefs>

</xml_diff>

<commit_message>
Added Ionic cert, seperated CSS & JS, fixed btns, added new effects
</commit_message>
<xml_diff>
--- a/CV 2.0 Rafal Mucha.docx
+++ b/CV 2.0 Rafal Mucha.docx
@@ -1676,10 +1676,10 @@
             </w:pPr>
             <w:r>
               <w:object w:dxaOrig="372" w:dyaOrig="216" w14:anchorId="28C3701A">
-                <v:shape id="_x0000_i1063" type="#_x0000_t75" style="width:13.5pt;height:7.5pt" o:ole="">
+                <v:shape id="_x0000_i1027" type="#_x0000_t75" style="width:13.5pt;height:7.5pt" o:ole="">
                   <v:imagedata r:id="rId14" o:title=""/>
                 </v:shape>
-                <o:OLEObject Type="Embed" ProgID="PBrush" ShapeID="_x0000_i1063" DrawAspect="Content" ObjectID="_1654586682" r:id="rId15"/>
+                <o:OLEObject Type="Embed" ProgID="PBrush" ShapeID="_x0000_i1027" DrawAspect="Content" ObjectID="_1655974878" r:id="rId15"/>
               </w:object>
             </w:r>
             <w:r>
@@ -2366,6 +2366,14 @@
                 <w:sz w:val="20"/>
               </w:rPr>
               <w:t>TypeScript, SASS</w:t>
+            </w:r>
+            <w:r>
+              <w:rPr>
+                <w:rFonts w:ascii="Ubuntu Condensed" w:hAnsi="Ubuntu Condensed"/>
+                <w:color w:val="969696"/>
+                <w:sz w:val="20"/>
+              </w:rPr>
+              <w:t>, Figma</w:t>
             </w:r>
           </w:p>
           <w:p>
@@ -7809,15 +7817,7 @@
                 <w:color w:val="FFFFFF" w:themeColor="background1"/>
                 <w:lang w:val="en-US"/>
               </w:rPr>
-              <w:t>Node</w:t>
-            </w:r>
-            <w:r>
-              <w:rPr>
-                <w:rFonts w:ascii="Ubuntu Condensed" w:hAnsi="Ubuntu Condensed" w:cs="Dutch809PL-Roman"/>
-                <w:color w:val="FFFFFF" w:themeColor="background1"/>
-                <w:lang w:val="en-US"/>
-              </w:rPr>
-              <w:t>JS</w:t>
+              <w:t>NodeJS</w:t>
             </w:r>
           </w:p>
         </w:tc>
@@ -7884,15 +7884,7 @@
                 <w:color w:val="FFFFFF" w:themeColor="background1"/>
                 <w:lang w:val="en-US"/>
               </w:rPr>
-              <w:t>Express</w:t>
-            </w:r>
-            <w:r>
-              <w:rPr>
-                <w:rFonts w:ascii="Ubuntu Condensed" w:hAnsi="Ubuntu Condensed" w:cs="Dutch809PL-Roman"/>
-                <w:color w:val="FFFFFF" w:themeColor="background1"/>
-                <w:lang w:val="en-US"/>
-              </w:rPr>
-              <w:t>JS</w:t>
+              <w:t>ExpressJS</w:t>
             </w:r>
           </w:p>
         </w:tc>
@@ -8033,7 +8025,7 @@
                 <w:color w:val="FFFFFF" w:themeColor="background1"/>
                 <w:lang w:val="en-US"/>
               </w:rPr>
-              <w:t>Ruby</w:t>
+              <w:t>Ionic</w:t>
             </w:r>
           </w:p>
         </w:tc>
@@ -9339,7 +9331,7 @@
 <w:numbering xmlns:wpc="http://schemas.microsoft.com/office/word/2010/wordprocessingCanvas" xmlns:cx="http://schemas.microsoft.com/office/drawing/2014/chartex" xmlns:cx1="http://schemas.microsoft.com/office/drawing/2015/9/8/chartex" xmlns:cx2="http://schemas.microsoft.com/office/drawing/2015/10/21/chartex" xmlns:cx3="http://schemas.microsoft.com/office/drawing/2016/5/9/chartex" xmlns:cx4="http://schemas.microsoft.com/office/drawing/2016/5/10/chartex" xmlns:cx5="http://schemas.microsoft.com/office/drawing/2016/5/11/chartex" xmlns:cx6="http://schemas.microsoft.com/office/drawing/2016/5/12/chartex" xmlns:cx7="http://schemas.microsoft.com/office/drawing/2016/5/13/chartex" xmlns:cx8="http://schemas.microsoft.com/office/drawing/2016/5/14/chartex" xmlns:mc="http://schemas.openxmlformats.org/markup-compatibility/2006" xmlns:aink="http://schemas.microsoft.com/office/drawing/2016/ink" xmlns:am3d="http://schemas.microsoft.com/office/drawing/2017/model3d" xmlns:o="urn:schemas-microsoft-com:office:office" xmlns:r="http://schemas.openxmlformats.org/officeDocument/2006/relationships" xmlns:m="http://schemas.openxmlformats.org/officeDocument/2006/math" xmlns:v="urn:schemas-microsoft-com:vml" xmlns:wp14="http://schemas.microsoft.com/office/word/2010/wordprocessingDrawing" xmlns:wp="http://schemas.openxmlformats.org/drawingml/2006/wordprocessingDrawing" xmlns:w10="urn:schemas-microsoft-com:office:word" xmlns:w="http://schemas.openxmlformats.org/wordprocessingml/2006/main" xmlns:w14="http://schemas.microsoft.com/office/word/2010/wordml" xmlns:w15="http://schemas.microsoft.com/office/word/2012/wordml" xmlns:w16cex="http://schemas.microsoft.com/office/word/2018/wordml/cex" xmlns:w16cid="http://schemas.microsoft.com/office/word/2016/wordml/cid" xmlns:w16="http://schemas.microsoft.com/office/word/2018/wordml" xmlns:w16se="http://schemas.microsoft.com/office/word/2015/wordml/symex" xmlns:wpg="http://schemas.microsoft.com/office/word/2010/wordprocessingGroup" xmlns:wpi="http://schemas.microsoft.com/office/word/2010/wordprocessingInk" xmlns:wne="http://schemas.microsoft.com/office/word/2006/wordml" xmlns:wps="http://schemas.microsoft.com/office/word/2010/wordprocessingShape" mc:Ignorable="w14 w15 w16se w16cid w16 w16cex wp14">
   <w:numPicBullet w:numPicBulletId="0">
     <w:pict>
-      <v:shapetype id="_x0000_t75" coordsize="21600,21600" o:spt="75" o:preferrelative="t" path="m@4@5l@4@11@9@11@9@5xe" filled="f" stroked="f">
+      <v:shapetype w14:anchorId="656911C3" id="_x0000_t75" coordsize="21600,21600" o:spt="75" o:preferrelative="t" path="m@4@5l@4@11@9@11@9@5xe" filled="f" stroked="f">
         <v:stroke joinstyle="miter"/>
         <v:formulas>
           <v:f eqn="if lineDrawn pixelLineWidth 0"/>
@@ -9358,14 +9350,14 @@
         <v:path o:extrusionok="f" gradientshapeok="t" o:connecttype="rect"/>
         <o:lock v:ext="edit" aspectratio="t"/>
       </v:shapetype>
-      <v:shape id="_x0000_i1107" type="#_x0000_t75" style="width:13.5pt;height:13.5pt;visibility:visible" o:bullet="t">
+      <v:shape id="_x0000_i1054" type="#_x0000_t75" style="width:13.5pt;height:13.5pt;visibility:visible" o:bullet="t">
         <v:imagedata r:id="rId1" o:title="06"/>
       </v:shape>
     </w:pict>
   </w:numPicBullet>
   <w:numPicBullet w:numPicBulletId="1">
     <w:pict>
-      <v:shape id="_x0000_i1108" type="#_x0000_t75" style="width:23.5pt;height:13.5pt;visibility:visible" o:bullet="t">
+      <v:shape id="_x0000_i1055" type="#_x0000_t75" style="width:23.5pt;height:13.5pt;visibility:visible" o:bullet="t">
         <v:imagedata r:id="rId2" o:title="flag-UK"/>
       </v:shape>
     </w:pict>
@@ -14078,6 +14070,7 @@
   <w:style w:type="character" w:default="1" w:styleId="DefaultParagraphFont">
     <w:name w:val="Default Paragraph Font"/>
     <w:uiPriority w:val="1"/>
+    <w:semiHidden/>
     <w:unhideWhenUsed/>
   </w:style>
   <w:style w:type="table" w:default="1" w:styleId="TableNormal">
@@ -14562,7 +14555,7 @@
 </file>
 
 <file path=customXml/itemProps1.xml><?xml version="1.0" encoding="utf-8"?>
-<ds:datastoreItem xmlns:ds="http://schemas.openxmlformats.org/officeDocument/2006/customXml" ds:itemID="{009B52FE-1112-46AB-A64B-C6E5C272B9CA}">
+<ds:datastoreItem xmlns:ds="http://schemas.openxmlformats.org/officeDocument/2006/customXml" ds:itemID="{44F0461B-4B0E-4728-A6A0-D92835E2380C}">
   <ds:schemaRefs>
     <ds:schemaRef ds:uri="http://schemas.openxmlformats.org/officeDocument/2006/bibliography"/>
   </ds:schemaRefs>

</xml_diff>

<commit_message>
Added Elm cert, removed unused languages from CV
</commit_message>
<xml_diff>
--- a/CV 2.0 Rafal Mucha.docx
+++ b/CV 2.0 Rafal Mucha.docx
@@ -1679,7 +1679,7 @@
                 <v:shape id="_x0000_i1027" type="#_x0000_t75" style="width:13.5pt;height:7.5pt" o:ole="">
                   <v:imagedata r:id="rId14" o:title=""/>
                 </v:shape>
-                <o:OLEObject Type="Embed" ProgID="PBrush" ShapeID="_x0000_i1027" DrawAspect="Content" ObjectID="_1655974878" r:id="rId15"/>
+                <o:OLEObject Type="Embed" ProgID="PBrush" ShapeID="_x0000_i1027" DrawAspect="Content" ObjectID="_1656444784" r:id="rId15"/>
               </w:object>
             </w:r>
             <w:r>
@@ -8108,7 +8108,7 @@
                 <w:color w:val="FFFFFF" w:themeColor="background1"/>
                 <w:lang w:val="en-US"/>
               </w:rPr>
-              <w:t>C</w:t>
+              <w:t>Python 3</w:t>
             </w:r>
           </w:p>
         </w:tc>
@@ -8135,15 +8135,7 @@
                 <w:color w:val="FFFFFF" w:themeColor="background1"/>
                 <w:lang w:val="en-US"/>
               </w:rPr>
-              <w:t>C</w:t>
-            </w:r>
-            <w:r>
-              <w:rPr>
-                <w:rFonts w:ascii="Ubuntu Condensed" w:hAnsi="Ubuntu Condensed" w:cs="Dutch809PL-Roman"/>
-                <w:color w:val="FFFFFF" w:themeColor="background1"/>
-                <w:lang w:val="en-US"/>
-              </w:rPr>
-              <w:t>++</w:t>
+              <w:t>JAVA</w:t>
             </w:r>
           </w:p>
         </w:tc>
@@ -8254,145 +8246,7 @@
                 <w:color w:val="FFFFFF" w:themeColor="background1"/>
                 <w:lang w:val="en-US"/>
               </w:rPr>
-              <w:t>JAVA</w:t>
-            </w:r>
-          </w:p>
-        </w:tc>
-        <w:tc>
-          <w:tcPr>
-            <w:tcW w:w="850" w:type="dxa"/>
-            <w:tcBorders>
-              <w:top w:val="single" w:sz="8" w:space="0" w:color="4F81BD" w:themeColor="accent1"/>
-            </w:tcBorders>
-            <w:shd w:val="clear" w:color="auto" w:fill="389BBD"/>
-            <w:vAlign w:val="center"/>
-          </w:tcPr>
-          <w:p>
-            <w:pPr>
-              <w:rPr>
-                <w:rFonts w:ascii="Ubuntu Condensed" w:hAnsi="Ubuntu Condensed" w:cs="Dutch809PL-Roman"/>
-                <w:color w:val="FFFFFF" w:themeColor="background1"/>
-                <w:lang w:val="en-US"/>
-              </w:rPr>
-            </w:pPr>
-            <w:r>
-              <w:rPr>
-                <w:rFonts w:ascii="Ubuntu Condensed" w:hAnsi="Ubuntu Condensed" w:cs="Dutch809PL-Roman"/>
-                <w:color w:val="FFFFFF" w:themeColor="background1"/>
-                <w:lang w:val="en-US"/>
-              </w:rPr>
-              <w:t>Kotlin</w:t>
-            </w:r>
-          </w:p>
-        </w:tc>
-        <w:tc>
-          <w:tcPr>
-            <w:tcW w:w="1134" w:type="dxa"/>
-            <w:gridSpan w:val="2"/>
-            <w:tcBorders>
-              <w:top w:val="single" w:sz="8" w:space="0" w:color="4F81BD" w:themeColor="accent1"/>
-            </w:tcBorders>
-            <w:shd w:val="clear" w:color="auto" w:fill="389BBD"/>
-            <w:vAlign w:val="center"/>
-          </w:tcPr>
-          <w:p>
-            <w:pPr>
-              <w:rPr>
-                <w:rFonts w:ascii="Ubuntu Condensed" w:hAnsi="Ubuntu Condensed" w:cs="Dutch809PL-Roman"/>
-                <w:color w:val="FFFFFF" w:themeColor="background1"/>
-                <w:lang w:val="en-US"/>
-              </w:rPr>
-            </w:pPr>
-            <w:r>
-              <w:rPr>
-                <w:rFonts w:ascii="Ubuntu Condensed" w:hAnsi="Ubuntu Condensed" w:cs="Dutch809PL-Roman"/>
-                <w:color w:val="FFFFFF" w:themeColor="background1"/>
-                <w:lang w:val="en-US"/>
-              </w:rPr>
-              <w:t>Python 3</w:t>
-            </w:r>
-          </w:p>
-        </w:tc>
-        <w:tc>
-          <w:tcPr>
-            <w:tcW w:w="284" w:type="dxa"/>
-            <w:vMerge/>
-            <w:shd w:val="clear" w:color="auto" w:fill="389BBD"/>
-          </w:tcPr>
-          <w:p>
-            <w:pPr>
-              <w:jc w:val="both"/>
-              <w:rPr>
-                <w:rFonts w:ascii="Ubuntu Condensed" w:hAnsi="Ubuntu Condensed" w:cs="Dutch809PL-Roman"/>
-                <w:color w:val="FFFFFF" w:themeColor="background1"/>
-                <w:lang w:val="en-US"/>
-              </w:rPr>
-            </w:pPr>
-          </w:p>
-        </w:tc>
-        <w:tc>
-          <w:tcPr>
-            <w:tcW w:w="7797" w:type="dxa"/>
-            <w:vMerge/>
-          </w:tcPr>
-          <w:p>
-            <w:pPr>
-              <w:rPr>
-                <w:rFonts w:ascii="Ubuntu Condensed" w:hAnsi="Ubuntu Condensed"/>
-                <w:b/>
-                <w:color w:val="389BBD"/>
-                <w:sz w:val="36"/>
-              </w:rPr>
-            </w:pPr>
-          </w:p>
-        </w:tc>
-      </w:tr>
-      <w:tr>
-        <w:trPr>
-          <w:trHeight w:val="72"/>
-        </w:trPr>
-        <w:tc>
-          <w:tcPr>
-            <w:tcW w:w="284" w:type="dxa"/>
-            <w:vMerge/>
-            <w:shd w:val="clear" w:color="auto" w:fill="389BBD"/>
-          </w:tcPr>
-          <w:p>
-            <w:pPr>
-              <w:jc w:val="both"/>
-              <w:rPr>
-                <w:rFonts w:ascii="Ubuntu Condensed" w:hAnsi="Ubuntu Condensed" w:cs="Dutch809PL-Roman"/>
-                <w:color w:val="FFFFFF" w:themeColor="background1"/>
-                <w:lang w:val="en-US"/>
-              </w:rPr>
-            </w:pPr>
-          </w:p>
-        </w:tc>
-        <w:tc>
-          <w:tcPr>
-            <w:tcW w:w="1134" w:type="dxa"/>
-            <w:gridSpan w:val="2"/>
-            <w:tcBorders>
-              <w:top w:val="single" w:sz="8" w:space="0" w:color="4F81BD" w:themeColor="accent1"/>
-            </w:tcBorders>
-            <w:shd w:val="clear" w:color="auto" w:fill="389BBD"/>
-            <w:vAlign w:val="center"/>
-          </w:tcPr>
-          <w:p>
-            <w:pPr>
-              <w:rPr>
-                <w:rFonts w:ascii="Ubuntu Condensed" w:hAnsi="Ubuntu Condensed" w:cs="Dutch809PL-Roman"/>
-                <w:color w:val="FFFFFF" w:themeColor="background1"/>
-                <w:lang w:val="en-US"/>
-              </w:rPr>
-            </w:pPr>
-            <w:r>
-              <w:rPr>
-                <w:rFonts w:ascii="Ubuntu Condensed" w:hAnsi="Ubuntu Condensed" w:cs="Dutch809PL-Roman"/>
-                <w:color w:val="FFFFFF" w:themeColor="background1"/>
-                <w:lang w:val="en-US"/>
-              </w:rPr>
-              <w:t>VB 6</w:t>
+              <w:t>Flutter</w:t>
             </w:r>
           </w:p>
         </w:tc>
@@ -9350,14 +9204,14 @@
         <v:path o:extrusionok="f" gradientshapeok="t" o:connecttype="rect"/>
         <o:lock v:ext="edit" aspectratio="t"/>
       </v:shapetype>
-      <v:shape id="_x0000_i1054" type="#_x0000_t75" style="width:13.5pt;height:13.5pt;visibility:visible" o:bullet="t">
+      <v:shape id="_x0000_i1052" type="#_x0000_t75" style="width:13.5pt;height:13.5pt;visibility:visible" o:bullet="t">
         <v:imagedata r:id="rId1" o:title="06"/>
       </v:shape>
     </w:pict>
   </w:numPicBullet>
   <w:numPicBullet w:numPicBulletId="1">
     <w:pict>
-      <v:shape id="_x0000_i1055" type="#_x0000_t75" style="width:23.5pt;height:13.5pt;visibility:visible" o:bullet="t">
+      <v:shape id="_x0000_i1053" type="#_x0000_t75" style="width:23.5pt;height:13.5pt;visibility:visible" o:bullet="t">
         <v:imagedata r:id="rId2" o:title="flag-UK"/>
       </v:shape>
     </w:pict>
@@ -14555,7 +14409,7 @@
 </file>
 
 <file path=customXml/itemProps1.xml><?xml version="1.0" encoding="utf-8"?>
-<ds:datastoreItem xmlns:ds="http://schemas.openxmlformats.org/officeDocument/2006/customXml" ds:itemID="{44F0461B-4B0E-4728-A6A0-D92835E2380C}">
+<ds:datastoreItem xmlns:ds="http://schemas.openxmlformats.org/officeDocument/2006/customXml" ds:itemID="{28729D84-D5D3-430C-9D94-849A71A53E73}">
   <ds:schemaRefs>
     <ds:schemaRef ds:uri="http://schemas.openxmlformats.org/officeDocument/2006/bibliography"/>
   </ds:schemaRefs>

</xml_diff>

<commit_message>
Change to CG exp. structure
</commit_message>
<xml_diff>
--- a/CV 2.0 Rafal Mucha.docx
+++ b/CV 2.0 Rafal Mucha.docx
@@ -1593,7 +1593,7 @@
                 <v:shape id="_x0000_i1027" type="#_x0000_t75" style="width:13.5pt;height:7.5pt" o:ole="">
                   <v:imagedata r:id="rId14" o:title=""/>
                 </v:shape>
-                <o:OLEObject Type="Embed" ProgID="PBrush" ShapeID="_x0000_i1027" DrawAspect="Content" ObjectID="_1682502535" r:id="rId15"/>
+                <o:OLEObject Type="Embed" ProgID="PBrush" ShapeID="_x0000_i1027" DrawAspect="Content" ObjectID="_1683538409" r:id="rId15"/>
               </w:object>
             </w:r>
             <w:r>
@@ -2117,12 +2117,28 @@
                       <w:lang w:val="en-US"/>
                     </w:rPr>
                   </w:pPr>
+                  <w:proofErr w:type="spellStart"/>
                   <w:r>
                     <w:rPr>
                       <w:rFonts w:ascii="Ubuntu Condensed" w:hAnsi="Ubuntu Condensed"/>
                       <w:color w:val="FFFFFF" w:themeColor="background1"/>
                     </w:rPr>
-                    <w:t>FrontEnd Developer</w:t>
+                    <w:t>FrontEnd</w:t>
+                  </w:r>
+                  <w:proofErr w:type="spellEnd"/>
+                  <w:r>
+                    <w:rPr>
+                      <w:rFonts w:ascii="Ubuntu Condensed" w:hAnsi="Ubuntu Condensed"/>
+                      <w:color w:val="FFFFFF" w:themeColor="background1"/>
+                    </w:rPr>
+                    <w:t xml:space="preserve"> UI</w:t>
+                  </w:r>
+                  <w:r>
+                    <w:rPr>
+                      <w:rFonts w:ascii="Ubuntu Condensed" w:hAnsi="Ubuntu Condensed"/>
+                      <w:color w:val="FFFFFF" w:themeColor="background1"/>
+                    </w:rPr>
+                    <w:t xml:space="preserve"> Developer</w:t>
                   </w:r>
                 </w:p>
               </w:tc>
@@ -2247,6 +2263,17 @@
               </w:rPr>
               <w:t>Git, GitLab, Figma</w:t>
             </w:r>
+          </w:p>
+          <w:p>
+            <w:pPr>
+              <w:pStyle w:val="Akapitzlist"/>
+              <w:jc w:val="both"/>
+              <w:rPr>
+                <w:rFonts w:ascii="Ubuntu Condensed" w:hAnsi="Ubuntu Condensed"/>
+                <w:color w:val="969696"/>
+                <w:sz w:val="20"/>
+              </w:rPr>
+            </w:pPr>
           </w:p>
           <w:tbl>
             <w:tblPr>
@@ -2618,6 +2645,17 @@
               <w:t>Working in Scrum methodology</w:t>
             </w:r>
           </w:p>
+          <w:p>
+            <w:pPr>
+              <w:spacing w:line="276" w:lineRule="auto"/>
+              <w:jc w:val="both"/>
+              <w:rPr>
+                <w:rFonts w:ascii="Ubuntu Condensed" w:hAnsi="Ubuntu Condensed"/>
+                <w:color w:val="969696"/>
+                <w:sz w:val="20"/>
+              </w:rPr>
+            </w:pPr>
+          </w:p>
           <w:tbl>
             <w:tblPr>
               <w:tblStyle w:val="Tabela-Siatka"/>
@@ -2663,7 +2701,28 @@
                       <w:rFonts w:ascii="Ubuntu Condensed" w:hAnsi="Ubuntu Condensed"/>
                       <w:color w:val="FFFFFF" w:themeColor="background1"/>
                     </w:rPr>
-                    <w:t xml:space="preserve">Jul 2019 – </w:t>
+                    <w:t>Feb</w:t>
+                  </w:r>
+                  <w:r>
+                    <w:rPr>
+                      <w:rFonts w:ascii="Ubuntu Condensed" w:hAnsi="Ubuntu Condensed"/>
+                      <w:color w:val="FFFFFF" w:themeColor="background1"/>
+                    </w:rPr>
+                    <w:t xml:space="preserve"> 2019 </w:t>
+                  </w:r>
+                  <w:r>
+                    <w:rPr>
+                      <w:rFonts w:ascii="Ubuntu Condensed" w:hAnsi="Ubuntu Condensed"/>
+                      <w:color w:val="FFFFFF" w:themeColor="background1"/>
+                    </w:rPr>
+                    <w:t>-</w:t>
+                  </w:r>
+                  <w:r>
+                    <w:rPr>
+                      <w:rFonts w:ascii="Ubuntu Condensed" w:hAnsi="Ubuntu Condensed"/>
+                      <w:color w:val="FFFFFF" w:themeColor="background1"/>
+                    </w:rPr>
+                    <w:t xml:space="preserve"> </w:t>
                   </w:r>
                   <w:r>
                     <w:rPr>
@@ -2737,9 +2796,9 @@
                     <w:jc w:val="center"/>
                     <w:rPr>
                       <w:rFonts w:ascii="Ubuntu Condensed" w:hAnsi="Ubuntu Condensed"/>
+                      <w:b/>
                       <w:color w:val="FFFFFF" w:themeColor="background1"/>
-                      <w:sz w:val="28"/>
-                      <w:lang w:val="en-US"/>
+                      <w:shd w:val="clear" w:color="auto" w:fill="A6A6A6" w:themeFill="background1" w:themeFillShade="A6"/>
                     </w:rPr>
                   </w:pPr>
                   <w:r>
@@ -2775,494 +2834,6 @@
                     <w:t>Web Developer</w:t>
                   </w:r>
                 </w:p>
-              </w:tc>
-            </w:tr>
-          </w:tbl>
-          <w:p>
-            <w:pPr>
-              <w:jc w:val="both"/>
-              <w:rPr>
-                <w:rFonts w:ascii="Ubuntu Condensed" w:hAnsi="Ubuntu Condensed"/>
-                <w:color w:val="969696"/>
-                <w:sz w:val="20"/>
-              </w:rPr>
-            </w:pPr>
-            <w:r>
-              <w:rPr>
-                <w:rFonts w:ascii="Ubuntu Condensed" w:hAnsi="Ubuntu Condensed"/>
-                <w:color w:val="969696"/>
-                <w:sz w:val="20"/>
-              </w:rPr>
-              <w:t xml:space="preserve">E2E web development, maintenance and improvements, administration, access control, Front End &amp; Back End maintenance using: </w:t>
-            </w:r>
-            <w:r>
-              <w:rPr>
-                <w:rFonts w:ascii="Ubuntu Condensed" w:hAnsi="Ubuntu Condensed"/>
-                <w:b/>
-                <w:color w:val="969696"/>
-                <w:sz w:val="20"/>
-              </w:rPr>
-              <w:t xml:space="preserve">HTML, CSS, SASS, SVG, Bootstrap, JavaScript, jQuery, ASP.NET, C#, Chart APIs, </w:t>
-            </w:r>
-            <w:r>
-              <w:rPr>
-                <w:rFonts w:ascii="Ubuntu Condensed" w:hAnsi="Ubuntu Condensed"/>
-                <w:b/>
-                <w:color w:val="969696"/>
-                <w:sz w:val="20"/>
-              </w:rPr>
-              <w:t xml:space="preserve">MS SQL, </w:t>
-            </w:r>
-            <w:r>
-              <w:rPr>
-                <w:rFonts w:ascii="Ubuntu Condensed" w:hAnsi="Ubuntu Condensed"/>
-                <w:b/>
-                <w:color w:val="969696"/>
-                <w:sz w:val="20"/>
-              </w:rPr>
-              <w:t xml:space="preserve">MS </w:t>
-            </w:r>
-            <w:proofErr w:type="spellStart"/>
-            <w:r>
-              <w:rPr>
-                <w:rFonts w:ascii="Ubuntu Condensed" w:hAnsi="Ubuntu Condensed"/>
-                <w:b/>
-                <w:color w:val="969696"/>
-                <w:sz w:val="20"/>
-              </w:rPr>
-              <w:t>SharePoints</w:t>
-            </w:r>
-            <w:proofErr w:type="spellEnd"/>
-            <w:r>
-              <w:rPr>
-                <w:rFonts w:ascii="Ubuntu Condensed" w:hAnsi="Ubuntu Condensed"/>
-                <w:b/>
-                <w:color w:val="969696"/>
-                <w:sz w:val="20"/>
-              </w:rPr>
-              <w:t>, VBS, VBA</w:t>
-            </w:r>
-            <w:r>
-              <w:rPr>
-                <w:rFonts w:ascii="Ubuntu Condensed" w:hAnsi="Ubuntu Condensed"/>
-                <w:b/>
-                <w:color w:val="969696"/>
-                <w:sz w:val="20"/>
-              </w:rPr>
-              <w:t>, React</w:t>
-            </w:r>
-            <w:r>
-              <w:rPr>
-                <w:rFonts w:ascii="Ubuntu Condensed" w:hAnsi="Ubuntu Condensed"/>
-                <w:b/>
-                <w:color w:val="969696"/>
-                <w:sz w:val="20"/>
-              </w:rPr>
-              <w:t>, TypeScript</w:t>
-            </w:r>
-          </w:p>
-          <w:p>
-            <w:pPr>
-              <w:jc w:val="both"/>
-              <w:rPr>
-                <w:rFonts w:ascii="Ubuntu Condensed" w:hAnsi="Ubuntu Condensed"/>
-                <w:color w:val="969696"/>
-                <w:sz w:val="20"/>
-              </w:rPr>
-            </w:pPr>
-            <w:r>
-              <w:rPr>
-                <w:rFonts w:ascii="Ubuntu Condensed" w:hAnsi="Ubuntu Condensed"/>
-                <w:color w:val="969696"/>
-                <w:sz w:val="20"/>
-              </w:rPr>
-              <w:t>Automations &amp; RPA/robotics consultancy</w:t>
-            </w:r>
-          </w:p>
-          <w:p>
-            <w:pPr>
-              <w:jc w:val="both"/>
-              <w:rPr>
-                <w:rFonts w:ascii="Ubuntu Condensed" w:hAnsi="Ubuntu Condensed"/>
-                <w:color w:val="969696"/>
-                <w:sz w:val="20"/>
-              </w:rPr>
-            </w:pPr>
-            <w:r>
-              <w:rPr>
-                <w:rFonts w:ascii="Ubuntu Condensed" w:hAnsi="Ubuntu Condensed"/>
-                <w:color w:val="969696"/>
-                <w:sz w:val="20"/>
-              </w:rPr>
-              <w:t>Automations (Excel, macros, scripting solutions) design &amp; implementation</w:t>
-            </w:r>
-          </w:p>
-          <w:p>
-            <w:pPr>
-              <w:jc w:val="both"/>
-              <w:rPr>
-                <w:rFonts w:ascii="Ubuntu Condensed" w:hAnsi="Ubuntu Condensed"/>
-                <w:color w:val="969696"/>
-                <w:sz w:val="20"/>
-              </w:rPr>
-            </w:pPr>
-            <w:r>
-              <w:rPr>
-                <w:rFonts w:ascii="Ubuntu Condensed" w:hAnsi="Ubuntu Condensed"/>
-                <w:color w:val="969696"/>
-                <w:sz w:val="20"/>
-              </w:rPr>
-              <w:t>Business Intelligence Dashboard reporting</w:t>
-            </w:r>
-          </w:p>
-          <w:p>
-            <w:pPr>
-              <w:jc w:val="both"/>
-              <w:rPr>
-                <w:rFonts w:ascii="Ubuntu Condensed" w:hAnsi="Ubuntu Condensed"/>
-                <w:color w:val="969696"/>
-                <w:sz w:val="20"/>
-              </w:rPr>
-            </w:pPr>
-            <w:r>
-              <w:rPr>
-                <w:rFonts w:ascii="Ubuntu Condensed" w:hAnsi="Ubuntu Condensed"/>
-                <w:color w:val="969696"/>
-                <w:sz w:val="20"/>
-              </w:rPr>
-              <w:lastRenderedPageBreak/>
-              <w:t>SharePoint administration and maintenance via SharePoint Designer</w:t>
-            </w:r>
-          </w:p>
-          <w:p>
-            <w:pPr>
-              <w:jc w:val="both"/>
-              <w:rPr>
-                <w:rFonts w:ascii="Ubuntu Condensed" w:hAnsi="Ubuntu Condensed"/>
-                <w:color w:val="969696"/>
-                <w:sz w:val="20"/>
-              </w:rPr>
-            </w:pPr>
-            <w:r>
-              <w:rPr>
-                <w:rFonts w:ascii="Ubuntu Condensed" w:hAnsi="Ubuntu Condensed"/>
-                <w:color w:val="969696"/>
-                <w:sz w:val="20"/>
-              </w:rPr>
-              <w:t>Support engagements in identifying CI opportunities</w:t>
-            </w:r>
-          </w:p>
-          <w:p>
-            <w:pPr>
-              <w:jc w:val="both"/>
-              <w:rPr>
-                <w:rFonts w:ascii="Ubuntu Condensed" w:hAnsi="Ubuntu Condensed"/>
-                <w:color w:val="969696"/>
-                <w:sz w:val="20"/>
-              </w:rPr>
-            </w:pPr>
-            <w:r>
-              <w:rPr>
-                <w:rFonts w:ascii="Ubuntu Condensed" w:hAnsi="Ubuntu Condensed"/>
-                <w:color w:val="969696"/>
-                <w:sz w:val="20"/>
-              </w:rPr>
-              <w:t xml:space="preserve">Driving Continuous Improvement projects to achieve overall objectives of the </w:t>
-            </w:r>
-            <w:r>
-              <w:rPr>
-                <w:rFonts w:ascii="Ubuntu Condensed" w:hAnsi="Ubuntu Condensed"/>
-                <w:color w:val="969696"/>
-                <w:sz w:val="20"/>
-              </w:rPr>
-              <w:t>o</w:t>
-            </w:r>
-            <w:r>
-              <w:rPr>
-                <w:rFonts w:ascii="Ubuntu Condensed" w:hAnsi="Ubuntu Condensed"/>
-                <w:color w:val="969696"/>
-                <w:sz w:val="20"/>
-              </w:rPr>
-              <w:t>rganization</w:t>
-            </w:r>
-          </w:p>
-          <w:p>
-            <w:pPr>
-              <w:jc w:val="both"/>
-              <w:rPr>
-                <w:rFonts w:ascii="Ubuntu Condensed" w:hAnsi="Ubuntu Condensed"/>
-                <w:color w:val="969696"/>
-                <w:sz w:val="20"/>
-              </w:rPr>
-            </w:pPr>
-            <w:r>
-              <w:rPr>
-                <w:rFonts w:ascii="Ubuntu Condensed" w:hAnsi="Ubuntu Condensed"/>
-                <w:color w:val="969696"/>
-                <w:sz w:val="20"/>
-              </w:rPr>
-              <w:t>Promoting continuous improvement methodology</w:t>
-            </w:r>
-          </w:p>
-          <w:p>
-            <w:pPr>
-              <w:jc w:val="both"/>
-              <w:rPr>
-                <w:rFonts w:ascii="Ubuntu Condensed" w:hAnsi="Ubuntu Condensed"/>
-                <w:color w:val="969696"/>
-                <w:sz w:val="20"/>
-              </w:rPr>
-            </w:pPr>
-            <w:r>
-              <w:rPr>
-                <w:rFonts w:ascii="Ubuntu Condensed" w:hAnsi="Ubuntu Condensed"/>
-                <w:color w:val="969696"/>
-                <w:sz w:val="20"/>
-              </w:rPr>
-              <w:t>Generating demand for automation (through different tools and focus workshops)</w:t>
-            </w:r>
-          </w:p>
-          <w:p>
-            <w:pPr>
-              <w:jc w:val="both"/>
-              <w:rPr>
-                <w:rFonts w:ascii="Ubuntu Condensed" w:hAnsi="Ubuntu Condensed"/>
-                <w:color w:val="969696"/>
-                <w:sz w:val="20"/>
-              </w:rPr>
-            </w:pPr>
-            <w:r>
-              <w:rPr>
-                <w:rFonts w:ascii="Ubuntu Condensed" w:hAnsi="Ubuntu Condensed"/>
-                <w:color w:val="969696"/>
-                <w:sz w:val="20"/>
-              </w:rPr>
-              <w:t>Sharing knowledge and awareness proactively</w:t>
-            </w:r>
-          </w:p>
-          <w:p>
-            <w:pPr>
-              <w:spacing w:line="276" w:lineRule="auto"/>
-              <w:jc w:val="both"/>
-              <w:rPr>
-                <w:rFonts w:ascii="Ubuntu Condensed" w:hAnsi="Ubuntu Condensed"/>
-                <w:color w:val="969696"/>
-                <w:sz w:val="20"/>
-              </w:rPr>
-            </w:pPr>
-            <w:r>
-              <w:rPr>
-                <w:rFonts w:ascii="Ubuntu Condensed" w:hAnsi="Ubuntu Condensed"/>
-                <w:color w:val="969696"/>
-                <w:sz w:val="20"/>
-              </w:rPr>
-              <w:t>Provide training and knowledge sharing to the business</w:t>
-            </w:r>
-          </w:p>
-          <w:p>
-            <w:pPr>
-              <w:spacing w:line="276" w:lineRule="auto"/>
-              <w:jc w:val="both"/>
-              <w:rPr>
-                <w:rFonts w:ascii="Ubuntu Condensed" w:hAnsi="Ubuntu Condensed"/>
-                <w:color w:val="969696"/>
-                <w:sz w:val="20"/>
-              </w:rPr>
-            </w:pPr>
-            <w:r>
-              <w:rPr>
-                <w:rFonts w:ascii="Ubuntu Condensed" w:hAnsi="Ubuntu Condensed"/>
-                <w:color w:val="FFFFFF" w:themeColor="background1"/>
-                <w:sz w:val="20"/>
-                <w:shd w:val="clear" w:color="auto" w:fill="389BBD"/>
-              </w:rPr>
-              <w:t>Additionally:</w:t>
-            </w:r>
-            <w:r>
-              <w:rPr>
-                <w:rFonts w:ascii="Segoe UI" w:hAnsi="Segoe UI" w:cs="Segoe UI"/>
-                <w:sz w:val="21"/>
-                <w:szCs w:val="21"/>
-              </w:rPr>
-              <w:br/>
-            </w:r>
-            <w:r>
-              <w:rPr>
-                <w:rFonts w:ascii="Ubuntu Condensed" w:hAnsi="Ubuntu Condensed"/>
-                <w:color w:val="969696"/>
-                <w:sz w:val="20"/>
-              </w:rPr>
-              <w:t xml:space="preserve">Web Development basics trainer (conducting trainings for employees on the basics of </w:t>
-            </w:r>
-            <w:proofErr w:type="spellStart"/>
-            <w:r>
-              <w:rPr>
-                <w:rFonts w:ascii="Ubuntu Condensed" w:hAnsi="Ubuntu Condensed"/>
-                <w:color w:val="969696"/>
-                <w:sz w:val="20"/>
-              </w:rPr>
-              <w:t>FrontEnd</w:t>
-            </w:r>
-            <w:proofErr w:type="spellEnd"/>
-            <w:r>
-              <w:rPr>
-                <w:rFonts w:ascii="Ubuntu Condensed" w:hAnsi="Ubuntu Condensed"/>
-                <w:color w:val="969696"/>
-                <w:sz w:val="20"/>
-              </w:rPr>
-              <w:t xml:space="preserve"> development - HTML5, CSS3, JavaScript (ES5 &amp; ES6), jQuery, Bootstrap &amp; </w:t>
-            </w:r>
-            <w:proofErr w:type="spellStart"/>
-            <w:r>
-              <w:rPr>
-                <w:rFonts w:ascii="Ubuntu Condensed" w:hAnsi="Ubuntu Condensed"/>
-                <w:color w:val="969696"/>
-                <w:sz w:val="20"/>
-              </w:rPr>
-              <w:t>SharePoints</w:t>
-            </w:r>
-            <w:proofErr w:type="spellEnd"/>
-            <w:r>
-              <w:rPr>
-                <w:rFonts w:ascii="Ubuntu Condensed" w:hAnsi="Ubuntu Condensed"/>
-                <w:color w:val="969696"/>
-                <w:sz w:val="20"/>
-              </w:rPr>
-              <w:t xml:space="preserve"> as servers)</w:t>
-            </w:r>
-          </w:p>
-          <w:tbl>
-            <w:tblPr>
-              <w:tblStyle w:val="Tabela-Siatka"/>
-              <w:tblW w:w="7526" w:type="dxa"/>
-              <w:tblInd w:w="2" w:type="dxa"/>
-              <w:tblBorders>
-                <w:top w:val="none" w:sz="0" w:space="0" w:color="auto"/>
-                <w:left w:val="none" w:sz="0" w:space="0" w:color="auto"/>
-                <w:bottom w:val="none" w:sz="0" w:space="0" w:color="auto"/>
-                <w:right w:val="none" w:sz="0" w:space="0" w:color="auto"/>
-                <w:insideH w:val="none" w:sz="0" w:space="0" w:color="auto"/>
-                <w:insideV w:val="none" w:sz="0" w:space="0" w:color="auto"/>
-              </w:tblBorders>
-              <w:shd w:val="clear" w:color="auto" w:fill="4F81BD" w:themeFill="accent1"/>
-              <w:tblLayout w:type="fixed"/>
-              <w:tblLook w:val="04A0" w:firstRow="1" w:lastRow="0" w:firstColumn="1" w:lastColumn="0" w:noHBand="0" w:noVBand="1"/>
-            </w:tblPr>
-            <w:tblGrid>
-              <w:gridCol w:w="2045"/>
-              <w:gridCol w:w="5481"/>
-            </w:tblGrid>
-            <w:tr>
-              <w:trPr>
-                <w:trHeight w:val="210"/>
-              </w:trPr>
-              <w:tc>
-                <w:tcPr>
-                  <w:tcW w:w="2045" w:type="dxa"/>
-                  <w:shd w:val="clear" w:color="auto" w:fill="4F81BD" w:themeFill="accent1"/>
-                </w:tcPr>
-                <w:p>
-                  <w:pPr>
-                    <w:framePr w:hSpace="141" w:wrap="around" w:vAnchor="text" w:hAnchor="margin" w:xAlign="center" w:y="-483"/>
-                    <w:spacing w:line="276" w:lineRule="auto"/>
-                    <w:suppressOverlap/>
-                    <w:rPr>
-                      <w:rFonts w:ascii="Ubuntu Condensed" w:hAnsi="Ubuntu Condensed"/>
-                      <w:color w:val="FFFFFF" w:themeColor="background1"/>
-                    </w:rPr>
-                  </w:pPr>
-                  <w:r>
-                    <w:rPr>
-                      <w:rFonts w:ascii="Ubuntu Condensed" w:hAnsi="Ubuntu Condensed"/>
-                      <w:color w:val="FFFFFF" w:themeColor="background1"/>
-                    </w:rPr>
-                    <w:t>Feb 2019 –</w:t>
-                  </w:r>
-                  <w:r>
-                    <w:rPr>
-                      <w:rFonts w:ascii="Ubuntu Condensed" w:hAnsi="Ubuntu Condensed"/>
-                      <w:color w:val="FFFFFF" w:themeColor="background1"/>
-                    </w:rPr>
-                    <w:t xml:space="preserve"> </w:t>
-                  </w:r>
-                  <w:r>
-                    <w:rPr>
-                      <w:rFonts w:ascii="Ubuntu Condensed" w:hAnsi="Ubuntu Condensed"/>
-                      <w:color w:val="FFFFFF" w:themeColor="background1"/>
-                    </w:rPr>
-                    <w:t>Jun</w:t>
-                  </w:r>
-                  <w:r>
-                    <w:rPr>
-                      <w:rFonts w:ascii="Ubuntu Condensed" w:hAnsi="Ubuntu Condensed"/>
-                      <w:color w:val="FFFFFF" w:themeColor="background1"/>
-                    </w:rPr>
-                    <w:t xml:space="preserve"> </w:t>
-                  </w:r>
-                  <w:r>
-                    <w:rPr>
-                      <w:rFonts w:ascii="Ubuntu Condensed" w:hAnsi="Ubuntu Condensed"/>
-                      <w:color w:val="FFFFFF" w:themeColor="background1"/>
-                    </w:rPr>
-                    <w:t>2019</w:t>
-                  </w:r>
-                </w:p>
-              </w:tc>
-              <w:tc>
-                <w:tcPr>
-                  <w:tcW w:w="5481" w:type="dxa"/>
-                  <w:shd w:val="clear" w:color="auto" w:fill="4F81BD" w:themeFill="accent1"/>
-                </w:tcPr>
-                <w:p>
-                  <w:pPr>
-                    <w:framePr w:hSpace="141" w:wrap="around" w:vAnchor="text" w:hAnchor="margin" w:xAlign="center" w:y="-483"/>
-                    <w:spacing w:line="276" w:lineRule="auto"/>
-                    <w:suppressOverlap/>
-                    <w:jc w:val="right"/>
-                    <w:rPr>
-                      <w:rFonts w:ascii="Ubuntu Condensed" w:hAnsi="Ubuntu Condensed"/>
-                      <w:color w:val="FFFFFF" w:themeColor="background1"/>
-                      <w:lang w:val="pl-PL"/>
-                    </w:rPr>
-                  </w:pPr>
-                  <w:r>
-                    <w:rPr>
-                      <w:rFonts w:ascii="Ubuntu Condensed" w:hAnsi="Ubuntu Condensed"/>
-                      <w:color w:val="FFFFFF" w:themeColor="background1"/>
-                      <w:lang w:val="pl-PL"/>
-                    </w:rPr>
-                    <w:t>Capgemini</w:t>
-                  </w:r>
-                </w:p>
-              </w:tc>
-            </w:tr>
-            <w:tr>
-              <w:trPr>
-                <w:trHeight w:val="156"/>
-              </w:trPr>
-              <w:tc>
-                <w:tcPr>
-                  <w:tcW w:w="2045" w:type="dxa"/>
-                  <w:shd w:val="clear" w:color="auto" w:fill="FFFFFF" w:themeFill="background1"/>
-                </w:tcPr>
-                <w:p>
-                  <w:pPr>
-                    <w:framePr w:hSpace="141" w:wrap="around" w:vAnchor="text" w:hAnchor="margin" w:xAlign="center" w:y="-483"/>
-                    <w:spacing w:line="276" w:lineRule="auto"/>
-                    <w:suppressOverlap/>
-                    <w:rPr>
-                      <w:rFonts w:ascii="Ubuntu Condensed" w:hAnsi="Ubuntu Condensed"/>
-                      <w:color w:val="FFFFFF" w:themeColor="background1"/>
-                      <w:lang w:val="pl-PL"/>
-                    </w:rPr>
-                  </w:pPr>
-                </w:p>
-              </w:tc>
-              <w:tc>
-                <w:tcPr>
-                  <w:tcW w:w="5481" w:type="dxa"/>
-                  <w:shd w:val="clear" w:color="auto" w:fill="808080" w:themeFill="background1" w:themeFillShade="80"/>
-                </w:tcPr>
                 <w:p>
                   <w:pPr>
                     <w:framePr w:hSpace="141" w:wrap="around" w:vAnchor="text" w:hAnchor="margin" w:xAlign="center" w:y="-483"/>
@@ -3272,7 +2843,8 @@
                     <w:rPr>
                       <w:rFonts w:ascii="Ubuntu Condensed" w:hAnsi="Ubuntu Condensed"/>
                       <w:color w:val="FFFFFF" w:themeColor="background1"/>
-                      <w:sz w:val="28"/>
+                      <w:sz w:val="20"/>
+                      <w:szCs w:val="20"/>
                       <w:lang w:val="en-US"/>
                     </w:rPr>
                   </w:pPr>
@@ -3280,40 +2852,20 @@
                     <w:rPr>
                       <w:rFonts w:ascii="Ubuntu Condensed" w:hAnsi="Ubuntu Condensed"/>
                       <w:color w:val="FFFFFF" w:themeColor="background1"/>
-                    </w:rPr>
-                    <w:t xml:space="preserve">Continuous Improvement </w:t>
+                      <w:sz w:val="20"/>
+                      <w:szCs w:val="20"/>
+                    </w:rPr>
+                    <w:t>(Acting CI Leader till July 2019)</w:t>
                   </w:r>
                   <w:r>
                     <w:rPr>
                       <w:rFonts w:ascii="Ubuntu Condensed" w:hAnsi="Ubuntu Condensed"/>
                       <w:color w:val="FFFFFF" w:themeColor="background1"/>
-                    </w:rPr>
-                    <w:t>Specialist</w:t>
-                  </w:r>
-                  <w:r>
-                    <w:rPr>
-                      <w:rFonts w:ascii="Ubuntu Condensed" w:hAnsi="Ubuntu Condensed"/>
-                      <w:color w:val="FFFFFF" w:themeColor="background1"/>
+                      <w:sz w:val="20"/>
+                      <w:szCs w:val="20"/>
+                      <w:lang w:val="en-US"/>
                     </w:rPr>
                     <w:t xml:space="preserve"> </w:t>
-                  </w:r>
-                  <w:r>
-                    <w:rPr>
-                      <w:rFonts w:ascii="Ubuntu Condensed" w:hAnsi="Ubuntu Condensed"/>
-                      <w:b/>
-                      <w:color w:val="FFFFFF" w:themeColor="background1"/>
-                      <w:shd w:val="clear" w:color="auto" w:fill="A6A6A6" w:themeFill="background1" w:themeFillShade="A6"/>
-                    </w:rPr>
-                    <w:t xml:space="preserve">- </w:t>
-                  </w:r>
-                  <w:r>
-                    <w:rPr>
-                      <w:rFonts w:ascii="Ubuntu Condensed" w:hAnsi="Ubuntu Condensed"/>
-                      <w:b/>
-                      <w:color w:val="FFFFFF" w:themeColor="background1"/>
-                      <w:shd w:val="clear" w:color="auto" w:fill="A6A6A6" w:themeFill="background1" w:themeFillShade="A6"/>
-                    </w:rPr>
-                    <w:t>Web Developer</w:t>
                   </w:r>
                 </w:p>
               </w:tc>
@@ -3374,6 +2926,33 @@
               <w:t>SharePoints</w:t>
             </w:r>
             <w:proofErr w:type="spellEnd"/>
+            <w:r>
+              <w:rPr>
+                <w:rFonts w:ascii="Ubuntu Condensed" w:hAnsi="Ubuntu Condensed"/>
+                <w:b/>
+                <w:color w:val="969696"/>
+                <w:sz w:val="20"/>
+              </w:rPr>
+              <w:t>, VBS, VBA</w:t>
+            </w:r>
+            <w:r>
+              <w:rPr>
+                <w:rFonts w:ascii="Ubuntu Condensed" w:hAnsi="Ubuntu Condensed"/>
+                <w:b/>
+                <w:color w:val="969696"/>
+                <w:sz w:val="20"/>
+              </w:rPr>
+              <w:t>, React</w:t>
+            </w:r>
+            <w:r>
+              <w:rPr>
+                <w:rFonts w:ascii="Ubuntu Condensed" w:hAnsi="Ubuntu Condensed"/>
+                <w:b/>
+                <w:color w:val="969696"/>
+                <w:sz w:val="20"/>
+              </w:rPr>
+              <w:t>, TypeScript</w:t>
+            </w:r>
           </w:p>
           <w:p>
             <w:pPr>
@@ -3390,6 +2969,43 @@
                 <w:color w:val="969696"/>
                 <w:sz w:val="20"/>
               </w:rPr>
+              <w:lastRenderedPageBreak/>
+              <w:t>Automations &amp; RPA/robotics consultancy</w:t>
+            </w:r>
+          </w:p>
+          <w:p>
+            <w:pPr>
+              <w:jc w:val="both"/>
+              <w:rPr>
+                <w:rFonts w:ascii="Ubuntu Condensed" w:hAnsi="Ubuntu Condensed"/>
+                <w:color w:val="969696"/>
+                <w:sz w:val="20"/>
+              </w:rPr>
+            </w:pPr>
+            <w:r>
+              <w:rPr>
+                <w:rFonts w:ascii="Ubuntu Condensed" w:hAnsi="Ubuntu Condensed"/>
+                <w:color w:val="969696"/>
+                <w:sz w:val="20"/>
+              </w:rPr>
+              <w:t>Automations (Excel, macros, scripting solutions) design &amp; implementation</w:t>
+            </w:r>
+          </w:p>
+          <w:p>
+            <w:pPr>
+              <w:jc w:val="both"/>
+              <w:rPr>
+                <w:rFonts w:ascii="Ubuntu Condensed" w:hAnsi="Ubuntu Condensed"/>
+                <w:color w:val="969696"/>
+                <w:sz w:val="20"/>
+              </w:rPr>
+            </w:pPr>
+            <w:r>
+              <w:rPr>
+                <w:rFonts w:ascii="Ubuntu Condensed" w:hAnsi="Ubuntu Condensed"/>
+                <w:color w:val="969696"/>
+                <w:sz w:val="20"/>
+              </w:rPr>
               <w:t>Business Intelligence Dashboard reporting</w:t>
             </w:r>
           </w:p>
@@ -3444,15 +3060,15 @@
                 <w:color w:val="969696"/>
                 <w:sz w:val="20"/>
               </w:rPr>
-              <w:t>Driving Continuous Improvement projects to ach</w:t>
-            </w:r>
-            <w:r>
-              <w:rPr>
-                <w:rFonts w:ascii="Ubuntu Condensed" w:hAnsi="Ubuntu Condensed"/>
-                <w:color w:val="969696"/>
-                <w:sz w:val="20"/>
-              </w:rPr>
-              <w:t>ieve overall objectives of the o</w:t>
+              <w:t xml:space="preserve">Driving Continuous Improvement projects to achieve overall objectives of the </w:t>
+            </w:r>
+            <w:r>
+              <w:rPr>
+                <w:rFonts w:ascii="Ubuntu Condensed" w:hAnsi="Ubuntu Condensed"/>
+                <w:color w:val="969696"/>
+                <w:sz w:val="20"/>
+              </w:rPr>
+              <w:t>o</w:t>
             </w:r>
             <w:r>
               <w:rPr>
@@ -3535,6 +3151,89 @@
               </w:rPr>
               <w:t>Provide training and knowledge sharing to the business</w:t>
             </w:r>
+          </w:p>
+          <w:p>
+            <w:pPr>
+              <w:spacing w:line="276" w:lineRule="auto"/>
+              <w:jc w:val="both"/>
+              <w:rPr>
+                <w:rFonts w:ascii="Ubuntu Condensed" w:hAnsi="Ubuntu Condensed"/>
+                <w:color w:val="969696"/>
+                <w:sz w:val="20"/>
+              </w:rPr>
+            </w:pPr>
+            <w:r>
+              <w:rPr>
+                <w:rFonts w:ascii="Ubuntu Condensed" w:hAnsi="Ubuntu Condensed"/>
+                <w:color w:val="FFFFFF" w:themeColor="background1"/>
+                <w:sz w:val="20"/>
+                <w:shd w:val="clear" w:color="auto" w:fill="389BBD"/>
+              </w:rPr>
+              <w:t>Additionally:</w:t>
+            </w:r>
+            <w:r>
+              <w:rPr>
+                <w:rFonts w:ascii="Segoe UI" w:hAnsi="Segoe UI" w:cs="Segoe UI"/>
+                <w:sz w:val="21"/>
+                <w:szCs w:val="21"/>
+              </w:rPr>
+              <w:br/>
+            </w:r>
+            <w:r>
+              <w:rPr>
+                <w:rFonts w:ascii="Ubuntu Condensed" w:hAnsi="Ubuntu Condensed"/>
+                <w:color w:val="969696"/>
+                <w:sz w:val="20"/>
+              </w:rPr>
+              <w:t xml:space="preserve">Web Development basics trainer (conducting trainings for employees on the basics of </w:t>
+            </w:r>
+            <w:proofErr w:type="spellStart"/>
+            <w:r>
+              <w:rPr>
+                <w:rFonts w:ascii="Ubuntu Condensed" w:hAnsi="Ubuntu Condensed"/>
+                <w:color w:val="969696"/>
+                <w:sz w:val="20"/>
+              </w:rPr>
+              <w:t>FrontEnd</w:t>
+            </w:r>
+            <w:proofErr w:type="spellEnd"/>
+            <w:r>
+              <w:rPr>
+                <w:rFonts w:ascii="Ubuntu Condensed" w:hAnsi="Ubuntu Condensed"/>
+                <w:color w:val="969696"/>
+                <w:sz w:val="20"/>
+              </w:rPr>
+              <w:t xml:space="preserve"> development - HTML5, CSS3, JavaScript (ES5 &amp; ES6), jQuery, Bootstrap &amp; </w:t>
+            </w:r>
+            <w:proofErr w:type="spellStart"/>
+            <w:r>
+              <w:rPr>
+                <w:rFonts w:ascii="Ubuntu Condensed" w:hAnsi="Ubuntu Condensed"/>
+                <w:color w:val="969696"/>
+                <w:sz w:val="20"/>
+              </w:rPr>
+              <w:t>SharePoints</w:t>
+            </w:r>
+            <w:proofErr w:type="spellEnd"/>
+            <w:r>
+              <w:rPr>
+                <w:rFonts w:ascii="Ubuntu Condensed" w:hAnsi="Ubuntu Condensed"/>
+                <w:color w:val="969696"/>
+                <w:sz w:val="20"/>
+              </w:rPr>
+              <w:t xml:space="preserve"> as servers)</w:t>
+            </w:r>
+          </w:p>
+          <w:p>
+            <w:pPr>
+              <w:spacing w:line="276" w:lineRule="auto"/>
+              <w:jc w:val="both"/>
+              <w:rPr>
+                <w:rFonts w:ascii="Ubuntu Condensed" w:hAnsi="Ubuntu Condensed"/>
+                <w:color w:val="969696"/>
+                <w:sz w:val="20"/>
+              </w:rPr>
+            </w:pPr>
           </w:p>
           <w:tbl>
             <w:tblPr>
@@ -4089,6 +3788,17 @@
               <w:t>Risk &amp; Compliance Coordinator (auditing, creation, preparation and updates of a BCP, R&amp;C logs, operational and Disaster Recovery-related documentation)</w:t>
             </w:r>
           </w:p>
+          <w:p>
+            <w:pPr>
+              <w:spacing w:line="276" w:lineRule="auto"/>
+              <w:jc w:val="both"/>
+              <w:rPr>
+                <w:rFonts w:ascii="Ubuntu Condensed" w:hAnsi="Ubuntu Condensed"/>
+                <w:color w:val="969696"/>
+                <w:sz w:val="20"/>
+              </w:rPr>
+            </w:pPr>
+          </w:p>
           <w:tbl>
             <w:tblPr>
               <w:tblStyle w:val="Tabela-Siatka"/>
@@ -4465,6 +4175,17 @@
               <w:t>Support of management with financial aspects of project funding and risk assessment</w:t>
             </w:r>
           </w:p>
+          <w:p>
+            <w:pPr>
+              <w:spacing w:line="276" w:lineRule="auto"/>
+              <w:jc w:val="both"/>
+              <w:rPr>
+                <w:rFonts w:ascii="Ubuntu Condensed" w:hAnsi="Ubuntu Condensed"/>
+                <w:color w:val="969696"/>
+                <w:sz w:val="20"/>
+              </w:rPr>
+            </w:pPr>
+          </w:p>
           <w:tbl>
             <w:tblPr>
               <w:tblStyle w:val="Tabela-Siatka"/>
@@ -4645,7 +4366,6 @@
                 <w:color w:val="969696"/>
                 <w:sz w:val="20"/>
               </w:rPr>
-              <w:lastRenderedPageBreak/>
               <w:t>SAP system &amp; Desktop Housekeeping</w:t>
             </w:r>
             <w:r>
@@ -4824,6 +4544,7 @@
                 <w:color w:val="969696"/>
                 <w:sz w:val="20"/>
               </w:rPr>
+              <w:lastRenderedPageBreak/>
               <w:t>Creating Purchase Orders and administration of the end to end PO process</w:t>
             </w:r>
           </w:p>
@@ -4949,6 +4670,17 @@
               </w:rPr>
               <w:t>Member of the office's Charity Team.</w:t>
             </w:r>
+          </w:p>
+          <w:p>
+            <w:pPr>
+              <w:spacing w:line="276" w:lineRule="auto"/>
+              <w:jc w:val="both"/>
+              <w:rPr>
+                <w:rFonts w:ascii="Ubuntu Condensed" w:hAnsi="Ubuntu Condensed"/>
+                <w:color w:val="969696"/>
+                <w:sz w:val="20"/>
+              </w:rPr>
+            </w:pPr>
           </w:p>
           <w:tbl>
             <w:tblPr>
@@ -5348,6 +5080,17 @@
               <w:t>.</w:t>
             </w:r>
           </w:p>
+          <w:p>
+            <w:pPr>
+              <w:spacing w:line="276" w:lineRule="auto"/>
+              <w:jc w:val="both"/>
+              <w:rPr>
+                <w:rFonts w:ascii="Ubuntu Condensed" w:hAnsi="Ubuntu Condensed"/>
+                <w:color w:val="969696"/>
+                <w:sz w:val="20"/>
+              </w:rPr>
+            </w:pPr>
+          </w:p>
           <w:tbl>
             <w:tblPr>
               <w:tblStyle w:val="Tabela-Siatka"/>
@@ -5672,6 +5415,17 @@
               <w:t>Head of the office's Social Fund Committee.</w:t>
             </w:r>
           </w:p>
+          <w:p>
+            <w:pPr>
+              <w:spacing w:line="276" w:lineRule="auto"/>
+              <w:jc w:val="both"/>
+              <w:rPr>
+                <w:rFonts w:ascii="Ubuntu Condensed" w:hAnsi="Ubuntu Condensed"/>
+                <w:color w:val="969696"/>
+                <w:sz w:val="20"/>
+              </w:rPr>
+            </w:pPr>
+          </w:p>
           <w:tbl>
             <w:tblPr>
               <w:tblStyle w:val="Tabela-Siatka"/>
@@ -5900,6 +5654,17 @@
               </w:rPr>
               <w:t>, chasing providers.</w:t>
             </w:r>
+          </w:p>
+          <w:p>
+            <w:pPr>
+              <w:spacing w:line="276" w:lineRule="auto"/>
+              <w:jc w:val="both"/>
+              <w:rPr>
+                <w:rFonts w:ascii="Ubuntu Condensed" w:hAnsi="Ubuntu Condensed"/>
+                <w:color w:val="969696"/>
+                <w:sz w:val="20"/>
+              </w:rPr>
+            </w:pPr>
           </w:p>
           <w:tbl>
             <w:tblPr>
@@ -6074,6 +5839,17 @@
               <w:t>Customer service in a PLAY carrier store, calling clients, cash handling, sales of services.</w:t>
             </w:r>
           </w:p>
+          <w:p>
+            <w:pPr>
+              <w:spacing w:line="276" w:lineRule="auto"/>
+              <w:jc w:val="both"/>
+              <w:rPr>
+                <w:rFonts w:ascii="Ubuntu Condensed" w:hAnsi="Ubuntu Condensed"/>
+                <w:color w:val="969696"/>
+                <w:sz w:val="20"/>
+              </w:rPr>
+            </w:pPr>
+          </w:p>
           <w:tbl>
             <w:tblPr>
               <w:tblStyle w:val="Tabela-Siatka"/>
@@ -6294,6 +6070,17 @@
               <w:t>Supervisory of work in a team of 4 staff as team lead of a special side project lasting 3 months.</w:t>
             </w:r>
           </w:p>
+          <w:p>
+            <w:pPr>
+              <w:spacing w:line="276" w:lineRule="auto"/>
+              <w:jc w:val="both"/>
+              <w:rPr>
+                <w:rFonts w:ascii="Ubuntu Condensed" w:hAnsi="Ubuntu Condensed"/>
+                <w:color w:val="969696"/>
+                <w:sz w:val="20"/>
+              </w:rPr>
+            </w:pPr>
+          </w:p>
           <w:tbl>
             <w:tblPr>
               <w:tblStyle w:val="Tabela-Siatka"/>
@@ -6485,6 +6272,17 @@
               </w:rPr>
               <w:t>Employed and managed up to 15 contractors.</w:t>
             </w:r>
+          </w:p>
+          <w:p>
+            <w:pPr>
+              <w:spacing w:line="276" w:lineRule="auto"/>
+              <w:jc w:val="both"/>
+              <w:rPr>
+                <w:rFonts w:ascii="Ubuntu Condensed" w:hAnsi="Ubuntu Condensed"/>
+                <w:color w:val="969696"/>
+                <w:sz w:val="20"/>
+              </w:rPr>
+            </w:pPr>
           </w:p>
         </w:tc>
       </w:tr>
@@ -9197,7 +8995,7 @@
 <w:numbering xmlns:wpc="http://schemas.microsoft.com/office/word/2010/wordprocessingCanvas" xmlns:cx="http://schemas.microsoft.com/office/drawing/2014/chartex" xmlns:cx1="http://schemas.microsoft.com/office/drawing/2015/9/8/chartex" xmlns:cx2="http://schemas.microsoft.com/office/drawing/2015/10/21/chartex" xmlns:cx3="http://schemas.microsoft.com/office/drawing/2016/5/9/chartex" xmlns:cx4="http://schemas.microsoft.com/office/drawing/2016/5/10/chartex" xmlns:cx5="http://schemas.microsoft.com/office/drawing/2016/5/11/chartex" xmlns:cx6="http://schemas.microsoft.com/office/drawing/2016/5/12/chartex" xmlns:cx7="http://schemas.microsoft.com/office/drawing/2016/5/13/chartex" xmlns:cx8="http://schemas.microsoft.com/office/drawing/2016/5/14/chartex" xmlns:mc="http://schemas.openxmlformats.org/markup-compatibility/2006" xmlns:aink="http://schemas.microsoft.com/office/drawing/2016/ink" xmlns:am3d="http://schemas.microsoft.com/office/drawing/2017/model3d" xmlns:o="urn:schemas-microsoft-com:office:office" xmlns:r="http://schemas.openxmlformats.org/officeDocument/2006/relationships" xmlns:m="http://schemas.openxmlformats.org/officeDocument/2006/math" xmlns:v="urn:schemas-microsoft-com:vml" xmlns:wp14="http://schemas.microsoft.com/office/word/2010/wordprocessingDrawing" xmlns:wp="http://schemas.openxmlformats.org/drawingml/2006/wordprocessingDrawing" xmlns:w10="urn:schemas-microsoft-com:office:word" xmlns:w="http://schemas.openxmlformats.org/wordprocessingml/2006/main" xmlns:w14="http://schemas.microsoft.com/office/word/2010/wordml" xmlns:w15="http://schemas.microsoft.com/office/word/2012/wordml" xmlns:w16cex="http://schemas.microsoft.com/office/word/2018/wordml/cex" xmlns:w16cid="http://schemas.microsoft.com/office/word/2016/wordml/cid" xmlns:w16="http://schemas.microsoft.com/office/word/2018/wordml" xmlns:w16sdtdh="http://schemas.microsoft.com/office/word/2020/wordml/sdtdatahash" xmlns:w16se="http://schemas.microsoft.com/office/word/2015/wordml/symex" xmlns:wpg="http://schemas.microsoft.com/office/word/2010/wordprocessingGroup" xmlns:wpi="http://schemas.microsoft.com/office/word/2010/wordprocessingInk" xmlns:wne="http://schemas.microsoft.com/office/word/2006/wordml" xmlns:wps="http://schemas.microsoft.com/office/word/2010/wordprocessingShape" mc:Ignorable="w14 w15 w16se w16cid w16 w16cex w16sdtdh wp14">
   <w:numPicBullet w:numPicBulletId="0">
     <w:pict>
-      <v:shapetype w14:anchorId="656911C3" id="_x0000_t75" coordsize="21600,21600" o:spt="75" o:preferrelative="t" path="m@4@5l@4@11@9@11@9@5xe" filled="f" stroked="f">
+      <v:shapetype id="_x0000_t75" coordsize="21600,21600" o:spt="75" o:preferrelative="t" path="m@4@5l@4@11@9@11@9@5xe" filled="f" stroked="f">
         <v:stroke joinstyle="miter"/>
         <v:formulas>
           <v:f eqn="if lineDrawn pixelLineWidth 0"/>
@@ -9216,14 +9014,14 @@
         <v:path o:extrusionok="f" gradientshapeok="t" o:connecttype="rect"/>
         <o:lock v:ext="edit" aspectratio="t"/>
       </v:shapetype>
-      <v:shape id="_x0000_i1076" type="#_x0000_t75" style="width:13.5pt;height:13.5pt;visibility:visible" o:bullet="t">
+      <v:shape id="_x0000_i1112" type="#_x0000_t75" style="width:13.5pt;height:13.5pt;visibility:visible" o:bullet="t">
         <v:imagedata r:id="rId1" o:title="06"/>
       </v:shape>
     </w:pict>
   </w:numPicBullet>
   <w:numPicBullet w:numPicBulletId="1">
     <w:pict>
-      <v:shape id="_x0000_i1077" type="#_x0000_t75" style="width:22.5pt;height:13.5pt;visibility:visible" o:bullet="t">
+      <v:shape id="_x0000_i1113" type="#_x0000_t75" style="width:22.5pt;height:13.5pt;visibility:visible" o:bullet="t">
         <v:imagedata r:id="rId2" o:title="flag-UK"/>
       </v:shape>
     </w:pict>

</xml_diff>

<commit_message>
Updating data in pdf
</commit_message>
<xml_diff>
--- a/CV 2.0 Rafal Mucha.docx
+++ b/CV 2.0 Rafal Mucha.docx
@@ -1450,7 +1450,6 @@
               </w:rPr>
             </w:pPr>
             <w:hyperlink r:id="rId13" w:history="1">
-              <w:proofErr w:type="gramStart"/>
               <w:r>
                 <w:rPr>
                   <w:rStyle w:val="Hipercze"/>
@@ -1462,7 +1461,6 @@
                 </w:rPr>
                 <w:t>rafalmucha.online</w:t>
               </w:r>
-              <w:proofErr w:type="gramEnd"/>
             </w:hyperlink>
           </w:p>
         </w:tc>
@@ -1593,7 +1591,7 @@
                 <v:shape id="_x0000_i1027" type="#_x0000_t75" style="width:13.5pt;height:7.5pt" o:ole="">
                   <v:imagedata r:id="rId14" o:title=""/>
                 </v:shape>
-                <o:OLEObject Type="Embed" ProgID="PBrush" ShapeID="_x0000_i1027" DrawAspect="Content" ObjectID="_1683538409" r:id="rId15"/>
+                <o:OLEObject Type="Embed" ProgID="PBrush" ShapeID="_x0000_i1027" DrawAspect="Content" ObjectID="_1684934546" r:id="rId15"/>
               </w:object>
             </w:r>
             <w:r>
@@ -2117,7 +2115,6 @@
                       <w:lang w:val="en-US"/>
                     </w:rPr>
                   </w:pPr>
-                  <w:proofErr w:type="spellStart"/>
                   <w:r>
                     <w:rPr>
                       <w:rFonts w:ascii="Ubuntu Condensed" w:hAnsi="Ubuntu Condensed"/>
@@ -2125,7 +2122,6 @@
                     </w:rPr>
                     <w:t>FrontEnd</w:t>
                   </w:r>
-                  <w:proofErr w:type="spellEnd"/>
                   <w:r>
                     <w:rPr>
                       <w:rFonts w:ascii="Ubuntu Condensed" w:hAnsi="Ubuntu Condensed"/>
@@ -2222,23 +2218,13 @@
                 <w:sz w:val="20"/>
               </w:rPr>
             </w:pPr>
-            <w:proofErr w:type="spellStart"/>
-            <w:r>
-              <w:rPr>
-                <w:rFonts w:ascii="Ubuntu Condensed" w:hAnsi="Ubuntu Condensed"/>
-                <w:color w:val="969696"/>
-                <w:sz w:val="20"/>
-              </w:rPr>
-              <w:t>LitElement</w:t>
-            </w:r>
-            <w:proofErr w:type="spellEnd"/>
-            <w:r>
-              <w:rPr>
-                <w:rFonts w:ascii="Ubuntu Condensed" w:hAnsi="Ubuntu Condensed"/>
-                <w:color w:val="969696"/>
-                <w:sz w:val="20"/>
-              </w:rPr>
-              <w:t>, Salesforce, Lightning Design System,</w:t>
+            <w:r>
+              <w:rPr>
+                <w:rFonts w:ascii="Ubuntu Condensed" w:hAnsi="Ubuntu Condensed"/>
+                <w:color w:val="969696"/>
+                <w:sz w:val="20"/>
+              </w:rPr>
+              <w:t>LitElement, Salesforce, Lightning Design System,</w:t>
             </w:r>
           </w:p>
           <w:p>
@@ -2913,19 +2899,8 @@
                 <w:color w:val="969696"/>
                 <w:sz w:val="20"/>
               </w:rPr>
-              <w:t xml:space="preserve">MS </w:t>
-            </w:r>
-            <w:proofErr w:type="spellStart"/>
-            <w:r>
-              <w:rPr>
-                <w:rFonts w:ascii="Ubuntu Condensed" w:hAnsi="Ubuntu Condensed"/>
-                <w:b/>
-                <w:color w:val="969696"/>
-                <w:sz w:val="20"/>
-              </w:rPr>
-              <w:t>SharePoints</w:t>
-            </w:r>
-            <w:proofErr w:type="spellEnd"/>
+              <w:t>MS SharePoints</w:t>
+            </w:r>
             <w:r>
               <w:rPr>
                 <w:rFonts w:ascii="Ubuntu Condensed" w:hAnsi="Ubuntu Condensed"/>
@@ -3185,43 +3160,7 @@
                 <w:color w:val="969696"/>
                 <w:sz w:val="20"/>
               </w:rPr>
-              <w:t xml:space="preserve">Web Development basics trainer (conducting trainings for employees on the basics of </w:t>
-            </w:r>
-            <w:proofErr w:type="spellStart"/>
-            <w:r>
-              <w:rPr>
-                <w:rFonts w:ascii="Ubuntu Condensed" w:hAnsi="Ubuntu Condensed"/>
-                <w:color w:val="969696"/>
-                <w:sz w:val="20"/>
-              </w:rPr>
-              <w:t>FrontEnd</w:t>
-            </w:r>
-            <w:proofErr w:type="spellEnd"/>
-            <w:r>
-              <w:rPr>
-                <w:rFonts w:ascii="Ubuntu Condensed" w:hAnsi="Ubuntu Condensed"/>
-                <w:color w:val="969696"/>
-                <w:sz w:val="20"/>
-              </w:rPr>
-              <w:t xml:space="preserve"> development - HTML5, CSS3, JavaScript (ES5 &amp; ES6), jQuery, Bootstrap &amp; </w:t>
-            </w:r>
-            <w:proofErr w:type="spellStart"/>
-            <w:r>
-              <w:rPr>
-                <w:rFonts w:ascii="Ubuntu Condensed" w:hAnsi="Ubuntu Condensed"/>
-                <w:color w:val="969696"/>
-                <w:sz w:val="20"/>
-              </w:rPr>
-              <w:t>SharePoints</w:t>
-            </w:r>
-            <w:proofErr w:type="spellEnd"/>
-            <w:r>
-              <w:rPr>
-                <w:rFonts w:ascii="Ubuntu Condensed" w:hAnsi="Ubuntu Condensed"/>
-                <w:color w:val="969696"/>
-                <w:sz w:val="20"/>
-              </w:rPr>
-              <w:t xml:space="preserve"> as servers)</w:t>
+              <w:t>Web Development basics trainer (conducting trainings for employees on the basics of FrontEnd development - HTML5, CSS3, JavaScript (ES5 &amp; ES6), jQuery, Bootstrap &amp; SharePoints as servers)</w:t>
             </w:r>
           </w:p>
           <w:p>
@@ -3386,19 +3325,8 @@
                       <w:color w:val="FFFFFF" w:themeColor="background1"/>
                       <w:shd w:val="clear" w:color="auto" w:fill="A6A6A6" w:themeFill="background1" w:themeFillShade="A6"/>
                     </w:rPr>
-                    <w:t xml:space="preserve">mmand </w:t>
+                    <w:t>mmand Center</w:t>
                   </w:r>
-                  <w:proofErr w:type="spellStart"/>
-                  <w:r>
-                    <w:rPr>
-                      <w:rFonts w:ascii="Ubuntu Condensed" w:hAnsi="Ubuntu Condensed"/>
-                      <w:b/>
-                      <w:color w:val="FFFFFF" w:themeColor="background1"/>
-                      <w:shd w:val="clear" w:color="auto" w:fill="A6A6A6" w:themeFill="background1" w:themeFillShade="A6"/>
-                    </w:rPr>
-                    <w:t>Center</w:t>
-                  </w:r>
-                  <w:proofErr w:type="spellEnd"/>
                 </w:p>
               </w:tc>
             </w:tr>
@@ -3482,16 +3410,7 @@
                 <w:color w:val="969696"/>
                 <w:sz w:val="20"/>
               </w:rPr>
-              <w:t xml:space="preserve">Preparation of monthly dashboards in SAP BusinessObjects &amp; MS </w:t>
-            </w:r>
-            <w:proofErr w:type="spellStart"/>
-            <w:r>
-              <w:rPr>
-                <w:rFonts w:ascii="Ubuntu Condensed" w:hAnsi="Ubuntu Condensed"/>
-                <w:color w:val="969696"/>
-                <w:sz w:val="20"/>
-              </w:rPr>
-              <w:t>Power</w:t>
+              <w:t>Preparation of monthly dashboards in SAP BusinessObjects &amp; MS Power</w:t>
             </w:r>
             <w:r>
               <w:rPr>
@@ -3501,7 +3420,6 @@
               </w:rPr>
               <w:t>BI</w:t>
             </w:r>
-            <w:proofErr w:type="spellEnd"/>
           </w:p>
           <w:p>
             <w:pPr>
@@ -5043,16 +4961,7 @@
                 <w:color w:val="969696"/>
                 <w:sz w:val="20"/>
               </w:rPr>
-              <w:t xml:space="preserve"> MS </w:t>
-            </w:r>
-            <w:proofErr w:type="gramStart"/>
-            <w:r>
-              <w:rPr>
-                <w:rFonts w:ascii="Ubuntu Condensed" w:hAnsi="Ubuntu Condensed"/>
-                <w:color w:val="969696"/>
-                <w:sz w:val="20"/>
-              </w:rPr>
-              <w:t>Access</w:t>
+              <w:t xml:space="preserve"> MS Access</w:t>
             </w:r>
             <w:r>
               <w:rPr>
@@ -5070,7 +4979,6 @@
               </w:rPr>
               <w:t xml:space="preserve"> database</w:t>
             </w:r>
-            <w:proofErr w:type="gramEnd"/>
             <w:r>
               <w:rPr>
                 <w:rFonts w:ascii="Ubuntu Condensed" w:hAnsi="Ubuntu Condensed"/>
@@ -5918,7 +5826,6 @@
                       <w:color w:val="FFFFFF" w:themeColor="background1"/>
                     </w:rPr>
                   </w:pPr>
-                  <w:proofErr w:type="spellStart"/>
                   <w:r>
                     <w:rPr>
                       <w:rFonts w:ascii="Ubuntu Condensed" w:hAnsi="Ubuntu Condensed"/>
@@ -5926,7 +5833,6 @@
                     </w:rPr>
                     <w:t>Medicover</w:t>
                   </w:r>
-                  <w:proofErr w:type="spellEnd"/>
                 </w:p>
               </w:tc>
             </w:tr>
@@ -6236,25 +6142,7 @@
                 <w:color w:val="969696"/>
                 <w:sz w:val="20"/>
               </w:rPr>
-              <w:t xml:space="preserve">Management of a start-up business, invoicing, contacting clients, sales of advertising space, website administration (HTML, </w:t>
-            </w:r>
-            <w:proofErr w:type="spellStart"/>
-            <w:r>
-              <w:rPr>
-                <w:rFonts w:ascii="Ubuntu Condensed" w:hAnsi="Ubuntu Condensed"/>
-                <w:color w:val="969696"/>
-                <w:sz w:val="20"/>
-              </w:rPr>
-              <w:t>phpBB</w:t>
-            </w:r>
-            <w:proofErr w:type="spellEnd"/>
-            <w:r>
-              <w:rPr>
-                <w:rFonts w:ascii="Ubuntu Condensed" w:hAnsi="Ubuntu Condensed"/>
-                <w:color w:val="969696"/>
-                <w:sz w:val="20"/>
-              </w:rPr>
-              <w:t>).</w:t>
+              <w:t>Management of a start-up business, invoicing, contacting clients, sales of advertising space, website administration (HTML, phpBB).</w:t>
             </w:r>
             <w:r>
               <w:rPr>
@@ -8150,7 +8038,6 @@
                 <w:lang w:val="en-US"/>
               </w:rPr>
             </w:pPr>
-            <w:proofErr w:type="spellStart"/>
             <w:r>
               <w:rPr>
                 <w:rFonts w:ascii="Ubuntu Condensed" w:hAnsi="Ubuntu Condensed" w:cs="Dutch809PL-Roman"/>
@@ -8160,7 +8047,6 @@
               </w:rPr>
               <w:t>Deno</w:t>
             </w:r>
-            <w:proofErr w:type="spellEnd"/>
           </w:p>
         </w:tc>
         <w:tc>
@@ -8480,7 +8366,7 @@
                 <w:color w:val="FFFFFF" w:themeColor="background1"/>
                 <w:szCs w:val="20"/>
               </w:rPr>
-              <w:t>Electronics &amp; new technologies: VR, AR, artificial intelligence, machine learning, smart home</w:t>
+              <w:t>Electronics &amp; new technologies: VR, AR, artificial intelligence,</w:t>
             </w:r>
             <w:r>
               <w:rPr>
@@ -8488,6 +8374,22 @@
                 <w:color w:val="FFFFFF" w:themeColor="background1"/>
                 <w:szCs w:val="20"/>
               </w:rPr>
+              <w:t xml:space="preserve"> </w:t>
+            </w:r>
+            <w:r>
+              <w:rPr>
+                <w:rFonts w:ascii="Ubuntu Condensed" w:hAnsi="Ubuntu Condensed"/>
+                <w:color w:val="FFFFFF" w:themeColor="background1"/>
+                <w:szCs w:val="20"/>
+              </w:rPr>
+              <w:t>smart home</w:t>
+            </w:r>
+            <w:r>
+              <w:rPr>
+                <w:rFonts w:ascii="Ubuntu Condensed" w:hAnsi="Ubuntu Condensed"/>
+                <w:color w:val="FFFFFF" w:themeColor="background1"/>
+                <w:szCs w:val="20"/>
+              </w:rPr>
               <w:t xml:space="preserve"> tech</w:t>
             </w:r>
             <w:r>
@@ -8678,6 +8580,39 @@
                 <w:szCs w:val="20"/>
               </w:rPr>
               <w:t>Personal development literature</w:t>
+            </w:r>
+          </w:p>
+          <w:p>
+            <w:pPr>
+              <w:rPr>
+                <w:rFonts w:ascii="Ubuntu Condensed" w:hAnsi="Ubuntu Condensed"/>
+                <w:color w:val="FFFFFF" w:themeColor="background1"/>
+                <w:szCs w:val="20"/>
+              </w:rPr>
+            </w:pPr>
+            <w:r>
+              <w:rPr>
+                <w:rFonts w:ascii="Ubuntu Condensed" w:hAnsi="Ubuntu Condensed"/>
+                <w:color w:val="FFFFFF" w:themeColor="background1"/>
+                <w:szCs w:val="20"/>
+              </w:rPr>
+              <w:t>Cooki</w:t>
+            </w:r>
+            <w:r>
+              <w:rPr>
+                <w:rFonts w:ascii="Ubuntu Condensed" w:hAnsi="Ubuntu Condensed"/>
+                <w:color w:val="FFFFFF" w:themeColor="background1"/>
+                <w:szCs w:val="20"/>
+              </w:rPr>
+              <w:t>n</w:t>
+            </w:r>
+            <w:r>
+              <w:rPr>
+                <w:rFonts w:ascii="Ubuntu Condensed" w:hAnsi="Ubuntu Condensed"/>
+                <w:color w:val="FFFFFF" w:themeColor="background1"/>
+                <w:szCs w:val="20"/>
+              </w:rPr>
+              <w:t>g</w:t>
             </w:r>
           </w:p>
           <w:p>
@@ -8995,7 +8930,7 @@
 <w:numbering xmlns:wpc="http://schemas.microsoft.com/office/word/2010/wordprocessingCanvas" xmlns:cx="http://schemas.microsoft.com/office/drawing/2014/chartex" xmlns:cx1="http://schemas.microsoft.com/office/drawing/2015/9/8/chartex" xmlns:cx2="http://schemas.microsoft.com/office/drawing/2015/10/21/chartex" xmlns:cx3="http://schemas.microsoft.com/office/drawing/2016/5/9/chartex" xmlns:cx4="http://schemas.microsoft.com/office/drawing/2016/5/10/chartex" xmlns:cx5="http://schemas.microsoft.com/office/drawing/2016/5/11/chartex" xmlns:cx6="http://schemas.microsoft.com/office/drawing/2016/5/12/chartex" xmlns:cx7="http://schemas.microsoft.com/office/drawing/2016/5/13/chartex" xmlns:cx8="http://schemas.microsoft.com/office/drawing/2016/5/14/chartex" xmlns:mc="http://schemas.openxmlformats.org/markup-compatibility/2006" xmlns:aink="http://schemas.microsoft.com/office/drawing/2016/ink" xmlns:am3d="http://schemas.microsoft.com/office/drawing/2017/model3d" xmlns:o="urn:schemas-microsoft-com:office:office" xmlns:r="http://schemas.openxmlformats.org/officeDocument/2006/relationships" xmlns:m="http://schemas.openxmlformats.org/officeDocument/2006/math" xmlns:v="urn:schemas-microsoft-com:vml" xmlns:wp14="http://schemas.microsoft.com/office/word/2010/wordprocessingDrawing" xmlns:wp="http://schemas.openxmlformats.org/drawingml/2006/wordprocessingDrawing" xmlns:w10="urn:schemas-microsoft-com:office:word" xmlns:w="http://schemas.openxmlformats.org/wordprocessingml/2006/main" xmlns:w14="http://schemas.microsoft.com/office/word/2010/wordml" xmlns:w15="http://schemas.microsoft.com/office/word/2012/wordml" xmlns:w16cex="http://schemas.microsoft.com/office/word/2018/wordml/cex" xmlns:w16cid="http://schemas.microsoft.com/office/word/2016/wordml/cid" xmlns:w16="http://schemas.microsoft.com/office/word/2018/wordml" xmlns:w16sdtdh="http://schemas.microsoft.com/office/word/2020/wordml/sdtdatahash" xmlns:w16se="http://schemas.microsoft.com/office/word/2015/wordml/symex" xmlns:wpg="http://schemas.microsoft.com/office/word/2010/wordprocessingGroup" xmlns:wpi="http://schemas.microsoft.com/office/word/2010/wordprocessingInk" xmlns:wne="http://schemas.microsoft.com/office/word/2006/wordml" xmlns:wps="http://schemas.microsoft.com/office/word/2010/wordprocessingShape" mc:Ignorable="w14 w15 w16se w16cid w16 w16cex w16sdtdh wp14">
   <w:numPicBullet w:numPicBulletId="0">
     <w:pict>
-      <v:shapetype id="_x0000_t75" coordsize="21600,21600" o:spt="75" o:preferrelative="t" path="m@4@5l@4@11@9@11@9@5xe" filled="f" stroked="f">
+      <v:shapetype w14:anchorId="656911C3" id="_x0000_t75" coordsize="21600,21600" o:spt="75" o:preferrelative="t" path="m@4@5l@4@11@9@11@9@5xe" filled="f" stroked="f">
         <v:stroke joinstyle="miter"/>
         <v:formulas>
           <v:f eqn="if lineDrawn pixelLineWidth 0"/>
@@ -9014,14 +8949,14 @@
         <v:path o:extrusionok="f" gradientshapeok="t" o:connecttype="rect"/>
         <o:lock v:ext="edit" aspectratio="t"/>
       </v:shapetype>
-      <v:shape id="_x0000_i1112" type="#_x0000_t75" style="width:13.5pt;height:13.5pt;visibility:visible" o:bullet="t">
+      <v:shape id="_x0000_i1078" type="#_x0000_t75" style="width:13.5pt;height:13.5pt;visibility:visible" o:bullet="t">
         <v:imagedata r:id="rId1" o:title="06"/>
       </v:shape>
     </w:pict>
   </w:numPicBullet>
   <w:numPicBullet w:numPicBulletId="1">
     <w:pict>
-      <v:shape id="_x0000_i1113" type="#_x0000_t75" style="width:22.5pt;height:13.5pt;visibility:visible" o:bullet="t">
+      <v:shape id="_x0000_i1079" type="#_x0000_t75" style="width:22.5pt;height:13.5pt;visibility:visible" o:bullet="t">
         <v:imagedata r:id="rId2" o:title="flag-UK"/>
       </v:shape>
     </w:pict>

</xml_diff>

<commit_message>
Title change, added Vue to JD
</commit_message>
<xml_diff>
--- a/CV 2.0 Rafal Mucha.docx
+++ b/CV 2.0 Rafal Mucha.docx
@@ -1588,10 +1588,10 @@
             </w:pPr>
             <w:r>
               <w:object w:dxaOrig="372" w:dyaOrig="216" w14:anchorId="28C3701A">
-                <v:shape id="_x0000_i1027" type="#_x0000_t75" style="width:13.75pt;height:7.5pt" o:ole="">
+                <v:shape id="_x0000_i1027" type="#_x0000_t75" style="width:13.8pt;height:7.2pt" o:ole="">
                   <v:imagedata r:id="rId14" o:title=""/>
                 </v:shape>
-                <o:OLEObject Type="Embed" ProgID="PBrush" ShapeID="_x0000_i1027" DrawAspect="Content" ObjectID="_1689510865" r:id="rId15"/>
+                <o:OLEObject Type="Embed" ProgID="PBrush" ShapeID="_x0000_i1027" DrawAspect="Content" ObjectID="_1694094637" r:id="rId15"/>
               </w:object>
             </w:r>
             <w:r>
@@ -2201,7 +2201,31 @@
                 <w:color w:val="969696"/>
                 <w:sz w:val="20"/>
               </w:rPr>
-              <w:t>React, Angular, Angular Material, TypeScript, SASS,</w:t>
+              <w:t>React,</w:t>
+            </w:r>
+            <w:r>
+              <w:rPr>
+                <w:rFonts w:ascii="Ubuntu Condensed" w:hAnsi="Ubuntu Condensed"/>
+                <w:color w:val="969696"/>
+                <w:sz w:val="20"/>
+              </w:rPr>
+              <w:t xml:space="preserve"> </w:t>
+            </w:r>
+            <w:r>
+              <w:rPr>
+                <w:rFonts w:ascii="Ubuntu Condensed" w:hAnsi="Ubuntu Condensed"/>
+                <w:color w:val="969696"/>
+                <w:sz w:val="20"/>
+              </w:rPr>
+              <w:t xml:space="preserve">Vue.js, </w:t>
+            </w:r>
+            <w:r>
+              <w:rPr>
+                <w:rFonts w:ascii="Ubuntu Condensed" w:hAnsi="Ubuntu Condensed"/>
+                <w:color w:val="969696"/>
+                <w:sz w:val="20"/>
+              </w:rPr>
+              <w:t>Angular, Angular Material, TypeScript, SASS,</w:t>
             </w:r>
           </w:p>
           <w:p>
@@ -2240,15 +2264,7 @@
                 <w:color w:val="969696"/>
                 <w:sz w:val="20"/>
               </w:rPr>
-              <w:t xml:space="preserve"> </w:t>
-            </w:r>
-            <w:r>
-              <w:rPr>
-                <w:rFonts w:ascii="Ubuntu Condensed" w:hAnsi="Ubuntu Condensed"/>
-                <w:color w:val="969696"/>
-                <w:sz w:val="20"/>
-              </w:rPr>
-              <w:t>LitElement</w:t>
+              <w:t xml:space="preserve"> LitElement</w:t>
             </w:r>
             <w:r>
               <w:rPr>
@@ -3407,7 +3423,14 @@
                       <w:rFonts w:ascii="Ubuntu Condensed" w:hAnsi="Ubuntu Condensed"/>
                       <w:color w:val="FFFFFF" w:themeColor="background1"/>
                     </w:rPr>
-                    <w:t>Reporting &amp; Analysis Senior Analyst</w:t>
+                    <w:t>Command Center</w:t>
+                  </w:r>
+                  <w:r>
+                    <w:rPr>
+                      <w:rFonts w:ascii="Ubuntu Condensed" w:hAnsi="Ubuntu Condensed"/>
+                      <w:color w:val="FFFFFF" w:themeColor="background1"/>
+                    </w:rPr>
+                    <w:t xml:space="preserve"> Senior Analyst</w:t>
                   </w:r>
                   <w:r>
                     <w:rPr>
@@ -3423,7 +3446,7 @@
                       <w:color w:val="FFFFFF" w:themeColor="background1"/>
                       <w:shd w:val="clear" w:color="auto" w:fill="A6A6A6" w:themeFill="background1" w:themeFillShade="A6"/>
                     </w:rPr>
-                    <w:t>- Co</w:t>
+                    <w:t xml:space="preserve">- </w:t>
                   </w:r>
                   <w:r>
                     <w:rPr>
@@ -3432,7 +3455,7 @@
                       <w:color w:val="FFFFFF" w:themeColor="background1"/>
                       <w:shd w:val="clear" w:color="auto" w:fill="A6A6A6" w:themeFill="background1" w:themeFillShade="A6"/>
                     </w:rPr>
-                    <w:t>mmand Center</w:t>
+                    <w:t>Web Developer</w:t>
                   </w:r>
                 </w:p>
               </w:tc>
@@ -9005,14 +9028,14 @@
         <v:path o:extrusionok="f" gradientshapeok="t" o:connecttype="rect"/>
         <o:lock v:ext="edit" aspectratio="t"/>
       </v:shapetype>
-      <v:shape id="_x0000_i1078" type="#_x0000_t75" style="width:13.75pt;height:13.75pt;visibility:visible" o:bullet="t">
+      <v:shape id="_x0000_i1064" type="#_x0000_t75" style="width:13.8pt;height:13.8pt;visibility:visible" o:bullet="t">
         <v:imagedata r:id="rId1" o:title="06"/>
       </v:shape>
     </w:pict>
   </w:numPicBullet>
   <w:numPicBullet w:numPicBulletId="1">
     <w:pict>
-      <v:shape id="_x0000_i1079" type="#_x0000_t75" style="width:22.55pt;height:13.75pt;visibility:visible" o:bullet="t">
+      <v:shape id="_x0000_i1065" type="#_x0000_t75" style="width:22.8pt;height:13.8pt;visibility:visible" o:bullet="t">
         <v:imagedata r:id="rId2" o:title="flag-UK"/>
       </v:shape>
     </w:pict>

</xml_diff>

<commit_message>
CV update, typo fixes
</commit_message>
<xml_diff>
--- a/CV 2.0 Rafal Mucha.docx
+++ b/CV 2.0 Rafal Mucha.docx
@@ -165,6 +165,7 @@
                 <w:shd w:val="clear" w:color="auto" w:fill="A6A6A6" w:themeFill="background1" w:themeFillShade="A6"/>
               </w:rPr>
             </w:pPr>
+            <w:proofErr w:type="spellStart"/>
             <w:r>
               <w:rPr>
                 <w:rFonts w:ascii="Ubuntu Condensed" w:hAnsi="Ubuntu Condensed"/>
@@ -175,6 +176,7 @@
               </w:rPr>
               <w:t>FrontEnd</w:t>
             </w:r>
+            <w:proofErr w:type="spellEnd"/>
             <w:r>
               <w:rPr>
                 <w:rFonts w:ascii="Ubuntu Condensed" w:hAnsi="Ubuntu Condensed"/>
@@ -270,7 +272,7 @@
                 <w:color w:val="868E96"/>
                 <w:shd w:val="clear" w:color="auto" w:fill="FFFFFF"/>
               </w:rPr>
-              <w:t>Economics master's degree graduate, working in the corporate</w:t>
+              <w:t xml:space="preserve">Economics master's degree graduate and a self-trained programmer, focused on Web Development, UI, UX &amp; mobile. People focused, eager to learn new skills, proactive and keen on </w:t>
             </w:r>
             <w:r>
               <w:rPr>
@@ -278,7 +280,7 @@
                 <w:color w:val="868E96"/>
                 <w:shd w:val="clear" w:color="auto" w:fill="FFFFFF"/>
               </w:rPr>
-              <w:t xml:space="preserve"> IT</w:t>
+              <w:t>challenges</w:t>
             </w:r>
             <w:r>
               <w:rPr>
@@ -286,7 +288,7 @@
                 <w:color w:val="868E96"/>
                 <w:shd w:val="clear" w:color="auto" w:fill="FFFFFF"/>
               </w:rPr>
-              <w:t xml:space="preserve"> sector. People focused, eager to learn new skills, proactive and keen on new challenges. Experienced in customer service, accounting, reporting, general IT and a self-trained programmer, focused on Front End Dev, mobile and automations.</w:t>
+              <w:t>.</w:t>
             </w:r>
           </w:p>
         </w:tc>
@@ -1450,6 +1452,8 @@
               </w:rPr>
             </w:pPr>
             <w:hyperlink r:id="rId13" w:history="1">
+              <w:proofErr w:type="spellStart"/>
+              <w:proofErr w:type="gramStart"/>
               <w:r>
                 <w:rPr>
                   <w:rStyle w:val="Hipercze"/>
@@ -1461,6 +1465,8 @@
                 </w:rPr>
                 <w:t>rafalmucha.online</w:t>
               </w:r>
+              <w:proofErr w:type="spellEnd"/>
+              <w:proofErr w:type="gramEnd"/>
             </w:hyperlink>
           </w:p>
         </w:tc>
@@ -1591,7 +1597,7 @@
                 <v:shape id="_x0000_i1027" type="#_x0000_t75" style="width:13.8pt;height:7.2pt" o:ole="">
                   <v:imagedata r:id="rId14" o:title=""/>
                 </v:shape>
-                <o:OLEObject Type="Embed" ProgID="PBrush" ShapeID="_x0000_i1027" DrawAspect="Content" ObjectID="_1694094637" r:id="rId15"/>
+                <o:OLEObject Type="Embed" ProgID="PBrush" ShapeID="_x0000_i1027" DrawAspect="Content" ObjectID="_1698948156" r:id="rId15"/>
               </w:object>
             </w:r>
             <w:r>
@@ -2064,13 +2070,23 @@
                       <w:lang w:val="en-US"/>
                     </w:rPr>
                   </w:pPr>
+                  <w:proofErr w:type="spellStart"/>
                   <w:r>
                     <w:rPr>
                       <w:rFonts w:ascii="Ubuntu Condensed" w:hAnsi="Ubuntu Condensed"/>
                       <w:color w:val="FFFFFF" w:themeColor="background1"/>
                       <w:lang w:val="en-US"/>
                     </w:rPr>
-                    <w:t>ZenSar Technologies</w:t>
+                    <w:t>ZenSar</w:t>
+                  </w:r>
+                  <w:proofErr w:type="spellEnd"/>
+                  <w:r>
+                    <w:rPr>
+                      <w:rFonts w:ascii="Ubuntu Condensed" w:hAnsi="Ubuntu Condensed"/>
+                      <w:color w:val="FFFFFF" w:themeColor="background1"/>
+                      <w:lang w:val="en-US"/>
+                    </w:rPr>
+                    <w:t xml:space="preserve"> Technologies</w:t>
                   </w:r>
                 </w:p>
               </w:tc>
@@ -2115,6 +2131,7 @@
                       <w:lang w:val="en-US"/>
                     </w:rPr>
                   </w:pPr>
+                  <w:proofErr w:type="spellStart"/>
                   <w:r>
                     <w:rPr>
                       <w:rFonts w:ascii="Ubuntu Condensed" w:hAnsi="Ubuntu Condensed"/>
@@ -2122,6 +2139,7 @@
                     </w:rPr>
                     <w:t>FrontEnd</w:t>
                   </w:r>
+                  <w:proofErr w:type="spellEnd"/>
                   <w:r>
                     <w:rPr>
                       <w:rFonts w:ascii="Ubuntu Condensed" w:hAnsi="Ubuntu Condensed"/>
@@ -2155,7 +2173,25 @@
                 <w:color w:val="969696"/>
                 <w:sz w:val="20"/>
               </w:rPr>
-              <w:t>Web development, maintenance, new features, testing and improvements using:</w:t>
+              <w:t xml:space="preserve">Web development, maintenance, new features, </w:t>
+            </w:r>
+            <w:proofErr w:type="gramStart"/>
+            <w:r>
+              <w:rPr>
+                <w:rFonts w:ascii="Ubuntu Condensed" w:hAnsi="Ubuntu Condensed"/>
+                <w:color w:val="969696"/>
+                <w:sz w:val="20"/>
+              </w:rPr>
+              <w:t>testing</w:t>
+            </w:r>
+            <w:proofErr w:type="gramEnd"/>
+            <w:r>
+              <w:rPr>
+                <w:rFonts w:ascii="Ubuntu Condensed" w:hAnsi="Ubuntu Condensed"/>
+                <w:color w:val="969696"/>
+                <w:sz w:val="20"/>
+              </w:rPr>
+              <w:t xml:space="preserve"> and improvements using:</w:t>
             </w:r>
           </w:p>
           <w:p>
@@ -2209,15 +2245,7 @@
                 <w:color w:val="969696"/>
                 <w:sz w:val="20"/>
               </w:rPr>
-              <w:t xml:space="preserve"> </w:t>
-            </w:r>
-            <w:r>
-              <w:rPr>
-                <w:rFonts w:ascii="Ubuntu Condensed" w:hAnsi="Ubuntu Condensed"/>
-                <w:color w:val="969696"/>
-                <w:sz w:val="20"/>
-              </w:rPr>
-              <w:t xml:space="preserve">Vue.js, </w:t>
+              <w:t xml:space="preserve"> Vue.js, </w:t>
             </w:r>
             <w:r>
               <w:rPr>
@@ -2264,8 +2292,18 @@
                 <w:color w:val="969696"/>
                 <w:sz w:val="20"/>
               </w:rPr>
-              <w:t xml:space="preserve"> LitElement</w:t>
-            </w:r>
+              <w:t xml:space="preserve"> </w:t>
+            </w:r>
+            <w:proofErr w:type="spellStart"/>
+            <w:r>
+              <w:rPr>
+                <w:rFonts w:ascii="Ubuntu Condensed" w:hAnsi="Ubuntu Condensed"/>
+                <w:color w:val="969696"/>
+                <w:sz w:val="20"/>
+              </w:rPr>
+              <w:t>LitElement</w:t>
+            </w:r>
+            <w:proofErr w:type="spellEnd"/>
             <w:r>
               <w:rPr>
                 <w:rFonts w:ascii="Ubuntu Condensed" w:hAnsi="Ubuntu Condensed"/>
@@ -2859,6 +2897,7 @@
                       <w:lang w:val="pl-PL"/>
                     </w:rPr>
                   </w:pPr>
+                  <w:proofErr w:type="spellStart"/>
                   <w:r>
                     <w:rPr>
                       <w:rFonts w:ascii="Ubuntu Condensed" w:hAnsi="Ubuntu Condensed"/>
@@ -2867,6 +2906,7 @@
                     </w:rPr>
                     <w:t>Capgemini</w:t>
                   </w:r>
+                  <w:proofErr w:type="spellEnd"/>
                 </w:p>
               </w:tc>
             </w:tr>
@@ -3023,8 +3063,19 @@
                 <w:color w:val="969696"/>
                 <w:sz w:val="20"/>
               </w:rPr>
-              <w:t>MS SharePoints</w:t>
-            </w:r>
+              <w:t xml:space="preserve">MS </w:t>
+            </w:r>
+            <w:proofErr w:type="spellStart"/>
+            <w:r>
+              <w:rPr>
+                <w:rFonts w:ascii="Ubuntu Condensed" w:hAnsi="Ubuntu Condensed"/>
+                <w:b/>
+                <w:color w:val="969696"/>
+                <w:sz w:val="20"/>
+              </w:rPr>
+              <w:t>SharePoints</w:t>
+            </w:r>
+            <w:proofErr w:type="spellEnd"/>
             <w:r>
               <w:rPr>
                 <w:rFonts w:ascii="Ubuntu Condensed" w:hAnsi="Ubuntu Condensed"/>
@@ -3283,7 +3334,43 @@
                 <w:color w:val="969696"/>
                 <w:sz w:val="20"/>
               </w:rPr>
-              <w:t>Web Development basics trainer (conducting trainings for employees on the basics of FrontEnd development - HTML5, CSS3, JavaScript (ES5 &amp; ES6), jQuery, Bootstrap &amp; SharePoints as servers)</w:t>
+              <w:t xml:space="preserve">Web Development basics trainer (conducting trainings for employees on the basics of </w:t>
+            </w:r>
+            <w:proofErr w:type="spellStart"/>
+            <w:r>
+              <w:rPr>
+                <w:rFonts w:ascii="Ubuntu Condensed" w:hAnsi="Ubuntu Condensed"/>
+                <w:color w:val="969696"/>
+                <w:sz w:val="20"/>
+              </w:rPr>
+              <w:t>FrontEnd</w:t>
+            </w:r>
+            <w:proofErr w:type="spellEnd"/>
+            <w:r>
+              <w:rPr>
+                <w:rFonts w:ascii="Ubuntu Condensed" w:hAnsi="Ubuntu Condensed"/>
+                <w:color w:val="969696"/>
+                <w:sz w:val="20"/>
+              </w:rPr>
+              <w:t xml:space="preserve"> development - HTML5, CSS3, JavaScript (ES5 &amp; ES6), jQuery, Bootstrap &amp; </w:t>
+            </w:r>
+            <w:proofErr w:type="spellStart"/>
+            <w:r>
+              <w:rPr>
+                <w:rFonts w:ascii="Ubuntu Condensed" w:hAnsi="Ubuntu Condensed"/>
+                <w:color w:val="969696"/>
+                <w:sz w:val="20"/>
+              </w:rPr>
+              <w:t>SharePoints</w:t>
+            </w:r>
+            <w:proofErr w:type="spellEnd"/>
+            <w:r>
+              <w:rPr>
+                <w:rFonts w:ascii="Ubuntu Condensed" w:hAnsi="Ubuntu Condensed"/>
+                <w:color w:val="969696"/>
+                <w:sz w:val="20"/>
+              </w:rPr>
+              <w:t xml:space="preserve"> as servers)</w:t>
             </w:r>
           </w:p>
           <w:p>
@@ -3367,6 +3454,7 @@
                       <w:lang w:val="pl-PL"/>
                     </w:rPr>
                   </w:pPr>
+                  <w:proofErr w:type="spellStart"/>
                   <w:r>
                     <w:rPr>
                       <w:rFonts w:ascii="Ubuntu Condensed" w:hAnsi="Ubuntu Condensed"/>
@@ -3375,6 +3463,7 @@
                     </w:rPr>
                     <w:t>Capgemini</w:t>
                   </w:r>
+                  <w:proofErr w:type="spellEnd"/>
                 </w:p>
               </w:tc>
             </w:tr>
@@ -3423,8 +3512,17 @@
                       <w:rFonts w:ascii="Ubuntu Condensed" w:hAnsi="Ubuntu Condensed"/>
                       <w:color w:val="FFFFFF" w:themeColor="background1"/>
                     </w:rPr>
-                    <w:t>Command Center</w:t>
+                    <w:t xml:space="preserve">Command </w:t>
                   </w:r>
+                  <w:proofErr w:type="spellStart"/>
+                  <w:r>
+                    <w:rPr>
+                      <w:rFonts w:ascii="Ubuntu Condensed" w:hAnsi="Ubuntu Condensed"/>
+                      <w:color w:val="FFFFFF" w:themeColor="background1"/>
+                    </w:rPr>
+                    <w:t>Center</w:t>
+                  </w:r>
+                  <w:proofErr w:type="spellEnd"/>
                   <w:r>
                     <w:rPr>
                       <w:rFonts w:ascii="Ubuntu Condensed" w:hAnsi="Ubuntu Condensed"/>
@@ -3477,7 +3575,25 @@
                 <w:color w:val="969696"/>
                 <w:sz w:val="20"/>
               </w:rPr>
-              <w:t>Active website development, maintenance and improvements (</w:t>
+              <w:t xml:space="preserve">Active website development, </w:t>
+            </w:r>
+            <w:proofErr w:type="gramStart"/>
+            <w:r>
+              <w:rPr>
+                <w:rFonts w:ascii="Ubuntu Condensed" w:hAnsi="Ubuntu Condensed"/>
+                <w:color w:val="969696"/>
+                <w:sz w:val="20"/>
+              </w:rPr>
+              <w:t>maintenance</w:t>
+            </w:r>
+            <w:proofErr w:type="gramEnd"/>
+            <w:r>
+              <w:rPr>
+                <w:rFonts w:ascii="Ubuntu Condensed" w:hAnsi="Ubuntu Condensed"/>
+                <w:color w:val="969696"/>
+                <w:sz w:val="20"/>
+              </w:rPr>
+              <w:t xml:space="preserve"> and improvements (</w:t>
             </w:r>
             <w:r>
               <w:rPr>
@@ -3540,7 +3656,16 @@
                 <w:color w:val="969696"/>
                 <w:sz w:val="20"/>
               </w:rPr>
-              <w:t>Preparation of monthly dashboards in SAP BusinessObjects &amp; MS Power</w:t>
+              <w:t xml:space="preserve">Preparation of monthly dashboards in SAP BusinessObjects &amp; MS </w:t>
+            </w:r>
+            <w:proofErr w:type="spellStart"/>
+            <w:r>
+              <w:rPr>
+                <w:rFonts w:ascii="Ubuntu Condensed" w:hAnsi="Ubuntu Condensed"/>
+                <w:color w:val="969696"/>
+                <w:sz w:val="20"/>
+              </w:rPr>
+              <w:t>Power</w:t>
             </w:r>
             <w:r>
               <w:rPr>
@@ -3550,6 +3675,7 @@
               </w:rPr>
               <w:t>BI</w:t>
             </w:r>
+            <w:proofErr w:type="spellEnd"/>
           </w:p>
           <w:p>
             <w:pPr>
@@ -3806,7 +3932,17 @@
                 <w:sz w:val="20"/>
                 <w:shd w:val="clear" w:color="auto" w:fill="389BBD"/>
               </w:rPr>
-              <w:t xml:space="preserve"> Additionally: </w:t>
+              <w:t xml:space="preserve"> Additionally</w:t>
+            </w:r>
+            <w:proofErr w:type="gramStart"/>
+            <w:r>
+              <w:rPr>
+                <w:rFonts w:ascii="Ubuntu Condensed" w:hAnsi="Ubuntu Condensed"/>
+                <w:color w:val="FFFFFF" w:themeColor="background1"/>
+                <w:sz w:val="20"/>
+                <w:shd w:val="clear" w:color="auto" w:fill="389BBD"/>
+              </w:rPr>
+              <w:t xml:space="preserve">: </w:t>
             </w:r>
             <w:r>
               <w:rPr>
@@ -3816,6 +3952,7 @@
               </w:rPr>
               <w:t>:</w:t>
             </w:r>
+            <w:proofErr w:type="gramEnd"/>
           </w:p>
           <w:p>
             <w:pPr>
@@ -3833,7 +3970,25 @@
                 <w:color w:val="969696"/>
                 <w:sz w:val="20"/>
               </w:rPr>
-              <w:t>Risk &amp; Compliance Coordinator (auditing, creation, preparation and updates of a BCP, R&amp;C logs, operational and Disaster Recovery-related documentation)</w:t>
+              <w:t xml:space="preserve">Risk &amp; Compliance Coordinator (auditing, creation, </w:t>
+            </w:r>
+            <w:proofErr w:type="gramStart"/>
+            <w:r>
+              <w:rPr>
+                <w:rFonts w:ascii="Ubuntu Condensed" w:hAnsi="Ubuntu Condensed"/>
+                <w:color w:val="969696"/>
+                <w:sz w:val="20"/>
+              </w:rPr>
+              <w:t>preparation</w:t>
+            </w:r>
+            <w:proofErr w:type="gramEnd"/>
+            <w:r>
+              <w:rPr>
+                <w:rFonts w:ascii="Ubuntu Condensed" w:hAnsi="Ubuntu Condensed"/>
+                <w:color w:val="969696"/>
+                <w:sz w:val="20"/>
+              </w:rPr>
+              <w:t xml:space="preserve"> and updates of a BCP, R&amp;C logs, operational and Disaster Recovery-related documentation)</w:t>
             </w:r>
           </w:p>
           <w:p>
@@ -4503,7 +4658,6 @@
                 <w:color w:val="969696"/>
                 <w:sz w:val="20"/>
               </w:rPr>
-              <w:lastRenderedPageBreak/>
               <w:t>Assistance with Co-ordination of Annual Business Plan and monthly forecasts</w:t>
             </w:r>
           </w:p>
@@ -4542,7 +4696,26 @@
                 <w:color w:val="969696"/>
                 <w:sz w:val="20"/>
               </w:rPr>
-              <w:t>Creating Purchase Orders and administration of the end to end PO process</w:t>
+              <w:lastRenderedPageBreak/>
+              <w:t xml:space="preserve">Creating Purchase Orders and administration of the </w:t>
+            </w:r>
+            <w:proofErr w:type="gramStart"/>
+            <w:r>
+              <w:rPr>
+                <w:rFonts w:ascii="Ubuntu Condensed" w:hAnsi="Ubuntu Condensed"/>
+                <w:color w:val="969696"/>
+                <w:sz w:val="20"/>
+              </w:rPr>
+              <w:t>end to end</w:t>
+            </w:r>
+            <w:proofErr w:type="gramEnd"/>
+            <w:r>
+              <w:rPr>
+                <w:rFonts w:ascii="Ubuntu Condensed" w:hAnsi="Ubuntu Condensed"/>
+                <w:color w:val="969696"/>
+                <w:sz w:val="20"/>
+              </w:rPr>
+              <w:t xml:space="preserve"> PO process</w:t>
             </w:r>
           </w:p>
           <w:p>
@@ -4580,7 +4753,25 @@
                 <w:color w:val="969696"/>
                 <w:sz w:val="20"/>
               </w:rPr>
-              <w:t>Salesforce Opportunities creation, maintenance and revenue scheduling</w:t>
+              <w:t xml:space="preserve">Salesforce Opportunities creation, </w:t>
+            </w:r>
+            <w:proofErr w:type="gramStart"/>
+            <w:r>
+              <w:rPr>
+                <w:rFonts w:ascii="Ubuntu Condensed" w:hAnsi="Ubuntu Condensed"/>
+                <w:color w:val="969696"/>
+                <w:sz w:val="20"/>
+              </w:rPr>
+              <w:t>maintenance</w:t>
+            </w:r>
+            <w:proofErr w:type="gramEnd"/>
+            <w:r>
+              <w:rPr>
+                <w:rFonts w:ascii="Ubuntu Condensed" w:hAnsi="Ubuntu Condensed"/>
+                <w:color w:val="969696"/>
+                <w:sz w:val="20"/>
+              </w:rPr>
+              <w:t xml:space="preserve"> and revenue scheduling</w:t>
             </w:r>
           </w:p>
           <w:p>
@@ -4600,7 +4791,17 @@
                 <w:sz w:val="20"/>
                 <w:shd w:val="clear" w:color="auto" w:fill="389BBD"/>
               </w:rPr>
-              <w:t xml:space="preserve"> Additionally: </w:t>
+              <w:t xml:space="preserve"> Additionally</w:t>
+            </w:r>
+            <w:proofErr w:type="gramStart"/>
+            <w:r>
+              <w:rPr>
+                <w:rFonts w:ascii="Ubuntu Condensed" w:hAnsi="Ubuntu Condensed"/>
+                <w:color w:val="FFFFFF" w:themeColor="background1"/>
+                <w:sz w:val="20"/>
+                <w:shd w:val="clear" w:color="auto" w:fill="389BBD"/>
+              </w:rPr>
+              <w:t xml:space="preserve">: </w:t>
             </w:r>
             <w:r>
               <w:rPr>
@@ -4610,6 +4811,7 @@
               </w:rPr>
               <w:t>:</w:t>
             </w:r>
+            <w:proofErr w:type="gramEnd"/>
           </w:p>
           <w:p>
             <w:pPr>
@@ -4916,7 +5118,17 @@
                 <w:sz w:val="20"/>
                 <w:shd w:val="clear" w:color="auto" w:fill="389BBD"/>
               </w:rPr>
-              <w:t xml:space="preserve"> Additionally: </w:t>
+              <w:t xml:space="preserve"> Additionally</w:t>
+            </w:r>
+            <w:proofErr w:type="gramStart"/>
+            <w:r>
+              <w:rPr>
+                <w:rFonts w:ascii="Ubuntu Condensed" w:hAnsi="Ubuntu Condensed"/>
+                <w:color w:val="FFFFFF" w:themeColor="background1"/>
+                <w:sz w:val="20"/>
+                <w:shd w:val="clear" w:color="auto" w:fill="389BBD"/>
+              </w:rPr>
+              <w:t xml:space="preserve">: </w:t>
             </w:r>
             <w:r>
               <w:rPr>
@@ -4926,6 +5138,7 @@
               </w:rPr>
               <w:t>:</w:t>
             </w:r>
+            <w:proofErr w:type="gramEnd"/>
           </w:p>
           <w:p>
             <w:pPr>
@@ -5040,7 +5253,16 @@
                 <w:color w:val="969696"/>
                 <w:sz w:val="20"/>
               </w:rPr>
-              <w:t xml:space="preserve"> MS Access</w:t>
+              <w:t xml:space="preserve"> MS </w:t>
+            </w:r>
+            <w:proofErr w:type="gramStart"/>
+            <w:r>
+              <w:rPr>
+                <w:rFonts w:ascii="Ubuntu Condensed" w:hAnsi="Ubuntu Condensed"/>
+                <w:color w:val="969696"/>
+                <w:sz w:val="20"/>
+              </w:rPr>
+              <w:t>Access</w:t>
             </w:r>
             <w:r>
               <w:rPr>
@@ -5058,6 +5280,7 @@
               </w:rPr>
               <w:t xml:space="preserve"> database</w:t>
             </w:r>
+            <w:proofErr w:type="gramEnd"/>
             <w:r>
               <w:rPr>
                 <w:rFonts w:ascii="Ubuntu Condensed" w:hAnsi="Ubuntu Condensed"/>
@@ -5279,7 +5502,25 @@
                 <w:color w:val="969696"/>
                 <w:sz w:val="20"/>
               </w:rPr>
-              <w:t>First Time Fix calls where appropriate via LANDesk, remote access and admin consoles</w:t>
+              <w:t xml:space="preserve">First Time Fix calls where appropriate via LANDesk, remote </w:t>
+            </w:r>
+            <w:proofErr w:type="gramStart"/>
+            <w:r>
+              <w:rPr>
+                <w:rFonts w:ascii="Ubuntu Condensed" w:hAnsi="Ubuntu Condensed"/>
+                <w:color w:val="969696"/>
+                <w:sz w:val="20"/>
+              </w:rPr>
+              <w:t>access</w:t>
+            </w:r>
+            <w:proofErr w:type="gramEnd"/>
+            <w:r>
+              <w:rPr>
+                <w:rFonts w:ascii="Ubuntu Condensed" w:hAnsi="Ubuntu Condensed"/>
+                <w:color w:val="969696"/>
+                <w:sz w:val="20"/>
+              </w:rPr>
+              <w:t xml:space="preserve"> and admin consoles</w:t>
             </w:r>
           </w:p>
           <w:p>
@@ -5333,7 +5574,25 @@
                 <w:color w:val="969696"/>
                 <w:sz w:val="20"/>
               </w:rPr>
-              <w:t>Resolving tickets relating to AD group accesses, new starter and leaver requests, issues with MVS telephony, servers, Exchange, SharePoint and MS Office, CRM plug-ins, Remote Desktop Software, Cisco VPN, WebEx and proprietary corporate software</w:t>
+              <w:t xml:space="preserve">Resolving tickets relating to AD group accesses, new starter and leaver requests, issues with MVS telephony, servers, Exchange, SharePoint and MS Office, CRM plug-ins, Remote Desktop Software, Cisco VPN, </w:t>
+            </w:r>
+            <w:proofErr w:type="gramStart"/>
+            <w:r>
+              <w:rPr>
+                <w:rFonts w:ascii="Ubuntu Condensed" w:hAnsi="Ubuntu Condensed"/>
+                <w:color w:val="969696"/>
+                <w:sz w:val="20"/>
+              </w:rPr>
+              <w:t>WebEx</w:t>
+            </w:r>
+            <w:proofErr w:type="gramEnd"/>
+            <w:r>
+              <w:rPr>
+                <w:rFonts w:ascii="Ubuntu Condensed" w:hAnsi="Ubuntu Condensed"/>
+                <w:color w:val="969696"/>
+                <w:sz w:val="20"/>
+              </w:rPr>
+              <w:t xml:space="preserve"> and proprietary corporate software</w:t>
             </w:r>
           </w:p>
           <w:p>
@@ -5353,7 +5612,17 @@
                 <w:sz w:val="20"/>
                 <w:shd w:val="clear" w:color="auto" w:fill="389BBD"/>
               </w:rPr>
-              <w:t xml:space="preserve"> Additionally: </w:t>
+              <w:t xml:space="preserve"> Additionally</w:t>
+            </w:r>
+            <w:proofErr w:type="gramStart"/>
+            <w:r>
+              <w:rPr>
+                <w:rFonts w:ascii="Ubuntu Condensed" w:hAnsi="Ubuntu Condensed"/>
+                <w:color w:val="FFFFFF" w:themeColor="background1"/>
+                <w:sz w:val="20"/>
+                <w:shd w:val="clear" w:color="auto" w:fill="389BBD"/>
+              </w:rPr>
+              <w:t xml:space="preserve">: </w:t>
             </w:r>
             <w:r>
               <w:rPr>
@@ -5363,6 +5632,7 @@
               </w:rPr>
               <w:t>:</w:t>
             </w:r>
+            <w:proofErr w:type="gramEnd"/>
           </w:p>
           <w:p>
             <w:pPr>
@@ -5905,6 +6175,7 @@
                       <w:color w:val="FFFFFF" w:themeColor="background1"/>
                     </w:rPr>
                   </w:pPr>
+                  <w:proofErr w:type="spellStart"/>
                   <w:r>
                     <w:rPr>
                       <w:rFonts w:ascii="Ubuntu Condensed" w:hAnsi="Ubuntu Condensed"/>
@@ -5912,6 +6183,7 @@
                     </w:rPr>
                     <w:t>Medicover</w:t>
                   </w:r>
+                  <w:proofErr w:type="spellEnd"/>
                 </w:p>
               </w:tc>
             </w:tr>
@@ -6221,7 +6493,25 @@
                 <w:color w:val="969696"/>
                 <w:sz w:val="20"/>
               </w:rPr>
-              <w:t>Management of a start-up business, invoicing, contacting clients, sales of advertising space, website administration (HTML, phpBB).</w:t>
+              <w:t xml:space="preserve">Management of a start-up business, invoicing, contacting clients, sales of advertising space, website administration (HTML, </w:t>
+            </w:r>
+            <w:proofErr w:type="spellStart"/>
+            <w:r>
+              <w:rPr>
+                <w:rFonts w:ascii="Ubuntu Condensed" w:hAnsi="Ubuntu Condensed"/>
+                <w:color w:val="969696"/>
+                <w:sz w:val="20"/>
+              </w:rPr>
+              <w:t>phpBB</w:t>
+            </w:r>
+            <w:proofErr w:type="spellEnd"/>
+            <w:r>
+              <w:rPr>
+                <w:rFonts w:ascii="Ubuntu Condensed" w:hAnsi="Ubuntu Condensed"/>
+                <w:color w:val="969696"/>
+                <w:sz w:val="20"/>
+              </w:rPr>
+              <w:t>).</w:t>
             </w:r>
             <w:r>
               <w:rPr>
@@ -6362,6 +6652,7 @@
               </w:rPr>
               <w:t xml:space="preserve"> </w:t>
             </w:r>
+            <w:proofErr w:type="gramStart"/>
             <w:r>
               <w:rPr>
                 <w:rFonts w:ascii="Ubuntu Condensed" w:hAnsi="Ubuntu Condensed"/>
@@ -6378,6 +6669,7 @@
               </w:rPr>
               <w:t xml:space="preserve"> Eclipse</w:t>
             </w:r>
+            <w:proofErr w:type="gramEnd"/>
             <w:r>
               <w:rPr>
                 <w:rFonts w:ascii="Ubuntu Condensed" w:hAnsi="Ubuntu Condensed"/>
@@ -6451,6 +6743,7 @@
               </w:rPr>
               <w:t xml:space="preserve">SharePoint Designer </w:t>
             </w:r>
+            <w:proofErr w:type="gramStart"/>
             <w:r>
               <w:rPr>
                 <w:rFonts w:ascii="Ubuntu Condensed" w:hAnsi="Ubuntu Condensed"/>
@@ -6467,6 +6760,7 @@
               </w:rPr>
               <w:t xml:space="preserve"> SharePoint</w:t>
             </w:r>
+            <w:proofErr w:type="gramEnd"/>
           </w:p>
           <w:p>
             <w:pPr>
@@ -6649,15 +6943,33 @@
                 <w:color w:val="FFFFFF" w:themeColor="background1"/>
                 <w:szCs w:val="20"/>
               </w:rPr>
-              <w:t xml:space="preserve">with a can-do attitude </w:t>
-            </w:r>
+              <w:t xml:space="preserve">with a can-do </w:t>
+            </w:r>
+            <w:proofErr w:type="gramStart"/>
             <w:r>
               <w:rPr>
                 <w:rFonts w:ascii="Ubuntu Condensed" w:hAnsi="Ubuntu Condensed"/>
                 <w:color w:val="FFFFFF" w:themeColor="background1"/>
                 <w:szCs w:val="20"/>
               </w:rPr>
-              <w:t xml:space="preserve"> Communicative | task oriented</w:t>
+              <w:t xml:space="preserve">attitude </w:t>
+            </w:r>
+            <w:r>
+              <w:rPr>
+                <w:rFonts w:ascii="Ubuntu Condensed" w:hAnsi="Ubuntu Condensed"/>
+                <w:color w:val="FFFFFF" w:themeColor="background1"/>
+                <w:szCs w:val="20"/>
+              </w:rPr>
+              <w:t xml:space="preserve"> Communicative</w:t>
+            </w:r>
+            <w:proofErr w:type="gramEnd"/>
+            <w:r>
+              <w:rPr>
+                <w:rFonts w:ascii="Ubuntu Condensed" w:hAnsi="Ubuntu Condensed"/>
+                <w:color w:val="FFFFFF" w:themeColor="background1"/>
+                <w:szCs w:val="20"/>
+              </w:rPr>
+              <w:t xml:space="preserve"> | task oriented</w:t>
             </w:r>
           </w:p>
           <w:p>
@@ -6745,6 +7057,26 @@
                 <w:lang w:eastAsia="en-GB"/>
               </w:rPr>
             </w:pPr>
+          </w:p>
+          <w:p>
+            <w:pPr>
+              <w:jc w:val="center"/>
+              <w:rPr>
+                <w:rFonts w:ascii="Ubuntu Condensed" w:hAnsi="Ubuntu Condensed"/>
+                <w:sz w:val="10"/>
+                <w:lang w:eastAsia="en-GB"/>
+              </w:rPr>
+            </w:pPr>
+          </w:p>
+          <w:p>
+            <w:pPr>
+              <w:jc w:val="center"/>
+              <w:rPr>
+                <w:rFonts w:ascii="Ubuntu Condensed" w:hAnsi="Ubuntu Condensed"/>
+                <w:sz w:val="10"/>
+                <w:lang w:eastAsia="en-GB"/>
+              </w:rPr>
+            </w:pPr>
             <w:r>
               <w:rPr>
                 <w:rFonts w:ascii="Ubuntu Condensed" w:hAnsi="Ubuntu Condensed"/>
@@ -6752,13 +7084,13 @@
                 <w:lang w:val="en-US"/>
               </w:rPr>
               <w:drawing>
-                <wp:anchor distT="0" distB="0" distL="114300" distR="114300" simplePos="0" relativeHeight="251658240" behindDoc="1" locked="0" layoutInCell="1" allowOverlap="1" wp14:anchorId="3CCF178F" wp14:editId="7CAE8136">
+                <wp:anchor distT="0" distB="0" distL="114300" distR="114300" simplePos="0" relativeHeight="251658240" behindDoc="1" locked="0" layoutInCell="1" allowOverlap="1" wp14:anchorId="3CCF178F" wp14:editId="7932758E">
                   <wp:simplePos x="0" y="0"/>
                   <wp:positionH relativeFrom="column">
-                    <wp:posOffset>389890</wp:posOffset>
+                    <wp:posOffset>417195</wp:posOffset>
                   </wp:positionH>
                   <wp:positionV relativeFrom="paragraph">
-                    <wp:posOffset>81915</wp:posOffset>
+                    <wp:posOffset>39370</wp:posOffset>
                   </wp:positionV>
                   <wp:extent cx="1398905" cy="1398905"/>
                   <wp:effectExtent l="0" t="0" r="0" b="0"/>
@@ -6835,9 +7167,234 @@
                       </pic:pic>
                     </a:graphicData>
                   </a:graphic>
+                  <wp14:sizeRelH relativeFrom="margin">
+                    <wp14:pctWidth>0</wp14:pctWidth>
+                  </wp14:sizeRelH>
+                  <wp14:sizeRelV relativeFrom="margin">
+                    <wp14:pctHeight>0</wp14:pctHeight>
+                  </wp14:sizeRelV>
                 </wp:anchor>
               </w:drawing>
             </w:r>
+          </w:p>
+          <w:p>
+            <w:pPr>
+              <w:jc w:val="center"/>
+              <w:rPr>
+                <w:rFonts w:ascii="Ubuntu Condensed" w:hAnsi="Ubuntu Condensed"/>
+                <w:sz w:val="10"/>
+                <w:lang w:eastAsia="en-GB"/>
+              </w:rPr>
+            </w:pPr>
+          </w:p>
+          <w:p>
+            <w:pPr>
+              <w:jc w:val="center"/>
+              <w:rPr>
+                <w:rFonts w:ascii="Ubuntu Condensed" w:hAnsi="Ubuntu Condensed"/>
+                <w:sz w:val="10"/>
+                <w:lang w:eastAsia="en-GB"/>
+              </w:rPr>
+            </w:pPr>
+          </w:p>
+          <w:p>
+            <w:pPr>
+              <w:jc w:val="center"/>
+              <w:rPr>
+                <w:rFonts w:ascii="Ubuntu Condensed" w:hAnsi="Ubuntu Condensed"/>
+                <w:sz w:val="10"/>
+                <w:lang w:eastAsia="en-GB"/>
+              </w:rPr>
+            </w:pPr>
+          </w:p>
+          <w:p>
+            <w:pPr>
+              <w:jc w:val="center"/>
+              <w:rPr>
+                <w:rFonts w:ascii="Ubuntu Condensed" w:hAnsi="Ubuntu Condensed"/>
+                <w:sz w:val="10"/>
+                <w:lang w:eastAsia="en-GB"/>
+              </w:rPr>
+            </w:pPr>
+          </w:p>
+          <w:p>
+            <w:pPr>
+              <w:jc w:val="center"/>
+              <w:rPr>
+                <w:rFonts w:ascii="Ubuntu Condensed" w:hAnsi="Ubuntu Condensed"/>
+                <w:sz w:val="10"/>
+                <w:lang w:eastAsia="en-GB"/>
+              </w:rPr>
+            </w:pPr>
+          </w:p>
+          <w:p>
+            <w:pPr>
+              <w:jc w:val="center"/>
+              <w:rPr>
+                <w:rFonts w:ascii="Ubuntu Condensed" w:hAnsi="Ubuntu Condensed"/>
+                <w:sz w:val="10"/>
+                <w:lang w:eastAsia="en-GB"/>
+              </w:rPr>
+            </w:pPr>
+          </w:p>
+          <w:p>
+            <w:pPr>
+              <w:jc w:val="center"/>
+              <w:rPr>
+                <w:rFonts w:ascii="Ubuntu Condensed" w:hAnsi="Ubuntu Condensed"/>
+                <w:sz w:val="10"/>
+                <w:lang w:eastAsia="en-GB"/>
+              </w:rPr>
+            </w:pPr>
+          </w:p>
+          <w:p>
+            <w:pPr>
+              <w:jc w:val="center"/>
+              <w:rPr>
+                <w:rFonts w:ascii="Ubuntu Condensed" w:hAnsi="Ubuntu Condensed"/>
+                <w:sz w:val="10"/>
+                <w:lang w:eastAsia="en-GB"/>
+              </w:rPr>
+            </w:pPr>
+          </w:p>
+          <w:p>
+            <w:pPr>
+              <w:jc w:val="center"/>
+              <w:rPr>
+                <w:rFonts w:ascii="Ubuntu Condensed" w:hAnsi="Ubuntu Condensed"/>
+                <w:sz w:val="10"/>
+                <w:lang w:eastAsia="en-GB"/>
+              </w:rPr>
+            </w:pPr>
+          </w:p>
+          <w:p>
+            <w:pPr>
+              <w:jc w:val="center"/>
+              <w:rPr>
+                <w:rFonts w:ascii="Ubuntu Condensed" w:hAnsi="Ubuntu Condensed"/>
+                <w:sz w:val="10"/>
+                <w:lang w:eastAsia="en-GB"/>
+              </w:rPr>
+            </w:pPr>
+          </w:p>
+          <w:p>
+            <w:pPr>
+              <w:jc w:val="center"/>
+              <w:rPr>
+                <w:rFonts w:ascii="Ubuntu Condensed" w:hAnsi="Ubuntu Condensed"/>
+                <w:sz w:val="10"/>
+                <w:lang w:eastAsia="en-GB"/>
+              </w:rPr>
+            </w:pPr>
+          </w:p>
+          <w:p>
+            <w:pPr>
+              <w:jc w:val="center"/>
+              <w:rPr>
+                <w:rFonts w:ascii="Ubuntu Condensed" w:hAnsi="Ubuntu Condensed"/>
+                <w:sz w:val="10"/>
+                <w:lang w:eastAsia="en-GB"/>
+              </w:rPr>
+            </w:pPr>
+          </w:p>
+          <w:p>
+            <w:pPr>
+              <w:jc w:val="center"/>
+              <w:rPr>
+                <w:rFonts w:ascii="Ubuntu Condensed" w:hAnsi="Ubuntu Condensed"/>
+                <w:sz w:val="10"/>
+                <w:lang w:eastAsia="en-GB"/>
+              </w:rPr>
+            </w:pPr>
+          </w:p>
+          <w:p>
+            <w:pPr>
+              <w:jc w:val="center"/>
+              <w:rPr>
+                <w:rFonts w:ascii="Ubuntu Condensed" w:hAnsi="Ubuntu Condensed"/>
+                <w:sz w:val="10"/>
+                <w:lang w:eastAsia="en-GB"/>
+              </w:rPr>
+            </w:pPr>
+          </w:p>
+          <w:p>
+            <w:pPr>
+              <w:jc w:val="center"/>
+              <w:rPr>
+                <w:rFonts w:ascii="Ubuntu Condensed" w:hAnsi="Ubuntu Condensed"/>
+                <w:sz w:val="10"/>
+                <w:lang w:eastAsia="en-GB"/>
+              </w:rPr>
+            </w:pPr>
+          </w:p>
+          <w:p>
+            <w:pPr>
+              <w:jc w:val="center"/>
+              <w:rPr>
+                <w:rFonts w:ascii="Ubuntu Condensed" w:hAnsi="Ubuntu Condensed"/>
+                <w:sz w:val="10"/>
+                <w:lang w:eastAsia="en-GB"/>
+              </w:rPr>
+            </w:pPr>
+          </w:p>
+          <w:p>
+            <w:pPr>
+              <w:jc w:val="center"/>
+              <w:rPr>
+                <w:rFonts w:ascii="Ubuntu Condensed" w:hAnsi="Ubuntu Condensed"/>
+                <w:sz w:val="10"/>
+                <w:lang w:eastAsia="en-GB"/>
+              </w:rPr>
+            </w:pPr>
+          </w:p>
+          <w:p>
+            <w:pPr>
+              <w:jc w:val="center"/>
+              <w:rPr>
+                <w:rFonts w:ascii="Ubuntu Condensed" w:hAnsi="Ubuntu Condensed"/>
+                <w:sz w:val="10"/>
+                <w:lang w:eastAsia="en-GB"/>
+              </w:rPr>
+            </w:pPr>
+          </w:p>
+          <w:p>
+            <w:pPr>
+              <w:jc w:val="center"/>
+              <w:rPr>
+                <w:rFonts w:ascii="Ubuntu Condensed" w:hAnsi="Ubuntu Condensed"/>
+                <w:sz w:val="10"/>
+                <w:lang w:eastAsia="en-GB"/>
+              </w:rPr>
+            </w:pPr>
+          </w:p>
+          <w:p>
+            <w:pPr>
+              <w:jc w:val="center"/>
+              <w:rPr>
+                <w:rFonts w:ascii="Ubuntu Condensed" w:hAnsi="Ubuntu Condensed"/>
+                <w:sz w:val="10"/>
+                <w:lang w:eastAsia="en-GB"/>
+              </w:rPr>
+            </w:pPr>
+          </w:p>
+          <w:p>
+            <w:pPr>
+              <w:jc w:val="center"/>
+              <w:rPr>
+                <w:rFonts w:ascii="Ubuntu Condensed" w:hAnsi="Ubuntu Condensed"/>
+                <w:sz w:val="10"/>
+                <w:lang w:eastAsia="en-GB"/>
+              </w:rPr>
+            </w:pPr>
+          </w:p>
+          <w:p>
+            <w:pPr>
+              <w:rPr>
+                <w:rFonts w:ascii="Ubuntu Condensed" w:hAnsi="Ubuntu Condensed"/>
+                <w:sz w:val="10"/>
+                <w:lang w:eastAsia="en-GB"/>
+              </w:rPr>
+            </w:pPr>
           </w:p>
         </w:tc>
         <w:tc>
@@ -6939,7 +7496,25 @@
                 <w:color w:val="FFFFFF" w:themeColor="background1"/>
                 <w:lang w:val="en-US"/>
               </w:rPr>
-              <w:t xml:space="preserve">Lean Six Sigma –  certified </w:t>
+              <w:t xml:space="preserve">Lean Six Sigma </w:t>
+            </w:r>
+            <w:proofErr w:type="gramStart"/>
+            <w:r>
+              <w:rPr>
+                <w:rFonts w:ascii="Ubuntu Condensed" w:hAnsi="Ubuntu Condensed" w:cs="Dutch809PL-Roman"/>
+                <w:color w:val="FFFFFF" w:themeColor="background1"/>
+                <w:lang w:val="en-US"/>
+              </w:rPr>
+              <w:t>–  certified</w:t>
+            </w:r>
+            <w:proofErr w:type="gramEnd"/>
+            <w:r>
+              <w:rPr>
+                <w:rFonts w:ascii="Ubuntu Condensed" w:hAnsi="Ubuntu Condensed" w:cs="Dutch809PL-Roman"/>
+                <w:color w:val="FFFFFF" w:themeColor="background1"/>
+                <w:lang w:val="en-US"/>
+              </w:rPr>
+              <w:t xml:space="preserve"> </w:t>
             </w:r>
             <w:r>
               <w:rPr>
@@ -7053,7 +7628,25 @@
                 <w:color w:val="FFFFFF" w:themeColor="background1"/>
                 <w:lang w:val="en-US"/>
               </w:rPr>
-              <w:t>Google SEO,  SEM, e-commerce course</w:t>
+              <w:t xml:space="preserve">Google </w:t>
+            </w:r>
+            <w:proofErr w:type="gramStart"/>
+            <w:r>
+              <w:rPr>
+                <w:rFonts w:ascii="Ubuntu Condensed" w:hAnsi="Ubuntu Condensed" w:cs="Dutch809PL-Roman"/>
+                <w:color w:val="FFFFFF" w:themeColor="background1"/>
+                <w:lang w:val="en-US"/>
+              </w:rPr>
+              <w:t>SEO,  SEM</w:t>
+            </w:r>
+            <w:proofErr w:type="gramEnd"/>
+            <w:r>
+              <w:rPr>
+                <w:rFonts w:ascii="Ubuntu Condensed" w:hAnsi="Ubuntu Condensed" w:cs="Dutch809PL-Roman"/>
+                <w:color w:val="FFFFFF" w:themeColor="background1"/>
+                <w:lang w:val="en-US"/>
+              </w:rPr>
+              <w:t>, e-commerce course</w:t>
             </w:r>
           </w:p>
           <w:p>
@@ -7070,13 +7663,23 @@
                 <w:lang w:val="en-US"/>
               </w:rPr>
             </w:pPr>
+            <w:proofErr w:type="spellStart"/>
             <w:r>
               <w:rPr>
                 <w:rFonts w:ascii="Ubuntu Condensed" w:hAnsi="Ubuntu Condensed" w:cs="Dutch809PL-Roman"/>
                 <w:color w:val="FFFFFF" w:themeColor="background1"/>
                 <w:lang w:val="en-US"/>
               </w:rPr>
-              <w:t>SoloLearn,</w:t>
+              <w:t>SoloLearn</w:t>
+            </w:r>
+            <w:proofErr w:type="spellEnd"/>
+            <w:r>
+              <w:rPr>
+                <w:rFonts w:ascii="Ubuntu Condensed" w:hAnsi="Ubuntu Condensed" w:cs="Dutch809PL-Roman"/>
+                <w:color w:val="FFFFFF" w:themeColor="background1"/>
+                <w:lang w:val="en-US"/>
+              </w:rPr>
+              <w:t>,</w:t>
             </w:r>
             <w:r>
               <w:rPr>
@@ -8117,6 +8720,7 @@
                 <w:lang w:val="en-US"/>
               </w:rPr>
             </w:pPr>
+            <w:proofErr w:type="spellStart"/>
             <w:r>
               <w:rPr>
                 <w:rFonts w:ascii="Ubuntu Condensed" w:hAnsi="Ubuntu Condensed" w:cs="Dutch809PL-Roman"/>
@@ -8126,6 +8730,7 @@
               </w:rPr>
               <w:t>Deno</w:t>
             </w:r>
+            <w:proofErr w:type="spellEnd"/>
           </w:p>
         </w:tc>
         <w:tc>
@@ -8734,6 +9339,170 @@
               </w:rPr>
             </w:pPr>
           </w:p>
+          <w:p>
+            <w:pPr>
+              <w:rPr>
+                <w:rFonts w:ascii="Ubuntu Condensed" w:hAnsi="Ubuntu Condensed"/>
+                <w:lang w:eastAsia="en-GB"/>
+              </w:rPr>
+            </w:pPr>
+          </w:p>
+          <w:p>
+            <w:pPr>
+              <w:rPr>
+                <w:rFonts w:ascii="Ubuntu Condensed" w:hAnsi="Ubuntu Condensed"/>
+                <w:lang w:eastAsia="en-GB"/>
+              </w:rPr>
+            </w:pPr>
+          </w:p>
+          <w:p>
+            <w:pPr>
+              <w:rPr>
+                <w:rFonts w:ascii="Ubuntu Condensed" w:hAnsi="Ubuntu Condensed"/>
+                <w:lang w:eastAsia="en-GB"/>
+              </w:rPr>
+            </w:pPr>
+          </w:p>
+          <w:p>
+            <w:pPr>
+              <w:rPr>
+                <w:rFonts w:ascii="Ubuntu Condensed" w:hAnsi="Ubuntu Condensed"/>
+                <w:lang w:eastAsia="en-GB"/>
+              </w:rPr>
+            </w:pPr>
+          </w:p>
+          <w:p>
+            <w:pPr>
+              <w:rPr>
+                <w:rFonts w:ascii="Ubuntu Condensed" w:hAnsi="Ubuntu Condensed"/>
+                <w:lang w:eastAsia="en-GB"/>
+              </w:rPr>
+            </w:pPr>
+          </w:p>
+          <w:p>
+            <w:pPr>
+              <w:rPr>
+                <w:rFonts w:ascii="Ubuntu Condensed" w:hAnsi="Ubuntu Condensed"/>
+                <w:lang w:eastAsia="en-GB"/>
+              </w:rPr>
+            </w:pPr>
+          </w:p>
+          <w:p>
+            <w:pPr>
+              <w:rPr>
+                <w:rFonts w:ascii="Ubuntu Condensed" w:hAnsi="Ubuntu Condensed"/>
+                <w:lang w:eastAsia="en-GB"/>
+              </w:rPr>
+            </w:pPr>
+          </w:p>
+          <w:p>
+            <w:pPr>
+              <w:rPr>
+                <w:rFonts w:ascii="Ubuntu Condensed" w:hAnsi="Ubuntu Condensed"/>
+                <w:sz w:val="16"/>
+                <w:szCs w:val="16"/>
+                <w:lang w:eastAsia="en-GB"/>
+              </w:rPr>
+            </w:pPr>
+          </w:p>
+          <w:p>
+            <w:pPr>
+              <w:rPr>
+                <w:rFonts w:ascii="Ubuntu Condensed" w:hAnsi="Ubuntu Condensed"/>
+                <w:sz w:val="16"/>
+                <w:szCs w:val="16"/>
+                <w:lang w:eastAsia="en-GB"/>
+              </w:rPr>
+            </w:pPr>
+          </w:p>
+          <w:p>
+            <w:pPr>
+              <w:rPr>
+                <w:rFonts w:ascii="Ubuntu Condensed" w:hAnsi="Ubuntu Condensed"/>
+                <w:sz w:val="16"/>
+                <w:szCs w:val="16"/>
+                <w:lang w:eastAsia="en-GB"/>
+              </w:rPr>
+            </w:pPr>
+          </w:p>
+          <w:p>
+            <w:pPr>
+              <w:rPr>
+                <w:rFonts w:ascii="Ubuntu Condensed" w:hAnsi="Ubuntu Condensed"/>
+                <w:sz w:val="16"/>
+                <w:szCs w:val="16"/>
+                <w:lang w:eastAsia="en-GB"/>
+              </w:rPr>
+            </w:pPr>
+          </w:p>
+          <w:p>
+            <w:pPr>
+              <w:rPr>
+                <w:rFonts w:ascii="Ubuntu Condensed" w:hAnsi="Ubuntu Condensed"/>
+                <w:sz w:val="16"/>
+                <w:szCs w:val="16"/>
+                <w:lang w:eastAsia="en-GB"/>
+              </w:rPr>
+            </w:pPr>
+          </w:p>
+          <w:p>
+            <w:pPr>
+              <w:rPr>
+                <w:rFonts w:ascii="Ubuntu Condensed" w:hAnsi="Ubuntu Condensed"/>
+                <w:sz w:val="16"/>
+                <w:szCs w:val="16"/>
+                <w:lang w:eastAsia="en-GB"/>
+              </w:rPr>
+            </w:pPr>
+          </w:p>
+          <w:p>
+            <w:pPr>
+              <w:rPr>
+                <w:rFonts w:ascii="Ubuntu Condensed" w:hAnsi="Ubuntu Condensed"/>
+                <w:sz w:val="16"/>
+                <w:szCs w:val="16"/>
+                <w:lang w:eastAsia="en-GB"/>
+              </w:rPr>
+            </w:pPr>
+          </w:p>
+          <w:p>
+            <w:pPr>
+              <w:rPr>
+                <w:rFonts w:ascii="Ubuntu Condensed" w:hAnsi="Ubuntu Condensed"/>
+                <w:sz w:val="16"/>
+                <w:szCs w:val="16"/>
+                <w:lang w:eastAsia="en-GB"/>
+              </w:rPr>
+            </w:pPr>
+          </w:p>
+          <w:p>
+            <w:pPr>
+              <w:rPr>
+                <w:rFonts w:ascii="Ubuntu Condensed" w:hAnsi="Ubuntu Condensed"/>
+                <w:sz w:val="28"/>
+                <w:szCs w:val="28"/>
+                <w:lang w:eastAsia="en-GB"/>
+              </w:rPr>
+            </w:pPr>
+          </w:p>
+          <w:p>
+            <w:pPr>
+              <w:rPr>
+                <w:rFonts w:ascii="Ubuntu Condensed" w:hAnsi="Ubuntu Condensed"/>
+                <w:sz w:val="28"/>
+                <w:szCs w:val="28"/>
+                <w:lang w:eastAsia="en-GB"/>
+              </w:rPr>
+            </w:pPr>
+          </w:p>
+          <w:p>
+            <w:pPr>
+              <w:rPr>
+                <w:rFonts w:ascii="Ubuntu Condensed" w:hAnsi="Ubuntu Condensed"/>
+                <w:lang w:eastAsia="en-GB"/>
+              </w:rPr>
+            </w:pPr>
+          </w:p>
         </w:tc>
         <w:tc>
           <w:tcPr>
@@ -8766,7 +9535,8 @@
             <w:pPr>
               <w:rPr>
                 <w:rFonts w:ascii="Ubuntu Condensed" w:hAnsi="Ubuntu Condensed"/>
-                <w:sz w:val="20"/>
+                <w:sz w:val="16"/>
+                <w:szCs w:val="16"/>
                 <w:lang w:eastAsia="en-GB"/>
               </w:rPr>
             </w:pPr>
@@ -8775,7 +9545,8 @@
             <w:pPr>
               <w:rPr>
                 <w:rFonts w:ascii="Ubuntu Condensed" w:hAnsi="Ubuntu Condensed"/>
-                <w:sz w:val="20"/>
+                <w:sz w:val="16"/>
+                <w:szCs w:val="16"/>
                 <w:lang w:eastAsia="en-GB"/>
               </w:rPr>
             </w:pPr>
@@ -8784,7 +9555,8 @@
             <w:pPr>
               <w:rPr>
                 <w:rFonts w:ascii="Ubuntu Condensed" w:hAnsi="Ubuntu Condensed"/>
-                <w:sz w:val="20"/>
+                <w:sz w:val="16"/>
+                <w:szCs w:val="16"/>
                 <w:lang w:eastAsia="en-GB"/>
               </w:rPr>
             </w:pPr>
@@ -8793,7 +9565,8 @@
             <w:pPr>
               <w:rPr>
                 <w:rFonts w:ascii="Ubuntu Condensed" w:hAnsi="Ubuntu Condensed"/>
-                <w:sz w:val="20"/>
+                <w:sz w:val="16"/>
+                <w:szCs w:val="16"/>
                 <w:lang w:eastAsia="en-GB"/>
               </w:rPr>
             </w:pPr>
@@ -8802,7 +9575,8 @@
             <w:pPr>
               <w:rPr>
                 <w:rFonts w:ascii="Ubuntu Condensed" w:hAnsi="Ubuntu Condensed"/>
-                <w:sz w:val="20"/>
+                <w:sz w:val="16"/>
+                <w:szCs w:val="16"/>
                 <w:lang w:eastAsia="en-GB"/>
               </w:rPr>
             </w:pPr>
@@ -8811,7 +9585,8 @@
             <w:pPr>
               <w:rPr>
                 <w:rFonts w:ascii="Ubuntu Condensed" w:hAnsi="Ubuntu Condensed"/>
-                <w:sz w:val="20"/>
+                <w:sz w:val="16"/>
+                <w:szCs w:val="16"/>
                 <w:lang w:eastAsia="en-GB"/>
               </w:rPr>
             </w:pPr>
@@ -8820,7 +9595,8 @@
             <w:pPr>
               <w:rPr>
                 <w:rFonts w:ascii="Ubuntu Condensed" w:hAnsi="Ubuntu Condensed"/>
-                <w:sz w:val="20"/>
+                <w:sz w:val="16"/>
+                <w:szCs w:val="16"/>
                 <w:lang w:eastAsia="en-GB"/>
               </w:rPr>
             </w:pPr>
@@ -8829,7 +9605,8 @@
             <w:pPr>
               <w:rPr>
                 <w:rFonts w:ascii="Ubuntu Condensed" w:hAnsi="Ubuntu Condensed"/>
-                <w:sz w:val="20"/>
+                <w:sz w:val="16"/>
+                <w:szCs w:val="16"/>
                 <w:lang w:eastAsia="en-GB"/>
               </w:rPr>
             </w:pPr>
@@ -8838,7 +9615,8 @@
             <w:pPr>
               <w:rPr>
                 <w:rFonts w:ascii="Ubuntu Condensed" w:hAnsi="Ubuntu Condensed"/>
-                <w:sz w:val="20"/>
+                <w:sz w:val="16"/>
+                <w:szCs w:val="16"/>
                 <w:lang w:eastAsia="en-GB"/>
               </w:rPr>
             </w:pPr>
@@ -8847,7 +9625,8 @@
             <w:pPr>
               <w:rPr>
                 <w:rFonts w:ascii="Ubuntu Condensed" w:hAnsi="Ubuntu Condensed"/>
-                <w:sz w:val="20"/>
+                <w:sz w:val="16"/>
+                <w:szCs w:val="16"/>
                 <w:lang w:eastAsia="en-GB"/>
               </w:rPr>
             </w:pPr>
@@ -8856,14 +9635,693 @@
             <w:pPr>
               <w:rPr>
                 <w:rFonts w:ascii="Ubuntu Condensed" w:hAnsi="Ubuntu Condensed"/>
-                <w:sz w:val="20"/>
+                <w:sz w:val="16"/>
+                <w:szCs w:val="16"/>
                 <w:lang w:eastAsia="en-GB"/>
               </w:rPr>
             </w:pPr>
           </w:p>
           <w:p>
             <w:pPr>
-              <w:jc w:val="center"/>
+              <w:rPr>
+                <w:rFonts w:ascii="Ubuntu Condensed" w:hAnsi="Ubuntu Condensed"/>
+                <w:sz w:val="16"/>
+                <w:szCs w:val="16"/>
+                <w:lang w:eastAsia="en-GB"/>
+              </w:rPr>
+            </w:pPr>
+          </w:p>
+          <w:p>
+            <w:pPr>
+              <w:rPr>
+                <w:rFonts w:ascii="Ubuntu Condensed" w:hAnsi="Ubuntu Condensed"/>
+                <w:sz w:val="16"/>
+                <w:szCs w:val="16"/>
+                <w:lang w:eastAsia="en-GB"/>
+              </w:rPr>
+            </w:pPr>
+          </w:p>
+          <w:p>
+            <w:pPr>
+              <w:rPr>
+                <w:rFonts w:ascii="Ubuntu Condensed" w:hAnsi="Ubuntu Condensed"/>
+                <w:sz w:val="16"/>
+                <w:szCs w:val="16"/>
+                <w:lang w:eastAsia="en-GB"/>
+              </w:rPr>
+            </w:pPr>
+          </w:p>
+          <w:p>
+            <w:pPr>
+              <w:rPr>
+                <w:rFonts w:ascii="Ubuntu Condensed" w:hAnsi="Ubuntu Condensed"/>
+                <w:sz w:val="16"/>
+                <w:szCs w:val="16"/>
+                <w:lang w:eastAsia="en-GB"/>
+              </w:rPr>
+            </w:pPr>
+          </w:p>
+          <w:p>
+            <w:pPr>
+              <w:rPr>
+                <w:rFonts w:ascii="Ubuntu Condensed" w:hAnsi="Ubuntu Condensed"/>
+                <w:sz w:val="16"/>
+                <w:szCs w:val="16"/>
+                <w:lang w:eastAsia="en-GB"/>
+              </w:rPr>
+            </w:pPr>
+          </w:p>
+          <w:p>
+            <w:pPr>
+              <w:rPr>
+                <w:rFonts w:ascii="Ubuntu Condensed" w:hAnsi="Ubuntu Condensed"/>
+                <w:sz w:val="16"/>
+                <w:szCs w:val="16"/>
+                <w:lang w:eastAsia="en-GB"/>
+              </w:rPr>
+            </w:pPr>
+          </w:p>
+          <w:p>
+            <w:pPr>
+              <w:rPr>
+                <w:rFonts w:ascii="Ubuntu Condensed" w:hAnsi="Ubuntu Condensed"/>
+                <w:sz w:val="16"/>
+                <w:szCs w:val="16"/>
+                <w:lang w:eastAsia="en-GB"/>
+              </w:rPr>
+            </w:pPr>
+          </w:p>
+          <w:p>
+            <w:pPr>
+              <w:rPr>
+                <w:rFonts w:ascii="Ubuntu Condensed" w:hAnsi="Ubuntu Condensed"/>
+                <w:sz w:val="16"/>
+                <w:szCs w:val="16"/>
+                <w:lang w:eastAsia="en-GB"/>
+              </w:rPr>
+            </w:pPr>
+          </w:p>
+          <w:p>
+            <w:pPr>
+              <w:rPr>
+                <w:rFonts w:ascii="Ubuntu Condensed" w:hAnsi="Ubuntu Condensed"/>
+                <w:sz w:val="16"/>
+                <w:szCs w:val="16"/>
+                <w:lang w:eastAsia="en-GB"/>
+              </w:rPr>
+            </w:pPr>
+          </w:p>
+          <w:p>
+            <w:pPr>
+              <w:rPr>
+                <w:rFonts w:ascii="Ubuntu Condensed" w:hAnsi="Ubuntu Condensed"/>
+                <w:sz w:val="16"/>
+                <w:szCs w:val="16"/>
+                <w:lang w:eastAsia="en-GB"/>
+              </w:rPr>
+            </w:pPr>
+          </w:p>
+          <w:p>
+            <w:pPr>
+              <w:rPr>
+                <w:rFonts w:ascii="Ubuntu Condensed" w:hAnsi="Ubuntu Condensed"/>
+                <w:sz w:val="16"/>
+                <w:szCs w:val="16"/>
+                <w:lang w:eastAsia="en-GB"/>
+              </w:rPr>
+            </w:pPr>
+          </w:p>
+          <w:p>
+            <w:pPr>
+              <w:rPr>
+                <w:rFonts w:ascii="Ubuntu Condensed" w:hAnsi="Ubuntu Condensed"/>
+                <w:sz w:val="16"/>
+                <w:szCs w:val="16"/>
+                <w:lang w:eastAsia="en-GB"/>
+              </w:rPr>
+            </w:pPr>
+          </w:p>
+          <w:p>
+            <w:pPr>
+              <w:rPr>
+                <w:rFonts w:ascii="Ubuntu Condensed" w:hAnsi="Ubuntu Condensed"/>
+                <w:sz w:val="16"/>
+                <w:szCs w:val="16"/>
+                <w:lang w:eastAsia="en-GB"/>
+              </w:rPr>
+            </w:pPr>
+          </w:p>
+          <w:p>
+            <w:pPr>
+              <w:rPr>
+                <w:rFonts w:ascii="Ubuntu Condensed" w:hAnsi="Ubuntu Condensed"/>
+                <w:sz w:val="16"/>
+                <w:szCs w:val="16"/>
+                <w:lang w:eastAsia="en-GB"/>
+              </w:rPr>
+            </w:pPr>
+          </w:p>
+          <w:p>
+            <w:pPr>
+              <w:rPr>
+                <w:rFonts w:ascii="Ubuntu Condensed" w:hAnsi="Ubuntu Condensed"/>
+                <w:sz w:val="16"/>
+                <w:szCs w:val="16"/>
+                <w:lang w:eastAsia="en-GB"/>
+              </w:rPr>
+            </w:pPr>
+          </w:p>
+          <w:p>
+            <w:pPr>
+              <w:rPr>
+                <w:rFonts w:ascii="Ubuntu Condensed" w:hAnsi="Ubuntu Condensed"/>
+                <w:sz w:val="16"/>
+                <w:szCs w:val="16"/>
+                <w:lang w:eastAsia="en-GB"/>
+              </w:rPr>
+            </w:pPr>
+          </w:p>
+          <w:p>
+            <w:pPr>
+              <w:rPr>
+                <w:rFonts w:ascii="Ubuntu Condensed" w:hAnsi="Ubuntu Condensed"/>
+                <w:sz w:val="16"/>
+                <w:szCs w:val="16"/>
+                <w:lang w:eastAsia="en-GB"/>
+              </w:rPr>
+            </w:pPr>
+          </w:p>
+          <w:p>
+            <w:pPr>
+              <w:rPr>
+                <w:rFonts w:ascii="Ubuntu Condensed" w:hAnsi="Ubuntu Condensed"/>
+                <w:sz w:val="16"/>
+                <w:szCs w:val="16"/>
+                <w:lang w:eastAsia="en-GB"/>
+              </w:rPr>
+            </w:pPr>
+          </w:p>
+          <w:p>
+            <w:pPr>
+              <w:rPr>
+                <w:rFonts w:ascii="Ubuntu Condensed" w:hAnsi="Ubuntu Condensed"/>
+                <w:sz w:val="16"/>
+                <w:szCs w:val="16"/>
+                <w:lang w:eastAsia="en-GB"/>
+              </w:rPr>
+            </w:pPr>
+          </w:p>
+          <w:p>
+            <w:pPr>
+              <w:rPr>
+                <w:rFonts w:ascii="Ubuntu Condensed" w:hAnsi="Ubuntu Condensed"/>
+                <w:sz w:val="16"/>
+                <w:szCs w:val="16"/>
+                <w:lang w:eastAsia="en-GB"/>
+              </w:rPr>
+            </w:pPr>
+          </w:p>
+          <w:p>
+            <w:pPr>
+              <w:rPr>
+                <w:rFonts w:ascii="Ubuntu Condensed" w:hAnsi="Ubuntu Condensed"/>
+                <w:sz w:val="16"/>
+                <w:szCs w:val="16"/>
+                <w:lang w:eastAsia="en-GB"/>
+              </w:rPr>
+            </w:pPr>
+          </w:p>
+          <w:p>
+            <w:pPr>
+              <w:rPr>
+                <w:rFonts w:ascii="Ubuntu Condensed" w:hAnsi="Ubuntu Condensed"/>
+                <w:sz w:val="16"/>
+                <w:szCs w:val="16"/>
+                <w:lang w:eastAsia="en-GB"/>
+              </w:rPr>
+            </w:pPr>
+          </w:p>
+          <w:p>
+            <w:pPr>
+              <w:rPr>
+                <w:rFonts w:ascii="Ubuntu Condensed" w:hAnsi="Ubuntu Condensed"/>
+                <w:sz w:val="16"/>
+                <w:szCs w:val="16"/>
+                <w:lang w:eastAsia="en-GB"/>
+              </w:rPr>
+            </w:pPr>
+          </w:p>
+          <w:p>
+            <w:pPr>
+              <w:rPr>
+                <w:rFonts w:ascii="Ubuntu Condensed" w:hAnsi="Ubuntu Condensed"/>
+                <w:sz w:val="16"/>
+                <w:szCs w:val="16"/>
+                <w:lang w:eastAsia="en-GB"/>
+              </w:rPr>
+            </w:pPr>
+          </w:p>
+          <w:p>
+            <w:pPr>
+              <w:rPr>
+                <w:rFonts w:ascii="Ubuntu Condensed" w:hAnsi="Ubuntu Condensed"/>
+                <w:sz w:val="16"/>
+                <w:szCs w:val="16"/>
+                <w:lang w:eastAsia="en-GB"/>
+              </w:rPr>
+            </w:pPr>
+          </w:p>
+          <w:p>
+            <w:pPr>
+              <w:rPr>
+                <w:rFonts w:ascii="Ubuntu Condensed" w:hAnsi="Ubuntu Condensed"/>
+                <w:sz w:val="16"/>
+                <w:szCs w:val="16"/>
+                <w:lang w:eastAsia="en-GB"/>
+              </w:rPr>
+            </w:pPr>
+          </w:p>
+          <w:p>
+            <w:pPr>
+              <w:rPr>
+                <w:rFonts w:ascii="Ubuntu Condensed" w:hAnsi="Ubuntu Condensed"/>
+                <w:sz w:val="16"/>
+                <w:szCs w:val="16"/>
+                <w:lang w:eastAsia="en-GB"/>
+              </w:rPr>
+            </w:pPr>
+          </w:p>
+          <w:p>
+            <w:pPr>
+              <w:rPr>
+                <w:rFonts w:ascii="Ubuntu Condensed" w:hAnsi="Ubuntu Condensed"/>
+                <w:sz w:val="16"/>
+                <w:szCs w:val="16"/>
+                <w:lang w:eastAsia="en-GB"/>
+              </w:rPr>
+            </w:pPr>
+          </w:p>
+          <w:p>
+            <w:pPr>
+              <w:rPr>
+                <w:rFonts w:ascii="Ubuntu Condensed" w:hAnsi="Ubuntu Condensed"/>
+                <w:sz w:val="16"/>
+                <w:szCs w:val="16"/>
+                <w:lang w:eastAsia="en-GB"/>
+              </w:rPr>
+            </w:pPr>
+          </w:p>
+          <w:p>
+            <w:pPr>
+              <w:rPr>
+                <w:rFonts w:ascii="Ubuntu Condensed" w:hAnsi="Ubuntu Condensed"/>
+                <w:sz w:val="16"/>
+                <w:szCs w:val="16"/>
+                <w:lang w:eastAsia="en-GB"/>
+              </w:rPr>
+            </w:pPr>
+          </w:p>
+          <w:p>
+            <w:pPr>
+              <w:rPr>
+                <w:rFonts w:ascii="Ubuntu Condensed" w:hAnsi="Ubuntu Condensed"/>
+                <w:sz w:val="16"/>
+                <w:szCs w:val="16"/>
+                <w:lang w:eastAsia="en-GB"/>
+              </w:rPr>
+            </w:pPr>
+          </w:p>
+          <w:p>
+            <w:pPr>
+              <w:rPr>
+                <w:rFonts w:ascii="Ubuntu Condensed" w:hAnsi="Ubuntu Condensed"/>
+                <w:sz w:val="16"/>
+                <w:szCs w:val="16"/>
+                <w:lang w:eastAsia="en-GB"/>
+              </w:rPr>
+            </w:pPr>
+          </w:p>
+          <w:p>
+            <w:pPr>
+              <w:rPr>
+                <w:rFonts w:ascii="Ubuntu Condensed" w:hAnsi="Ubuntu Condensed"/>
+                <w:sz w:val="16"/>
+                <w:szCs w:val="16"/>
+                <w:lang w:eastAsia="en-GB"/>
+              </w:rPr>
+            </w:pPr>
+          </w:p>
+          <w:p>
+            <w:pPr>
+              <w:rPr>
+                <w:rFonts w:ascii="Ubuntu Condensed" w:hAnsi="Ubuntu Condensed"/>
+                <w:sz w:val="16"/>
+                <w:szCs w:val="16"/>
+                <w:lang w:eastAsia="en-GB"/>
+              </w:rPr>
+            </w:pPr>
+          </w:p>
+          <w:p>
+            <w:pPr>
+              <w:rPr>
+                <w:rFonts w:ascii="Ubuntu Condensed" w:hAnsi="Ubuntu Condensed"/>
+                <w:sz w:val="16"/>
+                <w:szCs w:val="16"/>
+                <w:lang w:eastAsia="en-GB"/>
+              </w:rPr>
+            </w:pPr>
+          </w:p>
+          <w:p>
+            <w:pPr>
+              <w:rPr>
+                <w:rFonts w:ascii="Ubuntu Condensed" w:hAnsi="Ubuntu Condensed"/>
+                <w:sz w:val="16"/>
+                <w:szCs w:val="16"/>
+                <w:lang w:eastAsia="en-GB"/>
+              </w:rPr>
+            </w:pPr>
+          </w:p>
+          <w:p>
+            <w:pPr>
+              <w:rPr>
+                <w:rFonts w:ascii="Ubuntu Condensed" w:hAnsi="Ubuntu Condensed"/>
+                <w:sz w:val="16"/>
+                <w:szCs w:val="16"/>
+                <w:lang w:eastAsia="en-GB"/>
+              </w:rPr>
+            </w:pPr>
+          </w:p>
+          <w:p>
+            <w:pPr>
+              <w:rPr>
+                <w:rFonts w:ascii="Ubuntu Condensed" w:hAnsi="Ubuntu Condensed"/>
+                <w:sz w:val="16"/>
+                <w:szCs w:val="16"/>
+                <w:lang w:eastAsia="en-GB"/>
+              </w:rPr>
+            </w:pPr>
+          </w:p>
+          <w:p>
+            <w:pPr>
+              <w:rPr>
+                <w:rFonts w:ascii="Ubuntu Condensed" w:hAnsi="Ubuntu Condensed"/>
+                <w:sz w:val="16"/>
+                <w:szCs w:val="16"/>
+                <w:lang w:eastAsia="en-GB"/>
+              </w:rPr>
+            </w:pPr>
+          </w:p>
+          <w:p>
+            <w:pPr>
+              <w:rPr>
+                <w:rFonts w:ascii="Ubuntu Condensed" w:hAnsi="Ubuntu Condensed"/>
+                <w:sz w:val="16"/>
+                <w:szCs w:val="16"/>
+                <w:lang w:eastAsia="en-GB"/>
+              </w:rPr>
+            </w:pPr>
+          </w:p>
+          <w:p>
+            <w:pPr>
+              <w:rPr>
+                <w:rFonts w:ascii="Ubuntu Condensed" w:hAnsi="Ubuntu Condensed"/>
+                <w:sz w:val="16"/>
+                <w:szCs w:val="16"/>
+                <w:lang w:eastAsia="en-GB"/>
+              </w:rPr>
+            </w:pPr>
+          </w:p>
+          <w:p>
+            <w:pPr>
+              <w:rPr>
+                <w:rFonts w:ascii="Ubuntu Condensed" w:hAnsi="Ubuntu Condensed"/>
+                <w:sz w:val="16"/>
+                <w:szCs w:val="16"/>
+                <w:lang w:eastAsia="en-GB"/>
+              </w:rPr>
+            </w:pPr>
+          </w:p>
+          <w:p>
+            <w:pPr>
+              <w:rPr>
+                <w:rFonts w:ascii="Ubuntu Condensed" w:hAnsi="Ubuntu Condensed"/>
+                <w:sz w:val="16"/>
+                <w:szCs w:val="16"/>
+                <w:lang w:eastAsia="en-GB"/>
+              </w:rPr>
+            </w:pPr>
+          </w:p>
+          <w:p>
+            <w:pPr>
+              <w:rPr>
+                <w:rFonts w:ascii="Ubuntu Condensed" w:hAnsi="Ubuntu Condensed"/>
+                <w:sz w:val="16"/>
+                <w:szCs w:val="16"/>
+                <w:lang w:eastAsia="en-GB"/>
+              </w:rPr>
+            </w:pPr>
+          </w:p>
+          <w:p>
+            <w:pPr>
+              <w:rPr>
+                <w:rFonts w:ascii="Ubuntu Condensed" w:hAnsi="Ubuntu Condensed"/>
+                <w:sz w:val="16"/>
+                <w:szCs w:val="16"/>
+                <w:lang w:eastAsia="en-GB"/>
+              </w:rPr>
+            </w:pPr>
+          </w:p>
+          <w:p>
+            <w:pPr>
+              <w:rPr>
+                <w:rFonts w:ascii="Ubuntu Condensed" w:hAnsi="Ubuntu Condensed"/>
+                <w:sz w:val="16"/>
+                <w:szCs w:val="16"/>
+                <w:lang w:eastAsia="en-GB"/>
+              </w:rPr>
+            </w:pPr>
+          </w:p>
+          <w:p>
+            <w:pPr>
+              <w:rPr>
+                <w:rFonts w:ascii="Ubuntu Condensed" w:hAnsi="Ubuntu Condensed"/>
+                <w:sz w:val="16"/>
+                <w:szCs w:val="16"/>
+                <w:lang w:eastAsia="en-GB"/>
+              </w:rPr>
+            </w:pPr>
+          </w:p>
+          <w:p>
+            <w:pPr>
+              <w:rPr>
+                <w:rFonts w:ascii="Ubuntu Condensed" w:hAnsi="Ubuntu Condensed"/>
+                <w:sz w:val="16"/>
+                <w:szCs w:val="16"/>
+                <w:lang w:eastAsia="en-GB"/>
+              </w:rPr>
+            </w:pPr>
+          </w:p>
+          <w:p>
+            <w:pPr>
+              <w:rPr>
+                <w:rFonts w:ascii="Ubuntu Condensed" w:hAnsi="Ubuntu Condensed"/>
+                <w:sz w:val="16"/>
+                <w:szCs w:val="16"/>
+                <w:lang w:eastAsia="en-GB"/>
+              </w:rPr>
+            </w:pPr>
+          </w:p>
+          <w:p>
+            <w:pPr>
+              <w:rPr>
+                <w:rFonts w:ascii="Ubuntu Condensed" w:hAnsi="Ubuntu Condensed"/>
+                <w:sz w:val="16"/>
+                <w:szCs w:val="16"/>
+                <w:lang w:eastAsia="en-GB"/>
+              </w:rPr>
+            </w:pPr>
+          </w:p>
+          <w:p>
+            <w:pPr>
+              <w:rPr>
+                <w:rFonts w:ascii="Ubuntu Condensed" w:hAnsi="Ubuntu Condensed"/>
+                <w:sz w:val="16"/>
+                <w:szCs w:val="16"/>
+                <w:lang w:eastAsia="en-GB"/>
+              </w:rPr>
+            </w:pPr>
+          </w:p>
+          <w:p>
+            <w:pPr>
+              <w:rPr>
+                <w:rFonts w:ascii="Ubuntu Condensed" w:hAnsi="Ubuntu Condensed"/>
+                <w:sz w:val="16"/>
+                <w:szCs w:val="16"/>
+                <w:lang w:eastAsia="en-GB"/>
+              </w:rPr>
+            </w:pPr>
+          </w:p>
+          <w:p>
+            <w:pPr>
+              <w:rPr>
+                <w:rFonts w:ascii="Ubuntu Condensed" w:hAnsi="Ubuntu Condensed"/>
+                <w:sz w:val="16"/>
+                <w:szCs w:val="16"/>
+                <w:lang w:eastAsia="en-GB"/>
+              </w:rPr>
+            </w:pPr>
+          </w:p>
+          <w:p>
+            <w:pPr>
+              <w:rPr>
+                <w:rFonts w:ascii="Ubuntu Condensed" w:hAnsi="Ubuntu Condensed"/>
+                <w:sz w:val="16"/>
+                <w:szCs w:val="16"/>
+                <w:lang w:eastAsia="en-GB"/>
+              </w:rPr>
+            </w:pPr>
+          </w:p>
+          <w:p>
+            <w:pPr>
+              <w:rPr>
+                <w:rFonts w:ascii="Ubuntu Condensed" w:hAnsi="Ubuntu Condensed"/>
+                <w:sz w:val="16"/>
+                <w:szCs w:val="16"/>
+                <w:lang w:eastAsia="en-GB"/>
+              </w:rPr>
+            </w:pPr>
+          </w:p>
+          <w:p>
+            <w:pPr>
+              <w:rPr>
+                <w:rFonts w:ascii="Ubuntu Condensed" w:hAnsi="Ubuntu Condensed"/>
+                <w:sz w:val="16"/>
+                <w:szCs w:val="16"/>
+                <w:lang w:eastAsia="en-GB"/>
+              </w:rPr>
+            </w:pPr>
+          </w:p>
+          <w:p>
+            <w:pPr>
+              <w:rPr>
+                <w:rFonts w:ascii="Ubuntu Condensed" w:hAnsi="Ubuntu Condensed"/>
+                <w:sz w:val="16"/>
+                <w:szCs w:val="16"/>
+                <w:lang w:eastAsia="en-GB"/>
+              </w:rPr>
+            </w:pPr>
+          </w:p>
+          <w:p>
+            <w:pPr>
+              <w:rPr>
+                <w:rFonts w:ascii="Ubuntu Condensed" w:hAnsi="Ubuntu Condensed"/>
+                <w:sz w:val="16"/>
+                <w:szCs w:val="16"/>
+                <w:lang w:eastAsia="en-GB"/>
+              </w:rPr>
+            </w:pPr>
+          </w:p>
+          <w:p>
+            <w:pPr>
+              <w:rPr>
+                <w:rFonts w:ascii="Ubuntu Condensed" w:hAnsi="Ubuntu Condensed"/>
+                <w:sz w:val="16"/>
+                <w:szCs w:val="16"/>
+                <w:lang w:eastAsia="en-GB"/>
+              </w:rPr>
+            </w:pPr>
+          </w:p>
+          <w:p>
+            <w:pPr>
+              <w:rPr>
+                <w:rFonts w:ascii="Ubuntu Condensed" w:hAnsi="Ubuntu Condensed"/>
+                <w:sz w:val="16"/>
+                <w:szCs w:val="16"/>
+                <w:lang w:eastAsia="en-GB"/>
+              </w:rPr>
+            </w:pPr>
+          </w:p>
+          <w:p>
+            <w:pPr>
+              <w:rPr>
+                <w:rFonts w:ascii="Ubuntu Condensed" w:hAnsi="Ubuntu Condensed"/>
+                <w:sz w:val="16"/>
+                <w:szCs w:val="16"/>
+                <w:lang w:eastAsia="en-GB"/>
+              </w:rPr>
+            </w:pPr>
+          </w:p>
+          <w:p>
+            <w:pPr>
+              <w:rPr>
+                <w:rFonts w:ascii="Ubuntu Condensed" w:hAnsi="Ubuntu Condensed"/>
+                <w:sz w:val="16"/>
+                <w:szCs w:val="16"/>
+                <w:lang w:eastAsia="en-GB"/>
+              </w:rPr>
+            </w:pPr>
+          </w:p>
+          <w:p>
+            <w:pPr>
+              <w:rPr>
+                <w:rFonts w:ascii="Ubuntu Condensed" w:hAnsi="Ubuntu Condensed"/>
+                <w:sz w:val="16"/>
+                <w:szCs w:val="16"/>
+                <w:lang w:eastAsia="en-GB"/>
+              </w:rPr>
+            </w:pPr>
+          </w:p>
+          <w:p>
+            <w:pPr>
+              <w:rPr>
+                <w:rFonts w:ascii="Ubuntu Condensed" w:hAnsi="Ubuntu Condensed"/>
+                <w:sz w:val="16"/>
+                <w:szCs w:val="16"/>
+                <w:lang w:eastAsia="en-GB"/>
+              </w:rPr>
+            </w:pPr>
+          </w:p>
+          <w:p>
+            <w:pPr>
+              <w:rPr>
+                <w:rFonts w:ascii="Ubuntu Condensed" w:hAnsi="Ubuntu Condensed"/>
+                <w:sz w:val="16"/>
+                <w:szCs w:val="16"/>
+                <w:lang w:eastAsia="en-GB"/>
+              </w:rPr>
+            </w:pPr>
+          </w:p>
+          <w:p>
+            <w:pPr>
+              <w:rPr>
+                <w:rFonts w:ascii="Ubuntu Condensed" w:hAnsi="Ubuntu Condensed"/>
+                <w:sz w:val="16"/>
+                <w:szCs w:val="16"/>
+                <w:lang w:eastAsia="en-GB"/>
+              </w:rPr>
+            </w:pPr>
+          </w:p>
+          <w:p>
+            <w:pPr>
+              <w:rPr>
+                <w:rFonts w:ascii="Ubuntu Condensed" w:hAnsi="Ubuntu Condensed"/>
+                <w:sz w:val="16"/>
+                <w:szCs w:val="16"/>
+                <w:lang w:eastAsia="en-GB"/>
+              </w:rPr>
+            </w:pPr>
+          </w:p>
+          <w:p>
+            <w:pPr>
+              <w:rPr>
+                <w:rFonts w:ascii="Ubuntu Condensed" w:hAnsi="Ubuntu Condensed"/>
+                <w:sz w:val="20"/>
+                <w:lang w:eastAsia="en-GB"/>
+              </w:rPr>
+            </w:pPr>
+          </w:p>
+          <w:p>
+            <w:pPr>
               <w:rPr>
                 <w:rFonts w:ascii="Ubuntu Condensed" w:hAnsi="Ubuntu Condensed"/>
                 <w:sz w:val="20"/>
@@ -9028,14 +10486,14 @@
         <v:path o:extrusionok="f" gradientshapeok="t" o:connecttype="rect"/>
         <o:lock v:ext="edit" aspectratio="t"/>
       </v:shapetype>
-      <v:shape id="_x0000_i1064" type="#_x0000_t75" style="width:13.8pt;height:13.8pt;visibility:visible" o:bullet="t">
+      <v:shape id="_x0000_i1134" type="#_x0000_t75" style="width:13.8pt;height:13.8pt;visibility:visible" o:bullet="t">
         <v:imagedata r:id="rId1" o:title="06"/>
       </v:shape>
     </w:pict>
   </w:numPicBullet>
   <w:numPicBullet w:numPicBulletId="1">
     <w:pict>
-      <v:shape id="_x0000_i1065" type="#_x0000_t75" style="width:22.8pt;height:13.8pt;visibility:visible" o:bullet="t">
+      <v:shape id="_x0000_i1135" type="#_x0000_t75" style="width:22.8pt;height:13.8pt;visibility:visible" o:bullet="t">
         <v:imagedata r:id="rId2" o:title="flag-UK"/>
       </v:shape>
     </w:pict>

</xml_diff>

<commit_message>
Typos & pic in CV change
</commit_message>
<xml_diff>
--- a/CV 2.0 Rafal Mucha.docx
+++ b/CV 2.0 Rafal Mucha.docx
@@ -37,42 +37,11 @@
           <w:tcPr>
             <w:tcW w:w="3828" w:type="dxa"/>
             <w:gridSpan w:val="7"/>
+            <w:vMerge w:val="restart"/>
             <w:shd w:val="clear" w:color="auto" w:fill="389BBD"/>
           </w:tcPr>
           <w:p>
             <w:pPr>
-              <w:rPr>
-                <w:rFonts w:ascii="Ubuntu Condensed" w:hAnsi="Ubuntu Condensed"/>
-              </w:rPr>
-            </w:pPr>
-          </w:p>
-        </w:tc>
-        <w:tc>
-          <w:tcPr>
-            <w:tcW w:w="7796" w:type="dxa"/>
-            <w:shd w:val="clear" w:color="auto" w:fill="868E96"/>
-          </w:tcPr>
-          <w:p>
-            <w:pPr>
-              <w:rPr>
-                <w:rFonts w:ascii="Ubuntu Condensed" w:hAnsi="Ubuntu Condensed"/>
-              </w:rPr>
-            </w:pPr>
-          </w:p>
-        </w:tc>
-      </w:tr>
-      <w:tr>
-        <w:trPr>
-          <w:trHeight w:val="2416"/>
-        </w:trPr>
-        <w:tc>
-          <w:tcPr>
-            <w:tcW w:w="3828" w:type="dxa"/>
-            <w:gridSpan w:val="7"/>
-            <w:shd w:val="clear" w:color="auto" w:fill="389BBD"/>
-          </w:tcPr>
-          <w:p>
-            <w:pPr>
               <w:jc w:val="center"/>
               <w:rPr>
                 <w:rFonts w:ascii="Ubuntu Condensed" w:hAnsi="Ubuntu Condensed"/>
@@ -85,9 +54,41 @@
                 <w:lang w:val="en-US"/>
               </w:rPr>
               <w:drawing>
-                <wp:inline distT="0" distB="0" distL="0" distR="0" wp14:anchorId="656911C3" wp14:editId="5791C06F">
-                  <wp:extent cx="1839401" cy="1839401"/>
-                  <wp:effectExtent l="0" t="0" r="8890" b="8890"/>
+                <wp:anchor distT="0" distB="0" distL="114300" distR="114300" simplePos="0" relativeHeight="251661312" behindDoc="1" locked="0" layoutInCell="1" allowOverlap="1" wp14:anchorId="243CBBDD" wp14:editId="3701D7BE">
+                  <wp:simplePos x="0" y="0"/>
+                  <wp:positionH relativeFrom="column">
+                    <wp:posOffset>-55880</wp:posOffset>
+                  </wp:positionH>
+                  <wp:positionV relativeFrom="paragraph">
+                    <wp:posOffset>83820</wp:posOffset>
+                  </wp:positionV>
+                  <wp:extent cx="2019300" cy="2019300"/>
+                  <wp:effectExtent l="0" t="0" r="0" b="0"/>
+                  <wp:wrapTight wrapText="bothSides">
+                    <wp:wrapPolygon edited="0">
+                      <wp:start x="11615" y="815"/>
+                      <wp:lineTo x="10189" y="1630"/>
+                      <wp:lineTo x="7947" y="3464"/>
+                      <wp:lineTo x="7540" y="7743"/>
+                      <wp:lineTo x="8558" y="11004"/>
+                      <wp:lineTo x="6113" y="14264"/>
+                      <wp:lineTo x="4687" y="15079"/>
+                      <wp:lineTo x="1426" y="17321"/>
+                      <wp:lineTo x="815" y="18543"/>
+                      <wp:lineTo x="0" y="20581"/>
+                      <wp:lineTo x="0" y="21396"/>
+                      <wp:lineTo x="21192" y="21396"/>
+                      <wp:lineTo x="20581" y="17117"/>
+                      <wp:lineTo x="18543" y="15283"/>
+                      <wp:lineTo x="16302" y="14264"/>
+                      <wp:lineTo x="17321" y="11004"/>
+                      <wp:lineTo x="18543" y="7947"/>
+                      <wp:lineTo x="18136" y="3057"/>
+                      <wp:lineTo x="16709" y="1426"/>
+                      <wp:lineTo x="15079" y="815"/>
+                      <wp:lineTo x="11615" y="815"/>
+                    </wp:wrapPolygon>
+                  </wp:wrapTight>
                   <wp:docPr id="1" name="Picture 1"/>
                   <wp:cNvGraphicFramePr>
                     <a:graphicFrameLocks xmlns:a="http://schemas.openxmlformats.org/drawingml/2006/main" noChangeAspect="1"/>
@@ -100,7 +101,7 @@
                           <pic:cNvPicPr/>
                         </pic:nvPicPr>
                         <pic:blipFill>
-                          <a:blip r:embed="rId8">
+                          <a:blip r:embed="rId8" cstate="print">
                             <a:extLst>
                               <a:ext uri="{28A0092B-C50C-407E-A947-70E740481C1C}">
                                 <a14:useLocalDpi xmlns:a14="http://schemas.microsoft.com/office/drawing/2010/main" val="0"/>
@@ -114,7 +115,7 @@
                         <pic:spPr>
                           <a:xfrm>
                             <a:off x="0" y="0"/>
-                            <a:ext cx="1839401" cy="1839401"/>
+                            <a:ext cx="2019300" cy="2019300"/>
                           </a:xfrm>
                           <a:prstGeom prst="rect">
                             <a:avLst/>
@@ -123,9 +124,49 @@
                       </pic:pic>
                     </a:graphicData>
                   </a:graphic>
-                </wp:inline>
+                  <wp14:sizeRelH relativeFrom="margin">
+                    <wp14:pctWidth>0</wp14:pctWidth>
+                  </wp14:sizeRelH>
+                  <wp14:sizeRelV relativeFrom="margin">
+                    <wp14:pctHeight>0</wp14:pctHeight>
+                  </wp14:sizeRelV>
+                </wp:anchor>
               </w:drawing>
             </w:r>
+          </w:p>
+        </w:tc>
+        <w:tc>
+          <w:tcPr>
+            <w:tcW w:w="7796" w:type="dxa"/>
+            <w:shd w:val="clear" w:color="auto" w:fill="868E96"/>
+          </w:tcPr>
+          <w:p>
+            <w:pPr>
+              <w:rPr>
+                <w:rFonts w:ascii="Ubuntu Condensed" w:hAnsi="Ubuntu Condensed"/>
+              </w:rPr>
+            </w:pPr>
+          </w:p>
+        </w:tc>
+      </w:tr>
+      <w:tr>
+        <w:trPr>
+          <w:trHeight w:val="2861"/>
+        </w:trPr>
+        <w:tc>
+          <w:tcPr>
+            <w:tcW w:w="3828" w:type="dxa"/>
+            <w:gridSpan w:val="7"/>
+            <w:vMerge/>
+            <w:shd w:val="clear" w:color="auto" w:fill="389BBD"/>
+          </w:tcPr>
+          <w:p>
+            <w:pPr>
+              <w:jc w:val="center"/>
+              <w:rPr>
+                <w:rFonts w:ascii="Ubuntu Condensed" w:hAnsi="Ubuntu Condensed"/>
+              </w:rPr>
+            </w:pPr>
           </w:p>
         </w:tc>
         <w:tc>
@@ -185,7 +226,7 @@
                 <w:szCs w:val="40"/>
                 <w:shd w:val="clear" w:color="auto" w:fill="868E96"/>
               </w:rPr>
-              <w:t xml:space="preserve"> </w:t>
+              <w:t xml:space="preserve"> | </w:t>
             </w:r>
             <w:r>
               <w:rPr>
@@ -195,7 +236,7 @@
                 <w:szCs w:val="40"/>
                 <w:shd w:val="clear" w:color="auto" w:fill="868E96"/>
               </w:rPr>
-              <w:t xml:space="preserve">| </w:t>
+              <w:t>UI</w:t>
             </w:r>
             <w:r>
               <w:rPr>
@@ -205,27 +246,7 @@
                 <w:szCs w:val="40"/>
                 <w:shd w:val="clear" w:color="auto" w:fill="868E96"/>
               </w:rPr>
-              <w:t>UI</w:t>
-            </w:r>
-            <w:r>
-              <w:rPr>
-                <w:rFonts w:ascii="Ubuntu Condensed" w:hAnsi="Ubuntu Condensed"/>
-                <w:color w:val="FFFFFF" w:themeColor="background1"/>
-                <w:sz w:val="36"/>
-                <w:szCs w:val="40"/>
-                <w:shd w:val="clear" w:color="auto" w:fill="868E96"/>
-              </w:rPr>
-              <w:t xml:space="preserve"> </w:t>
-            </w:r>
-            <w:r>
-              <w:rPr>
-                <w:rFonts w:ascii="Ubuntu Condensed" w:hAnsi="Ubuntu Condensed"/>
-                <w:color w:val="FFFFFF" w:themeColor="background1"/>
-                <w:sz w:val="36"/>
-                <w:szCs w:val="40"/>
-                <w:shd w:val="clear" w:color="auto" w:fill="868E96"/>
-              </w:rPr>
-              <w:t>Developer</w:t>
+              <w:t xml:space="preserve"> Developer</w:t>
             </w:r>
           </w:p>
           <w:p>
@@ -272,7 +293,7 @@
                 <w:color w:val="868E96"/>
                 <w:shd w:val="clear" w:color="auto" w:fill="FFFFFF"/>
               </w:rPr>
-              <w:t xml:space="preserve">Economics master's degree graduate and a self-trained programmer, focused on Web Development, UI, UX &amp; mobile. People focused, eager to learn new skills, proactive and keen on </w:t>
+              <w:t xml:space="preserve">Economics master's degree graduate and a self-trained programmer, focused on Web Development, UI, UX &amp; mobile. </w:t>
             </w:r>
             <w:r>
               <w:rPr>
@@ -280,7 +301,7 @@
                 <w:color w:val="868E96"/>
                 <w:shd w:val="clear" w:color="auto" w:fill="FFFFFF"/>
               </w:rPr>
-              <w:t>challenges</w:t>
+              <w:t>People-oriented</w:t>
             </w:r>
             <w:r>
               <w:rPr>
@@ -288,45 +309,8 @@
                 <w:color w:val="868E96"/>
                 <w:shd w:val="clear" w:color="auto" w:fill="FFFFFF"/>
               </w:rPr>
-              <w:t>.</w:t>
-            </w:r>
-          </w:p>
-        </w:tc>
-      </w:tr>
-      <w:tr>
-        <w:trPr>
-          <w:trHeight w:val="189"/>
-        </w:trPr>
-        <w:tc>
-          <w:tcPr>
-            <w:tcW w:w="3828" w:type="dxa"/>
-            <w:gridSpan w:val="7"/>
-            <w:shd w:val="clear" w:color="auto" w:fill="389BBD"/>
-          </w:tcPr>
-          <w:p>
-            <w:pPr>
-              <w:rPr>
-                <w:noProof/>
-                <w:lang w:val="en-US" w:eastAsia="pl-PL"/>
-              </w:rPr>
-            </w:pPr>
-          </w:p>
-        </w:tc>
-        <w:tc>
-          <w:tcPr>
-            <w:tcW w:w="7796" w:type="dxa"/>
-            <w:vMerge/>
-          </w:tcPr>
-          <w:p>
-            <w:pPr>
-              <w:jc w:val="center"/>
-              <w:rPr>
-                <w:rFonts w:ascii="Ubuntu Condensed" w:hAnsi="Ubuntu Condensed"/>
-                <w:color w:val="4F81BD" w:themeColor="accent1"/>
-                <w:sz w:val="28"/>
-                <w:szCs w:val="28"/>
-              </w:rPr>
-            </w:pPr>
+              <w:t>, eager to learn new skills, proactive and keen on challenges.</w:t>
+            </w:r>
           </w:p>
         </w:tc>
       </w:tr>
@@ -1021,7 +1005,7 @@
       </w:tr>
       <w:tr>
         <w:trPr>
-          <w:trHeight w:val="131"/>
+          <w:trHeight w:val="155"/>
         </w:trPr>
         <w:tc>
           <w:tcPr>
@@ -1597,7 +1581,7 @@
                 <v:shape id="_x0000_i1027" type="#_x0000_t75" style="width:13.8pt;height:7.2pt" o:ole="">
                   <v:imagedata r:id="rId14" o:title=""/>
                 </v:shape>
-                <o:OLEObject Type="Embed" ProgID="PBrush" ShapeID="_x0000_i1027" DrawAspect="Content" ObjectID="_1698948156" r:id="rId15"/>
+                <o:OLEObject Type="Embed" ProgID="PBrush" ShapeID="_x0000_i1027" DrawAspect="Content" ObjectID="_1698950121" r:id="rId15"/>
               </w:object>
             </w:r>
             <w:r>
@@ -3035,90 +3019,90 @@
                 <w:color w:val="969696"/>
                 <w:sz w:val="20"/>
               </w:rPr>
+              <w:t xml:space="preserve">E2E web development, maintenance and improvements, administration, access control, Front End &amp; Back End maintenance using: </w:t>
+            </w:r>
+            <w:r>
+              <w:rPr>
+                <w:rFonts w:ascii="Ubuntu Condensed" w:hAnsi="Ubuntu Condensed"/>
+                <w:b/>
+                <w:color w:val="969696"/>
+                <w:sz w:val="20"/>
+              </w:rPr>
+              <w:t xml:space="preserve">HTML, CSS, SASS, SVG, Bootstrap, JavaScript, jQuery, ASP.NET, C#, Chart APIs, </w:t>
+            </w:r>
+            <w:r>
+              <w:rPr>
+                <w:rFonts w:ascii="Ubuntu Condensed" w:hAnsi="Ubuntu Condensed"/>
+                <w:b/>
+                <w:color w:val="969696"/>
+                <w:sz w:val="20"/>
+              </w:rPr>
+              <w:t xml:space="preserve">MS SQL, </w:t>
+            </w:r>
+            <w:r>
+              <w:rPr>
+                <w:rFonts w:ascii="Ubuntu Condensed" w:hAnsi="Ubuntu Condensed"/>
+                <w:b/>
+                <w:color w:val="969696"/>
+                <w:sz w:val="20"/>
+              </w:rPr>
+              <w:t xml:space="preserve">MS </w:t>
+            </w:r>
+            <w:proofErr w:type="spellStart"/>
+            <w:r>
+              <w:rPr>
+                <w:rFonts w:ascii="Ubuntu Condensed" w:hAnsi="Ubuntu Condensed"/>
+                <w:b/>
+                <w:color w:val="969696"/>
+                <w:sz w:val="20"/>
+              </w:rPr>
+              <w:t>SharePoints</w:t>
+            </w:r>
+            <w:proofErr w:type="spellEnd"/>
+            <w:r>
+              <w:rPr>
+                <w:rFonts w:ascii="Ubuntu Condensed" w:hAnsi="Ubuntu Condensed"/>
+                <w:b/>
+                <w:color w:val="969696"/>
+                <w:sz w:val="20"/>
+              </w:rPr>
+              <w:t>, VBS, VBA</w:t>
+            </w:r>
+            <w:r>
+              <w:rPr>
+                <w:rFonts w:ascii="Ubuntu Condensed" w:hAnsi="Ubuntu Condensed"/>
+                <w:b/>
+                <w:color w:val="969696"/>
+                <w:sz w:val="20"/>
+              </w:rPr>
+              <w:t>, React</w:t>
+            </w:r>
+            <w:r>
+              <w:rPr>
+                <w:rFonts w:ascii="Ubuntu Condensed" w:hAnsi="Ubuntu Condensed"/>
+                <w:b/>
+                <w:color w:val="969696"/>
+                <w:sz w:val="20"/>
+              </w:rPr>
+              <w:t>, TypeScript</w:t>
+            </w:r>
+          </w:p>
+          <w:p>
+            <w:pPr>
+              <w:jc w:val="both"/>
+              <w:rPr>
+                <w:rFonts w:ascii="Ubuntu Condensed" w:hAnsi="Ubuntu Condensed"/>
+                <w:color w:val="969696"/>
+                <w:sz w:val="20"/>
+              </w:rPr>
+            </w:pPr>
+            <w:r>
+              <w:rPr>
+                <w:rFonts w:ascii="Ubuntu Condensed" w:hAnsi="Ubuntu Condensed"/>
+                <w:color w:val="969696"/>
+                <w:sz w:val="20"/>
+              </w:rPr>
               <w:lastRenderedPageBreak/>
-              <w:t xml:space="preserve">E2E web development, maintenance and improvements, administration, access control, Front End &amp; Back End maintenance using: </w:t>
-            </w:r>
-            <w:r>
-              <w:rPr>
-                <w:rFonts w:ascii="Ubuntu Condensed" w:hAnsi="Ubuntu Condensed"/>
-                <w:b/>
-                <w:color w:val="969696"/>
-                <w:sz w:val="20"/>
-              </w:rPr>
-              <w:t xml:space="preserve">HTML, CSS, SASS, SVG, Bootstrap, JavaScript, jQuery, ASP.NET, C#, Chart APIs, </w:t>
-            </w:r>
-            <w:r>
-              <w:rPr>
-                <w:rFonts w:ascii="Ubuntu Condensed" w:hAnsi="Ubuntu Condensed"/>
-                <w:b/>
-                <w:color w:val="969696"/>
-                <w:sz w:val="20"/>
-              </w:rPr>
-              <w:t xml:space="preserve">MS SQL, </w:t>
-            </w:r>
-            <w:r>
-              <w:rPr>
-                <w:rFonts w:ascii="Ubuntu Condensed" w:hAnsi="Ubuntu Condensed"/>
-                <w:b/>
-                <w:color w:val="969696"/>
-                <w:sz w:val="20"/>
-              </w:rPr>
-              <w:t xml:space="preserve">MS </w:t>
-            </w:r>
-            <w:proofErr w:type="spellStart"/>
-            <w:r>
-              <w:rPr>
-                <w:rFonts w:ascii="Ubuntu Condensed" w:hAnsi="Ubuntu Condensed"/>
-                <w:b/>
-                <w:color w:val="969696"/>
-                <w:sz w:val="20"/>
-              </w:rPr>
-              <w:t>SharePoints</w:t>
-            </w:r>
-            <w:proofErr w:type="spellEnd"/>
-            <w:r>
-              <w:rPr>
-                <w:rFonts w:ascii="Ubuntu Condensed" w:hAnsi="Ubuntu Condensed"/>
-                <w:b/>
-                <w:color w:val="969696"/>
-                <w:sz w:val="20"/>
-              </w:rPr>
-              <w:t>, VBS, VBA</w:t>
-            </w:r>
-            <w:r>
-              <w:rPr>
-                <w:rFonts w:ascii="Ubuntu Condensed" w:hAnsi="Ubuntu Condensed"/>
-                <w:b/>
-                <w:color w:val="969696"/>
-                <w:sz w:val="20"/>
-              </w:rPr>
-              <w:t>, React</w:t>
-            </w:r>
-            <w:r>
-              <w:rPr>
-                <w:rFonts w:ascii="Ubuntu Condensed" w:hAnsi="Ubuntu Condensed"/>
-                <w:b/>
-                <w:color w:val="969696"/>
-                <w:sz w:val="20"/>
-              </w:rPr>
-              <w:t>, TypeScript</w:t>
-            </w:r>
-          </w:p>
-          <w:p>
-            <w:pPr>
-              <w:jc w:val="both"/>
-              <w:rPr>
-                <w:rFonts w:ascii="Ubuntu Condensed" w:hAnsi="Ubuntu Condensed"/>
-                <w:color w:val="969696"/>
-                <w:sz w:val="20"/>
-              </w:rPr>
-            </w:pPr>
-            <w:r>
-              <w:rPr>
-                <w:rFonts w:ascii="Ubuntu Condensed" w:hAnsi="Ubuntu Condensed"/>
-                <w:color w:val="969696"/>
-                <w:sz w:val="20"/>
-              </w:rPr>
               <w:t>Automations &amp; RPA/robotics consultancy</w:t>
             </w:r>
           </w:p>
@@ -4696,7 +4680,6 @@
                 <w:color w:val="969696"/>
                 <w:sz w:val="20"/>
               </w:rPr>
-              <w:lastRenderedPageBreak/>
               <w:t xml:space="preserve">Creating Purchase Orders and administration of the </w:t>
             </w:r>
             <w:proofErr w:type="gramStart"/>
@@ -4753,6 +4736,7 @@
                 <w:color w:val="969696"/>
                 <w:sz w:val="20"/>
               </w:rPr>
+              <w:lastRenderedPageBreak/>
               <w:t xml:space="preserve">Salesforce Opportunities creation, </w:t>
             </w:r>
             <w:proofErr w:type="gramStart"/>
@@ -7050,7 +7034,6 @@
           </w:p>
           <w:p>
             <w:pPr>
-              <w:jc w:val="center"/>
               <w:rPr>
                 <w:rFonts w:ascii="Ubuntu Condensed" w:hAnsi="Ubuntu Condensed"/>
                 <w:sz w:val="10"/>
@@ -7070,13 +7053,32 @@
           </w:p>
           <w:p>
             <w:pPr>
-              <w:jc w:val="center"/>
               <w:rPr>
                 <w:rFonts w:ascii="Ubuntu Condensed" w:hAnsi="Ubuntu Condensed"/>
                 <w:sz w:val="10"/>
                 <w:lang w:eastAsia="en-GB"/>
               </w:rPr>
             </w:pPr>
+          </w:p>
+          <w:p>
+            <w:pPr>
+              <w:jc w:val="center"/>
+              <w:rPr>
+                <w:rFonts w:ascii="Ubuntu Condensed" w:hAnsi="Ubuntu Condensed"/>
+                <w:sz w:val="10"/>
+                <w:lang w:eastAsia="en-GB"/>
+              </w:rPr>
+            </w:pPr>
+          </w:p>
+          <w:p>
+            <w:pPr>
+              <w:jc w:val="center"/>
+              <w:rPr>
+                <w:rFonts w:ascii="Ubuntu Condensed" w:hAnsi="Ubuntu Condensed"/>
+                <w:sz w:val="10"/>
+                <w:lang w:eastAsia="en-GB"/>
+              </w:rPr>
+            </w:pPr>
             <w:r>
               <w:rPr>
                 <w:rFonts w:ascii="Ubuntu Condensed" w:hAnsi="Ubuntu Condensed"/>
@@ -7084,25 +7086,9 @@
                 <w:lang w:val="en-US"/>
               </w:rPr>
               <w:drawing>
-                <wp:anchor distT="0" distB="0" distL="114300" distR="114300" simplePos="0" relativeHeight="251658240" behindDoc="1" locked="0" layoutInCell="1" allowOverlap="1" wp14:anchorId="3CCF178F" wp14:editId="7932758E">
-                  <wp:simplePos x="0" y="0"/>
-                  <wp:positionH relativeFrom="column">
-                    <wp:posOffset>417195</wp:posOffset>
-                  </wp:positionH>
-                  <wp:positionV relativeFrom="paragraph">
-                    <wp:posOffset>39370</wp:posOffset>
-                  </wp:positionV>
+                <wp:inline distT="0" distB="0" distL="0" distR="0" wp14:anchorId="3CCF178F" wp14:editId="3175D10F">
                   <wp:extent cx="1398905" cy="1398905"/>
                   <wp:effectExtent l="0" t="0" r="0" b="0"/>
-                  <wp:wrapThrough wrapText="bothSides">
-                    <wp:wrapPolygon edited="0">
-                      <wp:start x="0" y="0"/>
-                      <wp:lineTo x="0" y="21178"/>
-                      <wp:lineTo x="21178" y="21178"/>
-                      <wp:lineTo x="21178" y="0"/>
-                      <wp:lineTo x="0" y="0"/>
-                    </wp:wrapPolygon>
-                  </wp:wrapThrough>
                   <wp:docPr id="9" name="Picture 9"/>
                   <wp:cNvGraphicFramePr>
                     <a:graphicFrameLocks xmlns:a="http://schemas.openxmlformats.org/drawingml/2006/main" noChangeAspect="1"/>
@@ -7167,13 +7153,7 @@
                       </pic:pic>
                     </a:graphicData>
                   </a:graphic>
-                  <wp14:sizeRelH relativeFrom="margin">
-                    <wp14:pctWidth>0</wp14:pctWidth>
-                  </wp14:sizeRelH>
-                  <wp14:sizeRelV relativeFrom="margin">
-                    <wp14:pctHeight>0</wp14:pctHeight>
-                  </wp14:sizeRelV>
-                </wp:anchor>
+                </wp:inline>
               </w:drawing>
             </w:r>
           </w:p>
@@ -7199,7 +7179,6 @@
           </w:p>
           <w:p>
             <w:pPr>
-              <w:jc w:val="center"/>
               <w:rPr>
                 <w:rFonts w:ascii="Ubuntu Condensed" w:hAnsi="Ubuntu Condensed"/>
                 <w:sz w:val="10"/>
@@ -7209,7 +7188,6 @@
           </w:p>
           <w:p>
             <w:pPr>
-              <w:jc w:val="center"/>
               <w:rPr>
                 <w:rFonts w:ascii="Ubuntu Condensed" w:hAnsi="Ubuntu Condensed"/>
                 <w:sz w:val="10"/>
@@ -7219,167 +7197,6 @@
           </w:p>
           <w:p>
             <w:pPr>
-              <w:jc w:val="center"/>
-              <w:rPr>
-                <w:rFonts w:ascii="Ubuntu Condensed" w:hAnsi="Ubuntu Condensed"/>
-                <w:sz w:val="10"/>
-                <w:lang w:eastAsia="en-GB"/>
-              </w:rPr>
-            </w:pPr>
-          </w:p>
-          <w:p>
-            <w:pPr>
-              <w:jc w:val="center"/>
-              <w:rPr>
-                <w:rFonts w:ascii="Ubuntu Condensed" w:hAnsi="Ubuntu Condensed"/>
-                <w:sz w:val="10"/>
-                <w:lang w:eastAsia="en-GB"/>
-              </w:rPr>
-            </w:pPr>
-          </w:p>
-          <w:p>
-            <w:pPr>
-              <w:jc w:val="center"/>
-              <w:rPr>
-                <w:rFonts w:ascii="Ubuntu Condensed" w:hAnsi="Ubuntu Condensed"/>
-                <w:sz w:val="10"/>
-                <w:lang w:eastAsia="en-GB"/>
-              </w:rPr>
-            </w:pPr>
-          </w:p>
-          <w:p>
-            <w:pPr>
-              <w:jc w:val="center"/>
-              <w:rPr>
-                <w:rFonts w:ascii="Ubuntu Condensed" w:hAnsi="Ubuntu Condensed"/>
-                <w:sz w:val="10"/>
-                <w:lang w:eastAsia="en-GB"/>
-              </w:rPr>
-            </w:pPr>
-          </w:p>
-          <w:p>
-            <w:pPr>
-              <w:jc w:val="center"/>
-              <w:rPr>
-                <w:rFonts w:ascii="Ubuntu Condensed" w:hAnsi="Ubuntu Condensed"/>
-                <w:sz w:val="10"/>
-                <w:lang w:eastAsia="en-GB"/>
-              </w:rPr>
-            </w:pPr>
-          </w:p>
-          <w:p>
-            <w:pPr>
-              <w:jc w:val="center"/>
-              <w:rPr>
-                <w:rFonts w:ascii="Ubuntu Condensed" w:hAnsi="Ubuntu Condensed"/>
-                <w:sz w:val="10"/>
-                <w:lang w:eastAsia="en-GB"/>
-              </w:rPr>
-            </w:pPr>
-          </w:p>
-          <w:p>
-            <w:pPr>
-              <w:jc w:val="center"/>
-              <w:rPr>
-                <w:rFonts w:ascii="Ubuntu Condensed" w:hAnsi="Ubuntu Condensed"/>
-                <w:sz w:val="10"/>
-                <w:lang w:eastAsia="en-GB"/>
-              </w:rPr>
-            </w:pPr>
-          </w:p>
-          <w:p>
-            <w:pPr>
-              <w:jc w:val="center"/>
-              <w:rPr>
-                <w:rFonts w:ascii="Ubuntu Condensed" w:hAnsi="Ubuntu Condensed"/>
-                <w:sz w:val="10"/>
-                <w:lang w:eastAsia="en-GB"/>
-              </w:rPr>
-            </w:pPr>
-          </w:p>
-          <w:p>
-            <w:pPr>
-              <w:jc w:val="center"/>
-              <w:rPr>
-                <w:rFonts w:ascii="Ubuntu Condensed" w:hAnsi="Ubuntu Condensed"/>
-                <w:sz w:val="10"/>
-                <w:lang w:eastAsia="en-GB"/>
-              </w:rPr>
-            </w:pPr>
-          </w:p>
-          <w:p>
-            <w:pPr>
-              <w:jc w:val="center"/>
-              <w:rPr>
-                <w:rFonts w:ascii="Ubuntu Condensed" w:hAnsi="Ubuntu Condensed"/>
-                <w:sz w:val="10"/>
-                <w:lang w:eastAsia="en-GB"/>
-              </w:rPr>
-            </w:pPr>
-          </w:p>
-          <w:p>
-            <w:pPr>
-              <w:jc w:val="center"/>
-              <w:rPr>
-                <w:rFonts w:ascii="Ubuntu Condensed" w:hAnsi="Ubuntu Condensed"/>
-                <w:sz w:val="10"/>
-                <w:lang w:eastAsia="en-GB"/>
-              </w:rPr>
-            </w:pPr>
-          </w:p>
-          <w:p>
-            <w:pPr>
-              <w:jc w:val="center"/>
-              <w:rPr>
-                <w:rFonts w:ascii="Ubuntu Condensed" w:hAnsi="Ubuntu Condensed"/>
-                <w:sz w:val="10"/>
-                <w:lang w:eastAsia="en-GB"/>
-              </w:rPr>
-            </w:pPr>
-          </w:p>
-          <w:p>
-            <w:pPr>
-              <w:jc w:val="center"/>
-              <w:rPr>
-                <w:rFonts w:ascii="Ubuntu Condensed" w:hAnsi="Ubuntu Condensed"/>
-                <w:sz w:val="10"/>
-                <w:lang w:eastAsia="en-GB"/>
-              </w:rPr>
-            </w:pPr>
-          </w:p>
-          <w:p>
-            <w:pPr>
-              <w:jc w:val="center"/>
-              <w:rPr>
-                <w:rFonts w:ascii="Ubuntu Condensed" w:hAnsi="Ubuntu Condensed"/>
-                <w:sz w:val="10"/>
-                <w:lang w:eastAsia="en-GB"/>
-              </w:rPr>
-            </w:pPr>
-          </w:p>
-          <w:p>
-            <w:pPr>
-              <w:jc w:val="center"/>
-              <w:rPr>
-                <w:rFonts w:ascii="Ubuntu Condensed" w:hAnsi="Ubuntu Condensed"/>
-                <w:sz w:val="10"/>
-                <w:lang w:eastAsia="en-GB"/>
-              </w:rPr>
-            </w:pPr>
-          </w:p>
-          <w:p>
-            <w:pPr>
-              <w:jc w:val="center"/>
-              <w:rPr>
-                <w:rFonts w:ascii="Ubuntu Condensed" w:hAnsi="Ubuntu Condensed"/>
-                <w:sz w:val="10"/>
-                <w:lang w:eastAsia="en-GB"/>
-              </w:rPr>
-            </w:pPr>
-          </w:p>
-          <w:p>
-            <w:pPr>
-              <w:jc w:val="center"/>
               <w:rPr>
                 <w:rFonts w:ascii="Ubuntu Condensed" w:hAnsi="Ubuntu Condensed"/>
                 <w:sz w:val="10"/>
@@ -10467,7 +10284,7 @@
 <w:numbering xmlns:wpc="http://schemas.microsoft.com/office/word/2010/wordprocessingCanvas" xmlns:cx="http://schemas.microsoft.com/office/drawing/2014/chartex" xmlns:cx1="http://schemas.microsoft.com/office/drawing/2015/9/8/chartex" xmlns:cx2="http://schemas.microsoft.com/office/drawing/2015/10/21/chartex" xmlns:cx3="http://schemas.microsoft.com/office/drawing/2016/5/9/chartex" xmlns:cx4="http://schemas.microsoft.com/office/drawing/2016/5/10/chartex" xmlns:cx5="http://schemas.microsoft.com/office/drawing/2016/5/11/chartex" xmlns:cx6="http://schemas.microsoft.com/office/drawing/2016/5/12/chartex" xmlns:cx7="http://schemas.microsoft.com/office/drawing/2016/5/13/chartex" xmlns:cx8="http://schemas.microsoft.com/office/drawing/2016/5/14/chartex" xmlns:mc="http://schemas.openxmlformats.org/markup-compatibility/2006" xmlns:aink="http://schemas.microsoft.com/office/drawing/2016/ink" xmlns:am3d="http://schemas.microsoft.com/office/drawing/2017/model3d" xmlns:o="urn:schemas-microsoft-com:office:office" xmlns:r="http://schemas.openxmlformats.org/officeDocument/2006/relationships" xmlns:m="http://schemas.openxmlformats.org/officeDocument/2006/math" xmlns:v="urn:schemas-microsoft-com:vml" xmlns:wp14="http://schemas.microsoft.com/office/word/2010/wordprocessingDrawing" xmlns:wp="http://schemas.openxmlformats.org/drawingml/2006/wordprocessingDrawing" xmlns:w10="urn:schemas-microsoft-com:office:word" xmlns:w="http://schemas.openxmlformats.org/wordprocessingml/2006/main" xmlns:w14="http://schemas.microsoft.com/office/word/2010/wordml" xmlns:w15="http://schemas.microsoft.com/office/word/2012/wordml" xmlns:w16cex="http://schemas.microsoft.com/office/word/2018/wordml/cex" xmlns:w16cid="http://schemas.microsoft.com/office/word/2016/wordml/cid" xmlns:w16="http://schemas.microsoft.com/office/word/2018/wordml" xmlns:w16sdtdh="http://schemas.microsoft.com/office/word/2020/wordml/sdtdatahash" xmlns:w16se="http://schemas.microsoft.com/office/word/2015/wordml/symex" xmlns:wpg="http://schemas.microsoft.com/office/word/2010/wordprocessingGroup" xmlns:wpi="http://schemas.microsoft.com/office/word/2010/wordprocessingInk" xmlns:wne="http://schemas.microsoft.com/office/word/2006/wordml" xmlns:wps="http://schemas.microsoft.com/office/word/2010/wordprocessingShape" mc:Ignorable="w14 w15 w16se w16cid w16 w16cex w16sdtdh wp14">
   <w:numPicBullet w:numPicBulletId="0">
     <w:pict>
-      <v:shapetype w14:anchorId="656911C3" id="_x0000_t75" coordsize="21600,21600" o:spt="75" o:preferrelative="t" path="m@4@5l@4@11@9@11@9@5xe" filled="f" stroked="f">
+      <v:shapetype id="_x0000_t75" coordsize="21600,21600" o:spt="75" o:preferrelative="t" path="m@4@5l@4@11@9@11@9@5xe" filled="f" stroked="f">
         <v:stroke joinstyle="miter"/>
         <v:formulas>
           <v:f eqn="if lineDrawn pixelLineWidth 0"/>
@@ -10486,14 +10303,14 @@
         <v:path o:extrusionok="f" gradientshapeok="t" o:connecttype="rect"/>
         <o:lock v:ext="edit" aspectratio="t"/>
       </v:shapetype>
-      <v:shape id="_x0000_i1134" type="#_x0000_t75" style="width:13.8pt;height:13.8pt;visibility:visible" o:bullet="t">
+      <v:shape id="_x0000_i1073" type="#_x0000_t75" style="width:13.8pt;height:13.8pt;visibility:visible" o:bullet="t">
         <v:imagedata r:id="rId1" o:title="06"/>
       </v:shape>
     </w:pict>
   </w:numPicBullet>
   <w:numPicBullet w:numPicBulletId="1">
     <w:pict>
-      <v:shape id="_x0000_i1135" type="#_x0000_t75" style="width:22.8pt;height:13.8pt;visibility:visible" o:bullet="t">
+      <v:shape id="_x0000_i1074" type="#_x0000_t75" style="width:22.8pt;height:13.8pt;visibility:visible" o:bullet="t">
         <v:imagedata r:id="rId2" o:title="flag-UK"/>
       </v:shape>
     </w:pict>

</xml_diff>

<commit_message>
Stupid Mac formatting fix
</commit_message>
<xml_diff>
--- a/CV 2.0 Rafal Mucha.docx
+++ b/CV 2.0 Rafal Mucha.docx
@@ -1551,7 +1551,7 @@
                 <v:shape id="_x0000_i1025" type="#_x0000_t75" alt="" style="width:13.8pt;height:7.9pt;mso-width-percent:0;mso-height-percent:0;mso-width-percent:0;mso-height-percent:0" o:ole="">
                   <v:imagedata r:id="rId15" o:title=""/>
                 </v:shape>
-                <o:OLEObject Type="Embed" ProgID="PBrush" ShapeID="_x0000_i1025" DrawAspect="Content" ObjectID="_1717921816" r:id="rId16"/>
+                <o:OLEObject Type="Embed" ProgID="PBrush" ShapeID="_x0000_i1025" DrawAspect="Content" ObjectID="_1717922198" r:id="rId16"/>
               </w:object>
             </w:r>
             <w:r>
@@ -4768,83 +4768,83 @@
                 <w:color w:val="969696"/>
                 <w:sz w:val="20"/>
               </w:rPr>
+              <w:t>Setup of new projects in line with PID’s or WSA’s, input of income &amp; expenditure forecasts</w:t>
+            </w:r>
+          </w:p>
+          <w:p>
+            <w:pPr>
+              <w:spacing w:after="0"/>
+              <w:jc w:val="both"/>
+              <w:rPr>
+                <w:rFonts w:ascii="Ubuntu Condensed" w:hAnsi="Ubuntu Condensed"/>
+                <w:color w:val="969696"/>
+                <w:sz w:val="20"/>
+              </w:rPr>
+            </w:pPr>
+            <w:r>
+              <w:rPr>
+                <w:rFonts w:ascii="Ubuntu Condensed" w:hAnsi="Ubuntu Condensed"/>
+                <w:color w:val="969696"/>
+                <w:sz w:val="20"/>
+              </w:rPr>
+              <w:t>Assistance with the updating/maintenance of project forecasts in liaison with Project Managers Invoice Processing (Accounts receivable and payable)</w:t>
+            </w:r>
+          </w:p>
+          <w:p>
+            <w:pPr>
+              <w:spacing w:after="0"/>
+              <w:jc w:val="both"/>
+              <w:rPr>
+                <w:rFonts w:ascii="Ubuntu Condensed" w:hAnsi="Ubuntu Condensed"/>
+                <w:color w:val="969696"/>
+                <w:sz w:val="20"/>
+              </w:rPr>
+            </w:pPr>
+            <w:r>
+              <w:rPr>
+                <w:rFonts w:ascii="Ubuntu Condensed" w:hAnsi="Ubuntu Condensed"/>
+                <w:color w:val="969696"/>
+                <w:sz w:val="20"/>
+              </w:rPr>
+              <w:t>Assistance with Co-ordination of Annual Business Plan and monthly forecasts</w:t>
+            </w:r>
+          </w:p>
+          <w:p>
+            <w:pPr>
+              <w:spacing w:after="0"/>
+              <w:jc w:val="both"/>
+              <w:rPr>
+                <w:rFonts w:ascii="Ubuntu Condensed" w:hAnsi="Ubuntu Condensed"/>
+                <w:color w:val="969696"/>
+                <w:sz w:val="20"/>
+              </w:rPr>
+            </w:pPr>
+            <w:r>
+              <w:rPr>
+                <w:rFonts w:ascii="Ubuntu Condensed" w:hAnsi="Ubuntu Condensed"/>
+                <w:color w:val="969696"/>
+                <w:sz w:val="20"/>
+              </w:rPr>
+              <w:t>Processing and facilitating timely approval of supplier invoices</w:t>
+            </w:r>
+          </w:p>
+          <w:p>
+            <w:pPr>
+              <w:spacing w:after="0"/>
+              <w:jc w:val="both"/>
+              <w:rPr>
+                <w:rFonts w:ascii="Ubuntu Condensed" w:hAnsi="Ubuntu Condensed"/>
+                <w:color w:val="969696"/>
+                <w:sz w:val="20"/>
+              </w:rPr>
+            </w:pPr>
+            <w:r>
+              <w:rPr>
+                <w:rFonts w:ascii="Ubuntu Condensed" w:hAnsi="Ubuntu Condensed"/>
+                <w:color w:val="969696"/>
+                <w:sz w:val="20"/>
+              </w:rPr>
               <w:lastRenderedPageBreak/>
-              <w:t>Setup of new projects in line with PID’s or WSA’s, input of income &amp; expenditure forecasts</w:t>
-            </w:r>
-          </w:p>
-          <w:p>
-            <w:pPr>
-              <w:spacing w:after="0"/>
-              <w:jc w:val="both"/>
-              <w:rPr>
-                <w:rFonts w:ascii="Ubuntu Condensed" w:hAnsi="Ubuntu Condensed"/>
-                <w:color w:val="969696"/>
-                <w:sz w:val="20"/>
-              </w:rPr>
-            </w:pPr>
-            <w:r>
-              <w:rPr>
-                <w:rFonts w:ascii="Ubuntu Condensed" w:hAnsi="Ubuntu Condensed"/>
-                <w:color w:val="969696"/>
-                <w:sz w:val="20"/>
-              </w:rPr>
-              <w:t>Assistance with the updating/maintenance of project forecasts in liaison with Project Managers Invoice Processing (Accounts receivable and payable)</w:t>
-            </w:r>
-          </w:p>
-          <w:p>
-            <w:pPr>
-              <w:spacing w:after="0"/>
-              <w:jc w:val="both"/>
-              <w:rPr>
-                <w:rFonts w:ascii="Ubuntu Condensed" w:hAnsi="Ubuntu Condensed"/>
-                <w:color w:val="969696"/>
-                <w:sz w:val="20"/>
-              </w:rPr>
-            </w:pPr>
-            <w:r>
-              <w:rPr>
-                <w:rFonts w:ascii="Ubuntu Condensed" w:hAnsi="Ubuntu Condensed"/>
-                <w:color w:val="969696"/>
-                <w:sz w:val="20"/>
-              </w:rPr>
-              <w:t>Assistance with Co-ordination of Annual Business Plan and monthly forecasts</w:t>
-            </w:r>
-          </w:p>
-          <w:p>
-            <w:pPr>
-              <w:spacing w:after="0"/>
-              <w:jc w:val="both"/>
-              <w:rPr>
-                <w:rFonts w:ascii="Ubuntu Condensed" w:hAnsi="Ubuntu Condensed"/>
-                <w:color w:val="969696"/>
-                <w:sz w:val="20"/>
-              </w:rPr>
-            </w:pPr>
-            <w:r>
-              <w:rPr>
-                <w:rFonts w:ascii="Ubuntu Condensed" w:hAnsi="Ubuntu Condensed"/>
-                <w:color w:val="969696"/>
-                <w:sz w:val="20"/>
-              </w:rPr>
-              <w:t>Processing and facilitating timely approval of supplier invoices</w:t>
-            </w:r>
-          </w:p>
-          <w:p>
-            <w:pPr>
-              <w:spacing w:after="0"/>
-              <w:jc w:val="both"/>
-              <w:rPr>
-                <w:rFonts w:ascii="Ubuntu Condensed" w:hAnsi="Ubuntu Condensed"/>
-                <w:color w:val="969696"/>
-                <w:sz w:val="20"/>
-              </w:rPr>
-            </w:pPr>
-            <w:r>
-              <w:rPr>
-                <w:rFonts w:ascii="Ubuntu Condensed" w:hAnsi="Ubuntu Condensed"/>
-                <w:color w:val="969696"/>
-                <w:sz w:val="20"/>
-              </w:rPr>
               <w:t xml:space="preserve">Creating Purchase Orders and administration of the </w:t>
             </w:r>
             <w:proofErr w:type="gramStart"/>
@@ -6692,25 +6692,7 @@
                 <w:color w:val="FFFFFF" w:themeColor="background1"/>
                 <w:szCs w:val="20"/>
               </w:rPr>
-              <w:t xml:space="preserve">Team player with a can-do </w:t>
-            </w:r>
-            <w:proofErr w:type="gramStart"/>
-            <w:r>
-              <w:rPr>
-                <w:rFonts w:ascii="Ubuntu Condensed" w:hAnsi="Ubuntu Condensed"/>
-                <w:color w:val="FFFFFF" w:themeColor="background1"/>
-                <w:szCs w:val="20"/>
-              </w:rPr>
-              <w:t>attitude  Communicative</w:t>
-            </w:r>
-            <w:proofErr w:type="gramEnd"/>
-            <w:r>
-              <w:rPr>
-                <w:rFonts w:ascii="Ubuntu Condensed" w:hAnsi="Ubuntu Condensed"/>
-                <w:color w:val="FFFFFF" w:themeColor="background1"/>
-                <w:szCs w:val="20"/>
-              </w:rPr>
-              <w:t xml:space="preserve"> | task oriented</w:t>
+              <w:t>Team player with a can-do attitude  Communicative | task oriented</w:t>
             </w:r>
           </w:p>
           <w:p>
@@ -6969,6 +6951,46 @@
           <w:p>
             <w:pPr>
               <w:spacing w:after="0" w:line="240" w:lineRule="auto"/>
+              <w:rPr>
+                <w:rFonts w:ascii="Ubuntu Condensed" w:hAnsi="Ubuntu Condensed"/>
+                <w:sz w:val="10"/>
+                <w:lang w:eastAsia="en-GB"/>
+              </w:rPr>
+            </w:pPr>
+          </w:p>
+          <w:p>
+            <w:pPr>
+              <w:spacing w:after="0" w:line="240" w:lineRule="auto"/>
+              <w:rPr>
+                <w:rFonts w:ascii="Ubuntu Condensed" w:hAnsi="Ubuntu Condensed"/>
+                <w:sz w:val="10"/>
+                <w:lang w:eastAsia="en-GB"/>
+              </w:rPr>
+            </w:pPr>
+          </w:p>
+          <w:p>
+            <w:pPr>
+              <w:spacing w:after="0" w:line="240" w:lineRule="auto"/>
+              <w:rPr>
+                <w:rFonts w:ascii="Ubuntu Condensed" w:hAnsi="Ubuntu Condensed"/>
+                <w:sz w:val="10"/>
+                <w:lang w:eastAsia="en-GB"/>
+              </w:rPr>
+            </w:pPr>
+          </w:p>
+          <w:p>
+            <w:pPr>
+              <w:spacing w:after="0" w:line="240" w:lineRule="auto"/>
+              <w:rPr>
+                <w:rFonts w:ascii="Ubuntu Condensed" w:hAnsi="Ubuntu Condensed"/>
+                <w:sz w:val="10"/>
+                <w:lang w:eastAsia="en-GB"/>
+              </w:rPr>
+            </w:pPr>
+          </w:p>
+          <w:p>
+            <w:pPr>
+              <w:spacing w:after="0" w:line="240" w:lineRule="auto"/>
               <w:jc w:val="center"/>
               <w:rPr>
                 <w:rFonts w:ascii="Ubuntu Condensed" w:hAnsi="Ubuntu Condensed"/>
@@ -7027,6 +7049,7 @@
                 <w:sz w:val="32"/>
                 <w:lang w:eastAsia="en-GB"/>
               </w:rPr>
+              <w:lastRenderedPageBreak/>
               <w:t>ACHIEVEMENTS</w:t>
             </w:r>
           </w:p>
@@ -7077,7 +7100,6 @@
                 <w:color w:val="FFFFFF" w:themeColor="background1"/>
                 <w:lang w:val="en-US"/>
               </w:rPr>
-              <w:lastRenderedPageBreak/>
               <w:t xml:space="preserve">Lean Six Sigma </w:t>
             </w:r>
             <w:proofErr w:type="gramStart"/>
@@ -8983,6 +9005,51 @@
               </w:rPr>
             </w:pPr>
           </w:p>
+          <w:p>
+            <w:pPr>
+              <w:spacing w:after="0" w:line="240" w:lineRule="auto"/>
+              <w:rPr>
+                <w:rFonts w:ascii="Ubuntu Condensed" w:hAnsi="Ubuntu Condensed"/>
+                <w:lang w:eastAsia="en-GB"/>
+              </w:rPr>
+            </w:pPr>
+          </w:p>
+          <w:p>
+            <w:pPr>
+              <w:spacing w:after="0" w:line="240" w:lineRule="auto"/>
+              <w:rPr>
+                <w:rFonts w:ascii="Ubuntu Condensed" w:hAnsi="Ubuntu Condensed"/>
+                <w:lang w:eastAsia="en-GB"/>
+              </w:rPr>
+            </w:pPr>
+          </w:p>
+          <w:p>
+            <w:pPr>
+              <w:spacing w:after="0" w:line="240" w:lineRule="auto"/>
+              <w:rPr>
+                <w:rFonts w:ascii="Ubuntu Condensed" w:hAnsi="Ubuntu Condensed"/>
+                <w:lang w:eastAsia="en-GB"/>
+              </w:rPr>
+            </w:pPr>
+          </w:p>
+          <w:p>
+            <w:pPr>
+              <w:spacing w:after="0" w:line="240" w:lineRule="auto"/>
+              <w:rPr>
+                <w:rFonts w:ascii="Ubuntu Condensed" w:hAnsi="Ubuntu Condensed"/>
+                <w:lang w:eastAsia="en-GB"/>
+              </w:rPr>
+            </w:pPr>
+          </w:p>
+          <w:p>
+            <w:pPr>
+              <w:spacing w:after="0" w:line="240" w:lineRule="auto"/>
+              <w:rPr>
+                <w:rFonts w:ascii="Ubuntu Condensed" w:hAnsi="Ubuntu Condensed"/>
+                <w:lang w:eastAsia="en-GB"/>
+              </w:rPr>
+            </w:pPr>
+          </w:p>
         </w:tc>
         <w:tc>
           <w:tcPr>
@@ -9866,6 +9933,46 @@
                 <w:rFonts w:ascii="Ubuntu Condensed" w:hAnsi="Ubuntu Condensed"/>
                 <w:sz w:val="16"/>
                 <w:szCs w:val="16"/>
+                <w:lang w:eastAsia="en-GB"/>
+              </w:rPr>
+            </w:pPr>
+          </w:p>
+          <w:p>
+            <w:pPr>
+              <w:spacing w:after="0" w:line="240" w:lineRule="auto"/>
+              <w:rPr>
+                <w:rFonts w:ascii="Ubuntu Condensed" w:hAnsi="Ubuntu Condensed"/>
+                <w:sz w:val="20"/>
+                <w:lang w:eastAsia="en-GB"/>
+              </w:rPr>
+            </w:pPr>
+          </w:p>
+          <w:p>
+            <w:pPr>
+              <w:spacing w:after="0" w:line="240" w:lineRule="auto"/>
+              <w:rPr>
+                <w:rFonts w:ascii="Ubuntu Condensed" w:hAnsi="Ubuntu Condensed"/>
+                <w:sz w:val="20"/>
+                <w:lang w:eastAsia="en-GB"/>
+              </w:rPr>
+            </w:pPr>
+          </w:p>
+          <w:p>
+            <w:pPr>
+              <w:spacing w:after="0" w:line="240" w:lineRule="auto"/>
+              <w:rPr>
+                <w:rFonts w:ascii="Ubuntu Condensed" w:hAnsi="Ubuntu Condensed"/>
+                <w:sz w:val="20"/>
+                <w:lang w:eastAsia="en-GB"/>
+              </w:rPr>
+            </w:pPr>
+          </w:p>
+          <w:p>
+            <w:pPr>
+              <w:spacing w:after="0" w:line="240" w:lineRule="auto"/>
+              <w:rPr>
+                <w:rFonts w:ascii="Ubuntu Condensed" w:hAnsi="Ubuntu Condensed"/>
+                <w:sz w:val="20"/>
                 <w:lang w:eastAsia="en-GB"/>
               </w:rPr>
             </w:pPr>
@@ -11166,6 +11273,10 @@
 </file>
 
 <file path=customXml/item1.xml><?xml version="1.0" encoding="utf-8"?>
+<b:Sources xmlns:b="http://schemas.openxmlformats.org/officeDocument/2006/bibliography" xmlns="http://schemas.openxmlformats.org/officeDocument/2006/bibliography" SelectedStyle="\APASixthEditionOfficeOnline.xsl" StyleName="APA" Version="6"/>
+</file>
+
+<file path=customXml/item2.xml><?xml version="1.0" encoding="utf-8"?>
 <s:customData xmlns="http://www.wps.cn/officeDocument/2013/wpsCustomData" xmlns:s="http://www.wps.cn/officeDocument/2013/wpsCustomData">
   <customSectProps>
     <customSectPr/>
@@ -11173,22 +11284,18 @@
 </s:customData>
 </file>
 
-<file path=customXml/item2.xml><?xml version="1.0" encoding="utf-8"?>
-<b:Sources xmlns:b="http://schemas.openxmlformats.org/officeDocument/2006/bibliography" xmlns="http://schemas.openxmlformats.org/officeDocument/2006/bibliography" SelectedStyle="\APASixthEditionOfficeOnline.xsl" StyleName="APA" Version="6"/>
+<file path=customXml/itemProps1.xml><?xml version="1.0" encoding="utf-8"?>
+<ds:datastoreItem xmlns:ds="http://schemas.openxmlformats.org/officeDocument/2006/customXml" ds:itemID="{E0DD409E-C33D-465D-A3CA-13A7C350428E}">
+  <ds:schemaRefs>
+    <ds:schemaRef ds:uri="http://schemas.openxmlformats.org/officeDocument/2006/bibliography"/>
+  </ds:schemaRefs>
+</ds:datastoreItem>
 </file>
 
-<file path=customXml/itemProps1.xml><?xml version="1.0" encoding="utf-8"?>
+<file path=customXml/itemProps2.xml><?xml version="1.0" encoding="utf-8"?>
 <ds:datastoreItem xmlns:ds="http://schemas.openxmlformats.org/officeDocument/2006/customXml" ds:itemID="{B1977F7D-205B-4081-913C-38D41E755F92}">
   <ds:schemaRefs>
     <ds:schemaRef ds:uri="http://www.wps.cn/officeDocument/2013/wpsCustomData"/>
   </ds:schemaRefs>
 </ds:datastoreItem>
-</file>
-
-<file path=customXml/itemProps2.xml><?xml version="1.0" encoding="utf-8"?>
-<ds:datastoreItem xmlns:ds="http://schemas.openxmlformats.org/officeDocument/2006/customXml" ds:itemID="{E0DD409E-C33D-465D-A3CA-13A7C350428E}">
-  <ds:schemaRefs>
-    <ds:schemaRef ds:uri="http://schemas.openxmlformats.org/officeDocument/2006/bibliography"/>
-  </ds:schemaRefs>
-</ds:datastoreItem>
 </file>
</xml_diff>